<commit_message>
Avancement rapport + idée design
</commit_message>
<xml_diff>
--- a/z-Rapport/R-P_ShootMeUp-MOA-Rapport.docx
+++ b/z-Rapport/R-P_ShootMeUp-MOA-Rapport.docx
@@ -80,14 +80,7 @@
                 <w:rFonts w:ascii="Impact" w:hAnsi="Impact"/>
                 <w:sz w:val="96"/>
               </w:rPr>
-              <w:t>Projet X</w:t>
-            </w:r>
-            <w:r>
-              <w:rPr>
-                <w:rFonts w:ascii="Impact" w:hAnsi="Impact"/>
-                <w:sz w:val="96"/>
-              </w:rPr>
-              <w:t>YZ</w:t>
+              <w:t>TankBattle</w:t>
             </w:r>
           </w:p>
         </w:tc>
@@ -2282,19 +2275,56 @@
         <w:t xml:space="preserve"> </w:t>
       </w:r>
     </w:p>
-    <w:p/>
-    <w:p>
-      <w:pPr>
-        <w:rPr>
-          <w:i/>
-          <w:iCs/>
-          <w:szCs w:val="14"/>
-        </w:rPr>
-      </w:pPr>
-      <w:r>
-        <w:rPr>
-          <w:i/>
-          <w:iCs/>
+    <w:p>
+      <w:r>
+        <w:t xml:space="preserve">TankBattle est un jeu de combat type Shoot em up. Celui-ci est réalisé dans le cadre de plusieurs projets à l’ETML sur les modules suivants : C106 (base de données), 320 (Programmation orientées objets), </w:t>
+      </w:r>
+      <w:r>
+        <w:t>322 (</w:t>
+      </w:r>
+      <w:r>
+        <w:t>Expérience</w:t>
+      </w:r>
+      <w:r>
+        <w:t xml:space="preserve"> utilisateur)</w:t>
+      </w:r>
+      <w:r>
+        <w:t>.</w:t>
+      </w:r>
+      <w:r>
+        <w:t xml:space="preserve"> Ce projet rallie différents modules et permet de </w:t>
+      </w:r>
+      <w:r>
+        <w:t xml:space="preserve">réunir ces différentes compétences en un seul projet et permet de m’apporter </w:t>
+      </w:r>
+      <w:r>
+        <w:t>une meilleure expérience technique</w:t>
+      </w:r>
+      <w:r>
+        <w:t xml:space="preserve"> sur ces modules.</w:t>
+      </w:r>
+    </w:p>
+    <w:p>
+      <w:pPr>
+        <w:rPr>
+          <w:color w:val="4472C4" w:themeColor="accent1"/>
+        </w:rPr>
+      </w:pPr>
+    </w:p>
+    <w:p>
+      <w:pPr>
+        <w:rPr>
+          <w:i/>
+          <w:iCs/>
+          <w:color w:val="4472C4" w:themeColor="accent1"/>
+          <w:szCs w:val="14"/>
+        </w:rPr>
+      </w:pPr>
+      <w:r>
+        <w:rPr>
+          <w:i/>
+          <w:iCs/>
+          <w:color w:val="4472C4" w:themeColor="accent1"/>
           <w:szCs w:val="14"/>
         </w:rPr>
         <w:t xml:space="preserve">Ce </w:t>
@@ -2303,6 +2333,7 @@
         <w:rPr>
           <w:i/>
           <w:iCs/>
+          <w:color w:val="4472C4" w:themeColor="accent1"/>
           <w:szCs w:val="14"/>
         </w:rPr>
         <w:t>chapitre</w:t>
@@ -2311,6 +2342,7 @@
         <w:rPr>
           <w:i/>
           <w:iCs/>
+          <w:color w:val="4472C4" w:themeColor="accent1"/>
           <w:szCs w:val="14"/>
         </w:rPr>
         <w:t xml:space="preserve"> </w:t>
@@ -2319,6 +2351,7 @@
         <w:rPr>
           <w:i/>
           <w:iCs/>
+          <w:color w:val="4472C4" w:themeColor="accent1"/>
           <w:szCs w:val="14"/>
         </w:rPr>
         <w:t>décri</w:t>
@@ -2327,6 +2360,7 @@
         <w:rPr>
           <w:i/>
           <w:iCs/>
+          <w:color w:val="4472C4" w:themeColor="accent1"/>
           <w:szCs w:val="14"/>
         </w:rPr>
         <w:t>t</w:t>
@@ -2335,6 +2369,7 @@
         <w:rPr>
           <w:i/>
           <w:iCs/>
+          <w:color w:val="4472C4" w:themeColor="accent1"/>
           <w:szCs w:val="14"/>
         </w:rPr>
         <w:t xml:space="preserve"> brièvement le projet,</w:t>
@@ -2343,6 +2378,7 @@
         <w:rPr>
           <w:i/>
           <w:iCs/>
+          <w:color w:val="4472C4" w:themeColor="accent1"/>
           <w:szCs w:val="14"/>
         </w:rPr>
         <w:t xml:space="preserve"> le cadre dans lequel il est réalisé,</w:t>
@@ -2351,6 +2387,7 @@
         <w:rPr>
           <w:i/>
           <w:iCs/>
+          <w:color w:val="4472C4" w:themeColor="accent1"/>
           <w:szCs w:val="14"/>
         </w:rPr>
         <w:t xml:space="preserve"> les raisons de ce choix et ce qu'il peut apporter à l'élève ou à l'école. </w:t>
@@ -2359,6 +2396,7 @@
         <w:rPr>
           <w:i/>
           <w:iCs/>
+          <w:color w:val="4472C4" w:themeColor="accent1"/>
           <w:szCs w:val="14"/>
         </w:rPr>
         <w:t>Il n'est pas nécessaire de rentrer dans les détails (ceux-ci seront abordés plus loin) mais cela doit être aussi clair et complet que possible</w:t>
@@ -2367,6 +2405,7 @@
         <w:rPr>
           <w:i/>
           <w:iCs/>
+          <w:color w:val="4472C4" w:themeColor="accent1"/>
           <w:szCs w:val="14"/>
         </w:rPr>
         <w:t xml:space="preserve"> (idées de solutions).</w:t>
@@ -2375,6 +2414,7 @@
         <w:rPr>
           <w:i/>
           <w:iCs/>
+          <w:color w:val="4472C4" w:themeColor="accent1"/>
           <w:szCs w:val="14"/>
         </w:rPr>
         <w:t xml:space="preserve"> </w:t>
@@ -2383,6 +2423,7 @@
         <w:rPr>
           <w:i/>
           <w:iCs/>
+          <w:color w:val="4472C4" w:themeColor="accent1"/>
           <w:szCs w:val="14"/>
         </w:rPr>
         <w:t>Ce chapitre contient également l'inventaire et la description des travaux qui auraient déjà été effectué</w:t>
@@ -2391,6 +2432,7 @@
         <w:rPr>
           <w:i/>
           <w:iCs/>
+          <w:color w:val="4472C4" w:themeColor="accent1"/>
           <w:szCs w:val="14"/>
         </w:rPr>
         <w:t>s</w:t>
@@ -2399,6 +2441,7 @@
         <w:rPr>
           <w:i/>
           <w:iCs/>
+          <w:color w:val="4472C4" w:themeColor="accent1"/>
           <w:szCs w:val="14"/>
         </w:rPr>
         <w:t xml:space="preserve"> pour ce projet.</w:t>
@@ -2407,22 +2450,25 @@
     <w:p>
       <w:pPr>
         <w:rPr>
-          <w:szCs w:val="14"/>
-        </w:rPr>
-      </w:pPr>
-    </w:p>
-    <w:p>
-      <w:pPr>
-        <w:rPr>
-          <w:i/>
-          <w:iCs/>
-          <w:szCs w:val="14"/>
-        </w:rPr>
-      </w:pPr>
-      <w:r>
-        <w:rPr>
-          <w:i/>
-          <w:iCs/>
+          <w:color w:val="4472C4" w:themeColor="accent1"/>
+          <w:szCs w:val="14"/>
+        </w:rPr>
+      </w:pPr>
+    </w:p>
+    <w:p>
+      <w:pPr>
+        <w:rPr>
+          <w:i/>
+          <w:iCs/>
+          <w:color w:val="4472C4" w:themeColor="accent1"/>
+          <w:szCs w:val="14"/>
+        </w:rPr>
+      </w:pPr>
+      <w:r>
+        <w:rPr>
+          <w:i/>
+          <w:iCs/>
+          <w:color w:val="4472C4" w:themeColor="accent1"/>
           <w:szCs w:val="14"/>
         </w:rPr>
         <w:t>Ces éléments peuvent être repris des spécifications de départ.</w:t>
@@ -2459,19 +2505,246 @@
           <w:szCs w:val="14"/>
         </w:rPr>
       </w:pPr>
-    </w:p>
-    <w:p>
-      <w:pPr>
-        <w:rPr>
-          <w:i/>
-          <w:iCs/>
-          <w:szCs w:val="14"/>
-        </w:rPr>
-      </w:pPr>
-      <w:r>
-        <w:rPr>
-          <w:i/>
-          <w:iCs/>
+      <w:r>
+        <w:rPr>
+          <w:szCs w:val="14"/>
+        </w:rPr>
+        <w:t>L’objectif de ce projet est de rallier mes différentes connaissances en un seul jeu. Pour cela, le jeu devra contenir différents critères selon le module, les</w:t>
+      </w:r>
+      <w:r>
+        <w:rPr>
+          <w:szCs w:val="14"/>
+        </w:rPr>
+        <w:t xml:space="preserve"> </w:t>
+      </w:r>
+      <w:r>
+        <w:rPr>
+          <w:szCs w:val="14"/>
+        </w:rPr>
+        <w:t xml:space="preserve">voici : </w:t>
+      </w:r>
+    </w:p>
+    <w:p>
+      <w:pPr>
+        <w:pStyle w:val="Paragraphedeliste"/>
+        <w:numPr>
+          <w:ilvl w:val="0"/>
+          <w:numId w:val="17"/>
+        </w:numPr>
+        <w:rPr>
+          <w:szCs w:val="14"/>
+        </w:rPr>
+      </w:pPr>
+      <w:r>
+        <w:rPr>
+          <w:szCs w:val="14"/>
+        </w:rPr>
+        <w:t>UX : Maquettes</w:t>
+      </w:r>
+      <w:r>
+        <w:rPr>
+          <w:szCs w:val="14"/>
+        </w:rPr>
+        <w:t xml:space="preserve"> du</w:t>
+      </w:r>
+      <w:r>
+        <w:rPr>
+          <w:szCs w:val="14"/>
+        </w:rPr>
+        <w:t xml:space="preserve"> menu principal,</w:t>
+      </w:r>
+      <w:r>
+        <w:rPr>
+          <w:szCs w:val="14"/>
+        </w:rPr>
+        <w:t xml:space="preserve"> de l</w:t>
+      </w:r>
+      <w:r>
+        <w:rPr>
+          <w:szCs w:val="14"/>
+        </w:rPr>
+        <w:t>’écran</w:t>
+      </w:r>
+      <w:r>
+        <w:rPr>
+          <w:szCs w:val="14"/>
+        </w:rPr>
+        <w:t xml:space="preserve"> de jeu, et </w:t>
+      </w:r>
+      <w:r>
+        <w:rPr>
+          <w:szCs w:val="14"/>
+        </w:rPr>
+        <w:t>du</w:t>
+      </w:r>
+      <w:r>
+        <w:rPr>
+          <w:szCs w:val="14"/>
+        </w:rPr>
+        <w:t xml:space="preserve"> meilleur score.</w:t>
+      </w:r>
+    </w:p>
+    <w:p>
+      <w:pPr>
+        <w:pStyle w:val="Paragraphedeliste"/>
+        <w:numPr>
+          <w:ilvl w:val="0"/>
+          <w:numId w:val="17"/>
+        </w:numPr>
+        <w:rPr>
+          <w:szCs w:val="14"/>
+        </w:rPr>
+      </w:pPr>
+      <w:r>
+        <w:rPr>
+          <w:szCs w:val="14"/>
+        </w:rPr>
+        <w:t>Programmation :</w:t>
+      </w:r>
+      <w:r>
+        <w:rPr>
+          <w:szCs w:val="14"/>
+        </w:rPr>
+        <w:t xml:space="preserve"> Di</w:t>
+      </w:r>
+      <w:r>
+        <w:rPr>
+          <w:szCs w:val="14"/>
+        </w:rPr>
+        <w:t xml:space="preserve">fférents </w:t>
+      </w:r>
+      <w:r>
+        <w:rPr>
+          <w:szCs w:val="14"/>
+        </w:rPr>
+        <w:t xml:space="preserve">niveaux </w:t>
+      </w:r>
+      <w:r>
+        <w:rPr>
+          <w:szCs w:val="14"/>
+        </w:rPr>
+        <w:t>contenant</w:t>
+      </w:r>
+      <w:r>
+        <w:rPr>
+          <w:szCs w:val="14"/>
+        </w:rPr>
+        <w:t xml:space="preserve"> un joueur</w:t>
+      </w:r>
+      <w:r>
+        <w:rPr>
+          <w:szCs w:val="14"/>
+        </w:rPr>
+        <w:t xml:space="preserve"> et des ennemis</w:t>
+      </w:r>
+      <w:r>
+        <w:rPr>
+          <w:szCs w:val="14"/>
+        </w:rPr>
+        <w:t xml:space="preserve"> avec un certain nombre de </w:t>
+      </w:r>
+      <w:r>
+        <w:rPr>
+          <w:szCs w:val="14"/>
+        </w:rPr>
+        <w:t xml:space="preserve">points de </w:t>
+      </w:r>
+      <w:r>
+        <w:rPr>
+          <w:szCs w:val="14"/>
+        </w:rPr>
+        <w:t>vie</w:t>
+      </w:r>
+      <w:r>
+        <w:rPr>
+          <w:szCs w:val="14"/>
+        </w:rPr>
+        <w:t xml:space="preserve"> qui peuvent</w:t>
+      </w:r>
+      <w:r>
+        <w:rPr>
+          <w:szCs w:val="14"/>
+        </w:rPr>
+        <w:t xml:space="preserve"> se déplacer</w:t>
+      </w:r>
+      <w:r>
+        <w:rPr>
+          <w:szCs w:val="14"/>
+        </w:rPr>
+        <w:t xml:space="preserve"> et</w:t>
+      </w:r>
+      <w:r>
+        <w:rPr>
+          <w:szCs w:val="14"/>
+        </w:rPr>
+        <w:t xml:space="preserve"> tirer.</w:t>
+      </w:r>
+      <w:r>
+        <w:rPr>
+          <w:szCs w:val="14"/>
+        </w:rPr>
+        <w:t xml:space="preserve"> Il devra également y avoir des obstacles permettant au joueur d’esquiver les balles ennemies.</w:t>
+      </w:r>
+    </w:p>
+    <w:p>
+      <w:pPr>
+        <w:pStyle w:val="Paragraphedeliste"/>
+        <w:numPr>
+          <w:ilvl w:val="0"/>
+          <w:numId w:val="17"/>
+        </w:numPr>
+        <w:rPr>
+          <w:szCs w:val="14"/>
+        </w:rPr>
+      </w:pPr>
+      <w:r>
+        <w:rPr>
+          <w:szCs w:val="14"/>
+        </w:rPr>
+        <w:t>Base de données : Gestion des scores.</w:t>
+      </w:r>
+    </w:p>
+    <w:p>
+      <w:pPr>
+        <w:rPr>
+          <w:szCs w:val="14"/>
+        </w:rPr>
+      </w:pPr>
+    </w:p>
+    <w:p>
+      <w:pPr>
+        <w:rPr>
+          <w:szCs w:val="14"/>
+        </w:rPr>
+      </w:pPr>
+      <w:r>
+        <w:rPr>
+          <w:szCs w:val="14"/>
+        </w:rPr>
+        <w:t>Ce projet sera réalisé selon un thème orienté militaire choisi au préalable.</w:t>
+      </w:r>
+    </w:p>
+    <w:p>
+      <w:pPr>
+        <w:rPr>
+          <w:szCs w:val="14"/>
+        </w:rPr>
+      </w:pPr>
+    </w:p>
+    <w:p>
+      <w:pPr>
+        <w:rPr>
+          <w:i/>
+          <w:iCs/>
+          <w:color w:val="4472C4" w:themeColor="accent1"/>
+          <w:szCs w:val="14"/>
+        </w:rPr>
+      </w:pPr>
+      <w:r>
+        <w:rPr>
+          <w:i/>
+          <w:iCs/>
+          <w:color w:val="4472C4" w:themeColor="accent1"/>
           <w:szCs w:val="14"/>
         </w:rPr>
         <w:t xml:space="preserve">Ce chapitre énumère les objectifs du projet. L'atteinte ou non </w:t>
@@ -2480,6 +2753,7 @@
         <w:rPr>
           <w:i/>
           <w:iCs/>
+          <w:color w:val="4472C4" w:themeColor="accent1"/>
           <w:szCs w:val="14"/>
         </w:rPr>
         <w:t>de c</w:t>
@@ -2488,6 +2762,7 @@
         <w:rPr>
           <w:i/>
           <w:iCs/>
+          <w:color w:val="4472C4" w:themeColor="accent1"/>
           <w:szCs w:val="14"/>
         </w:rPr>
         <w:t>eux-ci devr</w:t>
@@ -2496,6 +2771,7 @@
         <w:rPr>
           <w:i/>
           <w:iCs/>
+          <w:color w:val="4472C4" w:themeColor="accent1"/>
           <w:szCs w:val="14"/>
         </w:rPr>
         <w:t xml:space="preserve">a pouvoir être contrôlée à la fin du projet. Les objectifs pourront </w:t>
@@ -2504,6 +2780,7 @@
         <w:rPr>
           <w:i/>
           <w:iCs/>
+          <w:color w:val="4472C4" w:themeColor="accent1"/>
           <w:szCs w:val="14"/>
         </w:rPr>
         <w:t xml:space="preserve">éventuellement </w:t>
@@ -2512,6 +2789,7 @@
         <w:rPr>
           <w:i/>
           <w:iCs/>
+          <w:color w:val="4472C4" w:themeColor="accent1"/>
           <w:szCs w:val="14"/>
         </w:rPr>
         <w:t xml:space="preserve">être revus après l'analyse. </w:t>
@@ -2520,22 +2798,25 @@
     <w:p>
       <w:pPr>
         <w:rPr>
-          <w:szCs w:val="14"/>
-        </w:rPr>
-      </w:pPr>
-    </w:p>
-    <w:p>
-      <w:pPr>
-        <w:rPr>
-          <w:i/>
-          <w:iCs/>
-          <w:szCs w:val="14"/>
-        </w:rPr>
-      </w:pPr>
-      <w:r>
-        <w:rPr>
-          <w:i/>
-          <w:iCs/>
+          <w:color w:val="4472C4" w:themeColor="accent1"/>
+          <w:szCs w:val="14"/>
+        </w:rPr>
+      </w:pPr>
+    </w:p>
+    <w:p>
+      <w:pPr>
+        <w:rPr>
+          <w:i/>
+          <w:iCs/>
+          <w:color w:val="4472C4" w:themeColor="accent1"/>
+          <w:szCs w:val="14"/>
+        </w:rPr>
+      </w:pPr>
+      <w:r>
+        <w:rPr>
+          <w:i/>
+          <w:iCs/>
+          <w:color w:val="4472C4" w:themeColor="accent1"/>
           <w:szCs w:val="14"/>
         </w:rPr>
         <w:t>Ces éléments peuvent être repris des spécifications de départ.</w:t>
@@ -2553,24 +2834,36 @@
         <w:pStyle w:val="Titre2"/>
         <w:spacing w:line="259" w:lineRule="auto"/>
         <w:rPr>
-          <w:i w:val="0"/>
-        </w:rPr>
-      </w:pPr>
-      <w:r>
-        <w:br w:type="page"/>
-      </w:r>
-      <w:r>
-        <w:rPr>
           <w:bCs/>
           <w:i w:val="0"/>
           <w:color w:val="FF0000"/>
           <w:szCs w:val="24"/>
         </w:rPr>
+      </w:pPr>
+      <w:r>
+        <w:br w:type="page"/>
+      </w:r>
+      <w:r>
+        <w:rPr>
+          <w:bCs/>
+          <w:i w:val="0"/>
+          <w:color w:val="FF0000"/>
+          <w:szCs w:val="24"/>
+        </w:rPr>
         <w:lastRenderedPageBreak/>
         <w:t>Gestion de projet</w:t>
       </w:r>
     </w:p>
     <w:p>
+      <w:r>
+        <w:t xml:space="preserve">Pour la gestion de ce projet, nous avons recours à différents outils afin de pouvoir s’organiser convenablement. En premier temps nous utilisons </w:t>
+      </w:r>
+      <w:r>
+        <w:t xml:space="preserve">GitHub qui nous permet de sauvegarder notre travail au fur et à mesure et d’avoir un suivi de tout le projet. Nous utilisons également IceScrum qui nous permet de planifier des tâches et qui sert également à avoir un journal de travail. Concernant la documentation, tout se trouvera dans ce rapport. </w:t>
+      </w:r>
+    </w:p>
+    <w:p/>
+    <w:p>
       <w:pPr>
         <w:spacing w:line="259" w:lineRule="auto"/>
         <w:rPr>
@@ -2620,6 +2913,479 @@
           <w:iCs/>
         </w:rPr>
         <w:t>Gameplay</w:t>
+      </w:r>
+    </w:p>
+    <w:p>
+      <w:pPr>
+        <w:pStyle w:val="Paragraphedeliste"/>
+        <w:numPr>
+          <w:ilvl w:val="0"/>
+          <w:numId w:val="17"/>
+        </w:numPr>
+      </w:pPr>
+      <w:r>
+        <w:t>Le joueur</w:t>
+      </w:r>
+      <w:r>
+        <w:t xml:space="preserve"> : </w:t>
+      </w:r>
+    </w:p>
+    <w:p>
+      <w:pPr>
+        <w:pStyle w:val="Paragraphedeliste"/>
+        <w:ind w:left="1080"/>
+        <w:rPr>
+          <w:sz w:val="22"/>
+          <w:szCs w:val="22"/>
+        </w:rPr>
+      </w:pPr>
+      <w:r>
+        <w:rPr>
+          <w:sz w:val="22"/>
+          <w:szCs w:val="22"/>
+        </w:rPr>
+        <w:t xml:space="preserve">Le joueur aura la capacité de se déplacer sur l’axe horizontal en utilisant les touches ‘A’ et ‘D’. Ceci lui permettra d’esquiver les différentes balles ennemies. De plus le joueur pourra tirer en </w:t>
+      </w:r>
+      <w:r>
+        <w:rPr>
+          <w:sz w:val="22"/>
+          <w:szCs w:val="22"/>
+        </w:rPr>
+        <w:t>appuyant</w:t>
+      </w:r>
+      <w:r>
+        <w:rPr>
+          <w:sz w:val="22"/>
+          <w:szCs w:val="22"/>
+        </w:rPr>
+        <w:t xml:space="preserve"> </w:t>
+      </w:r>
+      <w:r>
+        <w:rPr>
+          <w:sz w:val="22"/>
+          <w:szCs w:val="22"/>
+        </w:rPr>
+        <w:t xml:space="preserve">sur </w:t>
+      </w:r>
+      <w:r>
+        <w:rPr>
+          <w:sz w:val="22"/>
+          <w:szCs w:val="22"/>
+        </w:rPr>
+        <w:t>l</w:t>
+      </w:r>
+      <w:r>
+        <w:rPr>
+          <w:sz w:val="22"/>
+          <w:szCs w:val="22"/>
+        </w:rPr>
+        <w:t>e clic gauche</w:t>
+      </w:r>
+      <w:r>
+        <w:rPr>
+          <w:sz w:val="22"/>
+          <w:szCs w:val="22"/>
+        </w:rPr>
+        <w:t xml:space="preserve"> de </w:t>
+      </w:r>
+      <w:r>
+        <w:rPr>
+          <w:sz w:val="22"/>
+          <w:szCs w:val="22"/>
+        </w:rPr>
+        <w:t>la</w:t>
+      </w:r>
+      <w:r>
+        <w:rPr>
+          <w:sz w:val="22"/>
+          <w:szCs w:val="22"/>
+        </w:rPr>
+        <w:t xml:space="preserve"> souris. Une munition partira de son arme </w:t>
+      </w:r>
+      <w:r>
+        <w:rPr>
+          <w:sz w:val="22"/>
+          <w:szCs w:val="22"/>
+        </w:rPr>
+        <w:t>sur l’axe</w:t>
+      </w:r>
+      <w:r>
+        <w:rPr>
+          <w:sz w:val="22"/>
+          <w:szCs w:val="22"/>
+        </w:rPr>
+        <w:t xml:space="preserve"> vertical </w:t>
+      </w:r>
+      <w:r>
+        <w:rPr>
+          <w:sz w:val="22"/>
+          <w:szCs w:val="22"/>
+        </w:rPr>
+        <w:t>avec une trajectoire linéaire</w:t>
+      </w:r>
+      <w:r>
+        <w:rPr>
+          <w:sz w:val="22"/>
+          <w:szCs w:val="22"/>
+        </w:rPr>
+        <w:t>.</w:t>
+      </w:r>
+      <w:r>
+        <w:rPr>
+          <w:sz w:val="22"/>
+          <w:szCs w:val="22"/>
+        </w:rPr>
+        <w:t xml:space="preserve"> Cependant, le joueur devra attendre un délai de 500 millisecondes avant de pouvoir </w:t>
+      </w:r>
+      <w:r>
+        <w:rPr>
+          <w:sz w:val="22"/>
+          <w:szCs w:val="22"/>
+        </w:rPr>
+        <w:t>ti</w:t>
+      </w:r>
+      <w:r>
+        <w:rPr>
+          <w:sz w:val="22"/>
+          <w:szCs w:val="22"/>
+        </w:rPr>
+        <w:t xml:space="preserve">rer </w:t>
+      </w:r>
+      <w:r>
+        <w:rPr>
+          <w:sz w:val="22"/>
+          <w:szCs w:val="22"/>
+        </w:rPr>
+        <w:t>à nouveau.</w:t>
+      </w:r>
+      <w:r>
+        <w:rPr>
+          <w:sz w:val="22"/>
+          <w:szCs w:val="22"/>
+        </w:rPr>
+        <w:t xml:space="preserve"> </w:t>
+      </w:r>
+    </w:p>
+    <w:p>
+      <w:pPr>
+        <w:pStyle w:val="Paragraphedeliste"/>
+        <w:ind w:left="1080"/>
+        <w:rPr>
+          <w:sz w:val="22"/>
+          <w:szCs w:val="22"/>
+        </w:rPr>
+      </w:pPr>
+    </w:p>
+    <w:p>
+      <w:pPr>
+        <w:pStyle w:val="Paragraphedeliste"/>
+        <w:numPr>
+          <w:ilvl w:val="0"/>
+          <w:numId w:val="17"/>
+        </w:numPr>
+        <w:rPr>
+          <w:szCs w:val="24"/>
+        </w:rPr>
+      </w:pPr>
+      <w:r>
+        <w:rPr>
+          <w:szCs w:val="24"/>
+        </w:rPr>
+        <w:t>Les ennemis :</w:t>
+      </w:r>
+    </w:p>
+    <w:p>
+      <w:pPr>
+        <w:pStyle w:val="Paragraphedeliste"/>
+        <w:ind w:left="1080"/>
+        <w:rPr>
+          <w:sz w:val="22"/>
+          <w:szCs w:val="22"/>
+        </w:rPr>
+      </w:pPr>
+      <w:r>
+        <w:rPr>
+          <w:sz w:val="22"/>
+          <w:szCs w:val="22"/>
+        </w:rPr>
+        <w:t>Les</w:t>
+      </w:r>
+      <w:r>
+        <w:rPr>
+          <w:sz w:val="22"/>
+          <w:szCs w:val="22"/>
+        </w:rPr>
+        <w:t xml:space="preserve"> ennemis apparaîtront automatiquement au début de la partie, ils se situeront dans la partie supérieure de l’écran. Les ennemis seront sous forme de tank et leur objectif sera d’éliminer le joueur. Pour </w:t>
+      </w:r>
+      <w:r>
+        <w:rPr>
+          <w:sz w:val="22"/>
+          <w:szCs w:val="22"/>
+        </w:rPr>
+        <w:t>s</w:t>
+      </w:r>
+      <w:r>
+        <w:rPr>
+          <w:sz w:val="22"/>
+          <w:szCs w:val="22"/>
+        </w:rPr>
+        <w:t>e faire</w:t>
+      </w:r>
+      <w:r>
+        <w:rPr>
+          <w:sz w:val="22"/>
+          <w:szCs w:val="22"/>
+        </w:rPr>
+        <w:t>,</w:t>
+      </w:r>
+      <w:r>
+        <w:rPr>
+          <w:sz w:val="22"/>
+          <w:szCs w:val="22"/>
+        </w:rPr>
+        <w:t xml:space="preserve"> le tank pourra envoyer des missiles. A la différence du joueur, le tank ne pourra pas se déplacer, cependant il aura la capacité de nous viser et donc de tirer en diagonal.</w:t>
+      </w:r>
+      <w:r>
+        <w:rPr>
+          <w:sz w:val="22"/>
+          <w:szCs w:val="22"/>
+        </w:rPr>
+        <w:t xml:space="preserve">     </w:t>
+      </w:r>
+    </w:p>
+    <w:p>
+      <w:pPr>
+        <w:rPr>
+          <w:szCs w:val="24"/>
+        </w:rPr>
+      </w:pPr>
+      <w:r>
+        <w:rPr>
+          <w:sz w:val="22"/>
+          <w:szCs w:val="22"/>
+        </w:rPr>
+        <w:tab/>
+      </w:r>
+      <w:r>
+        <w:rPr>
+          <w:sz w:val="22"/>
+          <w:szCs w:val="22"/>
+        </w:rPr>
+        <w:tab/>
+      </w:r>
+    </w:p>
+    <w:p>
+      <w:pPr>
+        <w:pStyle w:val="Paragraphedeliste"/>
+        <w:numPr>
+          <w:ilvl w:val="0"/>
+          <w:numId w:val="17"/>
+        </w:numPr>
+        <w:rPr>
+          <w:szCs w:val="24"/>
+        </w:rPr>
+      </w:pPr>
+      <w:r>
+        <w:rPr>
+          <w:szCs w:val="24"/>
+        </w:rPr>
+        <w:t>Les protections</w:t>
+      </w:r>
+    </w:p>
+    <w:p>
+      <w:pPr>
+        <w:pStyle w:val="Paragraphedeliste"/>
+        <w:ind w:left="1080"/>
+        <w:rPr>
+          <w:sz w:val="22"/>
+          <w:szCs w:val="22"/>
+        </w:rPr>
+      </w:pPr>
+      <w:r>
+        <w:rPr>
+          <w:sz w:val="22"/>
+          <w:szCs w:val="22"/>
+        </w:rPr>
+        <w:t xml:space="preserve">Sur la carte se trouveront des protections permettant au joueur </w:t>
+      </w:r>
+      <w:r>
+        <w:rPr>
+          <w:sz w:val="22"/>
+          <w:szCs w:val="22"/>
+        </w:rPr>
+        <w:t>de se cacher</w:t>
+      </w:r>
+      <w:r>
+        <w:rPr>
+          <w:sz w:val="22"/>
+          <w:szCs w:val="22"/>
+        </w:rPr>
+        <w:t xml:space="preserve"> </w:t>
+      </w:r>
+      <w:r>
+        <w:rPr>
+          <w:sz w:val="22"/>
+          <w:szCs w:val="22"/>
+        </w:rPr>
+        <w:t>d</w:t>
+      </w:r>
+      <w:r>
+        <w:rPr>
+          <w:sz w:val="22"/>
+          <w:szCs w:val="22"/>
+        </w:rPr>
+        <w:t>es missiles ennemis</w:t>
+      </w:r>
+      <w:r>
+        <w:rPr>
+          <w:sz w:val="22"/>
+          <w:szCs w:val="22"/>
+        </w:rPr>
+        <w:t>. Ceux-ci seront automatique</w:t>
+      </w:r>
+      <w:r>
+        <w:rPr>
+          <w:sz w:val="22"/>
+          <w:szCs w:val="22"/>
+        </w:rPr>
+        <w:t>ment</w:t>
+      </w:r>
+      <w:r>
+        <w:rPr>
+          <w:sz w:val="22"/>
+          <w:szCs w:val="22"/>
+        </w:rPr>
+        <w:t xml:space="preserve"> placés sur la carte au lancement de la partie. Ils auront une taille fixe, ainsi que des points de vie. Ils pourront donc être détruit</w:t>
+      </w:r>
+      <w:r>
+        <w:rPr>
+          <w:sz w:val="22"/>
+          <w:szCs w:val="22"/>
+        </w:rPr>
+        <w:t>s</w:t>
+      </w:r>
+      <w:r>
+        <w:rPr>
+          <w:sz w:val="22"/>
+          <w:szCs w:val="22"/>
+        </w:rPr>
+        <w:t xml:space="preserve"> par le joueur ou un ennemi.</w:t>
+      </w:r>
+    </w:p>
+    <w:p>
+      <w:pPr>
+        <w:rPr>
+          <w:sz w:val="22"/>
+          <w:szCs w:val="22"/>
+        </w:rPr>
+      </w:pPr>
+    </w:p>
+    <w:p>
+      <w:pPr>
+        <w:pStyle w:val="Paragraphedeliste"/>
+        <w:numPr>
+          <w:ilvl w:val="0"/>
+          <w:numId w:val="17"/>
+        </w:numPr>
+        <w:rPr>
+          <w:szCs w:val="24"/>
+        </w:rPr>
+      </w:pPr>
+      <w:r>
+        <w:rPr>
+          <w:szCs w:val="24"/>
+        </w:rPr>
+        <w:t>Les points de vie</w:t>
+      </w:r>
+    </w:p>
+    <w:p>
+      <w:pPr>
+        <w:pStyle w:val="Paragraphedeliste"/>
+        <w:ind w:left="1080"/>
+        <w:rPr>
+          <w:sz w:val="22"/>
+          <w:szCs w:val="22"/>
+        </w:rPr>
+      </w:pPr>
+      <w:r>
+        <w:rPr>
+          <w:sz w:val="22"/>
+          <w:szCs w:val="22"/>
+        </w:rPr>
+        <w:t>Chaque entité aura des points de vie, le joueur ainsi que les ennemis auront 3 points de vie, à chaque fois qu’ils recevront un missile, ils en perdront un. Les protections auront e</w:t>
+      </w:r>
+      <w:r>
+        <w:rPr>
+          <w:sz w:val="22"/>
+          <w:szCs w:val="22"/>
+        </w:rPr>
+        <w:t>lles</w:t>
+      </w:r>
+      <w:r>
+        <w:rPr>
+          <w:sz w:val="22"/>
+          <w:szCs w:val="22"/>
+        </w:rPr>
+        <w:t xml:space="preserve"> 5 points de vies, rendant donc les structures plus solides. Lorsqu’un ennemi atteint 0 point de vie, il meurt ou disparaît si c’est une protection. Si c’est le joueur, la partie se </w:t>
+      </w:r>
+      <w:r>
+        <w:rPr>
+          <w:sz w:val="22"/>
+          <w:szCs w:val="22"/>
+        </w:rPr>
+        <w:t>termine</w:t>
+      </w:r>
+      <w:r>
+        <w:rPr>
+          <w:sz w:val="22"/>
+          <w:szCs w:val="22"/>
+        </w:rPr>
+        <w:t>.</w:t>
+      </w:r>
+    </w:p>
+    <w:p>
+      <w:pPr>
+        <w:rPr>
+          <w:sz w:val="22"/>
+          <w:szCs w:val="22"/>
+        </w:rPr>
+      </w:pPr>
+    </w:p>
+    <w:p>
+      <w:pPr>
+        <w:pStyle w:val="Paragraphedeliste"/>
+        <w:numPr>
+          <w:ilvl w:val="0"/>
+          <w:numId w:val="17"/>
+        </w:numPr>
+        <w:rPr>
+          <w:sz w:val="22"/>
+          <w:szCs w:val="22"/>
+        </w:rPr>
+      </w:pPr>
+      <w:r>
+        <w:rPr>
+          <w:sz w:val="22"/>
+          <w:szCs w:val="22"/>
+        </w:rPr>
+        <w:t>Les niveaux</w:t>
+      </w:r>
+    </w:p>
+    <w:p>
+      <w:pPr>
+        <w:pStyle w:val="Paragraphedeliste"/>
+        <w:ind w:left="1080"/>
+        <w:rPr>
+          <w:sz w:val="22"/>
+          <w:szCs w:val="22"/>
+        </w:rPr>
+      </w:pPr>
+      <w:r>
+        <w:rPr>
+          <w:sz w:val="22"/>
+          <w:szCs w:val="22"/>
+        </w:rPr>
+        <w:t>Le jeu comportera différents niveaux, pour que le joueur atteigne le second niveau, il devra réussir le premier, et ainsi de suite.</w:t>
       </w:r>
     </w:p>
     <w:p>
@@ -2651,6 +3417,18 @@
         </w:rPr>
         <w:t>Le joueur</w:t>
       </w:r>
+      <w:r>
+        <w:rPr>
+          <w:rFonts w:ascii="Arial" w:hAnsi="Arial"/>
+          <w:i/>
+          <w:iCs/>
+          <w:color w:val="FF0000"/>
+          <w:sz w:val="24"/>
+          <w:szCs w:val="14"/>
+          <w:lang w:eastAsia="fr-FR"/>
+        </w:rPr>
+        <w:t xml:space="preserve"> </w:t>
+      </w:r>
     </w:p>
     <w:p>
       <w:pPr>
@@ -2799,6 +3577,7 @@
           <w:szCs w:val="14"/>
           <w:lang w:eastAsia="fr-FR"/>
         </w:rPr>
+        <w:lastRenderedPageBreak/>
         <w:t>La gestion des vies</w:t>
       </w:r>
     </w:p>
@@ -3456,7 +4235,6 @@
           <w:iCs/>
           <w:color w:val="FF0000"/>
         </w:rPr>
-        <w:lastRenderedPageBreak/>
         <w:t>Ce chapitre est constitué de plusieurs sous-chapitre</w:t>
       </w:r>
       <w:r>
@@ -4163,7 +4941,6 @@
           <w:i w:val="0"/>
           <w:iCs/>
         </w:rPr>
-        <w:lastRenderedPageBreak/>
         <w:t>Description des test</w:t>
       </w:r>
       <w:bookmarkEnd w:id="12"/>
@@ -5315,6 +6092,118 @@
     </w:lvl>
   </w:abstractNum>
   <w:abstractNum w:abstractNumId="4" w15:restartNumberingAfterBreak="0">
+    <w:nsid w:val="20587B71"/>
+    <w:multiLevelType w:val="hybridMultilevel"/>
+    <w:tmpl w:val="C6D42D16"/>
+    <w:lvl w:ilvl="0" w:tplc="D3EA6C64">
+      <w:numFmt w:val="bullet"/>
+      <w:lvlText w:val="-"/>
+      <w:lvlJc w:val="left"/>
+      <w:pPr>
+        <w:ind w:left="720" w:hanging="360"/>
+      </w:pPr>
+      <w:rPr>
+        <w:rFonts w:ascii="Arial" w:eastAsia="Times New Roman" w:hAnsi="Arial" w:cs="Arial" w:hint="default"/>
+      </w:rPr>
+    </w:lvl>
+    <w:lvl w:ilvl="1" w:tplc="100C0003">
+      <w:start w:val="1"/>
+      <w:numFmt w:val="bullet"/>
+      <w:lvlText w:val="o"/>
+      <w:lvlJc w:val="left"/>
+      <w:pPr>
+        <w:ind w:left="1440" w:hanging="360"/>
+      </w:pPr>
+      <w:rPr>
+        <w:rFonts w:ascii="Courier New" w:hAnsi="Courier New" w:cs="Courier New" w:hint="default"/>
+      </w:rPr>
+    </w:lvl>
+    <w:lvl w:ilvl="2" w:tplc="100C0005" w:tentative="1">
+      <w:start w:val="1"/>
+      <w:numFmt w:val="bullet"/>
+      <w:lvlText w:val=""/>
+      <w:lvlJc w:val="left"/>
+      <w:pPr>
+        <w:ind w:left="2160" w:hanging="360"/>
+      </w:pPr>
+      <w:rPr>
+        <w:rFonts w:ascii="Wingdings" w:hAnsi="Wingdings" w:hint="default"/>
+      </w:rPr>
+    </w:lvl>
+    <w:lvl w:ilvl="3" w:tplc="100C0001" w:tentative="1">
+      <w:start w:val="1"/>
+      <w:numFmt w:val="bullet"/>
+      <w:lvlText w:val=""/>
+      <w:lvlJc w:val="left"/>
+      <w:pPr>
+        <w:ind w:left="2880" w:hanging="360"/>
+      </w:pPr>
+      <w:rPr>
+        <w:rFonts w:ascii="Symbol" w:hAnsi="Symbol" w:hint="default"/>
+      </w:rPr>
+    </w:lvl>
+    <w:lvl w:ilvl="4" w:tplc="100C0003" w:tentative="1">
+      <w:start w:val="1"/>
+      <w:numFmt w:val="bullet"/>
+      <w:lvlText w:val="o"/>
+      <w:lvlJc w:val="left"/>
+      <w:pPr>
+        <w:ind w:left="3600" w:hanging="360"/>
+      </w:pPr>
+      <w:rPr>
+        <w:rFonts w:ascii="Courier New" w:hAnsi="Courier New" w:cs="Courier New" w:hint="default"/>
+      </w:rPr>
+    </w:lvl>
+    <w:lvl w:ilvl="5" w:tplc="100C0005" w:tentative="1">
+      <w:start w:val="1"/>
+      <w:numFmt w:val="bullet"/>
+      <w:lvlText w:val=""/>
+      <w:lvlJc w:val="left"/>
+      <w:pPr>
+        <w:ind w:left="4320" w:hanging="360"/>
+      </w:pPr>
+      <w:rPr>
+        <w:rFonts w:ascii="Wingdings" w:hAnsi="Wingdings" w:hint="default"/>
+      </w:rPr>
+    </w:lvl>
+    <w:lvl w:ilvl="6" w:tplc="100C0001" w:tentative="1">
+      <w:start w:val="1"/>
+      <w:numFmt w:val="bullet"/>
+      <w:lvlText w:val=""/>
+      <w:lvlJc w:val="left"/>
+      <w:pPr>
+        <w:ind w:left="5040" w:hanging="360"/>
+      </w:pPr>
+      <w:rPr>
+        <w:rFonts w:ascii="Symbol" w:hAnsi="Symbol" w:hint="default"/>
+      </w:rPr>
+    </w:lvl>
+    <w:lvl w:ilvl="7" w:tplc="100C0003" w:tentative="1">
+      <w:start w:val="1"/>
+      <w:numFmt w:val="bullet"/>
+      <w:lvlText w:val="o"/>
+      <w:lvlJc w:val="left"/>
+      <w:pPr>
+        <w:ind w:left="5760" w:hanging="360"/>
+      </w:pPr>
+      <w:rPr>
+        <w:rFonts w:ascii="Courier New" w:hAnsi="Courier New" w:cs="Courier New" w:hint="default"/>
+      </w:rPr>
+    </w:lvl>
+    <w:lvl w:ilvl="8" w:tplc="100C0005" w:tentative="1">
+      <w:start w:val="1"/>
+      <w:numFmt w:val="bullet"/>
+      <w:lvlText w:val=""/>
+      <w:lvlJc w:val="left"/>
+      <w:pPr>
+        <w:ind w:left="6480" w:hanging="360"/>
+      </w:pPr>
+      <w:rPr>
+        <w:rFonts w:ascii="Wingdings" w:hAnsi="Wingdings" w:hint="default"/>
+      </w:rPr>
+    </w:lvl>
+  </w:abstractNum>
+  <w:abstractNum w:abstractNumId="5" w15:restartNumberingAfterBreak="0">
     <w:nsid w:val="27A404D8"/>
     <w:multiLevelType w:val="hybridMultilevel"/>
     <w:tmpl w:val="E4483B56"/>
@@ -5454,7 +6343,7 @@
       </w:rPr>
     </w:lvl>
   </w:abstractNum>
-  <w:abstractNum w:abstractNumId="5" w15:restartNumberingAfterBreak="0">
+  <w:abstractNum w:abstractNumId="6" w15:restartNumberingAfterBreak="0">
     <w:nsid w:val="318A3916"/>
     <w:multiLevelType w:val="hybridMultilevel"/>
     <w:tmpl w:val="7EC48B9C"/>
@@ -5567,7 +6456,7 @@
       </w:rPr>
     </w:lvl>
   </w:abstractNum>
-  <w:abstractNum w:abstractNumId="6" w15:restartNumberingAfterBreak="0">
+  <w:abstractNum w:abstractNumId="7" w15:restartNumberingAfterBreak="0">
     <w:nsid w:val="408C02FF"/>
     <w:multiLevelType w:val="hybridMultilevel"/>
     <w:tmpl w:val="1C925AC4"/>
@@ -5704,7 +6593,7 @@
       </w:rPr>
     </w:lvl>
   </w:abstractNum>
-  <w:abstractNum w:abstractNumId="7" w15:restartNumberingAfterBreak="0">
+  <w:abstractNum w:abstractNumId="8" w15:restartNumberingAfterBreak="0">
     <w:nsid w:val="42F31DAB"/>
     <w:multiLevelType w:val="hybridMultilevel"/>
     <w:tmpl w:val="A46C5D1C"/>
@@ -5844,7 +6733,7 @@
       </w:rPr>
     </w:lvl>
   </w:abstractNum>
-  <w:abstractNum w:abstractNumId="8" w15:restartNumberingAfterBreak="0">
+  <w:abstractNum w:abstractNumId="9" w15:restartNumberingAfterBreak="0">
     <w:nsid w:val="5082572C"/>
     <w:multiLevelType w:val="hybridMultilevel"/>
     <w:tmpl w:val="ED4ACFA4"/>
@@ -5984,7 +6873,7 @@
       </w:rPr>
     </w:lvl>
   </w:abstractNum>
-  <w:abstractNum w:abstractNumId="9" w15:restartNumberingAfterBreak="0">
+  <w:abstractNum w:abstractNumId="10" w15:restartNumberingAfterBreak="0">
     <w:nsid w:val="52B247CA"/>
     <w:multiLevelType w:val="hybridMultilevel"/>
     <w:tmpl w:val="B7D4D45A"/>
@@ -6124,7 +7013,7 @@
       </w:rPr>
     </w:lvl>
   </w:abstractNum>
-  <w:abstractNum w:abstractNumId="10" w15:restartNumberingAfterBreak="0">
+  <w:abstractNum w:abstractNumId="11" w15:restartNumberingAfterBreak="0">
     <w:nsid w:val="594C1361"/>
     <w:multiLevelType w:val="hybridMultilevel"/>
     <w:tmpl w:val="5C243628"/>
@@ -6264,7 +7153,7 @@
       </w:rPr>
     </w:lvl>
   </w:abstractNum>
-  <w:abstractNum w:abstractNumId="11" w15:restartNumberingAfterBreak="0">
+  <w:abstractNum w:abstractNumId="12" w15:restartNumberingAfterBreak="0">
     <w:nsid w:val="71E06583"/>
     <w:multiLevelType w:val="hybridMultilevel"/>
     <w:tmpl w:val="26C81FCE"/>
@@ -6404,7 +7293,7 @@
       </w:rPr>
     </w:lvl>
   </w:abstractNum>
-  <w:abstractNum w:abstractNumId="12" w15:restartNumberingAfterBreak="0">
+  <w:abstractNum w:abstractNumId="13" w15:restartNumberingAfterBreak="0">
     <w:nsid w:val="75A3529B"/>
     <w:multiLevelType w:val="hybridMultilevel"/>
     <w:tmpl w:val="819EEA64"/>
@@ -6544,7 +7433,7 @@
       </w:rPr>
     </w:lvl>
   </w:abstractNum>
-  <w:abstractNum w:abstractNumId="13" w15:restartNumberingAfterBreak="0">
+  <w:abstractNum w:abstractNumId="14" w15:restartNumberingAfterBreak="0">
     <w:nsid w:val="770D70A3"/>
     <w:multiLevelType w:val="hybridMultilevel"/>
     <w:tmpl w:val="E0E09518"/>
@@ -6657,7 +7546,7 @@
       </w:rPr>
     </w:lvl>
   </w:abstractNum>
-  <w:abstractNum w:abstractNumId="14" w15:restartNumberingAfterBreak="0">
+  <w:abstractNum w:abstractNumId="15" w15:restartNumberingAfterBreak="0">
     <w:nsid w:val="7B193736"/>
     <w:multiLevelType w:val="multilevel"/>
     <w:tmpl w:val="3E0A631E"/>
@@ -6779,7 +7668,7 @@
       </w:pPr>
     </w:lvl>
   </w:abstractNum>
-  <w:abstractNum w:abstractNumId="15" w15:restartNumberingAfterBreak="0">
+  <w:abstractNum w:abstractNumId="16" w15:restartNumberingAfterBreak="0">
     <w:nsid w:val="7DD245F2"/>
     <w:multiLevelType w:val="hybridMultilevel"/>
     <w:tmpl w:val="3100450C"/>
@@ -6920,7 +7809,7 @@
     </w:lvl>
   </w:abstractNum>
   <w:num w:numId="1" w16cid:durableId="1917783964">
-    <w:abstractNumId w:val="14"/>
+    <w:abstractNumId w:val="15"/>
   </w:num>
   <w:num w:numId="2" w16cid:durableId="1136797585">
     <w:abstractNumId w:val="0"/>
@@ -6929,43 +7818,46 @@
     <w:abstractNumId w:val="3"/>
   </w:num>
   <w:num w:numId="4" w16cid:durableId="648631346">
-    <w:abstractNumId w:val="12"/>
+    <w:abstractNumId w:val="13"/>
   </w:num>
   <w:num w:numId="5" w16cid:durableId="1074427292">
-    <w:abstractNumId w:val="9"/>
+    <w:abstractNumId w:val="10"/>
   </w:num>
   <w:num w:numId="6" w16cid:durableId="1206983371">
-    <w:abstractNumId w:val="4"/>
+    <w:abstractNumId w:val="5"/>
   </w:num>
   <w:num w:numId="7" w16cid:durableId="1649435652">
-    <w:abstractNumId w:val="10"/>
+    <w:abstractNumId w:val="11"/>
   </w:num>
   <w:num w:numId="8" w16cid:durableId="408887874">
-    <w:abstractNumId w:val="15"/>
+    <w:abstractNumId w:val="16"/>
   </w:num>
   <w:num w:numId="9" w16cid:durableId="1147436272">
     <w:abstractNumId w:val="2"/>
   </w:num>
   <w:num w:numId="10" w16cid:durableId="662897999">
-    <w:abstractNumId w:val="6"/>
+    <w:abstractNumId w:val="7"/>
   </w:num>
   <w:num w:numId="11" w16cid:durableId="2019303591">
+    <w:abstractNumId w:val="9"/>
+  </w:num>
+  <w:num w:numId="12" w16cid:durableId="696197183">
     <w:abstractNumId w:val="8"/>
   </w:num>
-  <w:num w:numId="12" w16cid:durableId="696197183">
-    <w:abstractNumId w:val="7"/>
-  </w:num>
   <w:num w:numId="13" w16cid:durableId="2109352977">
-    <w:abstractNumId w:val="11"/>
+    <w:abstractNumId w:val="12"/>
   </w:num>
   <w:num w:numId="14" w16cid:durableId="1670325885">
-    <w:abstractNumId w:val="13"/>
+    <w:abstractNumId w:val="14"/>
   </w:num>
   <w:num w:numId="15" w16cid:durableId="249121652">
-    <w:abstractNumId w:val="5"/>
+    <w:abstractNumId w:val="6"/>
   </w:num>
   <w:num w:numId="16" w16cid:durableId="1751610659">
     <w:abstractNumId w:val="1"/>
+  </w:num>
+  <w:num w:numId="17" w16cid:durableId="553272570">
+    <w:abstractNumId w:val="4"/>
   </w:num>
   <w:numIdMacAtCleanup w:val="13"/>
 </w:numbering>
@@ -8189,6 +9081,26 @@
 </file>
 
 <file path=customXml/item1.xml><?xml version="1.0" encoding="utf-8"?>
+<?mso-contentType ?>
+<FormTemplates xmlns="http://schemas.microsoft.com/sharepoint/v3/contenttype/forms">
+  <Display>DocumentLibraryForm</Display>
+  <Edit>DocumentLibraryForm</Edit>
+  <New>DocumentLibraryForm</New>
+</FormTemplates>
+</file>
+
+<file path=customXml/item2.xml><?xml version="1.0" encoding="utf-8"?>
+<p:properties xmlns:p="http://schemas.microsoft.com/office/2006/metadata/properties" xmlns:xsi="http://www.w3.org/2001/XMLSchema-instance" xmlns:pc="http://schemas.microsoft.com/office/infopath/2007/PartnerControls">
+  <documentManagement>
+    <TaxCatchAll xmlns="eefa3612-053e-497a-ae76-8a76877f5e22" xsi:nil="true"/>
+    <lcf76f155ced4ddcb4097134ff3c332f xmlns="b5cf4370-ac38-4b9e-9836-ef6f5df64f24">
+      <Terms xmlns="http://schemas.microsoft.com/office/infopath/2007/PartnerControls"/>
+    </lcf76f155ced4ddcb4097134ff3c332f>
+  </documentManagement>
+</p:properties>
+</file>
+
+<file path=customXml/item3.xml><?xml version="1.0" encoding="utf-8"?>
 <ct:contentTypeSchema xmlns:ct="http://schemas.microsoft.com/office/2006/metadata/contentType" xmlns:ma="http://schemas.microsoft.com/office/2006/metadata/properties/metaAttributes" ct:_="" ma:_="" ma:contentTypeName="Document" ma:contentTypeID="0x01010080C9F2488912074FB587B9AD9ADAE5BB" ma:contentTypeVersion="11" ma:contentTypeDescription="Crée un document." ma:contentTypeScope="" ma:versionID="0de33a34aa8934241a92d815be952b03">
   <xsd:schema xmlns:xsd="http://www.w3.org/2001/XMLSchema" xmlns:xs="http://www.w3.org/2001/XMLSchema" xmlns:p="http://schemas.microsoft.com/office/2006/metadata/properties" xmlns:ns2="b5cf4370-ac38-4b9e-9836-ef6f5df64f24" xmlns:ns3="eefa3612-053e-497a-ae76-8a76877f5e22" targetNamespace="http://schemas.microsoft.com/office/2006/metadata/properties" ma:root="true" ma:fieldsID="8468e718e17ddb77568e1238d457d43f" ns2:_="" ns3:_="">
     <xsd:import namespace="b5cf4370-ac38-4b9e-9836-ef6f5df64f24"/>
@@ -8383,27 +9295,26 @@
 </ct:contentTypeSchema>
 </file>
 
-<file path=customXml/item2.xml><?xml version="1.0" encoding="utf-8"?>
-<p:properties xmlns:p="http://schemas.microsoft.com/office/2006/metadata/properties" xmlns:xsi="http://www.w3.org/2001/XMLSchema-instance" xmlns:pc="http://schemas.microsoft.com/office/infopath/2007/PartnerControls">
-  <documentManagement>
-    <TaxCatchAll xmlns="eefa3612-053e-497a-ae76-8a76877f5e22" xsi:nil="true"/>
-    <lcf76f155ced4ddcb4097134ff3c332f xmlns="b5cf4370-ac38-4b9e-9836-ef6f5df64f24">
-      <Terms xmlns="http://schemas.microsoft.com/office/infopath/2007/PartnerControls"/>
-    </lcf76f155ced4ddcb4097134ff3c332f>
-  </documentManagement>
-</p:properties>
+<file path=customXml/itemProps1.xml><?xml version="1.0" encoding="utf-8"?>
+<ds:datastoreItem xmlns:ds="http://schemas.openxmlformats.org/officeDocument/2006/customXml" ds:itemID="{1DADA05A-DA17-4CB0-90B5-C889667DD54A}">
+  <ds:schemaRefs>
+    <ds:schemaRef ds:uri="http://schemas.microsoft.com/sharepoint/v3/contenttype/forms"/>
+  </ds:schemaRefs>
+</ds:datastoreItem>
 </file>
 
-<file path=customXml/item3.xml><?xml version="1.0" encoding="utf-8"?>
-<?mso-contentType ?>
-<FormTemplates xmlns="http://schemas.microsoft.com/sharepoint/v3/contenttype/forms">
-  <Display>DocumentLibraryForm</Display>
-  <Edit>DocumentLibraryForm</Edit>
-  <New>DocumentLibraryForm</New>
-</FormTemplates>
+<file path=customXml/itemProps2.xml><?xml version="1.0" encoding="utf-8"?>
+<ds:datastoreItem xmlns:ds="http://schemas.openxmlformats.org/officeDocument/2006/customXml" ds:itemID="{67CD1812-8B57-456C-9CBC-7D2297210787}">
+  <ds:schemaRefs>
+    <ds:schemaRef ds:uri="http://schemas.microsoft.com/office/2006/metadata/properties"/>
+    <ds:schemaRef ds:uri="http://schemas.microsoft.com/office/infopath/2007/PartnerControls"/>
+    <ds:schemaRef ds:uri="eefa3612-053e-497a-ae76-8a76877f5e22"/>
+    <ds:schemaRef ds:uri="b5cf4370-ac38-4b9e-9836-ef6f5df64f24"/>
+  </ds:schemaRefs>
+</ds:datastoreItem>
 </file>
 
-<file path=customXml/itemProps1.xml><?xml version="1.0" encoding="utf-8"?>
+<file path=customXml/itemProps3.xml><?xml version="1.0" encoding="utf-8"?>
 <ds:datastoreItem xmlns:ds="http://schemas.openxmlformats.org/officeDocument/2006/customXml" ds:itemID="{452F434D-1870-4DF3-AED5-C505CC9FD5A8}">
   <ds:schemaRefs>
     <ds:schemaRef ds:uri="http://schemas.microsoft.com/office/2006/metadata/contentType"/>
@@ -8420,23 +9331,4 @@
     <ds:schemaRef ds:uri="http://schemas.microsoft.com/internal/obd"/>
   </ds:schemaRefs>
 </ds:datastoreItem>
-</file>
-
-<file path=customXml/itemProps2.xml><?xml version="1.0" encoding="utf-8"?>
-<ds:datastoreItem xmlns:ds="http://schemas.openxmlformats.org/officeDocument/2006/customXml" ds:itemID="{67CD1812-8B57-456C-9CBC-7D2297210787}">
-  <ds:schemaRefs>
-    <ds:schemaRef ds:uri="http://schemas.microsoft.com/office/2006/metadata/properties"/>
-    <ds:schemaRef ds:uri="http://schemas.microsoft.com/office/infopath/2007/PartnerControls"/>
-    <ds:schemaRef ds:uri="eefa3612-053e-497a-ae76-8a76877f5e22"/>
-    <ds:schemaRef ds:uri="b5cf4370-ac38-4b9e-9836-ef6f5df64f24"/>
-  </ds:schemaRefs>
-</ds:datastoreItem>
-</file>
-
-<file path=customXml/itemProps3.xml><?xml version="1.0" encoding="utf-8"?>
-<ds:datastoreItem xmlns:ds="http://schemas.openxmlformats.org/officeDocument/2006/customXml" ds:itemID="{1DADA05A-DA17-4CB0-90B5-C889667DD54A}">
-  <ds:schemaRefs>
-    <ds:schemaRef ds:uri="http://schemas.microsoft.com/sharepoint/v3/contenttype/forms"/>
-  </ds:schemaRefs>
-</ds:datastoreItem>
 </file>
</xml_diff>

<commit_message>
Chore(UX) Update du jdt et du rapport.
</commit_message>
<xml_diff>
--- a/z-Rapport/R-P_ShootMeUp-MOA-Rapport.docx
+++ b/z-Rapport/R-P_ShootMeUp-MOA-Rapport.docx
@@ -2277,19 +2277,13 @@
     </w:p>
     <w:p>
       <w:r>
-        <w:t xml:space="preserve">TankBattle est un jeu de combat type Shoot em up. Celui-ci est réalisé dans le cadre de plusieurs projets à l’ETML sur les modules suivants : C106 (base de données), 320 (Programmation orientées objets), </w:t>
-      </w:r>
-      <w:r>
-        <w:t>322 (</w:t>
+        <w:t>TankBattle est un jeu de combat type Shoot em up. Celui-ci est réalisé dans le cadre de plusieurs projets à l’ETML sur les modules suivants : C106 (base de données), 320 (Programmation orientées objets), 322 (</w:t>
       </w:r>
       <w:r>
         <w:t>Expérience</w:t>
       </w:r>
       <w:r>
-        <w:t xml:space="preserve"> utilisateur)</w:t>
-      </w:r>
-      <w:r>
-        <w:t>.</w:t>
+        <w:t xml:space="preserve"> utilisateur).</w:t>
       </w:r>
       <w:r>
         <w:t xml:space="preserve"> Ce projet rallie différents modules et permet de </w:t>
@@ -3552,63 +3546,237 @@
     </w:p>
     <w:p>
       <w:pPr>
-        <w:pStyle w:val="Retraitnormal1"/>
-        <w:numPr>
-          <w:ilvl w:val="0"/>
-          <w:numId w:val="15"/>
-        </w:numPr>
-        <w:rPr>
-          <w:rFonts w:ascii="Arial" w:hAnsi="Arial"/>
-          <w:i/>
-          <w:iCs/>
-          <w:color w:val="FF0000"/>
-          <w:sz w:val="24"/>
-          <w:szCs w:val="14"/>
-          <w:lang w:eastAsia="fr-FR"/>
-        </w:rPr>
-      </w:pPr>
-      <w:r>
-        <w:rPr>
-          <w:rFonts w:ascii="Arial" w:hAnsi="Arial"/>
-          <w:i/>
-          <w:iCs/>
-          <w:color w:val="FF0000"/>
-          <w:sz w:val="24"/>
-          <w:szCs w:val="14"/>
-          <w:lang w:eastAsia="fr-FR"/>
-        </w:rPr>
+        <w:pStyle w:val="Titre2"/>
+      </w:pPr>
+      <w:r>
         <w:lastRenderedPageBreak/>
-        <w:t>La gestion des vies</w:t>
-      </w:r>
-    </w:p>
-    <w:p>
-      <w:pPr>
-        <w:pStyle w:val="Retraitnormal1"/>
-        <w:numPr>
-          <w:ilvl w:val="0"/>
-          <w:numId w:val="15"/>
-        </w:numPr>
-        <w:rPr>
-          <w:rFonts w:ascii="Arial" w:hAnsi="Arial"/>
-          <w:i/>
-          <w:iCs/>
-          <w:color w:val="FF0000"/>
-          <w:sz w:val="24"/>
-          <w:szCs w:val="14"/>
-          <w:lang w:eastAsia="fr-FR"/>
-        </w:rPr>
-      </w:pPr>
-      <w:r>
-        <w:rPr>
-          <w:rFonts w:ascii="Arial" w:hAnsi="Arial"/>
-          <w:i/>
-          <w:iCs/>
-          <w:color w:val="FF0000"/>
-          <w:sz w:val="24"/>
-          <w:szCs w:val="14"/>
-          <w:lang w:eastAsia="fr-FR"/>
-        </w:rPr>
-        <w:t>…</w:t>
+        <w:t>Analyse de l’</w:t>
+      </w:r>
+      <w:r>
+        <w:t>UX</w:t>
+      </w:r>
+    </w:p>
+    <w:p>
+      <w:pPr>
+        <w:ind w:left="576"/>
+      </w:pPr>
+      <w:r>
+        <w:t xml:space="preserve">Ce chapitre concerne l’analyse de l’expérience utilisateur. </w:t>
+      </w:r>
+      <w:r>
+        <w:t xml:space="preserve">En premier temps, il a fallu concevoir deux Personas. Ceux-ci </w:t>
+      </w:r>
+      <w:r>
+        <w:t xml:space="preserve">sont des personnages fictifs créés </w:t>
+      </w:r>
+      <w:r>
+        <w:t>afin de</w:t>
+      </w:r>
+      <w:r>
+        <w:t xml:space="preserve"> représenter différents types d'utilisateurs</w:t>
+      </w:r>
+      <w:r>
+        <w:t xml:space="preserve"> qui pourraient utiliser notre produit</w:t>
+      </w:r>
+      <w:r>
+        <w:t>. Ils aident à mieux comprendre les besoins, les comportements</w:t>
+      </w:r>
+      <w:r>
+        <w:t xml:space="preserve"> </w:t>
+      </w:r>
+      <w:r>
+        <w:t>et les frustrations des utilisateurs cibles.</w:t>
+      </w:r>
+      <w:r>
+        <w:t xml:space="preserve"> </w:t>
+      </w:r>
+      <w:r>
+        <w:t xml:space="preserve">Les voici : </w:t>
+      </w:r>
+    </w:p>
+    <w:p>
+      <w:pPr>
+        <w:ind w:left="576"/>
+      </w:pPr>
+    </w:p>
+    <w:p>
+      <w:pPr>
+        <w:ind w:left="576"/>
+      </w:pPr>
+      <w:r>
+        <w:rPr>
+          <w:noProof/>
+        </w:rPr>
+        <w:drawing>
+          <wp:inline distT="0" distB="0" distL="0" distR="0" wp14:anchorId="0396BDF1" wp14:editId="67E648C3">
+            <wp:extent cx="5753100" cy="3695700"/>
+            <wp:effectExtent l="0" t="0" r="0" b="0"/>
+            <wp:docPr id="1" name="Image 1"/>
+            <wp:cNvGraphicFramePr>
+              <a:graphicFrameLocks xmlns:a="http://schemas.openxmlformats.org/drawingml/2006/main" noChangeAspect="1"/>
+            </wp:cNvGraphicFramePr>
+            <a:graphic xmlns:a="http://schemas.openxmlformats.org/drawingml/2006/main">
+              <a:graphicData uri="http://schemas.openxmlformats.org/drawingml/2006/picture">
+                <pic:pic xmlns:pic="http://schemas.openxmlformats.org/drawingml/2006/picture">
+                  <pic:nvPicPr>
+                    <pic:cNvPr id="0" name="Picture 3"/>
+                    <pic:cNvPicPr>
+                      <a:picLocks noChangeAspect="1" noChangeArrowheads="1"/>
+                    </pic:cNvPicPr>
+                  </pic:nvPicPr>
+                  <pic:blipFill>
+                    <a:blip r:embed="rId10">
+                      <a:extLst>
+                        <a:ext uri="{28A0092B-C50C-407E-A947-70E740481C1C}">
+                          <a14:useLocalDpi xmlns:a14="http://schemas.microsoft.com/office/drawing/2010/main" val="0"/>
+                        </a:ext>
+                      </a:extLst>
+                    </a:blip>
+                    <a:srcRect/>
+                    <a:stretch>
+                      <a:fillRect/>
+                    </a:stretch>
+                  </pic:blipFill>
+                  <pic:spPr bwMode="auto">
+                    <a:xfrm>
+                      <a:off x="0" y="0"/>
+                      <a:ext cx="5753100" cy="3695700"/>
+                    </a:xfrm>
+                    <a:prstGeom prst="rect">
+                      <a:avLst/>
+                    </a:prstGeom>
+                    <a:noFill/>
+                    <a:ln>
+                      <a:noFill/>
+                    </a:ln>
+                  </pic:spPr>
+                </pic:pic>
+              </a:graphicData>
+            </a:graphic>
+          </wp:inline>
+        </w:drawing>
+      </w:r>
+    </w:p>
+    <w:p>
+      <w:pPr>
+        <w:ind w:left="576"/>
+      </w:pPr>
+    </w:p>
+    <w:p>
+      <w:pPr>
+        <w:ind w:left="576"/>
+      </w:pPr>
+      <w:r>
+        <w:t>Ce premier persona est orienté en tant qu’un joueur aguerri, il a de l’expérience dans le domaine des jeux-vidéos et y joue régulièrement. Ses objectifs sont précis, devenir le meilleur.</w:t>
+      </w:r>
+    </w:p>
+    <w:p>
+      <w:pPr>
+        <w:ind w:left="576"/>
+      </w:pPr>
+      <w:r>
+        <w:rPr>
+          <w:noProof/>
+        </w:rPr>
+        <w:lastRenderedPageBreak/>
+        <w:drawing>
+          <wp:inline distT="0" distB="0" distL="0" distR="0" wp14:anchorId="40A8B541" wp14:editId="36A3D9A9">
+            <wp:extent cx="5753100" cy="3695700"/>
+            <wp:effectExtent l="0" t="0" r="0" b="0"/>
+            <wp:docPr id="2" name="Image 2"/>
+            <wp:cNvGraphicFramePr>
+              <a:graphicFrameLocks xmlns:a="http://schemas.openxmlformats.org/drawingml/2006/main" noChangeAspect="1"/>
+            </wp:cNvGraphicFramePr>
+            <a:graphic xmlns:a="http://schemas.openxmlformats.org/drawingml/2006/main">
+              <a:graphicData uri="http://schemas.openxmlformats.org/drawingml/2006/picture">
+                <pic:pic xmlns:pic="http://schemas.openxmlformats.org/drawingml/2006/picture">
+                  <pic:nvPicPr>
+                    <pic:cNvPr id="0" name="Picture 4"/>
+                    <pic:cNvPicPr>
+                      <a:picLocks noChangeAspect="1" noChangeArrowheads="1"/>
+                    </pic:cNvPicPr>
+                  </pic:nvPicPr>
+                  <pic:blipFill>
+                    <a:blip r:embed="rId11">
+                      <a:extLst>
+                        <a:ext uri="{28A0092B-C50C-407E-A947-70E740481C1C}">
+                          <a14:useLocalDpi xmlns:a14="http://schemas.microsoft.com/office/drawing/2010/main" val="0"/>
+                        </a:ext>
+                      </a:extLst>
+                    </a:blip>
+                    <a:srcRect/>
+                    <a:stretch>
+                      <a:fillRect/>
+                    </a:stretch>
+                  </pic:blipFill>
+                  <pic:spPr bwMode="auto">
+                    <a:xfrm>
+                      <a:off x="0" y="0"/>
+                      <a:ext cx="5753100" cy="3695700"/>
+                    </a:xfrm>
+                    <a:prstGeom prst="rect">
+                      <a:avLst/>
+                    </a:prstGeom>
+                    <a:noFill/>
+                    <a:ln>
+                      <a:noFill/>
+                    </a:ln>
+                  </pic:spPr>
+                </pic:pic>
+              </a:graphicData>
+            </a:graphic>
+          </wp:inline>
+        </w:drawing>
+      </w:r>
+    </w:p>
+    <w:p>
+      <w:pPr>
+        <w:ind w:left="576"/>
+      </w:pPr>
+    </w:p>
+    <w:p>
+      <w:pPr>
+        <w:ind w:left="576"/>
+      </w:pPr>
+      <w:r>
+        <w:t>Ce second persona est bien différent du premier, Sophie est une amatrice des jeux vidéos et n’y joue que de temps à autres. Ses objectifs sont tout à fait différents car elle souhaite uniquement se divertir, et non pas joueur en compétit</w:t>
+      </w:r>
+      <w:r>
+        <w:t>ion.</w:t>
+      </w:r>
+    </w:p>
+    <w:p>
+      <w:pPr>
+        <w:ind w:left="576"/>
+      </w:pPr>
+    </w:p>
+    <w:p>
+      <w:pPr>
+        <w:ind w:left="576"/>
+      </w:pPr>
+      <w:r>
+        <w:t>Ces différents critères permettent donc d’adapter le jeu en fonction de leurs objectifs et personnalité.</w:t>
+      </w:r>
+    </w:p>
+    <w:p>
+      <w:pPr>
+        <w:ind w:left="576"/>
+      </w:pPr>
+    </w:p>
+    <w:p>
+      <w:pPr>
+        <w:pStyle w:val="Titre2"/>
+      </w:pPr>
+      <w:r>
+        <w:t>Conception de l’UX</w:t>
+      </w:r>
+    </w:p>
+    <w:p>
+      <w:pPr>
+        <w:ind w:left="576"/>
+      </w:pPr>
+      <w:r>
+        <w:t>Ce chapitre résume la conception des maquettes des différents écrans du jeu.</w:t>
       </w:r>
     </w:p>
     <w:p>
@@ -3859,6 +4027,7 @@
           <w:iCs/>
           <w:color w:val="FF0000"/>
         </w:rPr>
+        <w:lastRenderedPageBreak/>
         <w:t xml:space="preserve">Décrire quels sont les </w:t>
       </w:r>
       <w:r>
@@ -4698,6 +4867,7 @@
           <w:iCs/>
           <w:color w:val="FF0000"/>
         </w:rPr>
+        <w:lastRenderedPageBreak/>
         <w:t>…</w:t>
       </w:r>
     </w:p>
@@ -5157,7 +5327,7 @@
         </w:rPr>
         <w:t xml:space="preserve">Reporter la </w:t>
       </w:r>
-      <w:hyperlink r:id="rId10" w:anchor=":~:text=La%20dette%20technique%20survient%20quand,de%20plus%20en%20plus%20fr%C3%A9quents.">
+      <w:hyperlink r:id="rId12" w:anchor=":~:text=La%20dette%20technique%20survient%20quand,de%20plus%20en%20plus%20fr%C3%A9quents.">
         <w:r>
           <w:rPr>
             <w:rStyle w:val="Lienhypertexte"/>
@@ -5460,8 +5630,8 @@
     </w:p>
     <w:p/>
     <w:sectPr>
-      <w:headerReference w:type="default" r:id="rId11"/>
-      <w:footerReference w:type="default" r:id="rId12"/>
+      <w:headerReference w:type="default" r:id="rId13"/>
+      <w:footerReference w:type="default" r:id="rId14"/>
       <w:pgSz w:w="11906" w:h="16838" w:code="9"/>
       <w:pgMar w:top="1418" w:right="1418" w:bottom="1418" w:left="1418" w:header="720" w:footer="720" w:gutter="0"/>
       <w:cols w:space="720"/>
@@ -7891,7 +8061,7 @@
     <w:lsdException w:name="Title" w:qFormat="1"/>
     <w:lsdException w:name="Subtitle" w:qFormat="1"/>
     <w:lsdException w:name="Hyperlink" w:uiPriority="99"/>
-    <w:lsdException w:name="Strong" w:qFormat="1"/>
+    <w:lsdException w:name="Strong" w:uiPriority="22" w:qFormat="1"/>
     <w:lsdException w:name="Emphasis" w:qFormat="1"/>
     <w:lsdException w:name="HTML Variable" w:semiHidden="1" w:unhideWhenUsed="1"/>
     <w:lsdException w:name="Normal Table" w:semiHidden="1" w:unhideWhenUsed="1"/>
@@ -8782,6 +8952,17 @@
       <w:lang w:val="fr-FR" w:eastAsia="fr-FR"/>
     </w:rPr>
   </w:style>
+  <w:style w:type="character" w:styleId="lev">
+    <w:name w:val="Strong"/>
+    <w:basedOn w:val="Policepardfaut"/>
+    <w:uiPriority w:val="22"/>
+    <w:qFormat/>
+    <w:rsid w:val="00F451BA"/>
+    <w:rPr>
+      <w:b/>
+      <w:bCs/>
+    </w:rPr>
+  </w:style>
 </w:styles>
 </file>
 
@@ -9090,17 +9271,6 @@
 </file>
 
 <file path=customXml/item2.xml><?xml version="1.0" encoding="utf-8"?>
-<p:properties xmlns:p="http://schemas.microsoft.com/office/2006/metadata/properties" xmlns:xsi="http://www.w3.org/2001/XMLSchema-instance" xmlns:pc="http://schemas.microsoft.com/office/infopath/2007/PartnerControls">
-  <documentManagement>
-    <TaxCatchAll xmlns="eefa3612-053e-497a-ae76-8a76877f5e22" xsi:nil="true"/>
-    <lcf76f155ced4ddcb4097134ff3c332f xmlns="b5cf4370-ac38-4b9e-9836-ef6f5df64f24">
-      <Terms xmlns="http://schemas.microsoft.com/office/infopath/2007/PartnerControls"/>
-    </lcf76f155ced4ddcb4097134ff3c332f>
-  </documentManagement>
-</p:properties>
-</file>
-
-<file path=customXml/item3.xml><?xml version="1.0" encoding="utf-8"?>
 <ct:contentTypeSchema xmlns:ct="http://schemas.microsoft.com/office/2006/metadata/contentType" xmlns:ma="http://schemas.microsoft.com/office/2006/metadata/properties/metaAttributes" ct:_="" ma:_="" ma:contentTypeName="Document" ma:contentTypeID="0x01010080C9F2488912074FB587B9AD9ADAE5BB" ma:contentTypeVersion="11" ma:contentTypeDescription="Crée un document." ma:contentTypeScope="" ma:versionID="0de33a34aa8934241a92d815be952b03">
   <xsd:schema xmlns:xsd="http://www.w3.org/2001/XMLSchema" xmlns:xs="http://www.w3.org/2001/XMLSchema" xmlns:p="http://schemas.microsoft.com/office/2006/metadata/properties" xmlns:ns2="b5cf4370-ac38-4b9e-9836-ef6f5df64f24" xmlns:ns3="eefa3612-053e-497a-ae76-8a76877f5e22" targetNamespace="http://schemas.microsoft.com/office/2006/metadata/properties" ma:root="true" ma:fieldsID="8468e718e17ddb77568e1238d457d43f" ns2:_="" ns3:_="">
     <xsd:import namespace="b5cf4370-ac38-4b9e-9836-ef6f5df64f24"/>
@@ -9295,6 +9465,17 @@
 </ct:contentTypeSchema>
 </file>
 
+<file path=customXml/item3.xml><?xml version="1.0" encoding="utf-8"?>
+<p:properties xmlns:p="http://schemas.microsoft.com/office/2006/metadata/properties" xmlns:xsi="http://www.w3.org/2001/XMLSchema-instance" xmlns:pc="http://schemas.microsoft.com/office/infopath/2007/PartnerControls">
+  <documentManagement>
+    <TaxCatchAll xmlns="eefa3612-053e-497a-ae76-8a76877f5e22" xsi:nil="true"/>
+    <lcf76f155ced4ddcb4097134ff3c332f xmlns="b5cf4370-ac38-4b9e-9836-ef6f5df64f24">
+      <Terms xmlns="http://schemas.microsoft.com/office/infopath/2007/PartnerControls"/>
+    </lcf76f155ced4ddcb4097134ff3c332f>
+  </documentManagement>
+</p:properties>
+</file>
+
 <file path=customXml/itemProps1.xml><?xml version="1.0" encoding="utf-8"?>
 <ds:datastoreItem xmlns:ds="http://schemas.openxmlformats.org/officeDocument/2006/customXml" ds:itemID="{1DADA05A-DA17-4CB0-90B5-C889667DD54A}">
   <ds:schemaRefs>
@@ -9304,17 +9485,6 @@
 </file>
 
 <file path=customXml/itemProps2.xml><?xml version="1.0" encoding="utf-8"?>
-<ds:datastoreItem xmlns:ds="http://schemas.openxmlformats.org/officeDocument/2006/customXml" ds:itemID="{67CD1812-8B57-456C-9CBC-7D2297210787}">
-  <ds:schemaRefs>
-    <ds:schemaRef ds:uri="http://schemas.microsoft.com/office/2006/metadata/properties"/>
-    <ds:schemaRef ds:uri="http://schemas.microsoft.com/office/infopath/2007/PartnerControls"/>
-    <ds:schemaRef ds:uri="eefa3612-053e-497a-ae76-8a76877f5e22"/>
-    <ds:schemaRef ds:uri="b5cf4370-ac38-4b9e-9836-ef6f5df64f24"/>
-  </ds:schemaRefs>
-</ds:datastoreItem>
-</file>
-
-<file path=customXml/itemProps3.xml><?xml version="1.0" encoding="utf-8"?>
 <ds:datastoreItem xmlns:ds="http://schemas.openxmlformats.org/officeDocument/2006/customXml" ds:itemID="{452F434D-1870-4DF3-AED5-C505CC9FD5A8}">
   <ds:schemaRefs>
     <ds:schemaRef ds:uri="http://schemas.microsoft.com/office/2006/metadata/contentType"/>
@@ -9331,4 +9501,15 @@
     <ds:schemaRef ds:uri="http://schemas.microsoft.com/internal/obd"/>
   </ds:schemaRefs>
 </ds:datastoreItem>
+</file>
+
+<file path=customXml/itemProps3.xml><?xml version="1.0" encoding="utf-8"?>
+<ds:datastoreItem xmlns:ds="http://schemas.openxmlformats.org/officeDocument/2006/customXml" ds:itemID="{67CD1812-8B57-456C-9CBC-7D2297210787}">
+  <ds:schemaRefs>
+    <ds:schemaRef ds:uri="http://schemas.microsoft.com/office/2006/metadata/properties"/>
+    <ds:schemaRef ds:uri="http://schemas.microsoft.com/office/infopath/2007/PartnerControls"/>
+    <ds:schemaRef ds:uri="eefa3612-053e-497a-ae76-8a76877f5e22"/>
+    <ds:schemaRef ds:uri="b5cf4370-ac38-4b9e-9836-ef6f5df64f24"/>
+  </ds:schemaRefs>
+</ds:datastoreItem>
 </file>
</xml_diff>

<commit_message>
chore(UX): jdt, rapport et todolist
</commit_message>
<xml_diff>
--- a/z-Rapport/R-P_ShootMeUp-MOA-Rapport.docx
+++ b/z-Rapport/R-P_ShootMeUp-MOA-Rapport.docx
@@ -158,9 +158,11 @@
         <w:pStyle w:val="TM1"/>
         <w:rPr>
           <w:rFonts w:asciiTheme="minorHAnsi" w:eastAsiaTheme="minorEastAsia" w:hAnsiTheme="minorHAnsi" w:cstheme="minorBidi"/>
+          <w:kern w:val="2"/>
           <w:sz w:val="22"/>
           <w:szCs w:val="22"/>
           <w:lang w:val="fr-CH" w:eastAsia="fr-CH"/>
+          <w14:ligatures w14:val="standardContextual"/>
         </w:rPr>
       </w:pPr>
       <w:r>
@@ -172,7 +174,7 @@
       <w:r>
         <w:fldChar w:fldCharType="separate"/>
       </w:r>
-      <w:hyperlink w:anchor="_Toc499021832" w:history="1">
+      <w:hyperlink w:anchor="_Toc179187543" w:history="1">
         <w:r>
           <w:rPr>
             <w:rStyle w:val="Lienhypertexte"/>
@@ -182,9 +184,11 @@
         <w:r>
           <w:rPr>
             <w:rFonts w:asciiTheme="minorHAnsi" w:eastAsiaTheme="minorEastAsia" w:hAnsiTheme="minorHAnsi" w:cstheme="minorBidi"/>
+            <w:kern w:val="2"/>
             <w:sz w:val="22"/>
             <w:szCs w:val="22"/>
             <w:lang w:val="fr-CH" w:eastAsia="fr-CH"/>
+            <w14:ligatures w14:val="standardContextual"/>
           </w:rPr>
           <w:tab/>
         </w:r>
@@ -210,7 +214,7 @@
           <w:rPr>
             <w:webHidden/>
           </w:rPr>
-          <w:instrText xml:space="preserve"> PAGEREF _Toc499021832 \h </w:instrText>
+          <w:instrText xml:space="preserve"> PAGEREF _Toc179187543 \h </w:instrText>
         </w:r>
         <w:r>
           <w:rPr>
@@ -247,15 +251,18 @@
         <w:rPr>
           <w:rFonts w:asciiTheme="minorHAnsi" w:eastAsiaTheme="minorEastAsia" w:hAnsiTheme="minorHAnsi" w:cstheme="minorBidi"/>
           <w:noProof/>
+          <w:kern w:val="2"/>
           <w:sz w:val="22"/>
           <w:szCs w:val="22"/>
           <w:lang w:val="fr-CH" w:eastAsia="fr-CH"/>
-        </w:rPr>
-      </w:pPr>
-      <w:hyperlink w:anchor="_Toc499021833" w:history="1">
+          <w14:ligatures w14:val="standardContextual"/>
+        </w:rPr>
+      </w:pPr>
+      <w:hyperlink w:anchor="_Toc179187544" w:history="1">
         <w:r>
           <w:rPr>
             <w:rStyle w:val="Lienhypertexte"/>
+            <w:iCs/>
             <w:noProof/>
           </w:rPr>
           <w:t>1.1</w:t>
@@ -264,15 +271,18 @@
           <w:rPr>
             <w:rFonts w:asciiTheme="minorHAnsi" w:eastAsiaTheme="minorEastAsia" w:hAnsiTheme="minorHAnsi" w:cstheme="minorBidi"/>
             <w:noProof/>
+            <w:kern w:val="2"/>
             <w:sz w:val="22"/>
             <w:szCs w:val="22"/>
             <w:lang w:val="fr-CH" w:eastAsia="fr-CH"/>
+            <w14:ligatures w14:val="standardContextual"/>
           </w:rPr>
           <w:tab/>
         </w:r>
         <w:r>
           <w:rPr>
             <w:rStyle w:val="Lienhypertexte"/>
+            <w:iCs/>
             <w:noProof/>
           </w:rPr>
           <w:t>Introduction</w:t>
@@ -296,7 +306,7 @@
             <w:noProof/>
             <w:webHidden/>
           </w:rPr>
-          <w:instrText xml:space="preserve"> PAGEREF _Toc499021833 \h </w:instrText>
+          <w:instrText xml:space="preserve"> PAGEREF _Toc179187544 \h </w:instrText>
         </w:r>
         <w:r>
           <w:rPr>
@@ -337,15 +347,18 @@
         <w:rPr>
           <w:rFonts w:asciiTheme="minorHAnsi" w:eastAsiaTheme="minorEastAsia" w:hAnsiTheme="minorHAnsi" w:cstheme="minorBidi"/>
           <w:noProof/>
+          <w:kern w:val="2"/>
           <w:sz w:val="22"/>
           <w:szCs w:val="22"/>
           <w:lang w:val="fr-CH" w:eastAsia="fr-CH"/>
-        </w:rPr>
-      </w:pPr>
-      <w:hyperlink w:anchor="_Toc499021834" w:history="1">
+          <w14:ligatures w14:val="standardContextual"/>
+        </w:rPr>
+      </w:pPr>
+      <w:hyperlink w:anchor="_Toc179187545" w:history="1">
         <w:r>
           <w:rPr>
             <w:rStyle w:val="Lienhypertexte"/>
+            <w:iCs/>
             <w:noProof/>
           </w:rPr>
           <w:t>1.2</w:t>
@@ -354,15 +367,18 @@
           <w:rPr>
             <w:rFonts w:asciiTheme="minorHAnsi" w:eastAsiaTheme="minorEastAsia" w:hAnsiTheme="minorHAnsi" w:cstheme="minorBidi"/>
             <w:noProof/>
+            <w:kern w:val="2"/>
             <w:sz w:val="22"/>
             <w:szCs w:val="22"/>
             <w:lang w:val="fr-CH" w:eastAsia="fr-CH"/>
+            <w14:ligatures w14:val="standardContextual"/>
           </w:rPr>
           <w:tab/>
         </w:r>
         <w:r>
           <w:rPr>
             <w:rStyle w:val="Lienhypertexte"/>
+            <w:iCs/>
             <w:noProof/>
           </w:rPr>
           <w:t>Objectifs</w:t>
@@ -386,7 +402,7 @@
             <w:noProof/>
             <w:webHidden/>
           </w:rPr>
-          <w:instrText xml:space="preserve"> PAGEREF _Toc499021834 \h </w:instrText>
+          <w:instrText xml:space="preserve"> PAGEREF _Toc179187545 \h </w:instrText>
         </w:r>
         <w:r>
           <w:rPr>
@@ -427,15 +443,18 @@
         <w:rPr>
           <w:rFonts w:asciiTheme="minorHAnsi" w:eastAsiaTheme="minorEastAsia" w:hAnsiTheme="minorHAnsi" w:cstheme="minorBidi"/>
           <w:noProof/>
+          <w:kern w:val="2"/>
           <w:sz w:val="22"/>
           <w:szCs w:val="22"/>
           <w:lang w:val="fr-CH" w:eastAsia="fr-CH"/>
-        </w:rPr>
-      </w:pPr>
-      <w:hyperlink w:anchor="_Toc499021835" w:history="1">
+          <w14:ligatures w14:val="standardContextual"/>
+        </w:rPr>
+      </w:pPr>
+      <w:hyperlink w:anchor="_Toc179187546" w:history="1">
         <w:r>
           <w:rPr>
             <w:rStyle w:val="Lienhypertexte"/>
+            <w:bCs/>
             <w:noProof/>
           </w:rPr>
           <w:t>1.3</w:t>
@@ -444,18 +463,21 @@
           <w:rPr>
             <w:rFonts w:asciiTheme="minorHAnsi" w:eastAsiaTheme="minorEastAsia" w:hAnsiTheme="minorHAnsi" w:cstheme="minorBidi"/>
             <w:noProof/>
+            <w:kern w:val="2"/>
             <w:sz w:val="22"/>
             <w:szCs w:val="22"/>
             <w:lang w:val="fr-CH" w:eastAsia="fr-CH"/>
+            <w14:ligatures w14:val="standardContextual"/>
           </w:rPr>
           <w:tab/>
         </w:r>
         <w:r>
           <w:rPr>
             <w:rStyle w:val="Lienhypertexte"/>
-            <w:noProof/>
-          </w:rPr>
-          <w:t>Planification initiale</w:t>
+            <w:bCs/>
+            <w:noProof/>
+          </w:rPr>
+          <w:t>Gestion de projet</w:t>
         </w:r>
         <w:r>
           <w:rPr>
@@ -476,7 +498,7 @@
             <w:noProof/>
             <w:webHidden/>
           </w:rPr>
-          <w:instrText xml:space="preserve"> PAGEREF _Toc499021835 \h </w:instrText>
+          <w:instrText xml:space="preserve"> PAGEREF _Toc179187546 \h </w:instrText>
         </w:r>
         <w:r>
           <w:rPr>
@@ -512,12 +534,14 @@
         <w:pStyle w:val="TM1"/>
         <w:rPr>
           <w:rFonts w:asciiTheme="minorHAnsi" w:eastAsiaTheme="minorEastAsia" w:hAnsiTheme="minorHAnsi" w:cstheme="minorBidi"/>
+          <w:kern w:val="2"/>
           <w:sz w:val="22"/>
           <w:szCs w:val="22"/>
           <w:lang w:val="fr-CH" w:eastAsia="fr-CH"/>
-        </w:rPr>
-      </w:pPr>
-      <w:hyperlink w:anchor="_Toc499021836" w:history="1">
+          <w14:ligatures w14:val="standardContextual"/>
+        </w:rPr>
+      </w:pPr>
+      <w:hyperlink w:anchor="_Toc179187547" w:history="1">
         <w:r>
           <w:rPr>
             <w:rStyle w:val="Lienhypertexte"/>
@@ -527,9 +551,11 @@
         <w:r>
           <w:rPr>
             <w:rFonts w:asciiTheme="minorHAnsi" w:eastAsiaTheme="minorEastAsia" w:hAnsiTheme="minorHAnsi" w:cstheme="minorBidi"/>
+            <w:kern w:val="2"/>
             <w:sz w:val="22"/>
             <w:szCs w:val="22"/>
             <w:lang w:val="fr-CH" w:eastAsia="fr-CH"/>
+            <w14:ligatures w14:val="standardContextual"/>
           </w:rPr>
           <w:tab/>
         </w:r>
@@ -555,7 +581,7 @@
           <w:rPr>
             <w:webHidden/>
           </w:rPr>
-          <w:instrText xml:space="preserve"> PAGEREF _Toc499021836 \h </w:instrText>
+          <w:instrText xml:space="preserve"> PAGEREF _Toc179187547 \h </w:instrText>
         </w:r>
         <w:r>
           <w:rPr>
@@ -592,15 +618,18 @@
         <w:rPr>
           <w:rFonts w:asciiTheme="minorHAnsi" w:eastAsiaTheme="minorEastAsia" w:hAnsiTheme="minorHAnsi" w:cstheme="minorBidi"/>
           <w:noProof/>
+          <w:kern w:val="2"/>
           <w:sz w:val="22"/>
           <w:szCs w:val="22"/>
           <w:lang w:val="fr-CH" w:eastAsia="fr-CH"/>
-        </w:rPr>
-      </w:pPr>
-      <w:hyperlink w:anchor="_Toc499021837" w:history="1">
+          <w14:ligatures w14:val="standardContextual"/>
+        </w:rPr>
+      </w:pPr>
+      <w:hyperlink w:anchor="_Toc179187548" w:history="1">
         <w:r>
           <w:rPr>
             <w:rStyle w:val="Lienhypertexte"/>
+            <w:iCs/>
             <w:noProof/>
           </w:rPr>
           <w:t>2.1</w:t>
@@ -609,18 +638,21 @@
           <w:rPr>
             <w:rFonts w:asciiTheme="minorHAnsi" w:eastAsiaTheme="minorEastAsia" w:hAnsiTheme="minorHAnsi" w:cstheme="minorBidi"/>
             <w:noProof/>
+            <w:kern w:val="2"/>
             <w:sz w:val="22"/>
             <w:szCs w:val="22"/>
             <w:lang w:val="fr-CH" w:eastAsia="fr-CH"/>
+            <w14:ligatures w14:val="standardContextual"/>
           </w:rPr>
           <w:tab/>
         </w:r>
         <w:r>
           <w:rPr>
             <w:rStyle w:val="Lienhypertexte"/>
-            <w:noProof/>
-          </w:rPr>
-          <w:t>Concept</w:t>
+            <w:iCs/>
+            <w:noProof/>
+          </w:rPr>
+          <w:t>Gameplay</w:t>
         </w:r>
         <w:r>
           <w:rPr>
@@ -641,7 +673,7 @@
             <w:noProof/>
             <w:webHidden/>
           </w:rPr>
-          <w:instrText xml:space="preserve"> PAGEREF _Toc499021837 \h </w:instrText>
+          <w:instrText xml:space="preserve"> PAGEREF _Toc179187548 \h </w:instrText>
         </w:r>
         <w:r>
           <w:rPr>
@@ -682,12 +714,14 @@
         <w:rPr>
           <w:rFonts w:asciiTheme="minorHAnsi" w:eastAsiaTheme="minorEastAsia" w:hAnsiTheme="minorHAnsi" w:cstheme="minorBidi"/>
           <w:noProof/>
+          <w:kern w:val="2"/>
           <w:sz w:val="22"/>
           <w:szCs w:val="22"/>
           <w:lang w:val="fr-CH" w:eastAsia="fr-CH"/>
-        </w:rPr>
-      </w:pPr>
-      <w:hyperlink w:anchor="_Toc499021838" w:history="1">
+          <w14:ligatures w14:val="standardContextual"/>
+        </w:rPr>
+      </w:pPr>
+      <w:hyperlink w:anchor="_Toc179187549" w:history="1">
         <w:r>
           <w:rPr>
             <w:rStyle w:val="Lienhypertexte"/>
@@ -699,9 +733,11 @@
           <w:rPr>
             <w:rFonts w:asciiTheme="minorHAnsi" w:eastAsiaTheme="minorEastAsia" w:hAnsiTheme="minorHAnsi" w:cstheme="minorBidi"/>
             <w:noProof/>
+            <w:kern w:val="2"/>
             <w:sz w:val="22"/>
             <w:szCs w:val="22"/>
             <w:lang w:val="fr-CH" w:eastAsia="fr-CH"/>
+            <w14:ligatures w14:val="standardContextual"/>
           </w:rPr>
           <w:tab/>
         </w:r>
@@ -710,7 +746,21 @@
             <w:rStyle w:val="Lienhypertexte"/>
             <w:noProof/>
           </w:rPr>
-          <w:t>Stratégie de test</w:t>
+          <w:t>An</w:t>
+        </w:r>
+        <w:r>
+          <w:rPr>
+            <w:rStyle w:val="Lienhypertexte"/>
+            <w:noProof/>
+          </w:rPr>
+          <w:t>a</w:t>
+        </w:r>
+        <w:r>
+          <w:rPr>
+            <w:rStyle w:val="Lienhypertexte"/>
+            <w:noProof/>
+          </w:rPr>
+          <w:t>lyse de l’UX</w:t>
         </w:r>
         <w:r>
           <w:rPr>
@@ -731,7 +781,7 @@
             <w:noProof/>
             <w:webHidden/>
           </w:rPr>
-          <w:instrText xml:space="preserve"> PAGEREF _Toc499021838 \h </w:instrText>
+          <w:instrText xml:space="preserve"> PAGEREF _Toc179187549 \h </w:instrText>
         </w:r>
         <w:r>
           <w:rPr>
@@ -751,7 +801,7 @@
             <w:noProof/>
             <w:webHidden/>
           </w:rPr>
-          <w:t>4</w:t>
+          <w:t>5</w:t>
         </w:r>
         <w:r>
           <w:rPr>
@@ -772,12 +822,14 @@
         <w:rPr>
           <w:rFonts w:asciiTheme="minorHAnsi" w:eastAsiaTheme="minorEastAsia" w:hAnsiTheme="minorHAnsi" w:cstheme="minorBidi"/>
           <w:noProof/>
+          <w:kern w:val="2"/>
           <w:sz w:val="22"/>
           <w:szCs w:val="22"/>
           <w:lang w:val="fr-CH" w:eastAsia="fr-CH"/>
-        </w:rPr>
-      </w:pPr>
-      <w:hyperlink w:anchor="_Toc499021839" w:history="1">
+          <w14:ligatures w14:val="standardContextual"/>
+        </w:rPr>
+      </w:pPr>
+      <w:hyperlink w:anchor="_Toc179187550" w:history="1">
         <w:r>
           <w:rPr>
             <w:rStyle w:val="Lienhypertexte"/>
@@ -789,19 +841,20 @@
           <w:rPr>
             <w:rFonts w:asciiTheme="minorHAnsi" w:eastAsiaTheme="minorEastAsia" w:hAnsiTheme="minorHAnsi" w:cstheme="minorBidi"/>
             <w:noProof/>
+            <w:kern w:val="2"/>
             <w:sz w:val="22"/>
             <w:szCs w:val="22"/>
             <w:lang w:val="fr-CH" w:eastAsia="fr-CH"/>
+            <w14:ligatures w14:val="standardContextual"/>
           </w:rPr>
           <w:tab/>
         </w:r>
         <w:r>
           <w:rPr>
             <w:rStyle w:val="Lienhypertexte"/>
-            <w:rFonts w:cs="Arial"/>
-            <w:noProof/>
-          </w:rPr>
-          <w:t>Risques techniques</w:t>
+            <w:noProof/>
+          </w:rPr>
+          <w:t>Conception de l’UX</w:t>
         </w:r>
         <w:r>
           <w:rPr>
@@ -822,7 +875,7 @@
             <w:noProof/>
             <w:webHidden/>
           </w:rPr>
-          <w:instrText xml:space="preserve"> PAGEREF _Toc499021839 \h </w:instrText>
+          <w:instrText xml:space="preserve"> PAGEREF _Toc179187550 \h </w:instrText>
         </w:r>
         <w:r>
           <w:rPr>
@@ -842,7 +895,7 @@
             <w:noProof/>
             <w:webHidden/>
           </w:rPr>
-          <w:t>4</w:t>
+          <w:t>6</w:t>
         </w:r>
         <w:r>
           <w:rPr>
@@ -863,15 +916,18 @@
         <w:rPr>
           <w:rFonts w:asciiTheme="minorHAnsi" w:eastAsiaTheme="minorEastAsia" w:hAnsiTheme="minorHAnsi" w:cstheme="minorBidi"/>
           <w:noProof/>
+          <w:kern w:val="2"/>
           <w:sz w:val="22"/>
           <w:szCs w:val="22"/>
           <w:lang w:val="fr-CH" w:eastAsia="fr-CH"/>
-        </w:rPr>
-      </w:pPr>
-      <w:hyperlink w:anchor="_Toc499021840" w:history="1">
+          <w14:ligatures w14:val="standardContextual"/>
+        </w:rPr>
+      </w:pPr>
+      <w:hyperlink w:anchor="_Toc179187551" w:history="1">
         <w:r>
           <w:rPr>
             <w:rStyle w:val="Lienhypertexte"/>
+            <w:iCs/>
             <w:noProof/>
           </w:rPr>
           <w:t>2.4</w:t>
@@ -880,18 +936,21 @@
           <w:rPr>
             <w:rFonts w:asciiTheme="minorHAnsi" w:eastAsiaTheme="minorEastAsia" w:hAnsiTheme="minorHAnsi" w:cstheme="minorBidi"/>
             <w:noProof/>
+            <w:kern w:val="2"/>
             <w:sz w:val="22"/>
             <w:szCs w:val="22"/>
             <w:lang w:val="fr-CH" w:eastAsia="fr-CH"/>
+            <w14:ligatures w14:val="standardContextual"/>
           </w:rPr>
           <w:tab/>
         </w:r>
         <w:r>
           <w:rPr>
             <w:rStyle w:val="Lienhypertexte"/>
-            <w:noProof/>
-          </w:rPr>
-          <w:t>Planification</w:t>
+            <w:iCs/>
+            <w:noProof/>
+          </w:rPr>
+          <w:t>Concept</w:t>
         </w:r>
         <w:r>
           <w:rPr>
@@ -912,7 +971,7 @@
             <w:noProof/>
             <w:webHidden/>
           </w:rPr>
-          <w:instrText xml:space="preserve"> PAGEREF _Toc499021840 \h </w:instrText>
+          <w:instrText xml:space="preserve"> PAGEREF _Toc179187551 \h </w:instrText>
         </w:r>
         <w:r>
           <w:rPr>
@@ -932,7 +991,7 @@
             <w:noProof/>
             <w:webHidden/>
           </w:rPr>
-          <w:t>4</w:t>
+          <w:t>6</w:t>
         </w:r>
         <w:r>
           <w:rPr>
@@ -953,15 +1012,18 @@
         <w:rPr>
           <w:rFonts w:asciiTheme="minorHAnsi" w:eastAsiaTheme="minorEastAsia" w:hAnsiTheme="minorHAnsi" w:cstheme="minorBidi"/>
           <w:noProof/>
+          <w:kern w:val="2"/>
           <w:sz w:val="22"/>
           <w:szCs w:val="22"/>
           <w:lang w:val="fr-CH" w:eastAsia="fr-CH"/>
-        </w:rPr>
-      </w:pPr>
-      <w:hyperlink w:anchor="_Toc499021841" w:history="1">
+          <w14:ligatures w14:val="standardContextual"/>
+        </w:rPr>
+      </w:pPr>
+      <w:hyperlink w:anchor="_Toc179187552" w:history="1">
         <w:r>
           <w:rPr>
             <w:rStyle w:val="Lienhypertexte"/>
+            <w:iCs/>
             <w:noProof/>
           </w:rPr>
           <w:t>2.5</w:t>
@@ -970,18 +1032,21 @@
           <w:rPr>
             <w:rFonts w:asciiTheme="minorHAnsi" w:eastAsiaTheme="minorEastAsia" w:hAnsiTheme="minorHAnsi" w:cstheme="minorBidi"/>
             <w:noProof/>
+            <w:kern w:val="2"/>
             <w:sz w:val="22"/>
             <w:szCs w:val="22"/>
             <w:lang w:val="fr-CH" w:eastAsia="fr-CH"/>
+            <w14:ligatures w14:val="standardContextual"/>
           </w:rPr>
           <w:tab/>
         </w:r>
         <w:r>
           <w:rPr>
             <w:rStyle w:val="Lienhypertexte"/>
-            <w:noProof/>
-          </w:rPr>
-          <w:t>Dossier de conception</w:t>
+            <w:iCs/>
+            <w:noProof/>
+          </w:rPr>
+          <w:t>Analyse fonctionnelle</w:t>
         </w:r>
         <w:r>
           <w:rPr>
@@ -1002,7 +1067,7 @@
             <w:noProof/>
             <w:webHidden/>
           </w:rPr>
-          <w:instrText xml:space="preserve"> PAGEREF _Toc499021841 \h </w:instrText>
+          <w:instrText xml:space="preserve"> PAGEREF _Toc179187552 \h </w:instrText>
         </w:r>
         <w:r>
           <w:rPr>
@@ -1022,7 +1087,7 @@
             <w:noProof/>
             <w:webHidden/>
           </w:rPr>
-          <w:t>5</w:t>
+          <w:t>6</w:t>
         </w:r>
         <w:r>
           <w:rPr>
@@ -1035,73 +1100,94 @@
     </w:p>
     <w:p>
       <w:pPr>
-        <w:pStyle w:val="TM1"/>
+        <w:pStyle w:val="TM2"/>
+        <w:tabs>
+          <w:tab w:val="left" w:pos="800"/>
+          <w:tab w:val="right" w:leader="dot" w:pos="9060"/>
+        </w:tabs>
         <w:rPr>
           <w:rFonts w:asciiTheme="minorHAnsi" w:eastAsiaTheme="minorEastAsia" w:hAnsiTheme="minorHAnsi" w:cstheme="minorBidi"/>
+          <w:noProof/>
+          <w:kern w:val="2"/>
           <w:sz w:val="22"/>
           <w:szCs w:val="22"/>
           <w:lang w:val="fr-CH" w:eastAsia="fr-CH"/>
-        </w:rPr>
-      </w:pPr>
-      <w:hyperlink w:anchor="_Toc499021842" w:history="1">
+          <w14:ligatures w14:val="standardContextual"/>
+        </w:rPr>
+      </w:pPr>
+      <w:hyperlink w:anchor="_Toc179187553" w:history="1">
         <w:r>
           <w:rPr>
             <w:rStyle w:val="Lienhypertexte"/>
-          </w:rPr>
-          <w:t>3</w:t>
+            <w:iCs/>
+            <w:noProof/>
+          </w:rPr>
+          <w:t>2.6</w:t>
         </w:r>
         <w:r>
           <w:rPr>
             <w:rFonts w:asciiTheme="minorHAnsi" w:eastAsiaTheme="minorEastAsia" w:hAnsiTheme="minorHAnsi" w:cstheme="minorBidi"/>
+            <w:noProof/>
+            <w:kern w:val="2"/>
             <w:sz w:val="22"/>
             <w:szCs w:val="22"/>
             <w:lang w:val="fr-CH" w:eastAsia="fr-CH"/>
+            <w14:ligatures w14:val="standardContextual"/>
           </w:rPr>
           <w:tab/>
         </w:r>
         <w:r>
           <w:rPr>
             <w:rStyle w:val="Lienhypertexte"/>
-          </w:rPr>
-          <w:t>Réalisation</w:t>
-        </w:r>
-        <w:r>
-          <w:rPr>
+            <w:iCs/>
+            <w:noProof/>
+          </w:rPr>
+          <w:t>Stratégie de test</w:t>
+        </w:r>
+        <w:r>
+          <w:rPr>
+            <w:noProof/>
             <w:webHidden/>
           </w:rPr>
           <w:tab/>
         </w:r>
         <w:r>
           <w:rPr>
+            <w:noProof/>
             <w:webHidden/>
           </w:rPr>
           <w:fldChar w:fldCharType="begin"/>
         </w:r>
         <w:r>
           <w:rPr>
-            <w:webHidden/>
-          </w:rPr>
-          <w:instrText xml:space="preserve"> PAGEREF _Toc499021842 \h </w:instrText>
-        </w:r>
-        <w:r>
-          <w:rPr>
-            <w:webHidden/>
-          </w:rPr>
-        </w:r>
-        <w:r>
-          <w:rPr>
+            <w:noProof/>
+            <w:webHidden/>
+          </w:rPr>
+          <w:instrText xml:space="preserve"> PAGEREF _Toc179187553 \h </w:instrText>
+        </w:r>
+        <w:r>
+          <w:rPr>
+            <w:noProof/>
+            <w:webHidden/>
+          </w:rPr>
+        </w:r>
+        <w:r>
+          <w:rPr>
+            <w:noProof/>
             <w:webHidden/>
           </w:rPr>
           <w:fldChar w:fldCharType="separate"/>
         </w:r>
         <w:r>
           <w:rPr>
-            <w:webHidden/>
-          </w:rPr>
-          <w:t>5</w:t>
-        </w:r>
-        <w:r>
-          <w:rPr>
+            <w:noProof/>
+            <w:webHidden/>
+          </w:rPr>
+          <w:t>6</w:t>
+        </w:r>
+        <w:r>
+          <w:rPr>
+            <w:noProof/>
             <w:webHidden/>
           </w:rPr>
           <w:fldChar w:fldCharType="end"/>
@@ -1110,88 +1196,77 @@
     </w:p>
     <w:p>
       <w:pPr>
-        <w:pStyle w:val="TM2"/>
-        <w:tabs>
-          <w:tab w:val="left" w:pos="800"/>
-          <w:tab w:val="right" w:leader="dot" w:pos="9060"/>
-        </w:tabs>
+        <w:pStyle w:val="TM1"/>
         <w:rPr>
           <w:rFonts w:asciiTheme="minorHAnsi" w:eastAsiaTheme="minorEastAsia" w:hAnsiTheme="minorHAnsi" w:cstheme="minorBidi"/>
-          <w:noProof/>
+          <w:kern w:val="2"/>
           <w:sz w:val="22"/>
           <w:szCs w:val="22"/>
           <w:lang w:val="fr-CH" w:eastAsia="fr-CH"/>
-        </w:rPr>
-      </w:pPr>
-      <w:hyperlink w:anchor="_Toc499021843" w:history="1">
+          <w14:ligatures w14:val="standardContextual"/>
+        </w:rPr>
+      </w:pPr>
+      <w:hyperlink w:anchor="_Toc179187554" w:history="1">
         <w:r>
           <w:rPr>
             <w:rStyle w:val="Lienhypertexte"/>
-            <w:noProof/>
-          </w:rPr>
-          <w:t>3.1</w:t>
+          </w:rPr>
+          <w:t>3</w:t>
         </w:r>
         <w:r>
           <w:rPr>
             <w:rFonts w:asciiTheme="minorHAnsi" w:eastAsiaTheme="minorEastAsia" w:hAnsiTheme="minorHAnsi" w:cstheme="minorBidi"/>
-            <w:noProof/>
+            <w:kern w:val="2"/>
             <w:sz w:val="22"/>
             <w:szCs w:val="22"/>
             <w:lang w:val="fr-CH" w:eastAsia="fr-CH"/>
+            <w14:ligatures w14:val="standardContextual"/>
           </w:rPr>
           <w:tab/>
         </w:r>
         <w:r>
           <w:rPr>
             <w:rStyle w:val="Lienhypertexte"/>
-            <w:noProof/>
-          </w:rPr>
-          <w:t>Dossier de réalisation</w:t>
-        </w:r>
-        <w:r>
-          <w:rPr>
-            <w:noProof/>
+          </w:rPr>
+          <w:t>Réalisation</w:t>
+        </w:r>
+        <w:r>
+          <w:rPr>
             <w:webHidden/>
           </w:rPr>
           <w:tab/>
         </w:r>
         <w:r>
           <w:rPr>
-            <w:noProof/>
             <w:webHidden/>
           </w:rPr>
           <w:fldChar w:fldCharType="begin"/>
         </w:r>
         <w:r>
           <w:rPr>
-            <w:noProof/>
-            <w:webHidden/>
-          </w:rPr>
-          <w:instrText xml:space="preserve"> PAGEREF _Toc499021843 \h </w:instrText>
-        </w:r>
-        <w:r>
-          <w:rPr>
-            <w:noProof/>
-            <w:webHidden/>
-          </w:rPr>
-        </w:r>
-        <w:r>
-          <w:rPr>
-            <w:noProof/>
+            <w:webHidden/>
+          </w:rPr>
+          <w:instrText xml:space="preserve"> PAGEREF _Toc179187554 \h </w:instrText>
+        </w:r>
+        <w:r>
+          <w:rPr>
+            <w:webHidden/>
+          </w:rPr>
+        </w:r>
+        <w:r>
+          <w:rPr>
             <w:webHidden/>
           </w:rPr>
           <w:fldChar w:fldCharType="separate"/>
         </w:r>
         <w:r>
           <w:rPr>
-            <w:noProof/>
-            <w:webHidden/>
-          </w:rPr>
-          <w:t>5</w:t>
-        </w:r>
-        <w:r>
-          <w:rPr>
-            <w:noProof/>
+            <w:webHidden/>
+          </w:rPr>
+          <w:t>7</w:t>
+        </w:r>
+        <w:r>
+          <w:rPr>
             <w:webHidden/>
           </w:rPr>
           <w:fldChar w:fldCharType="end"/>
@@ -1208,26 +1283,30 @@
         <w:rPr>
           <w:rFonts w:asciiTheme="minorHAnsi" w:eastAsiaTheme="minorEastAsia" w:hAnsiTheme="minorHAnsi" w:cstheme="minorBidi"/>
           <w:noProof/>
+          <w:kern w:val="2"/>
           <w:sz w:val="22"/>
           <w:szCs w:val="22"/>
           <w:lang w:val="fr-CH" w:eastAsia="fr-CH"/>
-        </w:rPr>
-      </w:pPr>
-      <w:hyperlink w:anchor="_Toc499021844" w:history="1">
+          <w14:ligatures w14:val="standardContextual"/>
+        </w:rPr>
+      </w:pPr>
+      <w:hyperlink w:anchor="_Toc179187555" w:history="1">
         <w:r>
           <w:rPr>
             <w:rStyle w:val="Lienhypertexte"/>
             <w:noProof/>
           </w:rPr>
-          <w:t>3.2</w:t>
+          <w:t>3.1</w:t>
         </w:r>
         <w:r>
           <w:rPr>
             <w:rFonts w:asciiTheme="minorHAnsi" w:eastAsiaTheme="minorEastAsia" w:hAnsiTheme="minorHAnsi" w:cstheme="minorBidi"/>
             <w:noProof/>
+            <w:kern w:val="2"/>
             <w:sz w:val="22"/>
             <w:szCs w:val="22"/>
             <w:lang w:val="fr-CH" w:eastAsia="fr-CH"/>
+            <w14:ligatures w14:val="standardContextual"/>
           </w:rPr>
           <w:tab/>
         </w:r>
@@ -1236,7 +1315,7 @@
             <w:rStyle w:val="Lienhypertexte"/>
             <w:noProof/>
           </w:rPr>
-          <w:t>Description des tests effectués</w:t>
+          <w:t>Points de design spécifiques</w:t>
         </w:r>
         <w:r>
           <w:rPr>
@@ -1257,7 +1336,7 @@
             <w:noProof/>
             <w:webHidden/>
           </w:rPr>
-          <w:instrText xml:space="preserve"> PAGEREF _Toc499021844 \h </w:instrText>
+          <w:instrText xml:space="preserve"> PAGEREF _Toc179187555 \h </w:instrText>
         </w:r>
         <w:r>
           <w:rPr>
@@ -1277,7 +1356,7 @@
             <w:noProof/>
             <w:webHidden/>
           </w:rPr>
-          <w:t>6</w:t>
+          <w:t>7</w:t>
         </w:r>
         <w:r>
           <w:rPr>
@@ -1290,43 +1369,51 @@
     </w:p>
     <w:p>
       <w:pPr>
-        <w:pStyle w:val="TM2"/>
-        <w:tabs>
-          <w:tab w:val="left" w:pos="800"/>
+        <w:pStyle w:val="TM3"/>
+        <w:tabs>
+          <w:tab w:val="left" w:pos="1200"/>
           <w:tab w:val="right" w:leader="dot" w:pos="9060"/>
         </w:tabs>
         <w:rPr>
           <w:rFonts w:asciiTheme="minorHAnsi" w:eastAsiaTheme="minorEastAsia" w:hAnsiTheme="minorHAnsi" w:cstheme="minorBidi"/>
           <w:noProof/>
+          <w:kern w:val="2"/>
           <w:sz w:val="22"/>
           <w:szCs w:val="22"/>
           <w:lang w:val="fr-CH" w:eastAsia="fr-CH"/>
-        </w:rPr>
-      </w:pPr>
-      <w:hyperlink w:anchor="_Toc499021845" w:history="1">
+          <w14:ligatures w14:val="standardContextual"/>
+        </w:rPr>
+      </w:pPr>
+      <w:hyperlink w:anchor="_Toc179187556" w:history="1">
         <w:r>
           <w:rPr>
             <w:rStyle w:val="Lienhypertexte"/>
-            <w:noProof/>
-          </w:rPr>
-          <w:t>3.3</w:t>
+            <w:i/>
+            <w:iCs/>
+            <w:noProof/>
+          </w:rPr>
+          <w:t>3.1.1</w:t>
         </w:r>
         <w:r>
           <w:rPr>
             <w:rFonts w:asciiTheme="minorHAnsi" w:eastAsiaTheme="minorEastAsia" w:hAnsiTheme="minorHAnsi" w:cstheme="minorBidi"/>
             <w:noProof/>
+            <w:kern w:val="2"/>
             <w:sz w:val="22"/>
             <w:szCs w:val="22"/>
             <w:lang w:val="fr-CH" w:eastAsia="fr-CH"/>
+            <w14:ligatures w14:val="standardContextual"/>
           </w:rPr>
           <w:tab/>
         </w:r>
         <w:r>
           <w:rPr>
             <w:rStyle w:val="Lienhypertexte"/>
-            <w:noProof/>
-          </w:rPr>
-          <w:t>Erreurs restantes</w:t>
+            <w:i/>
+            <w:iCs/>
+            <w:noProof/>
+          </w:rPr>
+          <w:t>…</w:t>
         </w:r>
         <w:r>
           <w:rPr>
@@ -1347,7 +1434,7 @@
             <w:noProof/>
             <w:webHidden/>
           </w:rPr>
-          <w:instrText xml:space="preserve"> PAGEREF _Toc499021845 \h </w:instrText>
+          <w:instrText xml:space="preserve"> PAGEREF _Toc179187556 \h </w:instrText>
         </w:r>
         <w:r>
           <w:rPr>
@@ -1367,7 +1454,7 @@
             <w:noProof/>
             <w:webHidden/>
           </w:rPr>
-          <w:t>6</w:t>
+          <w:t>7</w:t>
         </w:r>
         <w:r>
           <w:rPr>
@@ -1380,43 +1467,51 @@
     </w:p>
     <w:p>
       <w:pPr>
-        <w:pStyle w:val="TM2"/>
-        <w:tabs>
-          <w:tab w:val="left" w:pos="800"/>
+        <w:pStyle w:val="TM3"/>
+        <w:tabs>
+          <w:tab w:val="left" w:pos="1200"/>
           <w:tab w:val="right" w:leader="dot" w:pos="9060"/>
         </w:tabs>
         <w:rPr>
           <w:rFonts w:asciiTheme="minorHAnsi" w:eastAsiaTheme="minorEastAsia" w:hAnsiTheme="minorHAnsi" w:cstheme="minorBidi"/>
           <w:noProof/>
+          <w:kern w:val="2"/>
           <w:sz w:val="22"/>
           <w:szCs w:val="22"/>
           <w:lang w:val="fr-CH" w:eastAsia="fr-CH"/>
-        </w:rPr>
-      </w:pPr>
-      <w:hyperlink w:anchor="_Toc499021846" w:history="1">
+          <w14:ligatures w14:val="standardContextual"/>
+        </w:rPr>
+      </w:pPr>
+      <w:hyperlink w:anchor="_Toc179187557" w:history="1">
         <w:r>
           <w:rPr>
             <w:rStyle w:val="Lienhypertexte"/>
-            <w:noProof/>
-          </w:rPr>
-          <w:t>3.4</w:t>
+            <w:i/>
+            <w:iCs/>
+            <w:noProof/>
+          </w:rPr>
+          <w:t>3.1.2</w:t>
         </w:r>
         <w:r>
           <w:rPr>
             <w:rFonts w:asciiTheme="minorHAnsi" w:eastAsiaTheme="minorEastAsia" w:hAnsiTheme="minorHAnsi" w:cstheme="minorBidi"/>
             <w:noProof/>
+            <w:kern w:val="2"/>
             <w:sz w:val="22"/>
             <w:szCs w:val="22"/>
             <w:lang w:val="fr-CH" w:eastAsia="fr-CH"/>
+            <w14:ligatures w14:val="standardContextual"/>
           </w:rPr>
           <w:tab/>
         </w:r>
         <w:r>
           <w:rPr>
             <w:rStyle w:val="Lienhypertexte"/>
-            <w:noProof/>
-          </w:rPr>
-          <w:t>Liste des documents fournis</w:t>
+            <w:i/>
+            <w:iCs/>
+            <w:noProof/>
+          </w:rPr>
+          <w:t>…</w:t>
         </w:r>
         <w:r>
           <w:rPr>
@@ -1437,7 +1532,7 @@
             <w:noProof/>
             <w:webHidden/>
           </w:rPr>
-          <w:instrText xml:space="preserve"> PAGEREF _Toc499021846 \h </w:instrText>
+          <w:instrText xml:space="preserve"> PAGEREF _Toc179187557 \h </w:instrText>
         </w:r>
         <w:r>
           <w:rPr>
@@ -1457,7 +1552,7 @@
             <w:noProof/>
             <w:webHidden/>
           </w:rPr>
-          <w:t>6</w:t>
+          <w:t>8</w:t>
         </w:r>
         <w:r>
           <w:rPr>
@@ -1470,73 +1565,96 @@
     </w:p>
     <w:p>
       <w:pPr>
-        <w:pStyle w:val="TM1"/>
+        <w:pStyle w:val="TM3"/>
+        <w:tabs>
+          <w:tab w:val="left" w:pos="1200"/>
+          <w:tab w:val="right" w:leader="dot" w:pos="9060"/>
+        </w:tabs>
         <w:rPr>
           <w:rFonts w:asciiTheme="minorHAnsi" w:eastAsiaTheme="minorEastAsia" w:hAnsiTheme="minorHAnsi" w:cstheme="minorBidi"/>
+          <w:noProof/>
+          <w:kern w:val="2"/>
           <w:sz w:val="22"/>
           <w:szCs w:val="22"/>
           <w:lang w:val="fr-CH" w:eastAsia="fr-CH"/>
-        </w:rPr>
-      </w:pPr>
-      <w:hyperlink w:anchor="_Toc499021847" w:history="1">
+          <w14:ligatures w14:val="standardContextual"/>
+        </w:rPr>
+      </w:pPr>
+      <w:hyperlink w:anchor="_Toc179187558" w:history="1">
         <w:r>
           <w:rPr>
             <w:rStyle w:val="Lienhypertexte"/>
-          </w:rPr>
-          <w:t>4</w:t>
+            <w:i/>
+            <w:iCs/>
+            <w:noProof/>
+          </w:rPr>
+          <w:t>3.1.3</w:t>
         </w:r>
         <w:r>
           <w:rPr>
             <w:rFonts w:asciiTheme="minorHAnsi" w:eastAsiaTheme="minorEastAsia" w:hAnsiTheme="minorHAnsi" w:cstheme="minorBidi"/>
+            <w:noProof/>
+            <w:kern w:val="2"/>
             <w:sz w:val="22"/>
             <w:szCs w:val="22"/>
             <w:lang w:val="fr-CH" w:eastAsia="fr-CH"/>
+            <w14:ligatures w14:val="standardContextual"/>
           </w:rPr>
           <w:tab/>
         </w:r>
         <w:r>
           <w:rPr>
             <w:rStyle w:val="Lienhypertexte"/>
-          </w:rPr>
-          <w:t>Conclusions</w:t>
-        </w:r>
-        <w:r>
-          <w:rPr>
+            <w:i/>
+            <w:iCs/>
+            <w:noProof/>
+          </w:rPr>
+          <w:t>…</w:t>
+        </w:r>
+        <w:r>
+          <w:rPr>
+            <w:noProof/>
             <w:webHidden/>
           </w:rPr>
           <w:tab/>
         </w:r>
         <w:r>
           <w:rPr>
+            <w:noProof/>
             <w:webHidden/>
           </w:rPr>
           <w:fldChar w:fldCharType="begin"/>
         </w:r>
         <w:r>
           <w:rPr>
-            <w:webHidden/>
-          </w:rPr>
-          <w:instrText xml:space="preserve"> PAGEREF _Toc499021847 \h </w:instrText>
-        </w:r>
-        <w:r>
-          <w:rPr>
-            <w:webHidden/>
-          </w:rPr>
-        </w:r>
-        <w:r>
-          <w:rPr>
+            <w:noProof/>
+            <w:webHidden/>
+          </w:rPr>
+          <w:instrText xml:space="preserve"> PAGEREF _Toc179187558 \h </w:instrText>
+        </w:r>
+        <w:r>
+          <w:rPr>
+            <w:noProof/>
+            <w:webHidden/>
+          </w:rPr>
+        </w:r>
+        <w:r>
+          <w:rPr>
+            <w:noProof/>
             <w:webHidden/>
           </w:rPr>
           <w:fldChar w:fldCharType="separate"/>
         </w:r>
         <w:r>
           <w:rPr>
-            <w:webHidden/>
-          </w:rPr>
-          <w:t>6</w:t>
-        </w:r>
-        <w:r>
-          <w:rPr>
+            <w:noProof/>
+            <w:webHidden/>
+          </w:rPr>
+          <w:t>8</w:t>
+        </w:r>
+        <w:r>
+          <w:rPr>
+            <w:noProof/>
             <w:webHidden/>
           </w:rPr>
           <w:fldChar w:fldCharType="end"/>
@@ -1545,73 +1663,94 @@
     </w:p>
     <w:p>
       <w:pPr>
-        <w:pStyle w:val="TM1"/>
+        <w:pStyle w:val="TM2"/>
+        <w:tabs>
+          <w:tab w:val="left" w:pos="800"/>
+          <w:tab w:val="right" w:leader="dot" w:pos="9060"/>
+        </w:tabs>
         <w:rPr>
           <w:rFonts w:asciiTheme="minorHAnsi" w:eastAsiaTheme="minorEastAsia" w:hAnsiTheme="minorHAnsi" w:cstheme="minorBidi"/>
+          <w:noProof/>
+          <w:kern w:val="2"/>
           <w:sz w:val="22"/>
           <w:szCs w:val="22"/>
           <w:lang w:val="fr-CH" w:eastAsia="fr-CH"/>
-        </w:rPr>
-      </w:pPr>
-      <w:hyperlink w:anchor="_Toc499021848" w:history="1">
+          <w14:ligatures w14:val="standardContextual"/>
+        </w:rPr>
+      </w:pPr>
+      <w:hyperlink w:anchor="_Toc179187559" w:history="1">
         <w:r>
           <w:rPr>
             <w:rStyle w:val="Lienhypertexte"/>
-          </w:rPr>
-          <w:t>5</w:t>
+            <w:iCs/>
+            <w:noProof/>
+          </w:rPr>
+          <w:t>3.2</w:t>
         </w:r>
         <w:r>
           <w:rPr>
             <w:rFonts w:asciiTheme="minorHAnsi" w:eastAsiaTheme="minorEastAsia" w:hAnsiTheme="minorHAnsi" w:cstheme="minorBidi"/>
+            <w:noProof/>
+            <w:kern w:val="2"/>
             <w:sz w:val="22"/>
             <w:szCs w:val="22"/>
             <w:lang w:val="fr-CH" w:eastAsia="fr-CH"/>
+            <w14:ligatures w14:val="standardContextual"/>
           </w:rPr>
           <w:tab/>
         </w:r>
         <w:r>
           <w:rPr>
             <w:rStyle w:val="Lienhypertexte"/>
-          </w:rPr>
-          <w:t>Annexes</w:t>
-        </w:r>
-        <w:r>
-          <w:rPr>
+            <w:iCs/>
+            <w:noProof/>
+          </w:rPr>
+          <w:t>Déroulement</w:t>
+        </w:r>
+        <w:r>
+          <w:rPr>
+            <w:noProof/>
             <w:webHidden/>
           </w:rPr>
           <w:tab/>
         </w:r>
         <w:r>
           <w:rPr>
+            <w:noProof/>
             <w:webHidden/>
           </w:rPr>
           <w:fldChar w:fldCharType="begin"/>
         </w:r>
         <w:r>
           <w:rPr>
-            <w:webHidden/>
-          </w:rPr>
-          <w:instrText xml:space="preserve"> PAGEREF _Toc499021848 \h </w:instrText>
-        </w:r>
-        <w:r>
-          <w:rPr>
-            <w:webHidden/>
-          </w:rPr>
-        </w:r>
-        <w:r>
-          <w:rPr>
+            <w:noProof/>
+            <w:webHidden/>
+          </w:rPr>
+          <w:instrText xml:space="preserve"> PAGEREF _Toc179187559 \h </w:instrText>
+        </w:r>
+        <w:r>
+          <w:rPr>
+            <w:noProof/>
+            <w:webHidden/>
+          </w:rPr>
+        </w:r>
+        <w:r>
+          <w:rPr>
+            <w:noProof/>
             <w:webHidden/>
           </w:rPr>
           <w:fldChar w:fldCharType="separate"/>
         </w:r>
         <w:r>
           <w:rPr>
-            <w:webHidden/>
-          </w:rPr>
-          <w:t>7</w:t>
-        </w:r>
-        <w:r>
-          <w:rPr>
+            <w:noProof/>
+            <w:webHidden/>
+          </w:rPr>
+          <w:t>8</w:t>
+        </w:r>
+        <w:r>
+          <w:rPr>
+            <w:noProof/>
             <w:webHidden/>
           </w:rPr>
           <w:fldChar w:fldCharType="end"/>
@@ -1628,35 +1767,41 @@
         <w:rPr>
           <w:rFonts w:asciiTheme="minorHAnsi" w:eastAsiaTheme="minorEastAsia" w:hAnsiTheme="minorHAnsi" w:cstheme="minorBidi"/>
           <w:noProof/>
+          <w:kern w:val="2"/>
           <w:sz w:val="22"/>
           <w:szCs w:val="22"/>
           <w:lang w:val="fr-CH" w:eastAsia="fr-CH"/>
-        </w:rPr>
-      </w:pPr>
-      <w:hyperlink w:anchor="_Toc499021849" w:history="1">
+          <w14:ligatures w14:val="standardContextual"/>
+        </w:rPr>
+      </w:pPr>
+      <w:hyperlink w:anchor="_Toc179187560" w:history="1">
         <w:r>
           <w:rPr>
             <w:rStyle w:val="Lienhypertexte"/>
-            <w:noProof/>
-          </w:rPr>
-          <w:t>5.1</w:t>
+            <w:iCs/>
+            <w:noProof/>
+          </w:rPr>
+          <w:t>3.3</w:t>
         </w:r>
         <w:r>
           <w:rPr>
             <w:rFonts w:asciiTheme="minorHAnsi" w:eastAsiaTheme="minorEastAsia" w:hAnsiTheme="minorHAnsi" w:cstheme="minorBidi"/>
             <w:noProof/>
+            <w:kern w:val="2"/>
             <w:sz w:val="22"/>
             <w:szCs w:val="22"/>
             <w:lang w:val="fr-CH" w:eastAsia="fr-CH"/>
+            <w14:ligatures w14:val="standardContextual"/>
           </w:rPr>
           <w:tab/>
         </w:r>
         <w:r>
           <w:rPr>
             <w:rStyle w:val="Lienhypertexte"/>
-            <w:noProof/>
-          </w:rPr>
-          <w:t>Résumé du rapport du TPI / version succincte de la documentation</w:t>
+            <w:iCs/>
+            <w:noProof/>
+          </w:rPr>
+          <w:t>Mise en place de l’environnement de travail</w:t>
         </w:r>
         <w:r>
           <w:rPr>
@@ -1677,7 +1822,7 @@
             <w:noProof/>
             <w:webHidden/>
           </w:rPr>
-          <w:instrText xml:space="preserve"> PAGEREF _Toc499021849 \h </w:instrText>
+          <w:instrText xml:space="preserve"> PAGEREF _Toc179187560 \h </w:instrText>
         </w:r>
         <w:r>
           <w:rPr>
@@ -1697,7 +1842,7 @@
             <w:noProof/>
             <w:webHidden/>
           </w:rPr>
-          <w:t>7</w:t>
+          <w:t>8</w:t>
         </w:r>
         <w:r>
           <w:rPr>
@@ -1718,35 +1863,41 @@
         <w:rPr>
           <w:rFonts w:asciiTheme="minorHAnsi" w:eastAsiaTheme="minorEastAsia" w:hAnsiTheme="minorHAnsi" w:cstheme="minorBidi"/>
           <w:noProof/>
+          <w:kern w:val="2"/>
           <w:sz w:val="22"/>
           <w:szCs w:val="22"/>
           <w:lang w:val="fr-CH" w:eastAsia="fr-CH"/>
-        </w:rPr>
-      </w:pPr>
-      <w:hyperlink w:anchor="_Toc499021850" w:history="1">
+          <w14:ligatures w14:val="standardContextual"/>
+        </w:rPr>
+      </w:pPr>
+      <w:hyperlink w:anchor="_Toc179187561" w:history="1">
         <w:r>
           <w:rPr>
             <w:rStyle w:val="Lienhypertexte"/>
-            <w:noProof/>
-          </w:rPr>
-          <w:t>5.2</w:t>
+            <w:iCs/>
+            <w:noProof/>
+          </w:rPr>
+          <w:t>3.4</w:t>
         </w:r>
         <w:r>
           <w:rPr>
             <w:rFonts w:asciiTheme="minorHAnsi" w:eastAsiaTheme="minorEastAsia" w:hAnsiTheme="minorHAnsi" w:cstheme="minorBidi"/>
             <w:noProof/>
+            <w:kern w:val="2"/>
             <w:sz w:val="22"/>
             <w:szCs w:val="22"/>
             <w:lang w:val="fr-CH" w:eastAsia="fr-CH"/>
+            <w14:ligatures w14:val="standardContextual"/>
           </w:rPr>
           <w:tab/>
         </w:r>
         <w:r>
           <w:rPr>
             <w:rStyle w:val="Lienhypertexte"/>
-            <w:noProof/>
-          </w:rPr>
-          <w:t>Sources – Bibliographie</w:t>
+            <w:iCs/>
+            <w:noProof/>
+          </w:rPr>
+          <w:t>Description des tests effectués</w:t>
         </w:r>
         <w:r>
           <w:rPr>
@@ -1767,7 +1918,7 @@
             <w:noProof/>
             <w:webHidden/>
           </w:rPr>
-          <w:instrText xml:space="preserve"> PAGEREF _Toc499021850 \h </w:instrText>
+          <w:instrText xml:space="preserve"> PAGEREF _Toc179187561 \h </w:instrText>
         </w:r>
         <w:r>
           <w:rPr>
@@ -1787,7 +1938,7 @@
             <w:noProof/>
             <w:webHidden/>
           </w:rPr>
-          <w:t>7</w:t>
+          <w:t>8</w:t>
         </w:r>
         <w:r>
           <w:rPr>
@@ -1808,35 +1959,41 @@
         <w:rPr>
           <w:rFonts w:asciiTheme="minorHAnsi" w:eastAsiaTheme="minorEastAsia" w:hAnsiTheme="minorHAnsi" w:cstheme="minorBidi"/>
           <w:noProof/>
+          <w:kern w:val="2"/>
           <w:sz w:val="22"/>
           <w:szCs w:val="22"/>
           <w:lang w:val="fr-CH" w:eastAsia="fr-CH"/>
-        </w:rPr>
-      </w:pPr>
-      <w:hyperlink w:anchor="_Toc499021851" w:history="1">
+          <w14:ligatures w14:val="standardContextual"/>
+        </w:rPr>
+      </w:pPr>
+      <w:hyperlink w:anchor="_Toc179187562" w:history="1">
         <w:r>
           <w:rPr>
             <w:rStyle w:val="Lienhypertexte"/>
-            <w:noProof/>
-          </w:rPr>
-          <w:t>5.3</w:t>
+            <w:iCs/>
+            <w:noProof/>
+          </w:rPr>
+          <w:t>3.5</w:t>
         </w:r>
         <w:r>
           <w:rPr>
             <w:rFonts w:asciiTheme="minorHAnsi" w:eastAsiaTheme="minorEastAsia" w:hAnsiTheme="minorHAnsi" w:cstheme="minorBidi"/>
             <w:noProof/>
+            <w:kern w:val="2"/>
             <w:sz w:val="22"/>
             <w:szCs w:val="22"/>
             <w:lang w:val="fr-CH" w:eastAsia="fr-CH"/>
+            <w14:ligatures w14:val="standardContextual"/>
           </w:rPr>
           <w:tab/>
         </w:r>
         <w:r>
           <w:rPr>
             <w:rStyle w:val="Lienhypertexte"/>
-            <w:noProof/>
-          </w:rPr>
-          <w:t>Journal de travail</w:t>
+            <w:iCs/>
+            <w:noProof/>
+          </w:rPr>
+          <w:t>Erreurs restantes</w:t>
         </w:r>
         <w:r>
           <w:rPr>
@@ -1857,7 +2014,7 @@
             <w:noProof/>
             <w:webHidden/>
           </w:rPr>
-          <w:instrText xml:space="preserve"> PAGEREF _Toc499021851 \h </w:instrText>
+          <w:instrText xml:space="preserve"> PAGEREF _Toc179187562 \h </w:instrText>
         </w:r>
         <w:r>
           <w:rPr>
@@ -1877,7 +2034,7 @@
             <w:noProof/>
             <w:webHidden/>
           </w:rPr>
-          <w:t>7</w:t>
+          <w:t>8</w:t>
         </w:r>
         <w:r>
           <w:rPr>
@@ -1890,88 +2047,77 @@
     </w:p>
     <w:p>
       <w:pPr>
-        <w:pStyle w:val="TM2"/>
-        <w:tabs>
-          <w:tab w:val="left" w:pos="800"/>
-          <w:tab w:val="right" w:leader="dot" w:pos="9060"/>
-        </w:tabs>
+        <w:pStyle w:val="TM1"/>
         <w:rPr>
           <w:rFonts w:asciiTheme="minorHAnsi" w:eastAsiaTheme="minorEastAsia" w:hAnsiTheme="minorHAnsi" w:cstheme="minorBidi"/>
-          <w:noProof/>
+          <w:kern w:val="2"/>
           <w:sz w:val="22"/>
           <w:szCs w:val="22"/>
           <w:lang w:val="fr-CH" w:eastAsia="fr-CH"/>
-        </w:rPr>
-      </w:pPr>
-      <w:hyperlink w:anchor="_Toc499021852" w:history="1">
+          <w14:ligatures w14:val="standardContextual"/>
+        </w:rPr>
+      </w:pPr>
+      <w:hyperlink w:anchor="_Toc179187563" w:history="1">
         <w:r>
           <w:rPr>
             <w:rStyle w:val="Lienhypertexte"/>
-            <w:noProof/>
-          </w:rPr>
-          <w:t>5.4</w:t>
+          </w:rPr>
+          <w:t>4</w:t>
         </w:r>
         <w:r>
           <w:rPr>
             <w:rFonts w:asciiTheme="minorHAnsi" w:eastAsiaTheme="minorEastAsia" w:hAnsiTheme="minorHAnsi" w:cstheme="minorBidi"/>
-            <w:noProof/>
+            <w:kern w:val="2"/>
             <w:sz w:val="22"/>
             <w:szCs w:val="22"/>
             <w:lang w:val="fr-CH" w:eastAsia="fr-CH"/>
+            <w14:ligatures w14:val="standardContextual"/>
           </w:rPr>
           <w:tab/>
         </w:r>
         <w:r>
           <w:rPr>
             <w:rStyle w:val="Lienhypertexte"/>
-            <w:noProof/>
-          </w:rPr>
-          <w:t>Manuel d'Installation</w:t>
-        </w:r>
-        <w:r>
-          <w:rPr>
-            <w:noProof/>
+          </w:rPr>
+          <w:t>Conclusions</w:t>
+        </w:r>
+        <w:r>
+          <w:rPr>
             <w:webHidden/>
           </w:rPr>
           <w:tab/>
         </w:r>
         <w:r>
           <w:rPr>
-            <w:noProof/>
             <w:webHidden/>
           </w:rPr>
           <w:fldChar w:fldCharType="begin"/>
         </w:r>
         <w:r>
           <w:rPr>
-            <w:noProof/>
-            <w:webHidden/>
-          </w:rPr>
-          <w:instrText xml:space="preserve"> PAGEREF _Toc499021852 \h </w:instrText>
-        </w:r>
-        <w:r>
-          <w:rPr>
-            <w:noProof/>
-            <w:webHidden/>
-          </w:rPr>
-        </w:r>
-        <w:r>
-          <w:rPr>
-            <w:noProof/>
+            <w:webHidden/>
+          </w:rPr>
+          <w:instrText xml:space="preserve"> PAGEREF _Toc179187563 \h </w:instrText>
+        </w:r>
+        <w:r>
+          <w:rPr>
+            <w:webHidden/>
+          </w:rPr>
+        </w:r>
+        <w:r>
+          <w:rPr>
             <w:webHidden/>
           </w:rPr>
           <w:fldChar w:fldCharType="separate"/>
         </w:r>
         <w:r>
           <w:rPr>
-            <w:noProof/>
-            <w:webHidden/>
-          </w:rPr>
-          <w:t>7</w:t>
-        </w:r>
-        <w:r>
-          <w:rPr>
-            <w:noProof/>
+            <w:webHidden/>
+          </w:rPr>
+          <w:t>8</w:t>
+        </w:r>
+        <w:r>
+          <w:rPr>
             <w:webHidden/>
           </w:rPr>
           <w:fldChar w:fldCharType="end"/>
@@ -1980,88 +2126,77 @@
     </w:p>
     <w:p>
       <w:pPr>
-        <w:pStyle w:val="TM2"/>
-        <w:tabs>
-          <w:tab w:val="left" w:pos="800"/>
-          <w:tab w:val="right" w:leader="dot" w:pos="9060"/>
-        </w:tabs>
+        <w:pStyle w:val="TM1"/>
         <w:rPr>
           <w:rFonts w:asciiTheme="minorHAnsi" w:eastAsiaTheme="minorEastAsia" w:hAnsiTheme="minorHAnsi" w:cstheme="minorBidi"/>
-          <w:noProof/>
+          <w:kern w:val="2"/>
           <w:sz w:val="22"/>
           <w:szCs w:val="22"/>
           <w:lang w:val="fr-CH" w:eastAsia="fr-CH"/>
-        </w:rPr>
-      </w:pPr>
-      <w:hyperlink w:anchor="_Toc499021853" w:history="1">
+          <w14:ligatures w14:val="standardContextual"/>
+        </w:rPr>
+      </w:pPr>
+      <w:hyperlink w:anchor="_Toc179187564" w:history="1">
         <w:r>
           <w:rPr>
             <w:rStyle w:val="Lienhypertexte"/>
-            <w:noProof/>
-          </w:rPr>
-          <w:t>5.5</w:t>
+          </w:rPr>
+          <w:t>5</w:t>
         </w:r>
         <w:r>
           <w:rPr>
             <w:rFonts w:asciiTheme="minorHAnsi" w:eastAsiaTheme="minorEastAsia" w:hAnsiTheme="minorHAnsi" w:cstheme="minorBidi"/>
-            <w:noProof/>
+            <w:kern w:val="2"/>
             <w:sz w:val="22"/>
             <w:szCs w:val="22"/>
             <w:lang w:val="fr-CH" w:eastAsia="fr-CH"/>
+            <w14:ligatures w14:val="standardContextual"/>
           </w:rPr>
           <w:tab/>
         </w:r>
         <w:r>
           <w:rPr>
             <w:rStyle w:val="Lienhypertexte"/>
-            <w:noProof/>
-          </w:rPr>
-          <w:t>Manuel d'Utilisation</w:t>
-        </w:r>
-        <w:r>
-          <w:rPr>
-            <w:noProof/>
+          </w:rPr>
+          <w:t>Annexes</w:t>
+        </w:r>
+        <w:r>
+          <w:rPr>
             <w:webHidden/>
           </w:rPr>
           <w:tab/>
         </w:r>
         <w:r>
           <w:rPr>
-            <w:noProof/>
             <w:webHidden/>
           </w:rPr>
           <w:fldChar w:fldCharType="begin"/>
         </w:r>
         <w:r>
           <w:rPr>
-            <w:noProof/>
-            <w:webHidden/>
-          </w:rPr>
-          <w:instrText xml:space="preserve"> PAGEREF _Toc499021853 \h </w:instrText>
-        </w:r>
-        <w:r>
-          <w:rPr>
-            <w:noProof/>
-            <w:webHidden/>
-          </w:rPr>
-        </w:r>
-        <w:r>
-          <w:rPr>
-            <w:noProof/>
+            <w:webHidden/>
+          </w:rPr>
+          <w:instrText xml:space="preserve"> PAGEREF _Toc179187564 \h </w:instrText>
+        </w:r>
+        <w:r>
+          <w:rPr>
+            <w:webHidden/>
+          </w:rPr>
+        </w:r>
+        <w:r>
+          <w:rPr>
             <w:webHidden/>
           </w:rPr>
           <w:fldChar w:fldCharType="separate"/>
         </w:r>
         <w:r>
           <w:rPr>
-            <w:noProof/>
-            <w:webHidden/>
-          </w:rPr>
-          <w:t>7</w:t>
-        </w:r>
-        <w:r>
-          <w:rPr>
-            <w:noProof/>
+            <w:webHidden/>
+          </w:rPr>
+          <w:t>9</w:t>
+        </w:r>
+        <w:r>
+          <w:rPr>
             <w:webHidden/>
           </w:rPr>
           <w:fldChar w:fldCharType="end"/>
@@ -2078,35 +2213,41 @@
         <w:rPr>
           <w:rFonts w:asciiTheme="minorHAnsi" w:eastAsiaTheme="minorEastAsia" w:hAnsiTheme="minorHAnsi" w:cstheme="minorBidi"/>
           <w:noProof/>
+          <w:kern w:val="2"/>
           <w:sz w:val="22"/>
           <w:szCs w:val="22"/>
           <w:lang w:val="fr-CH" w:eastAsia="fr-CH"/>
-        </w:rPr>
-      </w:pPr>
-      <w:hyperlink w:anchor="_Toc499021854" w:history="1">
+          <w14:ligatures w14:val="standardContextual"/>
+        </w:rPr>
+      </w:pPr>
+      <w:hyperlink w:anchor="_Toc179187565" w:history="1">
         <w:r>
           <w:rPr>
             <w:rStyle w:val="Lienhypertexte"/>
-            <w:noProof/>
-          </w:rPr>
-          <w:t>5.6</w:t>
+            <w:iCs/>
+            <w:noProof/>
+          </w:rPr>
+          <w:t>5.1</w:t>
         </w:r>
         <w:r>
           <w:rPr>
             <w:rFonts w:asciiTheme="minorHAnsi" w:eastAsiaTheme="minorEastAsia" w:hAnsiTheme="minorHAnsi" w:cstheme="minorBidi"/>
             <w:noProof/>
+            <w:kern w:val="2"/>
             <w:sz w:val="22"/>
             <w:szCs w:val="22"/>
             <w:lang w:val="fr-CH" w:eastAsia="fr-CH"/>
+            <w14:ligatures w14:val="standardContextual"/>
           </w:rPr>
           <w:tab/>
         </w:r>
         <w:r>
           <w:rPr>
             <w:rStyle w:val="Lienhypertexte"/>
-            <w:noProof/>
-          </w:rPr>
-          <w:t>Archives du projet</w:t>
+            <w:iCs/>
+            <w:noProof/>
+          </w:rPr>
+          <w:t>Manuel de référence</w:t>
         </w:r>
         <w:r>
           <w:rPr>
@@ -2127,7 +2268,7 @@
             <w:noProof/>
             <w:webHidden/>
           </w:rPr>
-          <w:instrText xml:space="preserve"> PAGEREF _Toc499021854 \h </w:instrText>
+          <w:instrText xml:space="preserve"> PAGEREF _Toc179187565 \h </w:instrText>
         </w:r>
         <w:r>
           <w:rPr>
@@ -2147,7 +2288,103 @@
             <w:noProof/>
             <w:webHidden/>
           </w:rPr>
-          <w:t>7</w:t>
+          <w:t>9</w:t>
+        </w:r>
+        <w:r>
+          <w:rPr>
+            <w:noProof/>
+            <w:webHidden/>
+          </w:rPr>
+          <w:fldChar w:fldCharType="end"/>
+        </w:r>
+      </w:hyperlink>
+    </w:p>
+    <w:p>
+      <w:pPr>
+        <w:pStyle w:val="TM2"/>
+        <w:tabs>
+          <w:tab w:val="left" w:pos="800"/>
+          <w:tab w:val="right" w:leader="dot" w:pos="9060"/>
+        </w:tabs>
+        <w:rPr>
+          <w:rFonts w:asciiTheme="minorHAnsi" w:eastAsiaTheme="minorEastAsia" w:hAnsiTheme="minorHAnsi" w:cstheme="minorBidi"/>
+          <w:noProof/>
+          <w:kern w:val="2"/>
+          <w:sz w:val="22"/>
+          <w:szCs w:val="22"/>
+          <w:lang w:val="fr-CH" w:eastAsia="fr-CH"/>
+          <w14:ligatures w14:val="standardContextual"/>
+        </w:rPr>
+      </w:pPr>
+      <w:hyperlink w:anchor="_Toc179187566" w:history="1">
+        <w:r>
+          <w:rPr>
+            <w:rStyle w:val="Lienhypertexte"/>
+            <w:iCs/>
+            <w:noProof/>
+          </w:rPr>
+          <w:t>5.2</w:t>
+        </w:r>
+        <w:r>
+          <w:rPr>
+            <w:rFonts w:asciiTheme="minorHAnsi" w:eastAsiaTheme="minorEastAsia" w:hAnsiTheme="minorHAnsi" w:cstheme="minorBidi"/>
+            <w:noProof/>
+            <w:kern w:val="2"/>
+            <w:sz w:val="22"/>
+            <w:szCs w:val="22"/>
+            <w:lang w:val="fr-CH" w:eastAsia="fr-CH"/>
+            <w14:ligatures w14:val="standardContextual"/>
+          </w:rPr>
+          <w:tab/>
+        </w:r>
+        <w:r>
+          <w:rPr>
+            <w:rStyle w:val="Lienhypertexte"/>
+            <w:iCs/>
+            <w:noProof/>
+          </w:rPr>
+          <w:t>Journal de travail</w:t>
+        </w:r>
+        <w:r>
+          <w:rPr>
+            <w:noProof/>
+            <w:webHidden/>
+          </w:rPr>
+          <w:tab/>
+        </w:r>
+        <w:r>
+          <w:rPr>
+            <w:noProof/>
+            <w:webHidden/>
+          </w:rPr>
+          <w:fldChar w:fldCharType="begin"/>
+        </w:r>
+        <w:r>
+          <w:rPr>
+            <w:noProof/>
+            <w:webHidden/>
+          </w:rPr>
+          <w:instrText xml:space="preserve"> PAGEREF _Toc179187566 \h </w:instrText>
+        </w:r>
+        <w:r>
+          <w:rPr>
+            <w:noProof/>
+            <w:webHidden/>
+          </w:rPr>
+        </w:r>
+        <w:r>
+          <w:rPr>
+            <w:noProof/>
+            <w:webHidden/>
+          </w:rPr>
+          <w:fldChar w:fldCharType="separate"/>
+        </w:r>
+        <w:r>
+          <w:rPr>
+            <w:noProof/>
+            <w:webHidden/>
+          </w:rPr>
+          <w:t>9</w:t>
         </w:r>
         <w:r>
           <w:rPr>
@@ -2237,7 +2474,7 @@
       <w:pPr>
         <w:pStyle w:val="Titre1"/>
       </w:pPr>
-      <w:bookmarkStart w:id="0" w:name="_Toc499021832"/>
+      <w:bookmarkStart w:id="0" w:name="_Toc179187543"/>
       <w:r>
         <w:lastRenderedPageBreak/>
         <w:t>Analyse prél</w:t>
@@ -2258,7 +2495,7 @@
           <w:iCs/>
         </w:rPr>
       </w:pPr>
-      <w:bookmarkStart w:id="1" w:name="_Toc499021833"/>
+      <w:bookmarkStart w:id="1" w:name="_Toc179187544"/>
       <w:r>
         <w:rPr>
           <w:i w:val="0"/>
@@ -2483,7 +2720,7 @@
           <w:iCs/>
         </w:rPr>
       </w:pPr>
-      <w:bookmarkStart w:id="2" w:name="_Toc499021834"/>
+      <w:bookmarkStart w:id="2" w:name="_Toc179187545"/>
       <w:r>
         <w:rPr>
           <w:i w:val="0"/>
@@ -2837,6 +3074,7 @@
       <w:r>
         <w:br w:type="page"/>
       </w:r>
+      <w:bookmarkStart w:id="3" w:name="_Toc179187546"/>
       <w:r>
         <w:rPr>
           <w:bCs/>
@@ -2847,6 +3085,7 @@
         <w:lastRenderedPageBreak/>
         <w:t>Gestion de projet</w:t>
       </w:r>
+      <w:bookmarkEnd w:id="3"/>
     </w:p>
     <w:p>
       <w:r>
@@ -2883,14 +3122,14 @@
       <w:pPr>
         <w:pStyle w:val="Titre1"/>
       </w:pPr>
-      <w:bookmarkStart w:id="3" w:name="_Toc499021836"/>
+      <w:bookmarkStart w:id="4" w:name="_Toc179187547"/>
       <w:r>
         <w:t>Analyse</w:t>
       </w:r>
       <w:r>
         <w:t xml:space="preserve"> / Conception</w:t>
       </w:r>
-      <w:bookmarkEnd w:id="3"/>
+      <w:bookmarkEnd w:id="4"/>
     </w:p>
     <w:p>
       <w:pPr>
@@ -2900,7 +3139,7 @@
           <w:iCs/>
         </w:rPr>
       </w:pPr>
-      <w:bookmarkStart w:id="4" w:name="_Toc499021837"/>
+      <w:bookmarkStart w:id="5" w:name="_Toc179187548"/>
       <w:r>
         <w:rPr>
           <w:i w:val="0"/>
@@ -2908,6 +3147,7 @@
         </w:rPr>
         <w:t>Gameplay</w:t>
       </w:r>
+      <w:bookmarkEnd w:id="5"/>
     </w:p>
     <w:p>
       <w:pPr>
@@ -3548,6 +3788,7 @@
       <w:pPr>
         <w:pStyle w:val="Titre2"/>
       </w:pPr>
+      <w:bookmarkStart w:id="6" w:name="_Toc179187549"/>
       <w:r>
         <w:lastRenderedPageBreak/>
         <w:t>Analyse de l’</w:t>
@@ -3555,6 +3796,15 @@
       <w:r>
         <w:t>UX</w:t>
       </w:r>
+      <w:bookmarkEnd w:id="6"/>
+    </w:p>
+    <w:p>
+      <w:pPr>
+        <w:pStyle w:val="Titre3"/>
+      </w:pPr>
+      <w:r>
+        <w:t>Personas</w:t>
+      </w:r>
     </w:p>
     <w:p>
       <w:pPr>
@@ -3564,31 +3814,7 @@
         <w:t xml:space="preserve">Ce chapitre concerne l’analyse de l’expérience utilisateur. </w:t>
       </w:r>
       <w:r>
-        <w:t xml:space="preserve">En premier temps, il a fallu concevoir deux Personas. Ceux-ci </w:t>
-      </w:r>
-      <w:r>
-        <w:t xml:space="preserve">sont des personnages fictifs créés </w:t>
-      </w:r>
-      <w:r>
-        <w:t>afin de</w:t>
-      </w:r>
-      <w:r>
-        <w:t xml:space="preserve"> représenter différents types d'utilisateurs</w:t>
-      </w:r>
-      <w:r>
-        <w:t xml:space="preserve"> qui pourraient utiliser notre produit</w:t>
-      </w:r>
-      <w:r>
-        <w:t>. Ils aident à mieux comprendre les besoins, les comportements</w:t>
-      </w:r>
-      <w:r>
-        <w:t xml:space="preserve"> </w:t>
-      </w:r>
-      <w:r>
-        <w:t>et les frustrations des utilisateurs cibles.</w:t>
-      </w:r>
-      <w:r>
-        <w:t xml:space="preserve"> </w:t>
+        <w:t xml:space="preserve">En premier temps, il a fallu concevoir deux Personas. Ceux-ci sont des personnages fictifs créés afin de représenter différents types d'utilisateurs qui pourraient utiliser notre produit. Ils aident à mieux comprendre les besoins, les comportements et les frustrations des utilisateurs cibles. </w:t>
       </w:r>
       <w:r>
         <w:t xml:space="preserve">Les voici : </w:t>
@@ -3739,7 +3965,19 @@
         <w:ind w:left="576"/>
       </w:pPr>
       <w:r>
-        <w:t>Ce second persona est bien différent du premier, Sophie est une amatrice des jeux vidéos et n’y joue que de temps à autres. Ses objectifs sont tout à fait différents car elle souhaite uniquement se divertir, et non pas joueur en compétit</w:t>
+        <w:t xml:space="preserve">Ce second persona est bien différent du premier, Sophie est une amatrice des jeux </w:t>
+      </w:r>
+      <w:r>
+        <w:t>vidéo</w:t>
+      </w:r>
+      <w:r>
+        <w:t xml:space="preserve"> et n’y joue que de temps à autres. Ses objectifs sont tout à fait différents car elle souhaite uniquement se divertir, et non pas </w:t>
+      </w:r>
+      <w:r>
+        <w:t>de jouer</w:t>
+      </w:r>
+      <w:r>
+        <w:t xml:space="preserve"> en compétit</w:t>
       </w:r>
       <w:r>
         <w:t>ion.</w:t>
@@ -3755,7 +3993,13 @@
         <w:ind w:left="576"/>
       </w:pPr>
       <w:r>
-        <w:t>Ces différents critères permettent donc d’adapter le jeu en fonction de leurs objectifs et personnalité.</w:t>
+        <w:t>Ces différents critères permettent donc d’adapter le jeu en fonction de leurs objectifs et personnalité</w:t>
+      </w:r>
+      <w:r>
+        <w:t>s</w:t>
+      </w:r>
+      <w:r>
+        <w:t>.</w:t>
       </w:r>
     </w:p>
     <w:p>
@@ -3765,11 +4009,287 @@
     </w:p>
     <w:p>
       <w:pPr>
+        <w:ind w:left="576"/>
+      </w:pPr>
+    </w:p>
+    <w:p>
+      <w:pPr>
+        <w:ind w:left="576"/>
+      </w:pPr>
+    </w:p>
+    <w:p>
+      <w:pPr>
+        <w:ind w:left="576"/>
+      </w:pPr>
+    </w:p>
+    <w:p>
+      <w:pPr>
+        <w:ind w:left="576"/>
+      </w:pPr>
+    </w:p>
+    <w:p>
+      <w:pPr>
+        <w:ind w:left="576"/>
+      </w:pPr>
+    </w:p>
+    <w:p>
+      <w:pPr>
+        <w:ind w:left="576"/>
+      </w:pPr>
+    </w:p>
+    <w:p>
+      <w:pPr>
+        <w:ind w:left="576"/>
+      </w:pPr>
+    </w:p>
+    <w:p>
+      <w:pPr>
+        <w:ind w:left="576"/>
+      </w:pPr>
+    </w:p>
+    <w:p>
+      <w:pPr>
+        <w:ind w:left="576"/>
+      </w:pPr>
+    </w:p>
+    <w:p>
+      <w:pPr>
+        <w:ind w:left="576"/>
+      </w:pPr>
+    </w:p>
+    <w:p>
+      <w:pPr>
+        <w:ind w:left="576"/>
+      </w:pPr>
+    </w:p>
+    <w:p>
+      <w:pPr>
+        <w:ind w:left="576"/>
+      </w:pPr>
+    </w:p>
+    <w:p>
+      <w:pPr>
+        <w:ind w:left="576"/>
+      </w:pPr>
+    </w:p>
+    <w:p>
+      <w:pPr>
+        <w:ind w:left="576"/>
+      </w:pPr>
+    </w:p>
+    <w:p>
+      <w:pPr>
+        <w:ind w:left="576"/>
+      </w:pPr>
+    </w:p>
+    <w:p>
+      <w:pPr>
+        <w:ind w:left="576"/>
+      </w:pPr>
+    </w:p>
+    <w:p>
+      <w:pPr>
+        <w:ind w:left="576"/>
+      </w:pPr>
+    </w:p>
+    <w:p>
+      <w:pPr>
+        <w:pStyle w:val="Titre3"/>
+      </w:pPr>
+      <w:r>
+        <w:lastRenderedPageBreak/>
+        <w:t>Palette graphique</w:t>
+      </w:r>
+    </w:p>
+    <w:p>
+      <w:pPr>
+        <w:ind w:left="576"/>
+      </w:pPr>
+      <w:r>
+        <w:t>Pour la conception graphique de ce jeu, j’ai dû choisir une palette de couleur qui représentait correctement le thème de TankBattle.</w:t>
+      </w:r>
+      <w:r>
+        <w:t xml:space="preserve"> Il est également important de choisir des couleurs ayant bien ensemble. Voici la palette de couleur que j’aie utilisée pour la création des divers maquettes et du logiciel.</w:t>
+      </w:r>
+    </w:p>
+    <w:p>
+      <w:pPr>
+        <w:ind w:left="576"/>
+      </w:pPr>
+    </w:p>
+    <w:p>
+      <w:pPr>
+        <w:ind w:left="576"/>
+      </w:pPr>
+      <w:r>
+        <w:rPr>
+          <w:noProof/>
+        </w:rPr>
+        <w:drawing>
+          <wp:inline distT="0" distB="0" distL="0" distR="0" wp14:anchorId="25F885CC" wp14:editId="663C279A">
+            <wp:extent cx="5753100" cy="3524250"/>
+            <wp:effectExtent l="0" t="0" r="0" b="0"/>
+            <wp:docPr id="3" name="Image 3"/>
+            <wp:cNvGraphicFramePr>
+              <a:graphicFrameLocks xmlns:a="http://schemas.openxmlformats.org/drawingml/2006/main" noChangeAspect="1"/>
+            </wp:cNvGraphicFramePr>
+            <a:graphic xmlns:a="http://schemas.openxmlformats.org/drawingml/2006/main">
+              <a:graphicData uri="http://schemas.openxmlformats.org/drawingml/2006/picture">
+                <pic:pic xmlns:pic="http://schemas.openxmlformats.org/drawingml/2006/picture">
+                  <pic:nvPicPr>
+                    <pic:cNvPr id="0" name="Picture 1"/>
+                    <pic:cNvPicPr>
+                      <a:picLocks noChangeAspect="1" noChangeArrowheads="1"/>
+                    </pic:cNvPicPr>
+                  </pic:nvPicPr>
+                  <pic:blipFill>
+                    <a:blip r:embed="rId12">
+                      <a:extLst>
+                        <a:ext uri="{28A0092B-C50C-407E-A947-70E740481C1C}">
+                          <a14:useLocalDpi xmlns:a14="http://schemas.microsoft.com/office/drawing/2010/main" val="0"/>
+                        </a:ext>
+                      </a:extLst>
+                    </a:blip>
+                    <a:srcRect/>
+                    <a:stretch>
+                      <a:fillRect/>
+                    </a:stretch>
+                  </pic:blipFill>
+                  <pic:spPr bwMode="auto">
+                    <a:xfrm>
+                      <a:off x="0" y="0"/>
+                      <a:ext cx="5753100" cy="3524250"/>
+                    </a:xfrm>
+                    <a:prstGeom prst="rect">
+                      <a:avLst/>
+                    </a:prstGeom>
+                    <a:noFill/>
+                    <a:ln>
+                      <a:noFill/>
+                    </a:ln>
+                  </pic:spPr>
+                </pic:pic>
+              </a:graphicData>
+            </a:graphic>
+          </wp:inline>
+        </w:drawing>
+      </w:r>
+    </w:p>
+    <w:p>
+      <w:pPr>
+        <w:ind w:left="576"/>
+      </w:pPr>
+    </w:p>
+    <w:p>
+      <w:pPr>
+        <w:ind w:left="576"/>
+      </w:pPr>
+      <w:r>
+        <w:t>On y retrouve différentes variétés de couleurs. La principale est la couleur verte, elle est la couleur qui sera le plus souvent utilisée. Elle représente totalement le thème militaire du jeu. La couleur secondaire est utilisée moins fréquemment, principalement pour les couleurs de fonds. Elle se marie bien avec le vert. Et finalement la couleur d’accent est bleue. Elle permet donc d’accentuer divers éléments sur l’interface et utilisée avec pa</w:t>
+      </w:r>
+      <w:r>
+        <w:t>rcimonie.</w:t>
+      </w:r>
+    </w:p>
+    <w:p>
+      <w:pPr>
+        <w:ind w:left="576"/>
+      </w:pPr>
+      <w:r>
+        <w:t>On y retrouve ensuite une variété de gris, celle-ci se trouve par défaut sur les palettes et est, pour mon cas, principalement utilisées pour la couleur des textes.</w:t>
+      </w:r>
+      <w:r>
+        <w:t xml:space="preserve"> Et en dernier, on trouve la couleur rouge qui est unique, elle est simplement utilisée pour les boutons « Fermer » ou les messages d’alertes.</w:t>
+      </w:r>
+      <w:r>
+        <w:t xml:space="preserve"> </w:t>
+      </w:r>
+    </w:p>
+    <w:p>
+      <w:pPr>
+        <w:ind w:left="576"/>
+      </w:pPr>
+    </w:p>
+    <w:p>
+      <w:pPr>
+        <w:pStyle w:val="Titre3"/>
+      </w:pPr>
+      <w:r>
+        <w:t xml:space="preserve">Eco-conception et accessibilité </w:t>
+      </w:r>
+    </w:p>
+    <w:p>
+      <w:pPr>
+        <w:ind w:left="576"/>
+      </w:pPr>
+      <w:r>
+        <w:t>L’éco-conception est le fait de rendre son interface la plus économe possible, pour ce faire, une des pratiques courantes est d’utiliser des couleurs sombres afin de réduire la luminosité et donc de réduire la consommation d’énergie</w:t>
+      </w:r>
+      <w:r>
+        <w:t>. J’ai également créer une interface sobre et épuré en utilisant la typographie de base et en limitant les éléments inutiles.</w:t>
+      </w:r>
+    </w:p>
+    <w:p>
+      <w:pPr>
+        <w:ind w:left="576"/>
+      </w:pPr>
+    </w:p>
+    <w:p>
+      <w:pPr>
+        <w:ind w:left="576"/>
+      </w:pPr>
+      <w:r>
+        <w:t>L’accessibilité, elle, est le fait d’avoir une interface simple</w:t>
+      </w:r>
+      <w:r>
+        <w:t xml:space="preserve">, </w:t>
+      </w:r>
+      <w:r>
+        <w:t xml:space="preserve">compréhensible </w:t>
+      </w:r>
+      <w:r>
+        <w:t>et utilisable par tout types de personnes (avec ou sans handicap).</w:t>
+      </w:r>
+      <w:r>
+        <w:t xml:space="preserve"> Pour ce faire, j’ai différencier chaque objet avec un contraste afin de permettre à l’utilisateur de correctement différencier chaque objet.</w:t>
+      </w:r>
+    </w:p>
+    <w:p>
+      <w:pPr>
+        <w:ind w:left="576"/>
+      </w:pPr>
+    </w:p>
+    <w:p>
+      <w:pPr>
+        <w:ind w:left="576"/>
+      </w:pPr>
+      <w:r>
+        <w:t>J’ai donc mélanger l’</w:t>
+      </w:r>
+      <w:r>
+        <w:t>éco-conception</w:t>
+      </w:r>
+      <w:r>
+        <w:t xml:space="preserve"> et l’accessibilité afin de produire une interface économe tout en restant accessible par n’importe qui</w:t>
+      </w:r>
+      <w:r>
+        <w:t>.</w:t>
+      </w:r>
+    </w:p>
+    <w:p>
+      <w:pPr>
+        <w:ind w:left="576"/>
+      </w:pPr>
+    </w:p>
+    <w:p>
+      <w:pPr>
         <w:pStyle w:val="Titre2"/>
       </w:pPr>
+      <w:bookmarkStart w:id="7" w:name="_Toc179187550"/>
       <w:r>
         <w:t>Conception de l’UX</w:t>
       </w:r>
+      <w:bookmarkEnd w:id="7"/>
     </w:p>
     <w:p>
       <w:pPr>
@@ -3781,20 +4301,125 @@
     </w:p>
     <w:p>
       <w:pPr>
-        <w:pStyle w:val="Titre2"/>
-        <w:rPr>
-          <w:i w:val="0"/>
-          <w:iCs/>
-        </w:rPr>
-      </w:pPr>
-      <w:r>
-        <w:rPr>
-          <w:i w:val="0"/>
-          <w:iCs/>
-        </w:rPr>
-        <w:t>Concept</w:t>
-      </w:r>
-      <w:bookmarkEnd w:id="4"/>
+        <w:ind w:left="576"/>
+      </w:pPr>
+      <w:r>
+        <w:t>Il se résume en 3 chapitres, les Wireframes, l’éditeur de niveau en haute-fidelité</w:t>
+      </w:r>
+      <w:r>
+        <w:t xml:space="preserve"> et les choix effectu</w:t>
+      </w:r>
+      <w:r>
+        <w:t>és.</w:t>
+      </w:r>
+    </w:p>
+    <w:p>
+      <w:pPr>
+        <w:ind w:left="576"/>
+      </w:pPr>
+    </w:p>
+    <w:p>
+      <w:pPr>
+        <w:pStyle w:val="Titre3"/>
+      </w:pPr>
+      <w:r>
+        <w:t>Définitions des Wireframes</w:t>
+      </w:r>
+      <w:bookmarkStart w:id="8" w:name="_Toc179187551"/>
+    </w:p>
+    <w:p>
+      <w:pPr>
+        <w:ind w:left="708"/>
+      </w:pPr>
+      <w:r>
+        <w:t xml:space="preserve">Un wireframe est une représentation </w:t>
+      </w:r>
+      <w:r>
+        <w:t xml:space="preserve">simplifiée </w:t>
+      </w:r>
+      <w:r>
+        <w:t xml:space="preserve">d'une interface en utilisant uniquement des lignes pour décrire </w:t>
+      </w:r>
+      <w:r>
+        <w:t>la structure de l’interface.</w:t>
+      </w:r>
+      <w:r>
+        <w:t xml:space="preserve"> Il ne comporte aucune couleur et aucune « données ».</w:t>
+      </w:r>
+      <w:r>
+        <w:t xml:space="preserve"> </w:t>
+      </w:r>
+      <w:r>
+        <w:t>Il sert souvent à visualiser la disposition d'un design</w:t>
+      </w:r>
+      <w:bookmarkEnd w:id="8"/>
+      <w:r>
+        <w:t>.</w:t>
+      </w:r>
+      <w:r>
+        <w:t xml:space="preserve"> Ci-dessous se trouvera donc tout les Wireframes demandés : </w:t>
+      </w:r>
+    </w:p>
+    <w:p>
+      <w:pPr>
+        <w:pStyle w:val="Paragraphedeliste"/>
+        <w:numPr>
+          <w:ilvl w:val="0"/>
+          <w:numId w:val="18"/>
+        </w:numPr>
+      </w:pPr>
+      <w:r>
+        <w:t>Menu principal</w:t>
+      </w:r>
+    </w:p>
+    <w:p>
+      <w:pPr>
+        <w:pStyle w:val="Paragraphedeliste"/>
+        <w:numPr>
+          <w:ilvl w:val="0"/>
+          <w:numId w:val="18"/>
+        </w:numPr>
+      </w:pPr>
+      <w:r>
+        <w:t>Ecran de jeu</w:t>
+      </w:r>
+    </w:p>
+    <w:p>
+      <w:pPr>
+        <w:pStyle w:val="Paragraphedeliste"/>
+        <w:numPr>
+          <w:ilvl w:val="0"/>
+          <w:numId w:val="18"/>
+        </w:numPr>
+      </w:pPr>
+      <w:r>
+        <w:t>Editeur de niveau</w:t>
+      </w:r>
+    </w:p>
+    <w:p>
+      <w:pPr>
+        <w:pStyle w:val="Paragraphedeliste"/>
+        <w:numPr>
+          <w:ilvl w:val="0"/>
+          <w:numId w:val="18"/>
+        </w:numPr>
+      </w:pPr>
+      <w:r>
+        <w:t>High scores</w:t>
+      </w:r>
+    </w:p>
+    <w:p>
+      <w:pPr>
+        <w:ind w:left="708"/>
+      </w:pPr>
+    </w:p>
+    <w:p>
+      <w:pPr>
+        <w:ind w:left="708"/>
+      </w:pPr>
+      <w:r>
+        <w:t>Les voici :</w:t>
+      </w:r>
     </w:p>
     <w:p>
       <w:pPr>
@@ -3817,8 +4442,492 @@
         <w:pStyle w:val="Retraitnormal1"/>
         <w:numPr>
           <w:ilvl w:val="0"/>
-          <w:numId w:val="15"/>
+          <w:numId w:val="0"/>
         </w:numPr>
+        <w:ind w:left="708"/>
+        <w:rPr>
+          <w:rFonts w:ascii="Arial" w:hAnsi="Arial"/>
+          <w:sz w:val="24"/>
+          <w:szCs w:val="14"/>
+          <w:lang w:eastAsia="fr-FR"/>
+        </w:rPr>
+      </w:pPr>
+      <w:r>
+        <w:rPr>
+          <w:rFonts w:ascii="Arial" w:hAnsi="Arial"/>
+          <w:sz w:val="24"/>
+          <w:szCs w:val="14"/>
+          <w:lang w:eastAsia="fr-FR"/>
+        </w:rPr>
+        <w:tab/>
+      </w:r>
+      <w:r>
+        <w:rPr>
+          <w:rFonts w:ascii="Arial" w:hAnsi="Arial"/>
+          <w:noProof/>
+          <w:sz w:val="24"/>
+          <w:szCs w:val="14"/>
+          <w:lang w:eastAsia="fr-FR"/>
+        </w:rPr>
+        <w:drawing>
+          <wp:inline distT="0" distB="0" distL="0" distR="0" wp14:anchorId="344EB470" wp14:editId="4F07C208">
+            <wp:extent cx="5753100" cy="3238500"/>
+            <wp:effectExtent l="0" t="0" r="0" b="0"/>
+            <wp:docPr id="4" name="Image 4"/>
+            <wp:cNvGraphicFramePr>
+              <a:graphicFrameLocks xmlns:a="http://schemas.openxmlformats.org/drawingml/2006/main" noChangeAspect="1"/>
+            </wp:cNvGraphicFramePr>
+            <a:graphic xmlns:a="http://schemas.openxmlformats.org/drawingml/2006/main">
+              <a:graphicData uri="http://schemas.openxmlformats.org/drawingml/2006/picture">
+                <pic:pic xmlns:pic="http://schemas.openxmlformats.org/drawingml/2006/picture">
+                  <pic:nvPicPr>
+                    <pic:cNvPr id="0" name="Picture 2"/>
+                    <pic:cNvPicPr>
+                      <a:picLocks noChangeAspect="1" noChangeArrowheads="1"/>
+                    </pic:cNvPicPr>
+                  </pic:nvPicPr>
+                  <pic:blipFill>
+                    <a:blip r:embed="rId13" cstate="print">
+                      <a:extLst>
+                        <a:ext uri="{28A0092B-C50C-407E-A947-70E740481C1C}">
+                          <a14:useLocalDpi xmlns:a14="http://schemas.microsoft.com/office/drawing/2010/main" val="0"/>
+                        </a:ext>
+                      </a:extLst>
+                    </a:blip>
+                    <a:srcRect/>
+                    <a:stretch>
+                      <a:fillRect/>
+                    </a:stretch>
+                  </pic:blipFill>
+                  <pic:spPr bwMode="auto">
+                    <a:xfrm>
+                      <a:off x="0" y="0"/>
+                      <a:ext cx="5753100" cy="3238500"/>
+                    </a:xfrm>
+                    <a:prstGeom prst="rect">
+                      <a:avLst/>
+                    </a:prstGeom>
+                    <a:noFill/>
+                    <a:ln>
+                      <a:noFill/>
+                    </a:ln>
+                  </pic:spPr>
+                </pic:pic>
+              </a:graphicData>
+            </a:graphic>
+          </wp:inline>
+        </w:drawing>
+      </w:r>
+    </w:p>
+    <w:p>
+      <w:pPr>
+        <w:pStyle w:val="Retraitnormal1"/>
+        <w:numPr>
+          <w:ilvl w:val="0"/>
+          <w:numId w:val="0"/>
+        </w:numPr>
+        <w:ind w:left="708"/>
+        <w:rPr>
+          <w:rFonts w:ascii="Arial" w:hAnsi="Arial"/>
+          <w:sz w:val="24"/>
+          <w:szCs w:val="14"/>
+          <w:lang w:eastAsia="fr-FR"/>
+        </w:rPr>
+      </w:pPr>
+    </w:p>
+    <w:p>
+      <w:pPr>
+        <w:pStyle w:val="Retraitnormal1"/>
+        <w:numPr>
+          <w:ilvl w:val="0"/>
+          <w:numId w:val="0"/>
+        </w:numPr>
+        <w:ind w:left="708"/>
+        <w:rPr>
+          <w:rFonts w:ascii="Arial" w:hAnsi="Arial"/>
+          <w:sz w:val="24"/>
+          <w:szCs w:val="14"/>
+          <w:lang w:eastAsia="fr-FR"/>
+        </w:rPr>
+      </w:pPr>
+      <w:r>
+        <w:rPr>
+          <w:rFonts w:ascii="Arial" w:hAnsi="Arial"/>
+          <w:noProof/>
+          <w:sz w:val="24"/>
+          <w:szCs w:val="14"/>
+          <w:lang w:eastAsia="fr-FR"/>
+        </w:rPr>
+        <w:lastRenderedPageBreak/>
+        <w:drawing>
+          <wp:inline distT="0" distB="0" distL="0" distR="0" wp14:anchorId="59DD9F3B" wp14:editId="1CD5BEDC">
+            <wp:extent cx="5753100" cy="3238500"/>
+            <wp:effectExtent l="0" t="0" r="0" b="0"/>
+            <wp:docPr id="5" name="Image 5"/>
+            <wp:cNvGraphicFramePr>
+              <a:graphicFrameLocks xmlns:a="http://schemas.openxmlformats.org/drawingml/2006/main" noChangeAspect="1"/>
+            </wp:cNvGraphicFramePr>
+            <a:graphic xmlns:a="http://schemas.openxmlformats.org/drawingml/2006/main">
+              <a:graphicData uri="http://schemas.openxmlformats.org/drawingml/2006/picture">
+                <pic:pic xmlns:pic="http://schemas.openxmlformats.org/drawingml/2006/picture">
+                  <pic:nvPicPr>
+                    <pic:cNvPr id="0" name="Picture 3"/>
+                    <pic:cNvPicPr>
+                      <a:picLocks noChangeAspect="1" noChangeArrowheads="1"/>
+                    </pic:cNvPicPr>
+                  </pic:nvPicPr>
+                  <pic:blipFill>
+                    <a:blip r:embed="rId14" cstate="print">
+                      <a:extLst>
+                        <a:ext uri="{28A0092B-C50C-407E-A947-70E740481C1C}">
+                          <a14:useLocalDpi xmlns:a14="http://schemas.microsoft.com/office/drawing/2010/main" val="0"/>
+                        </a:ext>
+                      </a:extLst>
+                    </a:blip>
+                    <a:srcRect/>
+                    <a:stretch>
+                      <a:fillRect/>
+                    </a:stretch>
+                  </pic:blipFill>
+                  <pic:spPr bwMode="auto">
+                    <a:xfrm>
+                      <a:off x="0" y="0"/>
+                      <a:ext cx="5753100" cy="3238500"/>
+                    </a:xfrm>
+                    <a:prstGeom prst="rect">
+                      <a:avLst/>
+                    </a:prstGeom>
+                    <a:noFill/>
+                    <a:ln>
+                      <a:noFill/>
+                    </a:ln>
+                  </pic:spPr>
+                </pic:pic>
+              </a:graphicData>
+            </a:graphic>
+          </wp:inline>
+        </w:drawing>
+      </w:r>
+    </w:p>
+    <w:p>
+      <w:pPr>
+        <w:pStyle w:val="Retraitnormal1"/>
+        <w:numPr>
+          <w:ilvl w:val="0"/>
+          <w:numId w:val="0"/>
+        </w:numPr>
+        <w:ind w:left="708"/>
+        <w:rPr>
+          <w:rFonts w:ascii="Arial" w:hAnsi="Arial"/>
+          <w:sz w:val="24"/>
+          <w:szCs w:val="14"/>
+          <w:lang w:eastAsia="fr-FR"/>
+        </w:rPr>
+      </w:pPr>
+    </w:p>
+    <w:p>
+      <w:pPr>
+        <w:pStyle w:val="Retraitnormal1"/>
+        <w:numPr>
+          <w:ilvl w:val="0"/>
+          <w:numId w:val="0"/>
+        </w:numPr>
+        <w:ind w:left="708"/>
+        <w:rPr>
+          <w:rFonts w:ascii="Arial" w:hAnsi="Arial"/>
+          <w:sz w:val="24"/>
+          <w:szCs w:val="14"/>
+          <w:lang w:eastAsia="fr-FR"/>
+        </w:rPr>
+      </w:pPr>
+      <w:r>
+        <w:rPr>
+          <w:rFonts w:ascii="Arial" w:hAnsi="Arial"/>
+          <w:noProof/>
+          <w:sz w:val="24"/>
+          <w:szCs w:val="14"/>
+          <w:lang w:eastAsia="fr-FR"/>
+        </w:rPr>
+        <w:drawing>
+          <wp:inline distT="0" distB="0" distL="0" distR="0" wp14:anchorId="0CB6C358" wp14:editId="2EB625D2">
+            <wp:extent cx="5753100" cy="3238500"/>
+            <wp:effectExtent l="0" t="0" r="0" b="0"/>
+            <wp:docPr id="6" name="Image 6"/>
+            <wp:cNvGraphicFramePr>
+              <a:graphicFrameLocks xmlns:a="http://schemas.openxmlformats.org/drawingml/2006/main" noChangeAspect="1"/>
+            </wp:cNvGraphicFramePr>
+            <a:graphic xmlns:a="http://schemas.openxmlformats.org/drawingml/2006/main">
+              <a:graphicData uri="http://schemas.openxmlformats.org/drawingml/2006/picture">
+                <pic:pic xmlns:pic="http://schemas.openxmlformats.org/drawingml/2006/picture">
+                  <pic:nvPicPr>
+                    <pic:cNvPr id="0" name="Picture 4"/>
+                    <pic:cNvPicPr>
+                      <a:picLocks noChangeAspect="1" noChangeArrowheads="1"/>
+                    </pic:cNvPicPr>
+                  </pic:nvPicPr>
+                  <pic:blipFill>
+                    <a:blip r:embed="rId15" cstate="print">
+                      <a:extLst>
+                        <a:ext uri="{28A0092B-C50C-407E-A947-70E740481C1C}">
+                          <a14:useLocalDpi xmlns:a14="http://schemas.microsoft.com/office/drawing/2010/main" val="0"/>
+                        </a:ext>
+                      </a:extLst>
+                    </a:blip>
+                    <a:srcRect/>
+                    <a:stretch>
+                      <a:fillRect/>
+                    </a:stretch>
+                  </pic:blipFill>
+                  <pic:spPr bwMode="auto">
+                    <a:xfrm>
+                      <a:off x="0" y="0"/>
+                      <a:ext cx="5753100" cy="3238500"/>
+                    </a:xfrm>
+                    <a:prstGeom prst="rect">
+                      <a:avLst/>
+                    </a:prstGeom>
+                    <a:noFill/>
+                    <a:ln>
+                      <a:noFill/>
+                    </a:ln>
+                  </pic:spPr>
+                </pic:pic>
+              </a:graphicData>
+            </a:graphic>
+          </wp:inline>
+        </w:drawing>
+      </w:r>
+    </w:p>
+    <w:p>
+      <w:pPr>
+        <w:pStyle w:val="Retraitnormal1"/>
+        <w:numPr>
+          <w:ilvl w:val="0"/>
+          <w:numId w:val="0"/>
+        </w:numPr>
+        <w:ind w:left="708"/>
+        <w:rPr>
+          <w:rFonts w:ascii="Arial" w:hAnsi="Arial"/>
+          <w:sz w:val="24"/>
+          <w:szCs w:val="14"/>
+          <w:lang w:eastAsia="fr-FR"/>
+        </w:rPr>
+      </w:pPr>
+      <w:r>
+        <w:rPr>
+          <w:rFonts w:ascii="Arial" w:hAnsi="Arial"/>
+          <w:noProof/>
+          <w:sz w:val="24"/>
+          <w:szCs w:val="14"/>
+          <w:lang w:eastAsia="fr-FR"/>
+        </w:rPr>
+        <w:lastRenderedPageBreak/>
+        <w:drawing>
+          <wp:inline distT="0" distB="0" distL="0" distR="0" wp14:anchorId="4AE8E651" wp14:editId="44BD56C2">
+            <wp:extent cx="5753100" cy="3238500"/>
+            <wp:effectExtent l="0" t="0" r="0" b="0"/>
+            <wp:docPr id="7" name="Image 7"/>
+            <wp:cNvGraphicFramePr>
+              <a:graphicFrameLocks xmlns:a="http://schemas.openxmlformats.org/drawingml/2006/main" noChangeAspect="1"/>
+            </wp:cNvGraphicFramePr>
+            <a:graphic xmlns:a="http://schemas.openxmlformats.org/drawingml/2006/main">
+              <a:graphicData uri="http://schemas.openxmlformats.org/drawingml/2006/picture">
+                <pic:pic xmlns:pic="http://schemas.openxmlformats.org/drawingml/2006/picture">
+                  <pic:nvPicPr>
+                    <pic:cNvPr id="0" name="Picture 5"/>
+                    <pic:cNvPicPr>
+                      <a:picLocks noChangeAspect="1" noChangeArrowheads="1"/>
+                    </pic:cNvPicPr>
+                  </pic:nvPicPr>
+                  <pic:blipFill>
+                    <a:blip r:embed="rId16" cstate="print">
+                      <a:extLst>
+                        <a:ext uri="{28A0092B-C50C-407E-A947-70E740481C1C}">
+                          <a14:useLocalDpi xmlns:a14="http://schemas.microsoft.com/office/drawing/2010/main" val="0"/>
+                        </a:ext>
+                      </a:extLst>
+                    </a:blip>
+                    <a:srcRect/>
+                    <a:stretch>
+                      <a:fillRect/>
+                    </a:stretch>
+                  </pic:blipFill>
+                  <pic:spPr bwMode="auto">
+                    <a:xfrm>
+                      <a:off x="0" y="0"/>
+                      <a:ext cx="5753100" cy="3238500"/>
+                    </a:xfrm>
+                    <a:prstGeom prst="rect">
+                      <a:avLst/>
+                    </a:prstGeom>
+                    <a:noFill/>
+                    <a:ln>
+                      <a:noFill/>
+                    </a:ln>
+                  </pic:spPr>
+                </pic:pic>
+              </a:graphicData>
+            </a:graphic>
+          </wp:inline>
+        </w:drawing>
+      </w:r>
+    </w:p>
+    <w:p>
+      <w:pPr>
+        <w:pStyle w:val="Retraitnormal1"/>
+        <w:numPr>
+          <w:ilvl w:val="0"/>
+          <w:numId w:val="0"/>
+        </w:numPr>
+        <w:ind w:left="360" w:hanging="360"/>
+        <w:rPr>
+          <w:rFonts w:ascii="Arial" w:hAnsi="Arial"/>
+          <w:i/>
+          <w:iCs/>
+          <w:color w:val="FF0000"/>
+          <w:sz w:val="24"/>
+          <w:szCs w:val="14"/>
+          <w:lang w:eastAsia="fr-FR"/>
+        </w:rPr>
+      </w:pPr>
+    </w:p>
+    <w:p>
+      <w:pPr>
+        <w:pStyle w:val="Titre3"/>
+      </w:pPr>
+      <w:r>
+        <w:t>Définition de l’High fidelity</w:t>
+      </w:r>
+    </w:p>
+    <w:p>
+      <w:pPr>
+        <w:ind w:left="708"/>
+      </w:pPr>
+      <w:r>
+        <w:t>Une maquette hautefidélité est une maquette avancée du Wireframe, il comporte des couleurs, des polices et ressemble au rendu final de l’interface. Cependant l’interface n’est pas cliquable et/ou utilisable.</w:t>
+      </w:r>
+      <w:r>
+        <w:t xml:space="preserve"> Cependant, pour cette interface, il nous était demandé uniquement l’interface de l’éditeur de niveau.</w:t>
+      </w:r>
+    </w:p>
+    <w:p>
+      <w:pPr>
+        <w:ind w:left="708"/>
+      </w:pPr>
+      <w:r>
+        <w:rPr>
+          <w:noProof/>
+        </w:rPr>
+        <w:drawing>
+          <wp:inline distT="0" distB="0" distL="0" distR="0" wp14:anchorId="1BDC9D69" wp14:editId="0E214AB8">
+            <wp:extent cx="5753100" cy="3238500"/>
+            <wp:effectExtent l="0" t="0" r="0" b="0"/>
+            <wp:docPr id="8" name="Image 8"/>
+            <wp:cNvGraphicFramePr>
+              <a:graphicFrameLocks xmlns:a="http://schemas.openxmlformats.org/drawingml/2006/main" noChangeAspect="1"/>
+            </wp:cNvGraphicFramePr>
+            <a:graphic xmlns:a="http://schemas.openxmlformats.org/drawingml/2006/main">
+              <a:graphicData uri="http://schemas.openxmlformats.org/drawingml/2006/picture">
+                <pic:pic xmlns:pic="http://schemas.openxmlformats.org/drawingml/2006/picture">
+                  <pic:nvPicPr>
+                    <pic:cNvPr id="0" name="Picture 6"/>
+                    <pic:cNvPicPr>
+                      <a:picLocks noChangeAspect="1" noChangeArrowheads="1"/>
+                    </pic:cNvPicPr>
+                  </pic:nvPicPr>
+                  <pic:blipFill>
+                    <a:blip r:embed="rId17" cstate="print">
+                      <a:extLst>
+                        <a:ext uri="{28A0092B-C50C-407E-A947-70E740481C1C}">
+                          <a14:useLocalDpi xmlns:a14="http://schemas.microsoft.com/office/drawing/2010/main" val="0"/>
+                        </a:ext>
+                      </a:extLst>
+                    </a:blip>
+                    <a:srcRect/>
+                    <a:stretch>
+                      <a:fillRect/>
+                    </a:stretch>
+                  </pic:blipFill>
+                  <pic:spPr bwMode="auto">
+                    <a:xfrm>
+                      <a:off x="0" y="0"/>
+                      <a:ext cx="5753100" cy="3238500"/>
+                    </a:xfrm>
+                    <a:prstGeom prst="rect">
+                      <a:avLst/>
+                    </a:prstGeom>
+                    <a:noFill/>
+                    <a:ln>
+                      <a:noFill/>
+                    </a:ln>
+                  </pic:spPr>
+                </pic:pic>
+              </a:graphicData>
+            </a:graphic>
+          </wp:inline>
+        </w:drawing>
+      </w:r>
+    </w:p>
+    <w:p>
+      <w:pPr>
+        <w:ind w:left="708"/>
+      </w:pPr>
+    </w:p>
+    <w:p>
+      <w:pPr>
+        <w:ind w:left="708"/>
+      </w:pPr>
+    </w:p>
+    <w:p>
+      <w:pPr>
+        <w:ind w:left="708"/>
+      </w:pPr>
+    </w:p>
+    <w:p>
+      <w:pPr>
+        <w:pStyle w:val="Retraitnormal1"/>
+        <w:numPr>
+          <w:ilvl w:val="0"/>
+          <w:numId w:val="0"/>
+        </w:numPr>
+        <w:ind w:left="360" w:hanging="360"/>
+        <w:rPr>
+          <w:rFonts w:ascii="Arial" w:hAnsi="Arial"/>
+          <w:i/>
+          <w:iCs/>
+          <w:color w:val="FF0000"/>
+          <w:sz w:val="24"/>
+          <w:szCs w:val="14"/>
+          <w:lang w:eastAsia="fr-FR"/>
+        </w:rPr>
+      </w:pPr>
+    </w:p>
+    <w:p>
+      <w:pPr>
+        <w:pStyle w:val="Titre3"/>
+      </w:pPr>
+      <w:r>
+        <w:lastRenderedPageBreak/>
+        <w:t>Choix effectués</w:t>
+      </w:r>
+    </w:p>
+    <w:p>
+      <w:pPr>
+        <w:ind w:left="708"/>
+      </w:pPr>
+      <w:r>
+        <w:t>Choix effectués sur les maquettes.</w:t>
+      </w:r>
+    </w:p>
+    <w:p/>
+    <w:p>
+      <w:pPr>
+        <w:pStyle w:val="Retraitnormal1"/>
+        <w:numPr>
+          <w:ilvl w:val="0"/>
+          <w:numId w:val="0"/>
+        </w:numPr>
+        <w:ind w:left="1080"/>
         <w:rPr>
           <w:rFonts w:ascii="Arial" w:hAnsi="Arial"/>
           <w:i/>
@@ -3899,8 +5008,8 @@
           <w:iCs/>
         </w:rPr>
       </w:pPr>
-      <w:bookmarkStart w:id="5" w:name="_Toc71691012"/>
-      <w:bookmarkStart w:id="6" w:name="_Toc499021838"/>
+      <w:bookmarkStart w:id="9" w:name="_Toc71691012"/>
+      <w:bookmarkStart w:id="10" w:name="_Toc179187552"/>
       <w:r>
         <w:rPr>
           <w:i w:val="0"/>
@@ -3908,6 +5017,7 @@
         </w:rPr>
         <w:t>Analyse fonctionnelle</w:t>
       </w:r>
+      <w:bookmarkEnd w:id="10"/>
     </w:p>
     <w:p/>
     <w:p>
@@ -3996,6 +5106,7 @@
           <w:iCs/>
         </w:rPr>
       </w:pPr>
+      <w:bookmarkStart w:id="11" w:name="_Toc179187553"/>
       <w:r>
         <w:rPr>
           <w:i w:val="0"/>
@@ -4003,8 +5114,8 @@
         </w:rPr>
         <w:t>Stratégie de test</w:t>
       </w:r>
-      <w:bookmarkEnd w:id="5"/>
-      <w:bookmarkEnd w:id="6"/>
+      <w:bookmarkEnd w:id="9"/>
+      <w:bookmarkEnd w:id="11"/>
     </w:p>
     <w:p/>
     <w:p>
@@ -4027,7 +5138,6 @@
           <w:iCs/>
           <w:color w:val="FF0000"/>
         </w:rPr>
-        <w:lastRenderedPageBreak/>
         <w:t xml:space="preserve">Décrire quels sont les </w:t>
       </w:r>
       <w:r>
@@ -4353,16 +5463,16 @@
           <w:tab w:val="num" w:pos="360"/>
         </w:tabs>
       </w:pPr>
-      <w:bookmarkStart w:id="7" w:name="_Toc71703259"/>
-      <w:bookmarkStart w:id="8" w:name="_Toc499021842"/>
+      <w:bookmarkStart w:id="12" w:name="_Toc71703259"/>
+      <w:bookmarkStart w:id="13" w:name="_Toc179187554"/>
       <w:r>
         <w:t>R</w:t>
       </w:r>
-      <w:bookmarkEnd w:id="7"/>
+      <w:bookmarkEnd w:id="12"/>
       <w:r>
         <w:t>éalisation</w:t>
       </w:r>
-      <w:bookmarkEnd w:id="8"/>
+      <w:bookmarkEnd w:id="13"/>
     </w:p>
     <w:p>
       <w:pPr>
@@ -4371,9 +5481,9 @@
           <w:color w:val="FF0000"/>
         </w:rPr>
       </w:pPr>
-      <w:bookmarkStart w:id="9" w:name="_Toc25553317"/>
-      <w:bookmarkStart w:id="10" w:name="_Toc71691022"/>
-      <w:bookmarkStart w:id="11" w:name="_Toc499021843"/>
+      <w:bookmarkStart w:id="14" w:name="_Toc25553317"/>
+      <w:bookmarkStart w:id="15" w:name="_Toc71691022"/>
+      <w:bookmarkStart w:id="16" w:name="_Toc179187555"/>
       <w:r>
         <w:rPr>
           <w:color w:val="FF0000"/>
@@ -4386,6 +5496,7 @@
         </w:rPr>
         <w:t>s</w:t>
       </w:r>
+      <w:bookmarkEnd w:id="16"/>
     </w:p>
     <w:p/>
     <w:p>
@@ -4628,6 +5739,7 @@
           <w:iCs/>
           <w:color w:val="FF0000"/>
         </w:rPr>
+        <w:lastRenderedPageBreak/>
         <w:t xml:space="preserve">Exemple (simplifié à l’extrême) : Protection contre des formulaires mal intentionnés ou modifiés </w:t>
       </w:r>
     </w:p>
@@ -4842,6 +5954,7 @@
           <w:color w:val="FF0000"/>
         </w:rPr>
       </w:pPr>
+      <w:bookmarkStart w:id="17" w:name="_Toc179187556"/>
       <w:r>
         <w:rPr>
           <w:i/>
@@ -4850,6 +5963,7 @@
         </w:rPr>
         <w:t>…</w:t>
       </w:r>
+      <w:bookmarkEnd w:id="17"/>
     </w:p>
     <w:p/>
     <w:p>
@@ -4861,15 +5975,16 @@
           <w:color w:val="FF0000"/>
         </w:rPr>
       </w:pPr>
+      <w:bookmarkStart w:id="18" w:name="_Toc179187557"/>
       <w:r>
         <w:rPr>
           <w:i/>
           <w:iCs/>
           <w:color w:val="FF0000"/>
         </w:rPr>
-        <w:lastRenderedPageBreak/>
         <w:t>…</w:t>
       </w:r>
+      <w:bookmarkEnd w:id="18"/>
     </w:p>
     <w:p/>
     <w:p>
@@ -4881,6 +5996,7 @@
           <w:color w:val="FF0000"/>
         </w:rPr>
       </w:pPr>
+      <w:bookmarkStart w:id="19" w:name="_Toc179187558"/>
       <w:r>
         <w:rPr>
           <w:i/>
@@ -4889,6 +6005,7 @@
         </w:rPr>
         <w:t>…</w:t>
       </w:r>
+      <w:bookmarkEnd w:id="19"/>
     </w:p>
     <w:p>
       <w:pPr>
@@ -4898,6 +6015,7 @@
           <w:iCs/>
         </w:rPr>
       </w:pPr>
+      <w:bookmarkStart w:id="20" w:name="_Toc179187559"/>
       <w:r>
         <w:rPr>
           <w:i w:val="0"/>
@@ -4905,6 +6023,7 @@
         </w:rPr>
         <w:t>Déroulement</w:t>
       </w:r>
+      <w:bookmarkEnd w:id="20"/>
     </w:p>
     <w:p/>
     <w:p>
@@ -4957,12 +6076,11 @@
           <w:iCs/>
         </w:rPr>
       </w:pPr>
-      <w:bookmarkStart w:id="12" w:name="_Toc25553321"/>
-      <w:bookmarkStart w:id="13" w:name="_Toc71691025"/>
-      <w:bookmarkStart w:id="14" w:name="_Toc499021844"/>
-      <w:bookmarkEnd w:id="9"/>
-      <w:bookmarkEnd w:id="10"/>
-      <w:bookmarkEnd w:id="11"/>
+      <w:bookmarkStart w:id="21" w:name="_Toc25553321"/>
+      <w:bookmarkStart w:id="22" w:name="_Toc71691025"/>
+      <w:bookmarkStart w:id="23" w:name="_Toc179187560"/>
+      <w:bookmarkEnd w:id="14"/>
+      <w:bookmarkEnd w:id="15"/>
       <w:r>
         <w:rPr>
           <w:i w:val="0"/>
@@ -4970,6 +6088,7 @@
         </w:rPr>
         <w:t>Mise en place de l’environnement de travail</w:t>
       </w:r>
+      <w:bookmarkEnd w:id="23"/>
     </w:p>
     <w:p/>
     <w:p>
@@ -5106,6 +6225,7 @@
           <w:iCs/>
         </w:rPr>
       </w:pPr>
+      <w:bookmarkStart w:id="24" w:name="_Toc179187561"/>
       <w:r>
         <w:rPr>
           <w:i w:val="0"/>
@@ -5113,7 +6233,7 @@
         </w:rPr>
         <w:t>Description des test</w:t>
       </w:r>
-      <w:bookmarkEnd w:id="12"/>
+      <w:bookmarkEnd w:id="21"/>
       <w:r>
         <w:rPr>
           <w:i w:val="0"/>
@@ -5121,8 +6241,8 @@
         </w:rPr>
         <w:t>s effectués</w:t>
       </w:r>
-      <w:bookmarkEnd w:id="13"/>
-      <w:bookmarkEnd w:id="14"/>
+      <w:bookmarkEnd w:id="22"/>
+      <w:bookmarkEnd w:id="24"/>
     </w:p>
     <w:p>
       <w:pPr>
@@ -5173,9 +6293,9 @@
           <w:iCs/>
         </w:rPr>
       </w:pPr>
-      <w:bookmarkStart w:id="15" w:name="_Toc25553322"/>
-      <w:bookmarkStart w:id="16" w:name="_Toc71691026"/>
-      <w:bookmarkStart w:id="17" w:name="_Toc499021845"/>
+      <w:bookmarkStart w:id="25" w:name="_Toc25553322"/>
+      <w:bookmarkStart w:id="26" w:name="_Toc71691026"/>
+      <w:bookmarkStart w:id="27" w:name="_Toc179187562"/>
       <w:r>
         <w:rPr>
           <w:i w:val="0"/>
@@ -5183,7 +6303,7 @@
         </w:rPr>
         <w:t xml:space="preserve">Erreurs </w:t>
       </w:r>
-      <w:bookmarkEnd w:id="15"/>
+      <w:bookmarkEnd w:id="25"/>
       <w:r>
         <w:rPr>
           <w:i w:val="0"/>
@@ -5191,8 +6311,8 @@
         </w:rPr>
         <w:t>restantes</w:t>
       </w:r>
-      <w:bookmarkEnd w:id="16"/>
-      <w:bookmarkEnd w:id="17"/>
+      <w:bookmarkEnd w:id="26"/>
+      <w:bookmarkEnd w:id="27"/>
       <w:r>
         <w:rPr>
           <w:i w:val="0"/>
@@ -5208,7 +6328,7 @@
           <w:i/>
         </w:rPr>
       </w:pPr>
-      <w:bookmarkStart w:id="18" w:name="_Toc25553323"/>
+      <w:bookmarkStart w:id="28" w:name="_Toc25553323"/>
     </w:p>
     <w:p>
       <w:pPr>
@@ -5281,7 +6401,7 @@
         </w:rPr>
         <w:t>Conséquences sur l'utilisation du produit</w:t>
       </w:r>
-      <w:bookmarkEnd w:id="18"/>
+      <w:bookmarkEnd w:id="28"/>
     </w:p>
     <w:p>
       <w:pPr>
@@ -5325,9 +6445,10 @@
           <w:iCs/>
           <w:color w:val="FF0000"/>
         </w:rPr>
+        <w:lastRenderedPageBreak/>
         <w:t xml:space="preserve">Reporter la </w:t>
       </w:r>
-      <w:hyperlink r:id="rId12" w:anchor=":~:text=La%20dette%20technique%20survient%20quand,de%20plus%20en%20plus%20fr%C3%A9quents.">
+      <w:hyperlink r:id="rId18" w:anchor=":~:text=La%20dette%20technique%20survient%20quand,de%20plus%20en%20plus%20fr%C3%A9quents.">
         <w:r>
           <w:rPr>
             <w:rStyle w:val="Lienhypertexte"/>
@@ -5366,18 +6487,18 @@
           <w:tab w:val="num" w:pos="360"/>
         </w:tabs>
       </w:pPr>
-      <w:bookmarkStart w:id="19" w:name="_Toc25553328"/>
-      <w:bookmarkStart w:id="20" w:name="_Toc71703263"/>
-      <w:bookmarkStart w:id="21" w:name="_Toc499021847"/>
+      <w:bookmarkStart w:id="29" w:name="_Toc25553328"/>
+      <w:bookmarkStart w:id="30" w:name="_Toc71703263"/>
+      <w:bookmarkStart w:id="31" w:name="_Toc179187563"/>
       <w:r>
         <w:t>C</w:t>
       </w:r>
-      <w:bookmarkEnd w:id="19"/>
-      <w:bookmarkEnd w:id="20"/>
+      <w:bookmarkEnd w:id="29"/>
+      <w:bookmarkEnd w:id="30"/>
       <w:r>
         <w:t>onclusions</w:t>
       </w:r>
-      <w:bookmarkEnd w:id="21"/>
+      <w:bookmarkEnd w:id="31"/>
     </w:p>
     <w:p>
       <w:pPr>
@@ -5540,17 +6661,17 @@
           <w:tab w:val="num" w:pos="360"/>
         </w:tabs>
       </w:pPr>
-      <w:bookmarkStart w:id="22" w:name="_Toc71703264"/>
-      <w:bookmarkStart w:id="23" w:name="_Toc499021848"/>
+      <w:bookmarkStart w:id="32" w:name="_Toc71703264"/>
+      <w:bookmarkStart w:id="33" w:name="_Toc179187564"/>
       <w:r>
         <w:lastRenderedPageBreak/>
         <w:t>A</w:t>
       </w:r>
-      <w:bookmarkEnd w:id="22"/>
+      <w:bookmarkEnd w:id="32"/>
       <w:r>
         <w:t>nnexes</w:t>
       </w:r>
-      <w:bookmarkEnd w:id="23"/>
+      <w:bookmarkEnd w:id="33"/>
     </w:p>
     <w:p>
       <w:pPr>
@@ -5560,6 +6681,7 @@
           <w:iCs/>
         </w:rPr>
       </w:pPr>
+      <w:bookmarkStart w:id="34" w:name="_Toc179187565"/>
       <w:r>
         <w:rPr>
           <w:i w:val="0"/>
@@ -5567,6 +6689,7 @@
         </w:rPr>
         <w:t>Manuel de référence</w:t>
       </w:r>
+      <w:bookmarkEnd w:id="34"/>
     </w:p>
     <w:p>
       <w:pPr>
@@ -5607,9 +6730,9 @@
           <w:iCs/>
         </w:rPr>
       </w:pPr>
-      <w:bookmarkStart w:id="24" w:name="_Toc25553330"/>
-      <w:bookmarkStart w:id="25" w:name="_Toc71703266"/>
-      <w:bookmarkStart w:id="26" w:name="_Toc499021851"/>
+      <w:bookmarkStart w:id="35" w:name="_Toc25553330"/>
+      <w:bookmarkStart w:id="36" w:name="_Toc71703266"/>
+      <w:bookmarkStart w:id="37" w:name="_Toc179187566"/>
       <w:r>
         <w:rPr>
           <w:i w:val="0"/>
@@ -5617,8 +6740,8 @@
         </w:rPr>
         <w:t xml:space="preserve">Journal de </w:t>
       </w:r>
-      <w:bookmarkEnd w:id="24"/>
-      <w:bookmarkEnd w:id="25"/>
+      <w:bookmarkEnd w:id="35"/>
+      <w:bookmarkEnd w:id="36"/>
       <w:r>
         <w:rPr>
           <w:i w:val="0"/>
@@ -5626,12 +6749,12 @@
         </w:rPr>
         <w:t>travail</w:t>
       </w:r>
-      <w:bookmarkEnd w:id="26"/>
+      <w:bookmarkEnd w:id="37"/>
     </w:p>
     <w:p/>
     <w:sectPr>
-      <w:headerReference w:type="default" r:id="rId13"/>
-      <w:footerReference w:type="default" r:id="rId14"/>
+      <w:headerReference w:type="default" r:id="rId19"/>
+      <w:footerReference w:type="default" r:id="rId20"/>
       <w:pgSz w:w="11906" w:h="16838" w:code="9"/>
       <w:pgMar w:top="1418" w:right="1418" w:bottom="1418" w:left="1418" w:header="720" w:footer="720" w:gutter="0"/>
       <w:cols w:space="720"/>
@@ -7972,6 +9095,119 @@
           <w:tab w:val="num" w:pos="6840"/>
         </w:tabs>
         <w:ind w:left="6840" w:hanging="360"/>
+      </w:pPr>
+      <w:rPr>
+        <w:rFonts w:ascii="Wingdings" w:hAnsi="Wingdings" w:hint="default"/>
+      </w:rPr>
+    </w:lvl>
+  </w:abstractNum>
+  <w:abstractNum w:abstractNumId="17" w15:restartNumberingAfterBreak="0">
+    <w:nsid w:val="7F495FF5"/>
+    <w:multiLevelType w:val="hybridMultilevel"/>
+    <w:tmpl w:val="26841908"/>
+    <w:lvl w:ilvl="0" w:tplc="100C0001">
+      <w:start w:val="1"/>
+      <w:numFmt w:val="bullet"/>
+      <w:lvlText w:val=""/>
+      <w:lvlJc w:val="left"/>
+      <w:pPr>
+        <w:ind w:left="1068" w:hanging="360"/>
+      </w:pPr>
+      <w:rPr>
+        <w:rFonts w:ascii="Symbol" w:hAnsi="Symbol" w:hint="default"/>
+      </w:rPr>
+    </w:lvl>
+    <w:lvl w:ilvl="1" w:tplc="FFFFFFFF">
+      <w:start w:val="1"/>
+      <w:numFmt w:val="bullet"/>
+      <w:lvlText w:val="o"/>
+      <w:lvlJc w:val="left"/>
+      <w:pPr>
+        <w:ind w:left="1788" w:hanging="360"/>
+      </w:pPr>
+      <w:rPr>
+        <w:rFonts w:ascii="Courier New" w:hAnsi="Courier New" w:cs="Courier New" w:hint="default"/>
+      </w:rPr>
+    </w:lvl>
+    <w:lvl w:ilvl="2" w:tplc="FFFFFFFF" w:tentative="1">
+      <w:start w:val="1"/>
+      <w:numFmt w:val="bullet"/>
+      <w:lvlText w:val=""/>
+      <w:lvlJc w:val="left"/>
+      <w:pPr>
+        <w:ind w:left="2508" w:hanging="360"/>
+      </w:pPr>
+      <w:rPr>
+        <w:rFonts w:ascii="Wingdings" w:hAnsi="Wingdings" w:hint="default"/>
+      </w:rPr>
+    </w:lvl>
+    <w:lvl w:ilvl="3" w:tplc="FFFFFFFF" w:tentative="1">
+      <w:start w:val="1"/>
+      <w:numFmt w:val="bullet"/>
+      <w:lvlText w:val=""/>
+      <w:lvlJc w:val="left"/>
+      <w:pPr>
+        <w:ind w:left="3228" w:hanging="360"/>
+      </w:pPr>
+      <w:rPr>
+        <w:rFonts w:ascii="Symbol" w:hAnsi="Symbol" w:hint="default"/>
+      </w:rPr>
+    </w:lvl>
+    <w:lvl w:ilvl="4" w:tplc="FFFFFFFF" w:tentative="1">
+      <w:start w:val="1"/>
+      <w:numFmt w:val="bullet"/>
+      <w:lvlText w:val="o"/>
+      <w:lvlJc w:val="left"/>
+      <w:pPr>
+        <w:ind w:left="3948" w:hanging="360"/>
+      </w:pPr>
+      <w:rPr>
+        <w:rFonts w:ascii="Courier New" w:hAnsi="Courier New" w:cs="Courier New" w:hint="default"/>
+      </w:rPr>
+    </w:lvl>
+    <w:lvl w:ilvl="5" w:tplc="FFFFFFFF" w:tentative="1">
+      <w:start w:val="1"/>
+      <w:numFmt w:val="bullet"/>
+      <w:lvlText w:val=""/>
+      <w:lvlJc w:val="left"/>
+      <w:pPr>
+        <w:ind w:left="4668" w:hanging="360"/>
+      </w:pPr>
+      <w:rPr>
+        <w:rFonts w:ascii="Wingdings" w:hAnsi="Wingdings" w:hint="default"/>
+      </w:rPr>
+    </w:lvl>
+    <w:lvl w:ilvl="6" w:tplc="FFFFFFFF" w:tentative="1">
+      <w:start w:val="1"/>
+      <w:numFmt w:val="bullet"/>
+      <w:lvlText w:val=""/>
+      <w:lvlJc w:val="left"/>
+      <w:pPr>
+        <w:ind w:left="5388" w:hanging="360"/>
+      </w:pPr>
+      <w:rPr>
+        <w:rFonts w:ascii="Symbol" w:hAnsi="Symbol" w:hint="default"/>
+      </w:rPr>
+    </w:lvl>
+    <w:lvl w:ilvl="7" w:tplc="FFFFFFFF" w:tentative="1">
+      <w:start w:val="1"/>
+      <w:numFmt w:val="bullet"/>
+      <w:lvlText w:val="o"/>
+      <w:lvlJc w:val="left"/>
+      <w:pPr>
+        <w:ind w:left="6108" w:hanging="360"/>
+      </w:pPr>
+      <w:rPr>
+        <w:rFonts w:ascii="Courier New" w:hAnsi="Courier New" w:cs="Courier New" w:hint="default"/>
+      </w:rPr>
+    </w:lvl>
+    <w:lvl w:ilvl="8" w:tplc="FFFFFFFF" w:tentative="1">
+      <w:start w:val="1"/>
+      <w:numFmt w:val="bullet"/>
+      <w:lvlText w:val=""/>
+      <w:lvlJc w:val="left"/>
+      <w:pPr>
+        <w:ind w:left="6828" w:hanging="360"/>
       </w:pPr>
       <w:rPr>
         <w:rFonts w:ascii="Wingdings" w:hAnsi="Wingdings" w:hint="default"/>
@@ -8029,6 +9265,9 @@
   <w:num w:numId="17" w16cid:durableId="553272570">
     <w:abstractNumId w:val="4"/>
   </w:num>
+  <w:num w:numId="18" w16cid:durableId="51388424">
+    <w:abstractNumId w:val="17"/>
+  </w:num>
   <w:numIdMacAtCleanup w:val="13"/>
 </w:numbering>
 </file>
@@ -8057,6 +9296,7 @@
     <w:lsdException w:name="heading 9" w:qFormat="1"/>
     <w:lsdException w:name="toc 1" w:uiPriority="39"/>
     <w:lsdException w:name="toc 2" w:uiPriority="39"/>
+    <w:lsdException w:name="toc 3" w:uiPriority="39"/>
     <w:lsdException w:name="caption" w:semiHidden="1" w:unhideWhenUsed="1" w:qFormat="1"/>
     <w:lsdException w:name="Title" w:qFormat="1"/>
     <w:lsdException w:name="Subtitle" w:qFormat="1"/>
@@ -8614,7 +9854,7 @@
     <w:basedOn w:val="Normal"/>
     <w:next w:val="Normal"/>
     <w:autoRedefine/>
-    <w:semiHidden/>
+    <w:uiPriority w:val="39"/>
     <w:pPr>
       <w:ind w:left="400"/>
     </w:pPr>
@@ -9262,15 +10502,6 @@
 </file>
 
 <file path=customXml/item1.xml><?xml version="1.0" encoding="utf-8"?>
-<?mso-contentType ?>
-<FormTemplates xmlns="http://schemas.microsoft.com/sharepoint/v3/contenttype/forms">
-  <Display>DocumentLibraryForm</Display>
-  <Edit>DocumentLibraryForm</Edit>
-  <New>DocumentLibraryForm</New>
-</FormTemplates>
-</file>
-
-<file path=customXml/item2.xml><?xml version="1.0" encoding="utf-8"?>
 <ct:contentTypeSchema xmlns:ct="http://schemas.microsoft.com/office/2006/metadata/contentType" xmlns:ma="http://schemas.microsoft.com/office/2006/metadata/properties/metaAttributes" ct:_="" ma:_="" ma:contentTypeName="Document" ma:contentTypeID="0x01010080C9F2488912074FB587B9AD9ADAE5BB" ma:contentTypeVersion="11" ma:contentTypeDescription="Crée un document." ma:contentTypeScope="" ma:versionID="0de33a34aa8934241a92d815be952b03">
   <xsd:schema xmlns:xsd="http://www.w3.org/2001/XMLSchema" xmlns:xs="http://www.w3.org/2001/XMLSchema" xmlns:p="http://schemas.microsoft.com/office/2006/metadata/properties" xmlns:ns2="b5cf4370-ac38-4b9e-9836-ef6f5df64f24" xmlns:ns3="eefa3612-053e-497a-ae76-8a76877f5e22" targetNamespace="http://schemas.microsoft.com/office/2006/metadata/properties" ma:root="true" ma:fieldsID="8468e718e17ddb77568e1238d457d43f" ns2:_="" ns3:_="">
     <xsd:import namespace="b5cf4370-ac38-4b9e-9836-ef6f5df64f24"/>
@@ -9465,6 +10696,15 @@
 </ct:contentTypeSchema>
 </file>
 
+<file path=customXml/item2.xml><?xml version="1.0" encoding="utf-8"?>
+<?mso-contentType ?>
+<FormTemplates xmlns="http://schemas.microsoft.com/sharepoint/v3/contenttype/forms">
+  <Display>DocumentLibraryForm</Display>
+  <Edit>DocumentLibraryForm</Edit>
+  <New>DocumentLibraryForm</New>
+</FormTemplates>
+</file>
+
 <file path=customXml/item3.xml><?xml version="1.0" encoding="utf-8"?>
 <p:properties xmlns:p="http://schemas.microsoft.com/office/2006/metadata/properties" xmlns:xsi="http://www.w3.org/2001/XMLSchema-instance" xmlns:pc="http://schemas.microsoft.com/office/infopath/2007/PartnerControls">
   <documentManagement>
@@ -9477,14 +10717,6 @@
 </file>
 
 <file path=customXml/itemProps1.xml><?xml version="1.0" encoding="utf-8"?>
-<ds:datastoreItem xmlns:ds="http://schemas.openxmlformats.org/officeDocument/2006/customXml" ds:itemID="{1DADA05A-DA17-4CB0-90B5-C889667DD54A}">
-  <ds:schemaRefs>
-    <ds:schemaRef ds:uri="http://schemas.microsoft.com/sharepoint/v3/contenttype/forms"/>
-  </ds:schemaRefs>
-</ds:datastoreItem>
-</file>
-
-<file path=customXml/itemProps2.xml><?xml version="1.0" encoding="utf-8"?>
 <ds:datastoreItem xmlns:ds="http://schemas.openxmlformats.org/officeDocument/2006/customXml" ds:itemID="{452F434D-1870-4DF3-AED5-C505CC9FD5A8}">
   <ds:schemaRefs>
     <ds:schemaRef ds:uri="http://schemas.microsoft.com/office/2006/metadata/contentType"/>
@@ -9503,6 +10735,14 @@
 </ds:datastoreItem>
 </file>
 
+<file path=customXml/itemProps2.xml><?xml version="1.0" encoding="utf-8"?>
+<ds:datastoreItem xmlns:ds="http://schemas.openxmlformats.org/officeDocument/2006/customXml" ds:itemID="{1DADA05A-DA17-4CB0-90B5-C889667DD54A}">
+  <ds:schemaRefs>
+    <ds:schemaRef ds:uri="http://schemas.microsoft.com/sharepoint/v3/contenttype/forms"/>
+  </ds:schemaRefs>
+</ds:datastoreItem>
+</file>
+
 <file path=customXml/itemProps3.xml><?xml version="1.0" encoding="utf-8"?>
 <ds:datastoreItem xmlns:ds="http://schemas.openxmlformats.org/officeDocument/2006/customXml" ds:itemID="{67CD1812-8B57-456C-9CBC-7D2297210787}">
   <ds:schemaRefs>

</xml_diff>

<commit_message>
fix(POO): La scale de la munition du tank était mal initilialisée
</commit_message>
<xml_diff>
--- a/z-Rapport/R-P_ShootMeUp-MOA-Rapport.docx
+++ b/z-Rapport/R-P_ShootMeUp-MOA-Rapport.docx
@@ -120,12 +120,6 @@
         <w:gridCol w:w="9060"/>
       </w:tblGrid>
       <w:tr>
-        <w:tblPrEx>
-          <w:tblCellMar>
-            <w:top w:w="0" w:type="dxa"/>
-            <w:bottom w:w="0" w:type="dxa"/>
-          </w:tblCellMar>
-        </w:tblPrEx>
         <w:trPr>
           <w:trHeight w:val="1"/>
         </w:trPr>
@@ -149,6 +143,7 @@
               <w:spacing w:after="0" w:line="240" w:lineRule="auto"/>
               <w:jc w:val="center"/>
             </w:pPr>
+            <w:proofErr w:type="spellStart"/>
             <w:r>
               <w:rPr>
                 <w:rFonts w:ascii="Impact" w:eastAsia="Impact" w:hAnsi="Impact" w:cs="Impact"/>
@@ -156,6 +151,7 @@
               </w:rPr>
               <w:t>TankBattle</w:t>
             </w:r>
+            <w:proofErr w:type="spellEnd"/>
           </w:p>
         </w:tc>
       </w:tr>
@@ -1681,12 +1677,37 @@
           <w:sz w:val="24"/>
         </w:rPr>
       </w:pPr>
-      <w:r>
-        <w:rPr>
-          <w:rFonts w:ascii="Arial" w:eastAsia="Arial" w:hAnsi="Arial" w:cs="Arial"/>
-          <w:sz w:val="24"/>
-        </w:rPr>
-        <w:t>TankBattle est un jeu de combat type Shoot em up. Celui-ci est réalisé dans le cadre de plusieurs projets à l’ETML sur les modules suivants : C106 (base de données), 320 (Programmation orientées objets), 322 (Expérience utilisateur). Ce projet rallie différents modules et permet de réunir ces différentes compétences en un seul projet et permet de m’apporter une meilleure expérience technique sur ces modules.</w:t>
+      <w:proofErr w:type="spellStart"/>
+      <w:r>
+        <w:rPr>
+          <w:rFonts w:ascii="Arial" w:eastAsia="Arial" w:hAnsi="Arial" w:cs="Arial"/>
+          <w:sz w:val="24"/>
+        </w:rPr>
+        <w:t>TankBattle</w:t>
+      </w:r>
+      <w:proofErr w:type="spellEnd"/>
+      <w:r>
+        <w:rPr>
+          <w:rFonts w:ascii="Arial" w:eastAsia="Arial" w:hAnsi="Arial" w:cs="Arial"/>
+          <w:sz w:val="24"/>
+        </w:rPr>
+        <w:t xml:space="preserve"> est un jeu de combat type Shoot </w:t>
+      </w:r>
+      <w:proofErr w:type="spellStart"/>
+      <w:r>
+        <w:rPr>
+          <w:rFonts w:ascii="Arial" w:eastAsia="Arial" w:hAnsi="Arial" w:cs="Arial"/>
+          <w:sz w:val="24"/>
+        </w:rPr>
+        <w:t>em</w:t>
+      </w:r>
+      <w:proofErr w:type="spellEnd"/>
+      <w:r>
+        <w:rPr>
+          <w:rFonts w:ascii="Arial" w:eastAsia="Arial" w:hAnsi="Arial" w:cs="Arial"/>
+          <w:sz w:val="24"/>
+        </w:rPr>
+        <w:t xml:space="preserve"> up. Celui-ci est réalisé dans le cadre de plusieurs projets à l’ETML sur les modules suivants : C106 (base de données), 320 (Programmation orientées objets), 322 (Expérience utilisateur). Ce projet rallie différents modules et permet de réunir ces différentes compétences en un seul projet et permet de m’apporter une meilleure expérience technique sur ces modules.</w:t>
       </w:r>
     </w:p>
     <w:p>
@@ -2020,7 +2041,23 @@
           <w:rFonts w:ascii="Arial" w:eastAsia="Arial" w:hAnsi="Arial" w:cs="Arial"/>
           <w:sz w:val="24"/>
         </w:rPr>
-        <w:t xml:space="preserve">Pour la gestion de ce projet, nous avons recours à différents outils afin de pouvoir s’organiser convenablement. En premier temps nous utilisons GitHub qui nous permet de sauvegarder notre travail au fur et à mesure et d’avoir un suivi de tout le projet. Nous utilisons également IceScrum qui nous permet de planifier des tâches et qui sert également à avoir un journal de travail. Concernant la documentation, tout se trouvera dans ce rapport. </w:t>
+        <w:t xml:space="preserve">Pour la gestion de ce projet, nous avons recours à différents outils afin de pouvoir s’organiser convenablement. En premier temps nous utilisons GitHub qui nous permet de sauvegarder notre travail au fur et à mesure et d’avoir un suivi de tout le projet. Nous utilisons également </w:t>
+      </w:r>
+      <w:proofErr w:type="spellStart"/>
+      <w:r>
+        <w:rPr>
+          <w:rFonts w:ascii="Arial" w:eastAsia="Arial" w:hAnsi="Arial" w:cs="Arial"/>
+          <w:sz w:val="24"/>
+        </w:rPr>
+        <w:t>IceScrum</w:t>
+      </w:r>
+      <w:proofErr w:type="spellEnd"/>
+      <w:r>
+        <w:rPr>
+          <w:rFonts w:ascii="Arial" w:eastAsia="Arial" w:hAnsi="Arial" w:cs="Arial"/>
+          <w:sz w:val="24"/>
+        </w:rPr>
+        <w:t xml:space="preserve"> qui nous permet de planifier des tâches et qui sert également à avoir un journal de travail. Concernant la documentation, tout se trouvera dans ce rapport. </w:t>
       </w:r>
     </w:p>
     <w:p>
@@ -2490,6 +2527,7 @@
           <w:sz w:val="24"/>
         </w:rPr>
       </w:pPr>
+      <w:proofErr w:type="spellStart"/>
       <w:r>
         <w:rPr>
           <w:rFonts w:ascii="Arial" w:eastAsia="Arial" w:hAnsi="Arial" w:cs="Arial"/>
@@ -2498,6 +2536,7 @@
         </w:rPr>
         <w:t>Personas</w:t>
       </w:r>
+      <w:proofErr w:type="spellEnd"/>
     </w:p>
     <w:p>
       <w:pPr>
@@ -2513,7 +2552,23 @@
           <w:rFonts w:ascii="Arial" w:eastAsia="Arial" w:hAnsi="Arial" w:cs="Arial"/>
           <w:sz w:val="24"/>
         </w:rPr>
-        <w:t xml:space="preserve">Ce chapitre concerne l’analyse de l’expérience utilisateur. En premier temps, il a fallu concevoir deux Personas. Ceux-ci sont des personnages fictifs créés afin de représenter différents types d'utilisateurs qui pourraient utiliser notre produit. Ils aident à mieux comprendre les besoins, les comportements et les frustrations des utilisateurs cibles. Les voici : </w:t>
+        <w:t xml:space="preserve">Ce chapitre concerne l’analyse de l’expérience utilisateur. En premier temps, il a fallu concevoir deux </w:t>
+      </w:r>
+      <w:proofErr w:type="spellStart"/>
+      <w:r>
+        <w:rPr>
+          <w:rFonts w:ascii="Arial" w:eastAsia="Arial" w:hAnsi="Arial" w:cs="Arial"/>
+          <w:sz w:val="24"/>
+        </w:rPr>
+        <w:t>Personas</w:t>
+      </w:r>
+      <w:proofErr w:type="spellEnd"/>
+      <w:r>
+        <w:rPr>
+          <w:rFonts w:ascii="Arial" w:eastAsia="Arial" w:hAnsi="Arial" w:cs="Arial"/>
+          <w:sz w:val="24"/>
+        </w:rPr>
+        <w:t xml:space="preserve">. Ceux-ci sont des personnages fictifs créés afin de représenter différents types d'utilisateurs qui pourraient utiliser notre produit. Ils aident à mieux comprendre les besoins, les comportements et les frustrations des utilisateurs cibles. Les voici : </w:t>
       </w:r>
     </w:p>
     <w:p>
@@ -2540,7 +2595,7 @@
           <v:rect id="rectole0000000000" o:spid="_x0000_i1025" style="width:434.9pt;height:279.35pt" o:ole="" o:preferrelative="t" stroked="f">
             <v:imagedata r:id="rId5" o:title=""/>
           </v:rect>
-          <o:OLEObject Type="Embed" ProgID="StaticMetafile" ShapeID="rectole0000000000" DrawAspect="Content" ObjectID="_1791617812" r:id="rId6"/>
+          <o:OLEObject Type="Embed" ProgID="StaticMetafile" ShapeID="rectole0000000000" DrawAspect="Content" ObjectID="_1791784658" r:id="rId6"/>
         </w:object>
       </w:r>
     </w:p>
@@ -2585,7 +2640,7 @@
           <v:rect id="rectole0000000001" o:spid="_x0000_i1026" style="width:434.9pt;height:279.35pt" o:ole="" o:preferrelative="t" stroked="f">
             <v:imagedata r:id="rId7" o:title=""/>
           </v:rect>
-          <o:OLEObject Type="Embed" ProgID="StaticMetafile" ShapeID="rectole0000000001" DrawAspect="Content" ObjectID="_1791617813" r:id="rId8"/>
+          <o:OLEObject Type="Embed" ProgID="StaticMetafile" ShapeID="rectole0000000001" DrawAspect="Content" ObjectID="_1791784659" r:id="rId8"/>
         </w:object>
       </w:r>
     </w:p>
@@ -2698,7 +2753,23 @@
           <w:rFonts w:ascii="Arial" w:eastAsia="Arial" w:hAnsi="Arial" w:cs="Arial"/>
           <w:sz w:val="24"/>
         </w:rPr>
-        <w:t xml:space="preserve">Pour la conception graphique de ce jeu, j’ai dû choisir une palette de couleur qui représentait correctement le thème de TankBattle. Il est également important de choisir des couleurs ayant bien ensemble. Voici la palette de couleur que j’aie utilisée pour la création </w:t>
+        <w:t xml:space="preserve">Pour la conception graphique de ce jeu, j’ai dû choisir une palette de couleur qui représentait correctement le thème de </w:t>
+      </w:r>
+      <w:proofErr w:type="spellStart"/>
+      <w:r>
+        <w:rPr>
+          <w:rFonts w:ascii="Arial" w:eastAsia="Arial" w:hAnsi="Arial" w:cs="Arial"/>
+          <w:sz w:val="24"/>
+        </w:rPr>
+        <w:t>TankBattle</w:t>
+      </w:r>
+      <w:proofErr w:type="spellEnd"/>
+      <w:r>
+        <w:rPr>
+          <w:rFonts w:ascii="Arial" w:eastAsia="Arial" w:hAnsi="Arial" w:cs="Arial"/>
+          <w:sz w:val="24"/>
+        </w:rPr>
+        <w:t xml:space="preserve">. Il est également important de choisir des couleurs ayant bien ensemble. Voici la palette de couleur que j’aie utilisée pour la création </w:t>
       </w:r>
       <w:r>
         <w:rPr>
@@ -2729,7 +2800,7 @@
           <v:rect id="rectole0000000002" o:spid="_x0000_i1027" style="width:6in;height:264.95pt" o:ole="" o:preferrelative="t" stroked="f">
             <v:imagedata r:id="rId9" o:title=""/>
           </v:rect>
-          <o:OLEObject Type="Embed" ProgID="StaticMetafile" ShapeID="rectole0000000002" DrawAspect="Content" ObjectID="_1791617814" r:id="rId10"/>
+          <o:OLEObject Type="Embed" ProgID="StaticMetafile" ShapeID="rectole0000000002" DrawAspect="Content" ObjectID="_1791784660" r:id="rId10"/>
         </w:object>
       </w:r>
     </w:p>
@@ -3047,7 +3118,23 @@
           <w:rFonts w:ascii="Arial" w:eastAsia="Arial" w:hAnsi="Arial" w:cs="Arial"/>
           <w:sz w:val="24"/>
         </w:rPr>
-        <w:t>Il se résume en 3 chapitres, les Wireframes, l’éditeur de niveau en haute-fidelité et les choix effectués.</w:t>
+        <w:t xml:space="preserve">Il se résume en 3 chapitres, les Wireframes, l’éditeur de niveau en </w:t>
+      </w:r>
+      <w:proofErr w:type="spellStart"/>
+      <w:r>
+        <w:rPr>
+          <w:rFonts w:ascii="Arial" w:eastAsia="Arial" w:hAnsi="Arial" w:cs="Arial"/>
+          <w:sz w:val="24"/>
+        </w:rPr>
+        <w:t>haute-fidelité</w:t>
+      </w:r>
+      <w:proofErr w:type="spellEnd"/>
+      <w:r>
+        <w:rPr>
+          <w:rFonts w:ascii="Arial" w:eastAsia="Arial" w:hAnsi="Arial" w:cs="Arial"/>
+          <w:sz w:val="24"/>
+        </w:rPr>
+        <w:t xml:space="preserve"> et les choix effectués.</w:t>
       </w:r>
     </w:p>
     <w:p>
@@ -3240,7 +3327,7 @@
           <v:rect id="rectole0000000003" o:spid="_x0000_i1028" style="width:434.9pt;height:244.8pt" o:ole="" o:preferrelative="t" stroked="f">
             <v:imagedata r:id="rId11" o:title=""/>
           </v:rect>
-          <o:OLEObject Type="Embed" ProgID="StaticMetafile" ShapeID="rectole0000000003" DrawAspect="Content" ObjectID="_1791617815" r:id="rId12"/>
+          <o:OLEObject Type="Embed" ProgID="StaticMetafile" ShapeID="rectole0000000003" DrawAspect="Content" ObjectID="_1791784661" r:id="rId12"/>
         </w:object>
       </w:r>
     </w:p>
@@ -3273,7 +3360,7 @@
           <v:rect id="rectole0000000004" o:spid="_x0000_i1029" style="width:434.9pt;height:244.8pt" o:ole="" o:preferrelative="t" stroked="f">
             <v:imagedata r:id="rId13" o:title=""/>
           </v:rect>
-          <o:OLEObject Type="Embed" ProgID="StaticMetafile" ShapeID="rectole0000000004" DrawAspect="Content" ObjectID="_1791617816" r:id="rId14"/>
+          <o:OLEObject Type="Embed" ProgID="StaticMetafile" ShapeID="rectole0000000004" DrawAspect="Content" ObjectID="_1791784662" r:id="rId14"/>
         </w:object>
       </w:r>
     </w:p>
@@ -3294,7 +3381,7 @@
           <v:rect id="rectole0000000005" o:spid="_x0000_i1030" style="width:434.9pt;height:244.8pt" o:ole="" o:preferrelative="t" stroked="f">
             <v:imagedata r:id="rId15" o:title=""/>
           </v:rect>
-          <o:OLEObject Type="Embed" ProgID="StaticMetafile" ShapeID="rectole0000000005" DrawAspect="Content" ObjectID="_1791617817" r:id="rId16"/>
+          <o:OLEObject Type="Embed" ProgID="StaticMetafile" ShapeID="rectole0000000005" DrawAspect="Content" ObjectID="_1791784663" r:id="rId16"/>
         </w:object>
       </w:r>
     </w:p>
@@ -3316,7 +3403,7 @@
         </w:rPr>
         <w:lastRenderedPageBreak/>
         <w:drawing>
-          <wp:inline distT="0" distB="0" distL="0" distR="0" wp14:anchorId="16582DFC" wp14:editId="0AB3AB63">
+          <wp:inline distT="0" distB="0" distL="0" distR="0" wp14:anchorId="16582DFC" wp14:editId="0AB77AB2">
             <wp:extent cx="5753735" cy="3234690"/>
             <wp:effectExtent l="0" t="0" r="0" b="0"/>
             <wp:docPr id="3" name="Image 3"/>
@@ -3403,8 +3490,18 @@
           <w:b/>
           <w:sz w:val="24"/>
         </w:rPr>
-        <w:t>Définition de l’High fidelity</w:t>
-      </w:r>
+        <w:t xml:space="preserve">Définition de l’High </w:t>
+      </w:r>
+      <w:proofErr w:type="spellStart"/>
+      <w:r>
+        <w:rPr>
+          <w:rFonts w:ascii="Arial" w:eastAsia="Arial" w:hAnsi="Arial" w:cs="Arial"/>
+          <w:b/>
+          <w:sz w:val="24"/>
+        </w:rPr>
+        <w:t>fidelity</w:t>
+      </w:r>
+      <w:proofErr w:type="spellEnd"/>
     </w:p>
     <w:p>
       <w:pPr>
@@ -3444,7 +3541,55 @@
           <w:rFonts w:ascii="Arial" w:eastAsia="Arial" w:hAnsi="Arial" w:cs="Arial"/>
           <w:sz w:val="24"/>
         </w:rPr>
-        <w:t>Pour le choix de la map, l’utilisateur peut dérouler un drop down qui affiche une liste de map prédéfinies. L’utilisateur peut en choisir une, la map actuelle est écrite sur le drop down, et un aperçu est affiché juste en dessous.</w:t>
+        <w:t xml:space="preserve">Pour le choix de la </w:t>
+      </w:r>
+      <w:proofErr w:type="spellStart"/>
+      <w:r>
+        <w:rPr>
+          <w:rFonts w:ascii="Arial" w:eastAsia="Arial" w:hAnsi="Arial" w:cs="Arial"/>
+          <w:sz w:val="24"/>
+        </w:rPr>
+        <w:t>map</w:t>
+      </w:r>
+      <w:proofErr w:type="spellEnd"/>
+      <w:r>
+        <w:rPr>
+          <w:rFonts w:ascii="Arial" w:eastAsia="Arial" w:hAnsi="Arial" w:cs="Arial"/>
+          <w:sz w:val="24"/>
+        </w:rPr>
+        <w:t xml:space="preserve">, l’utilisateur peut dérouler un drop down qui affiche une liste de </w:t>
+      </w:r>
+      <w:proofErr w:type="spellStart"/>
+      <w:r>
+        <w:rPr>
+          <w:rFonts w:ascii="Arial" w:eastAsia="Arial" w:hAnsi="Arial" w:cs="Arial"/>
+          <w:sz w:val="24"/>
+        </w:rPr>
+        <w:t>map</w:t>
+      </w:r>
+      <w:proofErr w:type="spellEnd"/>
+      <w:r>
+        <w:rPr>
+          <w:rFonts w:ascii="Arial" w:eastAsia="Arial" w:hAnsi="Arial" w:cs="Arial"/>
+          <w:sz w:val="24"/>
+        </w:rPr>
+        <w:t xml:space="preserve"> prédéfinies. L’utilisateur peut en choisir une, la </w:t>
+      </w:r>
+      <w:proofErr w:type="spellStart"/>
+      <w:r>
+        <w:rPr>
+          <w:rFonts w:ascii="Arial" w:eastAsia="Arial" w:hAnsi="Arial" w:cs="Arial"/>
+          <w:sz w:val="24"/>
+        </w:rPr>
+        <w:t>map</w:t>
+      </w:r>
+      <w:proofErr w:type="spellEnd"/>
+      <w:r>
+        <w:rPr>
+          <w:rFonts w:ascii="Arial" w:eastAsia="Arial" w:hAnsi="Arial" w:cs="Arial"/>
+          <w:sz w:val="24"/>
+        </w:rPr>
+        <w:t xml:space="preserve"> actuelle est écrite sur le drop down, et un aperçu est affiché juste en dessous.</w:t>
       </w:r>
     </w:p>
     <w:p>
@@ -3463,7 +3608,7 @@
           <w:noProof/>
         </w:rPr>
         <w:drawing>
-          <wp:inline distT="0" distB="0" distL="0" distR="0" wp14:anchorId="2BF0552B" wp14:editId="28E595E1">
+          <wp:inline distT="0" distB="0" distL="0" distR="0" wp14:anchorId="2BF0552B" wp14:editId="4F1599BB">
             <wp:extent cx="5753100" cy="3238500"/>
             <wp:effectExtent l="0" t="0" r="0" b="0"/>
             <wp:docPr id="1" name="Image 1"/>
@@ -3654,25 +3799,7 @@
             <w:sz w:val="24"/>
             <w:szCs w:val="24"/>
           </w:rPr>
-          <w:t>ic</w:t>
-        </w:r>
-        <w:r>
-          <w:rPr>
-            <w:rStyle w:val="Lienhypertexte"/>
-            <w:rFonts w:eastAsia="Arial"/>
-            <w:sz w:val="24"/>
-            <w:szCs w:val="24"/>
-          </w:rPr>
-          <w:t>i</w:t>
-        </w:r>
-        <w:r>
-          <w:rPr>
-            <w:rStyle w:val="Lienhypertexte"/>
-            <w:rFonts w:eastAsia="Arial"/>
-            <w:sz w:val="24"/>
-            <w:szCs w:val="24"/>
-          </w:rPr>
-          <w:t> </w:t>
+          <w:t>ici </w:t>
         </w:r>
       </w:hyperlink>
       <w:r>
@@ -3681,7 +3808,25 @@
           <w:sz w:val="24"/>
           <w:szCs w:val="24"/>
         </w:rPr>
-        <w:t>ou dans le dossier P_ShootMeUp/POO/docs/diagrammeUML.pdf</w:t>
+        <w:t xml:space="preserve">ou dans le dossier </w:t>
+      </w:r>
+      <w:proofErr w:type="spellStart"/>
+      <w:r>
+        <w:rPr>
+          <w:rFonts w:eastAsia="Arial"/>
+          <w:sz w:val="24"/>
+          <w:szCs w:val="24"/>
+        </w:rPr>
+        <w:t>P_ShootMeUp</w:t>
+      </w:r>
+      <w:proofErr w:type="spellEnd"/>
+      <w:r>
+        <w:rPr>
+          <w:rFonts w:eastAsia="Arial"/>
+          <w:sz w:val="24"/>
+          <w:szCs w:val="24"/>
+        </w:rPr>
+        <w:t>/POO/docs/diagrammeUML.pdf</w:t>
       </w:r>
       <w:r>
         <w:rPr>
@@ -3788,36 +3933,2111 @@
     </w:p>
     <w:p>
       <w:pPr>
-        <w:spacing w:after="0" w:line="240" w:lineRule="auto"/>
-        <w:rPr>
-          <w:rFonts w:ascii="Arial" w:eastAsia="Arial" w:hAnsi="Arial" w:cs="Arial"/>
-          <w:b/>
-          <w:i/>
-          <w:color w:val="FF0000"/>
-          <w:sz w:val="24"/>
-        </w:rPr>
-      </w:pPr>
-      <w:r>
-        <w:rPr>
-          <w:rFonts w:ascii="Arial" w:eastAsia="Arial" w:hAnsi="Arial" w:cs="Arial"/>
-          <w:b/>
-          <w:i/>
-          <w:color w:val="FF0000"/>
-          <w:sz w:val="24"/>
-        </w:rPr>
-        <w:t>Reprendre le contenu des User Stories d’IceScrum : Story + tests d’acceptance (avec IceTools</w:t>
-      </w:r>
-      <w:r>
-        <w:rPr>
-          <w:rFonts w:ascii="Arial" w:eastAsia="Arial" w:hAnsi="Arial" w:cs="Arial"/>
-          <w:b/>
-          <w:i/>
-          <w:color w:val="FF0000"/>
-          <w:sz w:val="24"/>
-        </w:rPr>
-        <w:t>)</w:t>
-      </w:r>
-    </w:p>
+        <w:pStyle w:val="Titre3"/>
+      </w:pPr>
+      <w:proofErr w:type="spellStart"/>
+      <w:r>
+        <w:t>Sprites</w:t>
+      </w:r>
+      <w:proofErr w:type="spellEnd"/>
+    </w:p>
+    <w:p>
+      <w:r>
+        <w:t>(Auteur: Mathis Olaya)</w:t>
+      </w:r>
+    </w:p>
+    <w:tbl>
+      <w:tblPr>
+        <w:tblW w:w="100" w:type="auto"/>
+        <w:tblBorders>
+          <w:top w:val="single" w:sz="4" w:space="0" w:color="auto"/>
+          <w:left w:val="single" w:sz="4" w:space="0" w:color="auto"/>
+          <w:bottom w:val="single" w:sz="4" w:space="0" w:color="auto"/>
+          <w:right w:val="single" w:sz="4" w:space="0" w:color="auto"/>
+          <w:insideH w:val="single" w:sz="4" w:space="0" w:color="auto"/>
+          <w:insideV w:val="single" w:sz="4" w:space="0" w:color="auto"/>
+        </w:tblBorders>
+        <w:tblCellMar>
+          <w:left w:w="10" w:type="dxa"/>
+          <w:right w:w="10" w:type="dxa"/>
+        </w:tblCellMar>
+        <w:tblLook w:val="0000" w:firstRow="0" w:lastRow="0" w:firstColumn="0" w:lastColumn="0" w:noHBand="0" w:noVBand="0"/>
+      </w:tblPr>
+      <w:tblGrid>
+        <w:gridCol w:w="9092"/>
+      </w:tblGrid>
+      <w:tr>
+        <w:tblPrEx>
+          <w:tblCellMar>
+            <w:top w:w="0" w:type="dxa"/>
+            <w:bottom w:w="0" w:type="dxa"/>
+          </w:tblCellMar>
+        </w:tblPrEx>
+        <w:tc>
+          <w:tcPr>
+            <w:tcW w:w="0" w:type="auto"/>
+          </w:tcPr>
+          <w:p>
+            <w:r>
+              <w:t xml:space="preserve">En tant que joueur, je souhaite avoir différents </w:t>
+            </w:r>
+            <w:proofErr w:type="spellStart"/>
+            <w:r>
+              <w:t>sprites</w:t>
+            </w:r>
+            <w:proofErr w:type="spellEnd"/>
+            <w:r>
+              <w:t>, afin d'embellir le jeu.</w:t>
+            </w:r>
+          </w:p>
+        </w:tc>
+      </w:tr>
+      <w:tr>
+        <w:tblPrEx>
+          <w:tblCellMar>
+            <w:top w:w="0" w:type="dxa"/>
+            <w:bottom w:w="0" w:type="dxa"/>
+          </w:tblCellMar>
+        </w:tblPrEx>
+        <w:tc>
+          <w:tcPr>
+            <w:tcW w:w="0" w:type="auto"/>
+          </w:tcPr>
+          <w:p>
+            <w:pPr>
+              <w:jc w:val="center"/>
+            </w:pPr>
+            <w:r>
+              <w:t xml:space="preserve">Tests d'acceptance: </w:t>
+            </w:r>
+          </w:p>
+          <w:tbl>
+            <w:tblPr>
+              <w:tblW w:w="100" w:type="auto"/>
+              <w:tblCellMar>
+                <w:left w:w="10" w:type="dxa"/>
+                <w:right w:w="10" w:type="dxa"/>
+              </w:tblCellMar>
+              <w:tblLook w:val="0000" w:firstRow="0" w:lastRow="0" w:firstColumn="0" w:lastColumn="0" w:noHBand="0" w:noVBand="0"/>
+            </w:tblPr>
+            <w:tblGrid>
+              <w:gridCol w:w="1710"/>
+              <w:gridCol w:w="7362"/>
+            </w:tblGrid>
+            <w:tr>
+              <w:tblPrEx>
+                <w:tblCellMar>
+                  <w:top w:w="0" w:type="dxa"/>
+                  <w:bottom w:w="0" w:type="dxa"/>
+                </w:tblCellMar>
+              </w:tblPrEx>
+              <w:tc>
+                <w:tcPr>
+                  <w:tcW w:w="0" w:type="auto"/>
+                </w:tcPr>
+                <w:p>
+                  <w:r>
+                    <w:t>Joueur</w:t>
+                  </w:r>
+                </w:p>
+              </w:tc>
+              <w:tc>
+                <w:tcPr>
+                  <w:tcW w:w="0" w:type="auto"/>
+                </w:tcPr>
+                <w:p>
+                  <w:r>
+                    <w:t>Durant la partie, quand je regarde mon joueur, c'est un militaire avec une arme.</w:t>
+                  </w:r>
+                </w:p>
+              </w:tc>
+            </w:tr>
+            <w:tr>
+              <w:tblPrEx>
+                <w:tblCellMar>
+                  <w:top w:w="0" w:type="dxa"/>
+                  <w:bottom w:w="0" w:type="dxa"/>
+                </w:tblCellMar>
+              </w:tblPrEx>
+              <w:tc>
+                <w:tcPr>
+                  <w:tcW w:w="0" w:type="auto"/>
+                </w:tcPr>
+                <w:p>
+                  <w:r>
+                    <w:t>Background</w:t>
+                  </w:r>
+                </w:p>
+              </w:tc>
+              <w:tc>
+                <w:tcPr>
+                  <w:tcW w:w="0" w:type="auto"/>
+                </w:tcPr>
+                <w:p>
+                  <w:r>
+                    <w:t xml:space="preserve">Durant la partie,  quand je regarde le fond, c'est une </w:t>
+                  </w:r>
+                  <w:proofErr w:type="spellStart"/>
+                  <w:r>
+                    <w:t>map</w:t>
+                  </w:r>
+                  <w:proofErr w:type="spellEnd"/>
+                  <w:r>
+                    <w:t xml:space="preserve"> (rue)</w:t>
+                  </w:r>
+                </w:p>
+              </w:tc>
+            </w:tr>
+            <w:tr>
+              <w:tblPrEx>
+                <w:tblCellMar>
+                  <w:top w:w="0" w:type="dxa"/>
+                  <w:bottom w:w="0" w:type="dxa"/>
+                </w:tblCellMar>
+              </w:tblPrEx>
+              <w:tc>
+                <w:tcPr>
+                  <w:tcW w:w="0" w:type="auto"/>
+                </w:tcPr>
+                <w:p>
+                  <w:r>
+                    <w:t>Protections</w:t>
+                  </w:r>
+                </w:p>
+              </w:tc>
+              <w:tc>
+                <w:tcPr>
+                  <w:tcW w:w="0" w:type="auto"/>
+                </w:tcPr>
+                <w:p>
+                  <w:r>
+                    <w:t>Depuis la partie, quand je regarde les protections ce sont des sacs de sable avec des barbelés.</w:t>
+                  </w:r>
+                </w:p>
+              </w:tc>
+            </w:tr>
+            <w:tr>
+              <w:tblPrEx>
+                <w:tblCellMar>
+                  <w:top w:w="0" w:type="dxa"/>
+                  <w:bottom w:w="0" w:type="dxa"/>
+                </w:tblCellMar>
+              </w:tblPrEx>
+              <w:tc>
+                <w:tcPr>
+                  <w:tcW w:w="0" w:type="auto"/>
+                </w:tcPr>
+                <w:p>
+                  <w:r>
+                    <w:t>Points de vie du joueur</w:t>
+                  </w:r>
+                </w:p>
+              </w:tc>
+              <w:tc>
+                <w:tcPr>
+                  <w:tcW w:w="0" w:type="auto"/>
+                </w:tcPr>
+                <w:p>
+                  <w:r>
+                    <w:t>Depuis la partie, quand je regarde les points du vie du joueur, ce sont des casques militaires pour chaque HP.</w:t>
+                  </w:r>
+                </w:p>
+              </w:tc>
+            </w:tr>
+            <w:tr>
+              <w:tblPrEx>
+                <w:tblCellMar>
+                  <w:top w:w="0" w:type="dxa"/>
+                  <w:bottom w:w="0" w:type="dxa"/>
+                </w:tblCellMar>
+              </w:tblPrEx>
+              <w:tc>
+                <w:tcPr>
+                  <w:tcW w:w="0" w:type="auto"/>
+                </w:tcPr>
+                <w:p>
+                  <w:r>
+                    <w:t>Point de vie du tank</w:t>
+                  </w:r>
+                </w:p>
+              </w:tc>
+              <w:tc>
+                <w:tcPr>
+                  <w:tcW w:w="0" w:type="auto"/>
+                </w:tcPr>
+                <w:p>
+                  <w:r>
+                    <w:t xml:space="preserve">Depuis la partie, quand je regarde le tank je vois </w:t>
+                  </w:r>
+                  <w:proofErr w:type="spellStart"/>
+                  <w:r>
+                    <w:t>au dessus</w:t>
+                  </w:r>
+                  <w:proofErr w:type="spellEnd"/>
+                  <w:r>
+                    <w:t xml:space="preserve">, qu'il a un </w:t>
+                  </w:r>
+                  <w:proofErr w:type="spellStart"/>
+                  <w:r>
+                    <w:t>sprite</w:t>
+                  </w:r>
+                  <w:proofErr w:type="spellEnd"/>
+                  <w:r>
+                    <w:t xml:space="preserve"> qui montre ses vies sous forme de </w:t>
+                  </w:r>
+                  <w:proofErr w:type="spellStart"/>
+                  <w:r>
+                    <w:t>LifeBar</w:t>
+                  </w:r>
+                  <w:proofErr w:type="spellEnd"/>
+                </w:p>
+              </w:tc>
+            </w:tr>
+            <w:tr>
+              <w:tblPrEx>
+                <w:tblCellMar>
+                  <w:top w:w="0" w:type="dxa"/>
+                  <w:bottom w:w="0" w:type="dxa"/>
+                </w:tblCellMar>
+              </w:tblPrEx>
+              <w:tc>
+                <w:tcPr>
+                  <w:tcW w:w="0" w:type="auto"/>
+                </w:tcPr>
+                <w:p>
+                  <w:r>
+                    <w:t>Chargeur</w:t>
+                  </w:r>
+                </w:p>
+              </w:tc>
+              <w:tc>
+                <w:tcPr>
+                  <w:tcW w:w="0" w:type="auto"/>
+                </w:tcPr>
+                <w:p>
+                  <w:r>
+                    <w:t xml:space="preserve">Depuis le jeu, quand je regarde les munitions restantes, il y a une </w:t>
+                  </w:r>
+                  <w:proofErr w:type="spellStart"/>
+                  <w:r>
+                    <w:t>icone</w:t>
+                  </w:r>
+                  <w:proofErr w:type="spellEnd"/>
+                  <w:r>
+                    <w:t xml:space="preserve"> de munitions à </w:t>
+                  </w:r>
+                  <w:proofErr w:type="spellStart"/>
+                  <w:r>
+                    <w:t>coté</w:t>
+                  </w:r>
+                  <w:proofErr w:type="spellEnd"/>
+                  <w:r>
+                    <w:t xml:space="preserve"> du nombre de balles restantes.</w:t>
+                  </w:r>
+                </w:p>
+              </w:tc>
+            </w:tr>
+          </w:tbl>
+          <w:p/>
+        </w:tc>
+      </w:tr>
+    </w:tbl>
+    <w:p/>
+    <w:p>
+      <w:pPr>
+        <w:pStyle w:val="Titre3"/>
+      </w:pPr>
+      <w:r>
+        <w:t>Niveaux</w:t>
+      </w:r>
+    </w:p>
+    <w:p>
+      <w:r>
+        <w:t>(Auteur: Mathis Olaya)</w:t>
+      </w:r>
+    </w:p>
+    <w:tbl>
+      <w:tblPr>
+        <w:tblW w:w="100" w:type="auto"/>
+        <w:tblBorders>
+          <w:top w:val="single" w:sz="4" w:space="0" w:color="auto"/>
+          <w:left w:val="single" w:sz="4" w:space="0" w:color="auto"/>
+          <w:bottom w:val="single" w:sz="4" w:space="0" w:color="auto"/>
+          <w:right w:val="single" w:sz="4" w:space="0" w:color="auto"/>
+          <w:insideH w:val="single" w:sz="4" w:space="0" w:color="auto"/>
+          <w:insideV w:val="single" w:sz="4" w:space="0" w:color="auto"/>
+        </w:tblBorders>
+        <w:tblCellMar>
+          <w:left w:w="10" w:type="dxa"/>
+          <w:right w:w="10" w:type="dxa"/>
+        </w:tblCellMar>
+        <w:tblLook w:val="0000" w:firstRow="0" w:lastRow="0" w:firstColumn="0" w:lastColumn="0" w:noHBand="0" w:noVBand="0"/>
+      </w:tblPr>
+      <w:tblGrid>
+        <w:gridCol w:w="9092"/>
+      </w:tblGrid>
+      <w:tr>
+        <w:tblPrEx>
+          <w:tblCellMar>
+            <w:top w:w="0" w:type="dxa"/>
+            <w:bottom w:w="0" w:type="dxa"/>
+          </w:tblCellMar>
+        </w:tblPrEx>
+        <w:tc>
+          <w:tcPr>
+            <w:tcW w:w="0" w:type="auto"/>
+          </w:tcPr>
+          <w:p>
+            <w:r>
+              <w:t xml:space="preserve">En tant que joueur je souhaite pouvoir jouer </w:t>
+            </w:r>
+            <w:proofErr w:type="spellStart"/>
+            <w:r>
+              <w:t>a</w:t>
+            </w:r>
+            <w:proofErr w:type="spellEnd"/>
+            <w:r>
+              <w:t xml:space="preserve"> différents niveaux, afin de pouvoir éviter une </w:t>
+            </w:r>
+            <w:proofErr w:type="spellStart"/>
+            <w:r>
+              <w:t>répetition</w:t>
+            </w:r>
+            <w:proofErr w:type="spellEnd"/>
+            <w:r>
+              <w:t>.</w:t>
+            </w:r>
+          </w:p>
+        </w:tc>
+      </w:tr>
+      <w:tr>
+        <w:tblPrEx>
+          <w:tblCellMar>
+            <w:top w:w="0" w:type="dxa"/>
+            <w:bottom w:w="0" w:type="dxa"/>
+          </w:tblCellMar>
+        </w:tblPrEx>
+        <w:tc>
+          <w:tcPr>
+            <w:tcW w:w="0" w:type="auto"/>
+          </w:tcPr>
+          <w:p>
+            <w:pPr>
+              <w:jc w:val="center"/>
+            </w:pPr>
+            <w:r>
+              <w:t xml:space="preserve">Tests d'acceptance: </w:t>
+            </w:r>
+          </w:p>
+          <w:tbl>
+            <w:tblPr>
+              <w:tblW w:w="100" w:type="auto"/>
+              <w:tblCellMar>
+                <w:left w:w="10" w:type="dxa"/>
+                <w:right w:w="10" w:type="dxa"/>
+              </w:tblCellMar>
+              <w:tblLook w:val="0000" w:firstRow="0" w:lastRow="0" w:firstColumn="0" w:lastColumn="0" w:noHBand="0" w:noVBand="0"/>
+            </w:tblPr>
+            <w:tblGrid>
+              <w:gridCol w:w="1331"/>
+              <w:gridCol w:w="7438"/>
+            </w:tblGrid>
+            <w:tr>
+              <w:tblPrEx>
+                <w:tblCellMar>
+                  <w:top w:w="0" w:type="dxa"/>
+                  <w:bottom w:w="0" w:type="dxa"/>
+                </w:tblCellMar>
+              </w:tblPrEx>
+              <w:tc>
+                <w:tcPr>
+                  <w:tcW w:w="0" w:type="auto"/>
+                </w:tcPr>
+                <w:p>
+                  <w:r>
+                    <w:t>Niveau suivant</w:t>
+                  </w:r>
+                </w:p>
+              </w:tc>
+              <w:tc>
+                <w:tcPr>
+                  <w:tcW w:w="0" w:type="auto"/>
+                </w:tcPr>
+                <w:p>
+                  <w:r>
+                    <w:t xml:space="preserve">Depuis la partie, quand je fini le niveau actuel, je peux passer au niveau </w:t>
+                  </w:r>
+                  <w:proofErr w:type="spellStart"/>
+                  <w:r>
+                    <w:t>suppérieur</w:t>
+                  </w:r>
+                  <w:proofErr w:type="spellEnd"/>
+                  <w:r>
+                    <w:t>.</w:t>
+                  </w:r>
+                </w:p>
+              </w:tc>
+            </w:tr>
+            <w:tr>
+              <w:tblPrEx>
+                <w:tblCellMar>
+                  <w:top w:w="0" w:type="dxa"/>
+                  <w:bottom w:w="0" w:type="dxa"/>
+                </w:tblCellMar>
+              </w:tblPrEx>
+              <w:tc>
+                <w:tcPr>
+                  <w:tcW w:w="0" w:type="auto"/>
+                </w:tcPr>
+                <w:p>
+                  <w:r>
+                    <w:t>Affichage</w:t>
+                  </w:r>
+                </w:p>
+              </w:tc>
+              <w:tc>
+                <w:tcPr>
+                  <w:tcW w:w="0" w:type="auto"/>
+                </w:tcPr>
+                <w:p>
+                  <w:r>
+                    <w:t xml:space="preserve">Depuis la partie, quand je regarde en haut </w:t>
+                  </w:r>
+                  <w:proofErr w:type="spellStart"/>
+                  <w:r>
+                    <w:t>a</w:t>
+                  </w:r>
+                  <w:proofErr w:type="spellEnd"/>
+                  <w:r>
+                    <w:t xml:space="preserve"> gauche, je vois le niveau actuel</w:t>
+                  </w:r>
+                </w:p>
+              </w:tc>
+            </w:tr>
+          </w:tbl>
+          <w:p/>
+        </w:tc>
+      </w:tr>
+    </w:tbl>
+    <w:p/>
+    <w:p>
+      <w:pPr>
+        <w:pStyle w:val="Titre3"/>
+      </w:pPr>
+      <w:r>
+        <w:t>Obstacles</w:t>
+      </w:r>
+    </w:p>
+    <w:p>
+      <w:r>
+        <w:t>(Auteur: Mathis Olaya)</w:t>
+      </w:r>
+    </w:p>
+    <w:tbl>
+      <w:tblPr>
+        <w:tblW w:w="100" w:type="auto"/>
+        <w:tblBorders>
+          <w:top w:val="single" w:sz="4" w:space="0" w:color="auto"/>
+          <w:left w:val="single" w:sz="4" w:space="0" w:color="auto"/>
+          <w:bottom w:val="single" w:sz="4" w:space="0" w:color="auto"/>
+          <w:right w:val="single" w:sz="4" w:space="0" w:color="auto"/>
+          <w:insideH w:val="single" w:sz="4" w:space="0" w:color="auto"/>
+          <w:insideV w:val="single" w:sz="4" w:space="0" w:color="auto"/>
+        </w:tblBorders>
+        <w:tblCellMar>
+          <w:left w:w="10" w:type="dxa"/>
+          <w:right w:w="10" w:type="dxa"/>
+        </w:tblCellMar>
+        <w:tblLook w:val="0000" w:firstRow="0" w:lastRow="0" w:firstColumn="0" w:lastColumn="0" w:noHBand="0" w:noVBand="0"/>
+      </w:tblPr>
+      <w:tblGrid>
+        <w:gridCol w:w="9092"/>
+      </w:tblGrid>
+      <w:tr>
+        <w:tblPrEx>
+          <w:tblCellMar>
+            <w:top w:w="0" w:type="dxa"/>
+            <w:bottom w:w="0" w:type="dxa"/>
+          </w:tblCellMar>
+        </w:tblPrEx>
+        <w:tc>
+          <w:tcPr>
+            <w:tcW w:w="0" w:type="auto"/>
+          </w:tcPr>
+          <w:p>
+            <w:r>
+              <w:t>En tant que joueur je souhaite pouvoir avoir des obstacles, afin de me protéger des missiles ennemis.</w:t>
+            </w:r>
+          </w:p>
+        </w:tc>
+      </w:tr>
+      <w:tr>
+        <w:tblPrEx>
+          <w:tblCellMar>
+            <w:top w:w="0" w:type="dxa"/>
+            <w:bottom w:w="0" w:type="dxa"/>
+          </w:tblCellMar>
+        </w:tblPrEx>
+        <w:tc>
+          <w:tcPr>
+            <w:tcW w:w="0" w:type="auto"/>
+          </w:tcPr>
+          <w:p>
+            <w:pPr>
+              <w:jc w:val="center"/>
+            </w:pPr>
+            <w:r>
+              <w:t xml:space="preserve">Tests d'acceptance: </w:t>
+            </w:r>
+          </w:p>
+          <w:tbl>
+            <w:tblPr>
+              <w:tblW w:w="100" w:type="auto"/>
+              <w:tblCellMar>
+                <w:left w:w="10" w:type="dxa"/>
+                <w:right w:w="10" w:type="dxa"/>
+              </w:tblCellMar>
+              <w:tblLook w:val="0000" w:firstRow="0" w:lastRow="0" w:firstColumn="0" w:lastColumn="0" w:noHBand="0" w:noVBand="0"/>
+            </w:tblPr>
+            <w:tblGrid>
+              <w:gridCol w:w="953"/>
+              <w:gridCol w:w="8119"/>
+            </w:tblGrid>
+            <w:tr>
+              <w:tblPrEx>
+                <w:tblCellMar>
+                  <w:top w:w="0" w:type="dxa"/>
+                  <w:bottom w:w="0" w:type="dxa"/>
+                </w:tblCellMar>
+              </w:tblPrEx>
+              <w:tc>
+                <w:tcPr>
+                  <w:tcW w:w="0" w:type="auto"/>
+                </w:tcPr>
+                <w:p>
+                  <w:r>
+                    <w:t>Taille</w:t>
+                  </w:r>
+                </w:p>
+              </w:tc>
+              <w:tc>
+                <w:tcPr>
+                  <w:tcW w:w="0" w:type="auto"/>
+                </w:tcPr>
+                <w:p>
+                  <w:r>
+                    <w:t>Depuis la partie, quand je regarde les obstacles, ils ont une taille variant entre 100 unité et 200 de longueur</w:t>
+                  </w:r>
+                </w:p>
+              </w:tc>
+            </w:tr>
+            <w:tr>
+              <w:tblPrEx>
+                <w:tblCellMar>
+                  <w:top w:w="0" w:type="dxa"/>
+                  <w:bottom w:w="0" w:type="dxa"/>
+                </w:tblCellMar>
+              </w:tblPrEx>
+              <w:tc>
+                <w:tcPr>
+                  <w:tcW w:w="0" w:type="auto"/>
+                </w:tcPr>
+                <w:p>
+                  <w:r>
+                    <w:t>Position</w:t>
+                  </w:r>
+                </w:p>
+              </w:tc>
+              <w:tc>
+                <w:tcPr>
+                  <w:tcW w:w="0" w:type="auto"/>
+                </w:tcPr>
+                <w:p>
+                  <w:r>
+                    <w:t>Pendant la partie, quand je clic droit je peux poser des protections ou je clique dans une limite ou les tanks ni le joueur ne peuvent entrer.  (ex: impossible de poser une protection derrière le joueur)</w:t>
+                  </w:r>
+                </w:p>
+              </w:tc>
+            </w:tr>
+            <w:tr>
+              <w:tblPrEx>
+                <w:tblCellMar>
+                  <w:top w:w="0" w:type="dxa"/>
+                  <w:bottom w:w="0" w:type="dxa"/>
+                </w:tblCellMar>
+              </w:tblPrEx>
+              <w:tc>
+                <w:tcPr>
+                  <w:tcW w:w="0" w:type="auto"/>
+                </w:tcPr>
+                <w:p>
+                  <w:r>
+                    <w:t>Vie</w:t>
+                  </w:r>
+                </w:p>
+              </w:tc>
+              <w:tc>
+                <w:tcPr>
+                  <w:tcW w:w="0" w:type="auto"/>
+                </w:tcPr>
+                <w:p>
+                  <w:r>
+                    <w:t>Depuis la partie, quand je regarde les obstacles ils peuvent recevoir 5 balles avant de disparaître</w:t>
+                  </w:r>
+                </w:p>
+              </w:tc>
+            </w:tr>
+            <w:tr>
+              <w:tblPrEx>
+                <w:tblCellMar>
+                  <w:top w:w="0" w:type="dxa"/>
+                  <w:bottom w:w="0" w:type="dxa"/>
+                </w:tblCellMar>
+              </w:tblPrEx>
+              <w:tc>
+                <w:tcPr>
+                  <w:tcW w:w="0" w:type="auto"/>
+                </w:tcPr>
+                <w:p>
+                  <w:r>
+                    <w:t>Protection</w:t>
+                  </w:r>
+                </w:p>
+              </w:tc>
+              <w:tc>
+                <w:tcPr>
+                  <w:tcW w:w="0" w:type="auto"/>
+                </w:tcPr>
+                <w:p>
+                  <w:r>
+                    <w:t>Depuis la partie, quand un obstacle reçois une munition, la munition se supprime et l'obstacle perd un point de vie</w:t>
+                  </w:r>
+                </w:p>
+              </w:tc>
+            </w:tr>
+            <w:tr>
+              <w:tblPrEx>
+                <w:tblCellMar>
+                  <w:top w:w="0" w:type="dxa"/>
+                  <w:bottom w:w="0" w:type="dxa"/>
+                </w:tblCellMar>
+              </w:tblPrEx>
+              <w:tc>
+                <w:tcPr>
+                  <w:tcW w:w="0" w:type="auto"/>
+                </w:tcPr>
+                <w:p>
+                  <w:r>
+                    <w:t>Limite</w:t>
+                  </w:r>
+                </w:p>
+              </w:tc>
+              <w:tc>
+                <w:tcPr>
+                  <w:tcW w:w="0" w:type="auto"/>
+                </w:tcPr>
+                <w:p>
+                  <w:r>
+                    <w:t>Dans la partie, je peux poser au une protections toutes les 20 secondes</w:t>
+                  </w:r>
+                </w:p>
+              </w:tc>
+            </w:tr>
+            <w:tr>
+              <w:tblPrEx>
+                <w:tblCellMar>
+                  <w:top w:w="0" w:type="dxa"/>
+                  <w:bottom w:w="0" w:type="dxa"/>
+                </w:tblCellMar>
+              </w:tblPrEx>
+              <w:tc>
+                <w:tcPr>
+                  <w:tcW w:w="0" w:type="auto"/>
+                </w:tcPr>
+                <w:p>
+                  <w:proofErr w:type="spellStart"/>
+                  <w:r>
+                    <w:t>Cooldown</w:t>
+                  </w:r>
+                  <w:proofErr w:type="spellEnd"/>
+                </w:p>
+              </w:tc>
+              <w:tc>
+                <w:tcPr>
+                  <w:tcW w:w="0" w:type="auto"/>
+                </w:tcPr>
+                <w:p>
+                  <w:r>
+                    <w:t>Dans la partie je dois attendre 20 secondes, avant de pouvoir en replacer une</w:t>
+                  </w:r>
+                </w:p>
+              </w:tc>
+            </w:tr>
+          </w:tbl>
+          <w:p/>
+        </w:tc>
+      </w:tr>
+    </w:tbl>
+    <w:p/>
+    <w:p>
+      <w:pPr>
+        <w:pStyle w:val="Titre3"/>
+      </w:pPr>
+      <w:r>
+        <w:t>Ennemi</w:t>
+      </w:r>
+    </w:p>
+    <w:p>
+      <w:r>
+        <w:t>(Auteur: Mathis Olaya)</w:t>
+      </w:r>
+    </w:p>
+    <w:tbl>
+      <w:tblPr>
+        <w:tblW w:w="100" w:type="auto"/>
+        <w:tblBorders>
+          <w:top w:val="single" w:sz="4" w:space="0" w:color="auto"/>
+          <w:left w:val="single" w:sz="4" w:space="0" w:color="auto"/>
+          <w:bottom w:val="single" w:sz="4" w:space="0" w:color="auto"/>
+          <w:right w:val="single" w:sz="4" w:space="0" w:color="auto"/>
+          <w:insideH w:val="single" w:sz="4" w:space="0" w:color="auto"/>
+          <w:insideV w:val="single" w:sz="4" w:space="0" w:color="auto"/>
+        </w:tblBorders>
+        <w:tblCellMar>
+          <w:left w:w="10" w:type="dxa"/>
+          <w:right w:w="10" w:type="dxa"/>
+        </w:tblCellMar>
+        <w:tblLook w:val="0000" w:firstRow="0" w:lastRow="0" w:firstColumn="0" w:lastColumn="0" w:noHBand="0" w:noVBand="0"/>
+      </w:tblPr>
+      <w:tblGrid>
+        <w:gridCol w:w="9092"/>
+      </w:tblGrid>
+      <w:tr>
+        <w:tblPrEx>
+          <w:tblCellMar>
+            <w:top w:w="0" w:type="dxa"/>
+            <w:bottom w:w="0" w:type="dxa"/>
+          </w:tblCellMar>
+        </w:tblPrEx>
+        <w:tc>
+          <w:tcPr>
+            <w:tcW w:w="0" w:type="auto"/>
+          </w:tcPr>
+          <w:p>
+            <w:r>
+              <w:t>En tant que joueur  je souhaite combattre contre des ennemis  afin d'ajouter de la difficulté au jeu</w:t>
+            </w:r>
+          </w:p>
+        </w:tc>
+      </w:tr>
+      <w:tr>
+        <w:tblPrEx>
+          <w:tblCellMar>
+            <w:top w:w="0" w:type="dxa"/>
+            <w:bottom w:w="0" w:type="dxa"/>
+          </w:tblCellMar>
+        </w:tblPrEx>
+        <w:tc>
+          <w:tcPr>
+            <w:tcW w:w="0" w:type="auto"/>
+          </w:tcPr>
+          <w:p>
+            <w:pPr>
+              <w:jc w:val="center"/>
+            </w:pPr>
+            <w:r>
+              <w:t xml:space="preserve">Tests d'acceptance: </w:t>
+            </w:r>
+          </w:p>
+          <w:tbl>
+            <w:tblPr>
+              <w:tblW w:w="100" w:type="auto"/>
+              <w:tblCellMar>
+                <w:left w:w="10" w:type="dxa"/>
+                <w:right w:w="10" w:type="dxa"/>
+              </w:tblCellMar>
+              <w:tblLook w:val="0000" w:firstRow="0" w:lastRow="0" w:firstColumn="0" w:lastColumn="0" w:noHBand="0" w:noVBand="0"/>
+            </w:tblPr>
+            <w:tblGrid>
+              <w:gridCol w:w="1212"/>
+              <w:gridCol w:w="7860"/>
+            </w:tblGrid>
+            <w:tr>
+              <w:tblPrEx>
+                <w:tblCellMar>
+                  <w:top w:w="0" w:type="dxa"/>
+                  <w:bottom w:w="0" w:type="dxa"/>
+                </w:tblCellMar>
+              </w:tblPrEx>
+              <w:tc>
+                <w:tcPr>
+                  <w:tcW w:w="0" w:type="auto"/>
+                </w:tcPr>
+                <w:p>
+                  <w:r>
+                    <w:t>Lancement</w:t>
+                  </w:r>
+                </w:p>
+              </w:tc>
+              <w:tc>
+                <w:tcPr>
+                  <w:tcW w:w="0" w:type="auto"/>
+                </w:tcPr>
+                <w:p>
+                  <w:r>
+                    <w:t>Au lancement du jeu, un nombre X d'ennemi apparaissent en dehors de l'écran et avance jusqu'à une position fixe à une certaine position X, Y.</w:t>
+                  </w:r>
+                </w:p>
+              </w:tc>
+            </w:tr>
+            <w:tr>
+              <w:tblPrEx>
+                <w:tblCellMar>
+                  <w:top w:w="0" w:type="dxa"/>
+                  <w:bottom w:w="0" w:type="dxa"/>
+                </w:tblCellMar>
+              </w:tblPrEx>
+              <w:tc>
+                <w:tcPr>
+                  <w:tcW w:w="0" w:type="auto"/>
+                </w:tcPr>
+                <w:p>
+                  <w:r>
+                    <w:t>Déplacement</w:t>
+                  </w:r>
+                </w:p>
+              </w:tc>
+              <w:tc>
+                <w:tcPr>
+                  <w:tcW w:w="0" w:type="auto"/>
+                </w:tcPr>
+                <w:p>
+                  <w:r>
+                    <w:t>Durant la partie, quand je regarde les ennemis, ils ne peuvent pas se déplacer</w:t>
+                  </w:r>
+                </w:p>
+              </w:tc>
+            </w:tr>
+            <w:tr>
+              <w:tblPrEx>
+                <w:tblCellMar>
+                  <w:top w:w="0" w:type="dxa"/>
+                  <w:bottom w:w="0" w:type="dxa"/>
+                </w:tblCellMar>
+              </w:tblPrEx>
+              <w:tc>
+                <w:tcPr>
+                  <w:tcW w:w="0" w:type="auto"/>
+                </w:tcPr>
+                <w:p>
+                  <w:r>
+                    <w:t>Tire</w:t>
+                  </w:r>
+                </w:p>
+              </w:tc>
+              <w:tc>
+                <w:tcPr>
+                  <w:tcW w:w="0" w:type="auto"/>
+                </w:tcPr>
+                <w:p>
+                  <w:r>
+                    <w:t>Depuis le jeu, quand je regarde les ennemis  ils peuvent me tirer dessus en visant ma position.</w:t>
+                  </w:r>
+                </w:p>
+              </w:tc>
+            </w:tr>
+            <w:tr>
+              <w:tblPrEx>
+                <w:tblCellMar>
+                  <w:top w:w="0" w:type="dxa"/>
+                  <w:bottom w:w="0" w:type="dxa"/>
+                </w:tblCellMar>
+              </w:tblPrEx>
+              <w:tc>
+                <w:tcPr>
+                  <w:tcW w:w="0" w:type="auto"/>
+                </w:tcPr>
+                <w:p>
+                  <w:r>
+                    <w:t>Délai tire</w:t>
+                  </w:r>
+                </w:p>
+              </w:tc>
+              <w:tc>
+                <w:tcPr>
+                  <w:tcW w:w="0" w:type="auto"/>
+                </w:tcPr>
+                <w:p>
+                  <w:r>
+                    <w:t>Depuis le jeu quand je regarde les ennemis, ils doivent attendre un délai avant de pouvoir retirer</w:t>
+                  </w:r>
+                </w:p>
+              </w:tc>
+            </w:tr>
+            <w:tr>
+              <w:tblPrEx>
+                <w:tblCellMar>
+                  <w:top w:w="0" w:type="dxa"/>
+                  <w:bottom w:w="0" w:type="dxa"/>
+                </w:tblCellMar>
+              </w:tblPrEx>
+              <w:tc>
+                <w:tcPr>
+                  <w:tcW w:w="0" w:type="auto"/>
+                </w:tcPr>
+                <w:p>
+                  <w:proofErr w:type="spellStart"/>
+                  <w:r>
+                    <w:t>Sprites</w:t>
+                  </w:r>
+                  <w:proofErr w:type="spellEnd"/>
+                </w:p>
+              </w:tc>
+              <w:tc>
+                <w:tcPr>
+                  <w:tcW w:w="0" w:type="auto"/>
+                </w:tcPr>
+                <w:p>
+                  <w:r>
+                    <w:t>Durant la partie, quand je regarde les ennemis, ce sont des tanks.</w:t>
+                  </w:r>
+                </w:p>
+              </w:tc>
+            </w:tr>
+            <w:tr>
+              <w:tblPrEx>
+                <w:tblCellMar>
+                  <w:top w:w="0" w:type="dxa"/>
+                  <w:bottom w:w="0" w:type="dxa"/>
+                </w:tblCellMar>
+              </w:tblPrEx>
+              <w:tc>
+                <w:tcPr>
+                  <w:tcW w:w="0" w:type="auto"/>
+                </w:tcPr>
+                <w:p>
+                  <w:r>
+                    <w:t>Points de vie</w:t>
+                  </w:r>
+                </w:p>
+              </w:tc>
+              <w:tc>
+                <w:tcPr>
+                  <w:tcW w:w="0" w:type="auto"/>
+                </w:tcPr>
+                <w:p>
+                  <w:r>
+                    <w:t>Dans le jeu, quand je regarde au-dessus des ennemis, ils ont une barre de HP (ils résistent à 2 tirs).</w:t>
+                  </w:r>
+                </w:p>
+              </w:tc>
+            </w:tr>
+            <w:tr>
+              <w:tblPrEx>
+                <w:tblCellMar>
+                  <w:top w:w="0" w:type="dxa"/>
+                  <w:bottom w:w="0" w:type="dxa"/>
+                </w:tblCellMar>
+              </w:tblPrEx>
+              <w:tc>
+                <w:tcPr>
+                  <w:tcW w:w="0" w:type="auto"/>
+                </w:tcPr>
+                <w:p>
+                  <w:proofErr w:type="spellStart"/>
+                  <w:r>
+                    <w:t>Dégats</w:t>
+                  </w:r>
+                  <w:proofErr w:type="spellEnd"/>
+                </w:p>
+              </w:tc>
+              <w:tc>
+                <w:tcPr>
+                  <w:tcW w:w="0" w:type="auto"/>
+                </w:tcPr>
+                <w:p>
+                  <w:r>
+                    <w:t>Dans le jeu, quand je touche un ennemi avec une balle, il perd des points de vie.</w:t>
+                  </w:r>
+                </w:p>
+              </w:tc>
+            </w:tr>
+            <w:tr>
+              <w:tblPrEx>
+                <w:tblCellMar>
+                  <w:top w:w="0" w:type="dxa"/>
+                  <w:bottom w:w="0" w:type="dxa"/>
+                </w:tblCellMar>
+              </w:tblPrEx>
+              <w:tc>
+                <w:tcPr>
+                  <w:tcW w:w="0" w:type="auto"/>
+                </w:tcPr>
+                <w:p>
+                  <w:r>
+                    <w:t>Mort</w:t>
+                  </w:r>
+                </w:p>
+              </w:tc>
+              <w:tc>
+                <w:tcPr>
+                  <w:tcW w:w="0" w:type="auto"/>
+                </w:tcPr>
+                <w:p>
+                  <w:r>
+                    <w:t>Dans le jeu quand un ennemi n'a plus de point de vie, il meurt et disparait</w:t>
+                  </w:r>
+                </w:p>
+              </w:tc>
+            </w:tr>
+          </w:tbl>
+          <w:p/>
+        </w:tc>
+      </w:tr>
+    </w:tbl>
+    <w:p/>
+    <w:p>
+      <w:pPr>
+        <w:pStyle w:val="Titre3"/>
+      </w:pPr>
+      <w:r>
+        <w:t>Joueur</w:t>
+      </w:r>
+    </w:p>
+    <w:p>
+      <w:r>
+        <w:lastRenderedPageBreak/>
+        <w:t>(Auteur: Mathis Olaya)</w:t>
+      </w:r>
+    </w:p>
+    <w:tbl>
+      <w:tblPr>
+        <w:tblW w:w="100" w:type="auto"/>
+        <w:tblBorders>
+          <w:top w:val="single" w:sz="4" w:space="0" w:color="auto"/>
+          <w:left w:val="single" w:sz="4" w:space="0" w:color="auto"/>
+          <w:bottom w:val="single" w:sz="4" w:space="0" w:color="auto"/>
+          <w:right w:val="single" w:sz="4" w:space="0" w:color="auto"/>
+          <w:insideH w:val="single" w:sz="4" w:space="0" w:color="auto"/>
+          <w:insideV w:val="single" w:sz="4" w:space="0" w:color="auto"/>
+        </w:tblBorders>
+        <w:tblCellMar>
+          <w:left w:w="10" w:type="dxa"/>
+          <w:right w:w="10" w:type="dxa"/>
+        </w:tblCellMar>
+        <w:tblLook w:val="0000" w:firstRow="0" w:lastRow="0" w:firstColumn="0" w:lastColumn="0" w:noHBand="0" w:noVBand="0"/>
+      </w:tblPr>
+      <w:tblGrid>
+        <w:gridCol w:w="9092"/>
+      </w:tblGrid>
+      <w:tr>
+        <w:tblPrEx>
+          <w:tblCellMar>
+            <w:top w:w="0" w:type="dxa"/>
+            <w:bottom w:w="0" w:type="dxa"/>
+          </w:tblCellMar>
+        </w:tblPrEx>
+        <w:tc>
+          <w:tcPr>
+            <w:tcW w:w="0" w:type="auto"/>
+          </w:tcPr>
+          <w:p>
+            <w:r>
+              <w:t xml:space="preserve">En tant que joueur, je souhaite avoir un personnage </w:t>
+            </w:r>
+            <w:proofErr w:type="spellStart"/>
+            <w:r>
+              <w:t>a</w:t>
+            </w:r>
+            <w:proofErr w:type="spellEnd"/>
+            <w:r>
+              <w:t xml:space="preserve"> déplacer, pour interagir avec le jeu</w:t>
+            </w:r>
+          </w:p>
+        </w:tc>
+      </w:tr>
+      <w:tr>
+        <w:tblPrEx>
+          <w:tblCellMar>
+            <w:top w:w="0" w:type="dxa"/>
+            <w:bottom w:w="0" w:type="dxa"/>
+          </w:tblCellMar>
+        </w:tblPrEx>
+        <w:tc>
+          <w:tcPr>
+            <w:tcW w:w="0" w:type="auto"/>
+          </w:tcPr>
+          <w:p>
+            <w:pPr>
+              <w:jc w:val="center"/>
+            </w:pPr>
+            <w:r>
+              <w:t xml:space="preserve">Tests d'acceptance: </w:t>
+            </w:r>
+          </w:p>
+          <w:tbl>
+            <w:tblPr>
+              <w:tblW w:w="100" w:type="auto"/>
+              <w:tblCellMar>
+                <w:left w:w="10" w:type="dxa"/>
+                <w:right w:w="10" w:type="dxa"/>
+              </w:tblCellMar>
+              <w:tblLook w:val="0000" w:firstRow="0" w:lastRow="0" w:firstColumn="0" w:lastColumn="0" w:noHBand="0" w:noVBand="0"/>
+            </w:tblPr>
+            <w:tblGrid>
+              <w:gridCol w:w="2090"/>
+              <w:gridCol w:w="6982"/>
+            </w:tblGrid>
+            <w:tr>
+              <w:tblPrEx>
+                <w:tblCellMar>
+                  <w:top w:w="0" w:type="dxa"/>
+                  <w:bottom w:w="0" w:type="dxa"/>
+                </w:tblCellMar>
+              </w:tblPrEx>
+              <w:tc>
+                <w:tcPr>
+                  <w:tcW w:w="0" w:type="auto"/>
+                </w:tcPr>
+                <w:p>
+                  <w:r>
+                    <w:t>Déplacement</w:t>
+                  </w:r>
+                </w:p>
+              </w:tc>
+              <w:tc>
+                <w:tcPr>
+                  <w:tcW w:w="0" w:type="auto"/>
+                </w:tcPr>
+                <w:p>
+                  <w:r>
+                    <w:t>Depuis le jeu,  en appuyant sur certaines touches, mon joueur se déplace sur l'axe X.</w:t>
+                  </w:r>
+                </w:p>
+              </w:tc>
+            </w:tr>
+            <w:tr>
+              <w:tblPrEx>
+                <w:tblCellMar>
+                  <w:top w:w="0" w:type="dxa"/>
+                  <w:bottom w:w="0" w:type="dxa"/>
+                </w:tblCellMar>
+              </w:tblPrEx>
+              <w:tc>
+                <w:tcPr>
+                  <w:tcW w:w="0" w:type="auto"/>
+                </w:tcPr>
+                <w:p>
+                  <w:r>
+                    <w:t>Touches de déplacement</w:t>
+                  </w:r>
+                </w:p>
+              </w:tc>
+              <w:tc>
+                <w:tcPr>
+                  <w:tcW w:w="0" w:type="auto"/>
+                </w:tcPr>
+                <w:p>
+                  <w:r>
+                    <w:t>Dans le jeu, quand je clique sur A,D mon personnage se déplace sur un côté.</w:t>
+                  </w:r>
+                </w:p>
+              </w:tc>
+            </w:tr>
+            <w:tr>
+              <w:tblPrEx>
+                <w:tblCellMar>
+                  <w:top w:w="0" w:type="dxa"/>
+                  <w:bottom w:w="0" w:type="dxa"/>
+                </w:tblCellMar>
+              </w:tblPrEx>
+              <w:tc>
+                <w:tcPr>
+                  <w:tcW w:w="0" w:type="auto"/>
+                </w:tcPr>
+                <w:p>
+                  <w:r>
+                    <w:t>Limite</w:t>
+                  </w:r>
+                </w:p>
+              </w:tc>
+              <w:tc>
+                <w:tcPr>
+                  <w:tcW w:w="0" w:type="auto"/>
+                </w:tcPr>
+                <w:p>
+                  <w:r>
+                    <w:t>Depuis le jeu quand je me déplace je ne peux pas sortir de la bordure de l'écran avec une marge de 50.</w:t>
+                  </w:r>
+                </w:p>
+              </w:tc>
+            </w:tr>
+            <w:tr>
+              <w:tblPrEx>
+                <w:tblCellMar>
+                  <w:top w:w="0" w:type="dxa"/>
+                  <w:bottom w:w="0" w:type="dxa"/>
+                </w:tblCellMar>
+              </w:tblPrEx>
+              <w:tc>
+                <w:tcPr>
+                  <w:tcW w:w="0" w:type="auto"/>
+                </w:tcPr>
+                <w:p>
+                  <w:r>
+                    <w:t>Tir</w:t>
+                  </w:r>
+                </w:p>
+              </w:tc>
+              <w:tc>
+                <w:tcPr>
+                  <w:tcW w:w="0" w:type="auto"/>
+                </w:tcPr>
+                <w:p>
+                  <w:r>
+                    <w:t>Depuis le jeu, quand je clique sur le bouton gauche de ma souris, le joueur tire une munition qui part tout droit (verticalement)</w:t>
+                  </w:r>
+                </w:p>
+              </w:tc>
+            </w:tr>
+            <w:tr>
+              <w:tblPrEx>
+                <w:tblCellMar>
+                  <w:top w:w="0" w:type="dxa"/>
+                  <w:bottom w:w="0" w:type="dxa"/>
+                </w:tblCellMar>
+              </w:tblPrEx>
+              <w:tc>
+                <w:tcPr>
+                  <w:tcW w:w="0" w:type="auto"/>
+                </w:tcPr>
+                <w:p>
+                  <w:r>
+                    <w:t>Délai</w:t>
+                  </w:r>
+                </w:p>
+              </w:tc>
+              <w:tc>
+                <w:tcPr>
+                  <w:tcW w:w="0" w:type="auto"/>
+                </w:tcPr>
+                <w:p>
+                  <w:r>
+                    <w:t>Dans le jeu, après avoir tiré,  je ne peux plus tirer pendant 200 millisecondes.</w:t>
+                  </w:r>
+                </w:p>
+              </w:tc>
+            </w:tr>
+            <w:tr>
+              <w:tblPrEx>
+                <w:tblCellMar>
+                  <w:top w:w="0" w:type="dxa"/>
+                  <w:bottom w:w="0" w:type="dxa"/>
+                </w:tblCellMar>
+              </w:tblPrEx>
+              <w:tc>
+                <w:tcPr>
+                  <w:tcW w:w="0" w:type="auto"/>
+                </w:tcPr>
+                <w:p>
+                  <w:r>
+                    <w:t>Munitions</w:t>
+                  </w:r>
+                </w:p>
+              </w:tc>
+              <w:tc>
+                <w:tcPr>
+                  <w:tcW w:w="0" w:type="auto"/>
+                </w:tcPr>
+                <w:p>
+                  <w:r>
+                    <w:t>Dans le jeu, quand je regarde en bas, j'ai une limite de 30 munitions.</w:t>
+                  </w:r>
+                </w:p>
+              </w:tc>
+            </w:tr>
+            <w:tr>
+              <w:tblPrEx>
+                <w:tblCellMar>
+                  <w:top w:w="0" w:type="dxa"/>
+                  <w:bottom w:w="0" w:type="dxa"/>
+                </w:tblCellMar>
+              </w:tblPrEx>
+              <w:tc>
+                <w:tcPr>
+                  <w:tcW w:w="0" w:type="auto"/>
+                </w:tcPr>
+                <w:p>
+                  <w:r>
+                    <w:t>Chargement de l'arme</w:t>
+                  </w:r>
+                </w:p>
+              </w:tc>
+              <w:tc>
+                <w:tcPr>
+                  <w:tcW w:w="0" w:type="auto"/>
+                </w:tcPr>
+                <w:p>
+                  <w:r>
+                    <w:t>Depuis le jeu,  quand le joueur appuie sur 'R' et si le joueur a moins de 30 munitions, l'arme se recharge durant 1.5 seconde et le joueur ne peut plus tirer.</w:t>
+                  </w:r>
+                </w:p>
+              </w:tc>
+            </w:tr>
+            <w:tr>
+              <w:tblPrEx>
+                <w:tblCellMar>
+                  <w:top w:w="0" w:type="dxa"/>
+                  <w:bottom w:w="0" w:type="dxa"/>
+                </w:tblCellMar>
+              </w:tblPrEx>
+              <w:tc>
+                <w:tcPr>
+                  <w:tcW w:w="0" w:type="auto"/>
+                </w:tcPr>
+                <w:p>
+                  <w:r>
+                    <w:t>Calcul de trajectoire de la munition</w:t>
+                  </w:r>
+                </w:p>
+              </w:tc>
+              <w:tc>
+                <w:tcPr>
+                  <w:tcW w:w="0" w:type="auto"/>
+                </w:tcPr>
+                <w:p>
+                  <w:r>
+                    <w:t>Depuis le jeu quand une balle sort de l'écran elle se supprime.</w:t>
+                  </w:r>
+                </w:p>
+              </w:tc>
+            </w:tr>
+            <w:tr>
+              <w:tblPrEx>
+                <w:tblCellMar>
+                  <w:top w:w="0" w:type="dxa"/>
+                  <w:bottom w:w="0" w:type="dxa"/>
+                </w:tblCellMar>
+              </w:tblPrEx>
+              <w:tc>
+                <w:tcPr>
+                  <w:tcW w:w="0" w:type="auto"/>
+                </w:tcPr>
+                <w:p>
+                  <w:r>
+                    <w:t>Points de vie</w:t>
+                  </w:r>
+                </w:p>
+              </w:tc>
+              <w:tc>
+                <w:tcPr>
+                  <w:tcW w:w="0" w:type="auto"/>
+                </w:tcPr>
+                <w:p>
+                  <w:r>
+                    <w:t>Depuis la partie mon joueur a 3 de points de vie et ceux-ci peuvent être  vérifié en regardant en bas à gauche de l'écran</w:t>
+                  </w:r>
+                </w:p>
+              </w:tc>
+            </w:tr>
+            <w:tr>
+              <w:tblPrEx>
+                <w:tblCellMar>
+                  <w:top w:w="0" w:type="dxa"/>
+                  <w:bottom w:w="0" w:type="dxa"/>
+                </w:tblCellMar>
+              </w:tblPrEx>
+              <w:tc>
+                <w:tcPr>
+                  <w:tcW w:w="0" w:type="auto"/>
+                </w:tcPr>
+                <w:p>
+                  <w:r>
+                    <w:t>Dégâts personnels</w:t>
+                  </w:r>
+                </w:p>
+              </w:tc>
+              <w:tc>
+                <w:tcPr>
+                  <w:tcW w:w="0" w:type="auto"/>
+                </w:tcPr>
+                <w:p>
+                  <w:r>
+                    <w:t xml:space="preserve">Dans le jeu, quand je me fais toucher par une balle, je </w:t>
+                  </w:r>
+                  <w:proofErr w:type="spellStart"/>
+                  <w:r>
+                    <w:t>perd</w:t>
+                  </w:r>
+                  <w:proofErr w:type="spellEnd"/>
+                  <w:r>
+                    <w:t xml:space="preserve"> des points de vie.</w:t>
+                  </w:r>
+                </w:p>
+              </w:tc>
+            </w:tr>
+            <w:tr>
+              <w:tblPrEx>
+                <w:tblCellMar>
+                  <w:top w:w="0" w:type="dxa"/>
+                  <w:bottom w:w="0" w:type="dxa"/>
+                </w:tblCellMar>
+              </w:tblPrEx>
+              <w:tc>
+                <w:tcPr>
+                  <w:tcW w:w="0" w:type="auto"/>
+                </w:tcPr>
+                <w:p>
+                  <w:r>
+                    <w:t>Mort</w:t>
+                  </w:r>
+                </w:p>
+              </w:tc>
+              <w:tc>
+                <w:tcPr>
+                  <w:tcW w:w="0" w:type="auto"/>
+                </w:tcPr>
+                <w:p>
+                  <w:r>
+                    <w:t xml:space="preserve">Dans le jeu quand je n'ai plus de points de vie je </w:t>
+                  </w:r>
+                  <w:proofErr w:type="spellStart"/>
+                  <w:r>
+                    <w:t>meurt</w:t>
+                  </w:r>
+                  <w:proofErr w:type="spellEnd"/>
+                  <w:r>
+                    <w:t xml:space="preserve"> et la partie se finit</w:t>
+                  </w:r>
+                </w:p>
+              </w:tc>
+            </w:tr>
+          </w:tbl>
+          <w:p/>
+        </w:tc>
+      </w:tr>
+    </w:tbl>
+    <w:p/>
+    <w:p>
+      <w:pPr>
+        <w:pStyle w:val="Titre3"/>
+      </w:pPr>
+      <w:r>
+        <w:t>Lancement</w:t>
+      </w:r>
+    </w:p>
+    <w:p>
+      <w:r>
+        <w:t>(Auteur: Mathis Olaya)</w:t>
+      </w:r>
+    </w:p>
+    <w:tbl>
+      <w:tblPr>
+        <w:tblW w:w="100" w:type="auto"/>
+        <w:tblBorders>
+          <w:top w:val="single" w:sz="4" w:space="0" w:color="auto"/>
+          <w:left w:val="single" w:sz="4" w:space="0" w:color="auto"/>
+          <w:bottom w:val="single" w:sz="4" w:space="0" w:color="auto"/>
+          <w:right w:val="single" w:sz="4" w:space="0" w:color="auto"/>
+          <w:insideH w:val="single" w:sz="4" w:space="0" w:color="auto"/>
+          <w:insideV w:val="single" w:sz="4" w:space="0" w:color="auto"/>
+        </w:tblBorders>
+        <w:tblCellMar>
+          <w:left w:w="10" w:type="dxa"/>
+          <w:right w:w="10" w:type="dxa"/>
+        </w:tblCellMar>
+        <w:tblLook w:val="0000" w:firstRow="0" w:lastRow="0" w:firstColumn="0" w:lastColumn="0" w:noHBand="0" w:noVBand="0"/>
+      </w:tblPr>
+      <w:tblGrid>
+        <w:gridCol w:w="9092"/>
+      </w:tblGrid>
+      <w:tr>
+        <w:tblPrEx>
+          <w:tblCellMar>
+            <w:top w:w="0" w:type="dxa"/>
+            <w:bottom w:w="0" w:type="dxa"/>
+          </w:tblCellMar>
+        </w:tblPrEx>
+        <w:tc>
+          <w:tcPr>
+            <w:tcW w:w="0" w:type="auto"/>
+          </w:tcPr>
+          <w:p>
+            <w:r>
+              <w:t>En tant que joueur je souhaite pouvoir lancer le jeu afin de pouvoir y jouer</w:t>
+            </w:r>
+          </w:p>
+        </w:tc>
+      </w:tr>
+      <w:tr>
+        <w:tblPrEx>
+          <w:tblCellMar>
+            <w:top w:w="0" w:type="dxa"/>
+            <w:bottom w:w="0" w:type="dxa"/>
+          </w:tblCellMar>
+        </w:tblPrEx>
+        <w:tc>
+          <w:tcPr>
+            <w:tcW w:w="0" w:type="auto"/>
+          </w:tcPr>
+          <w:p>
+            <w:pPr>
+              <w:jc w:val="center"/>
+            </w:pPr>
+            <w:r>
+              <w:t xml:space="preserve">Tests d'acceptance: </w:t>
+            </w:r>
+          </w:p>
+          <w:tbl>
+            <w:tblPr>
+              <w:tblW w:w="100" w:type="auto"/>
+              <w:tblCellMar>
+                <w:left w:w="10" w:type="dxa"/>
+                <w:right w:w="10" w:type="dxa"/>
+              </w:tblCellMar>
+              <w:tblLook w:val="0000" w:firstRow="0" w:lastRow="0" w:firstColumn="0" w:lastColumn="0" w:noHBand="0" w:noVBand="0"/>
+            </w:tblPr>
+            <w:tblGrid>
+              <w:gridCol w:w="818"/>
+              <w:gridCol w:w="8254"/>
+            </w:tblGrid>
+            <w:tr>
+              <w:tblPrEx>
+                <w:tblCellMar>
+                  <w:top w:w="0" w:type="dxa"/>
+                  <w:bottom w:w="0" w:type="dxa"/>
+                </w:tblCellMar>
+              </w:tblPrEx>
+              <w:tc>
+                <w:tcPr>
+                  <w:tcW w:w="0" w:type="auto"/>
+                </w:tcPr>
+                <w:p>
+                  <w:r>
+                    <w:t>Menu</w:t>
+                  </w:r>
+                </w:p>
+              </w:tc>
+              <w:tc>
+                <w:tcPr>
+                  <w:tcW w:w="0" w:type="auto"/>
+                </w:tcPr>
+                <w:p>
+                  <w:r>
+                    <w:t>Depuis le bureau, quand je lance le jeu j'arrive sur un écran de menu avec le nom du jeu ainsi qu'un bouton "Start"</w:t>
+                  </w:r>
+                </w:p>
+              </w:tc>
+            </w:tr>
+            <w:tr>
+              <w:tblPrEx>
+                <w:tblCellMar>
+                  <w:top w:w="0" w:type="dxa"/>
+                  <w:bottom w:w="0" w:type="dxa"/>
+                </w:tblCellMar>
+              </w:tblPrEx>
+              <w:tc>
+                <w:tcPr>
+                  <w:tcW w:w="0" w:type="auto"/>
+                </w:tcPr>
+                <w:p>
+                  <w:r>
+                    <w:t>Bouton</w:t>
+                  </w:r>
+                </w:p>
+              </w:tc>
+              <w:tc>
+                <w:tcPr>
+                  <w:tcW w:w="0" w:type="auto"/>
+                </w:tcPr>
+                <w:p>
+                  <w:r>
+                    <w:t>Depuis le menu  quand je clique sur le bouton start le niveau se lance avec le joueur, ennemi, obstacle qui apparaissent</w:t>
+                  </w:r>
+                </w:p>
+              </w:tc>
+            </w:tr>
+            <w:tr>
+              <w:tblPrEx>
+                <w:tblCellMar>
+                  <w:top w:w="0" w:type="dxa"/>
+                  <w:bottom w:w="0" w:type="dxa"/>
+                </w:tblCellMar>
+              </w:tblPrEx>
+              <w:tc>
+                <w:tcPr>
+                  <w:tcW w:w="0" w:type="auto"/>
+                </w:tcPr>
+                <w:p>
+                  <w:r>
+                    <w:t>Tank</w:t>
+                  </w:r>
+                </w:p>
+              </w:tc>
+              <w:tc>
+                <w:tcPr>
+                  <w:tcW w:w="0" w:type="auto"/>
+                </w:tcPr>
+                <w:p>
+                  <w:r>
+                    <w:t>Dans le jeu quand les ennemis apparaissent ils ne se chevauchent pas.</w:t>
+                  </w:r>
+                </w:p>
+              </w:tc>
+            </w:tr>
+            <w:tr>
+              <w:tblPrEx>
+                <w:tblCellMar>
+                  <w:top w:w="0" w:type="dxa"/>
+                  <w:bottom w:w="0" w:type="dxa"/>
+                </w:tblCellMar>
+              </w:tblPrEx>
+              <w:tc>
+                <w:tcPr>
+                  <w:tcW w:w="0" w:type="auto"/>
+                </w:tcPr>
+                <w:p>
+                  <w:r>
+                    <w:t>Relancer</w:t>
+                  </w:r>
+                </w:p>
+              </w:tc>
+              <w:tc>
+                <w:tcPr>
+                  <w:tcW w:w="0" w:type="auto"/>
+                </w:tcPr>
+                <w:p>
+                  <w:r>
+                    <w:t xml:space="preserve">A la fin de la partie, quand </w:t>
+                  </w:r>
+                  <w:proofErr w:type="spellStart"/>
+                  <w:r>
+                    <w:t>jappuie</w:t>
+                  </w:r>
+                  <w:proofErr w:type="spellEnd"/>
+                  <w:r>
+                    <w:t xml:space="preserve"> sur restart, je peux rejouer une partie</w:t>
+                  </w:r>
+                </w:p>
+              </w:tc>
+            </w:tr>
+            <w:tr>
+              <w:tblPrEx>
+                <w:tblCellMar>
+                  <w:top w:w="0" w:type="dxa"/>
+                  <w:bottom w:w="0" w:type="dxa"/>
+                </w:tblCellMar>
+              </w:tblPrEx>
+              <w:tc>
+                <w:tcPr>
+                  <w:tcW w:w="0" w:type="auto"/>
+                </w:tcPr>
+                <w:p>
+                  <w:r>
+                    <w:t>Interface</w:t>
+                  </w:r>
+                </w:p>
+              </w:tc>
+              <w:tc>
+                <w:tcPr>
+                  <w:tcW w:w="0" w:type="auto"/>
+                </w:tcPr>
+                <w:p>
+                  <w:r>
+                    <w:t>Au lancement du jeu,  il y a une interface fonctionnel  avec les boutons jouer, et quitter</w:t>
+                  </w:r>
+                </w:p>
+              </w:tc>
+            </w:tr>
+            <w:tr>
+              <w:tblPrEx>
+                <w:tblCellMar>
+                  <w:top w:w="0" w:type="dxa"/>
+                  <w:bottom w:w="0" w:type="dxa"/>
+                </w:tblCellMar>
+              </w:tblPrEx>
+              <w:tc>
+                <w:tcPr>
+                  <w:tcW w:w="0" w:type="auto"/>
+                </w:tcPr>
+                <w:p>
+                  <w:r>
+                    <w:lastRenderedPageBreak/>
+                    <w:t>Pause</w:t>
+                  </w:r>
+                </w:p>
+              </w:tc>
+              <w:tc>
+                <w:tcPr>
+                  <w:tcW w:w="0" w:type="auto"/>
+                </w:tcPr>
+                <w:p>
+                  <w:r>
+                    <w:t>Dans la partie, quand le joueur appuie sur ESC, un menu de pause s'ouvre</w:t>
+                  </w:r>
+                </w:p>
+              </w:tc>
+            </w:tr>
+          </w:tbl>
+          <w:p/>
+        </w:tc>
+      </w:tr>
+    </w:tbl>
+    <w:p/>
+    <w:p>
+      <w:pPr>
+        <w:pStyle w:val="Titre3"/>
+      </w:pPr>
+      <w:r>
+        <w:t>Collisions</w:t>
+      </w:r>
+    </w:p>
+    <w:p>
+      <w:r>
+        <w:t>(Auteur: Mathis Olaya)</w:t>
+      </w:r>
+    </w:p>
+    <w:tbl>
+      <w:tblPr>
+        <w:tblW w:w="100" w:type="auto"/>
+        <w:tblBorders>
+          <w:top w:val="single" w:sz="4" w:space="0" w:color="auto"/>
+          <w:left w:val="single" w:sz="4" w:space="0" w:color="auto"/>
+          <w:bottom w:val="single" w:sz="4" w:space="0" w:color="auto"/>
+          <w:right w:val="single" w:sz="4" w:space="0" w:color="auto"/>
+          <w:insideH w:val="single" w:sz="4" w:space="0" w:color="auto"/>
+          <w:insideV w:val="single" w:sz="4" w:space="0" w:color="auto"/>
+        </w:tblBorders>
+        <w:tblCellMar>
+          <w:left w:w="10" w:type="dxa"/>
+          <w:right w:w="10" w:type="dxa"/>
+        </w:tblCellMar>
+        <w:tblLook w:val="0000" w:firstRow="0" w:lastRow="0" w:firstColumn="0" w:lastColumn="0" w:noHBand="0" w:noVBand="0"/>
+      </w:tblPr>
+      <w:tblGrid>
+        <w:gridCol w:w="9092"/>
+      </w:tblGrid>
+      <w:tr>
+        <w:tblPrEx>
+          <w:tblCellMar>
+            <w:top w:w="0" w:type="dxa"/>
+            <w:bottom w:w="0" w:type="dxa"/>
+          </w:tblCellMar>
+        </w:tblPrEx>
+        <w:tc>
+          <w:tcPr>
+            <w:tcW w:w="0" w:type="auto"/>
+          </w:tcPr>
+          <w:p>
+            <w:r>
+              <w:t>En tant que joueur je souhaite avoir des collisions afin de pouvoir gagner ou perdre la partie</w:t>
+            </w:r>
+          </w:p>
+        </w:tc>
+      </w:tr>
+      <w:tr>
+        <w:tblPrEx>
+          <w:tblCellMar>
+            <w:top w:w="0" w:type="dxa"/>
+            <w:bottom w:w="0" w:type="dxa"/>
+          </w:tblCellMar>
+        </w:tblPrEx>
+        <w:tc>
+          <w:tcPr>
+            <w:tcW w:w="0" w:type="auto"/>
+          </w:tcPr>
+          <w:p>
+            <w:pPr>
+              <w:jc w:val="center"/>
+            </w:pPr>
+            <w:r>
+              <w:t xml:space="preserve">Tests d'acceptance: </w:t>
+            </w:r>
+          </w:p>
+          <w:tbl>
+            <w:tblPr>
+              <w:tblW w:w="100" w:type="auto"/>
+              <w:tblCellMar>
+                <w:left w:w="10" w:type="dxa"/>
+                <w:right w:w="10" w:type="dxa"/>
+              </w:tblCellMar>
+              <w:tblLook w:val="0000" w:firstRow="0" w:lastRow="0" w:firstColumn="0" w:lastColumn="0" w:noHBand="0" w:noVBand="0"/>
+            </w:tblPr>
+            <w:tblGrid>
+              <w:gridCol w:w="1039"/>
+              <w:gridCol w:w="8033"/>
+            </w:tblGrid>
+            <w:tr>
+              <w:tblPrEx>
+                <w:tblCellMar>
+                  <w:top w:w="0" w:type="dxa"/>
+                  <w:bottom w:w="0" w:type="dxa"/>
+                </w:tblCellMar>
+              </w:tblPrEx>
+              <w:tc>
+                <w:tcPr>
+                  <w:tcW w:w="0" w:type="auto"/>
+                </w:tcPr>
+                <w:p>
+                  <w:r>
+                    <w:t>Tank</w:t>
+                  </w:r>
+                </w:p>
+              </w:tc>
+              <w:tc>
+                <w:tcPr>
+                  <w:tcW w:w="0" w:type="auto"/>
+                </w:tcPr>
+                <w:p>
+                  <w:r>
+                    <w:t>Dans le jeu quand une munitions rentre dans un tank le tank perd une vie</w:t>
+                  </w:r>
+                </w:p>
+              </w:tc>
+            </w:tr>
+            <w:tr>
+              <w:tblPrEx>
+                <w:tblCellMar>
+                  <w:top w:w="0" w:type="dxa"/>
+                  <w:bottom w:w="0" w:type="dxa"/>
+                </w:tblCellMar>
+              </w:tblPrEx>
+              <w:tc>
+                <w:tcPr>
+                  <w:tcW w:w="0" w:type="auto"/>
+                </w:tcPr>
+                <w:p>
+                  <w:r>
+                    <w:t>Protections</w:t>
+                  </w:r>
+                </w:p>
+              </w:tc>
+              <w:tc>
+                <w:tcPr>
+                  <w:tcW w:w="0" w:type="auto"/>
+                </w:tcPr>
+                <w:p>
+                  <w:r>
+                    <w:t>Dans le jeu, quand une munitions allié ou adverse rentre dans une protection elle perd une vie.</w:t>
+                  </w:r>
+                </w:p>
+              </w:tc>
+            </w:tr>
+            <w:tr>
+              <w:tblPrEx>
+                <w:tblCellMar>
+                  <w:top w:w="0" w:type="dxa"/>
+                  <w:bottom w:w="0" w:type="dxa"/>
+                </w:tblCellMar>
+              </w:tblPrEx>
+              <w:tc>
+                <w:tcPr>
+                  <w:tcW w:w="0" w:type="auto"/>
+                </w:tcPr>
+                <w:p>
+                  <w:r>
+                    <w:t>Munitions</w:t>
+                  </w:r>
+                </w:p>
+              </w:tc>
+              <w:tc>
+                <w:tcPr>
+                  <w:tcW w:w="0" w:type="auto"/>
+                </w:tcPr>
+                <w:p>
+                  <w:r>
+                    <w:t>Dans le jeu quand une munitions rentre en contact avec un tank, un joueur ou une protection, elle se supprime</w:t>
+                  </w:r>
+                </w:p>
+              </w:tc>
+            </w:tr>
+            <w:tr>
+              <w:tblPrEx>
+                <w:tblCellMar>
+                  <w:top w:w="0" w:type="dxa"/>
+                  <w:bottom w:w="0" w:type="dxa"/>
+                </w:tblCellMar>
+              </w:tblPrEx>
+              <w:tc>
+                <w:tcPr>
+                  <w:tcW w:w="0" w:type="auto"/>
+                </w:tcPr>
+                <w:p>
+                  <w:r>
+                    <w:t>Joueur</w:t>
+                  </w:r>
+                </w:p>
+              </w:tc>
+              <w:tc>
+                <w:tcPr>
+                  <w:tcW w:w="0" w:type="auto"/>
+                </w:tcPr>
+                <w:p>
+                  <w:r>
+                    <w:t>Dans le jeu, quand le joueur se fait toucher par un missile ennemi, il perd une vie</w:t>
+                  </w:r>
+                </w:p>
+              </w:tc>
+            </w:tr>
+          </w:tbl>
+          <w:p/>
+        </w:tc>
+      </w:tr>
+    </w:tbl>
+    <w:p/>
+    <w:p>
+      <w:pPr>
+        <w:pStyle w:val="Titre3"/>
+      </w:pPr>
+      <w:r>
+        <w:t>Score</w:t>
+      </w:r>
+    </w:p>
+    <w:p>
+      <w:r>
+        <w:t>(Auteur: Mathis Olaya)</w:t>
+      </w:r>
+    </w:p>
+    <w:tbl>
+      <w:tblPr>
+        <w:tblW w:w="100" w:type="auto"/>
+        <w:tblBorders>
+          <w:top w:val="single" w:sz="4" w:space="0" w:color="auto"/>
+          <w:left w:val="single" w:sz="4" w:space="0" w:color="auto"/>
+          <w:bottom w:val="single" w:sz="4" w:space="0" w:color="auto"/>
+          <w:right w:val="single" w:sz="4" w:space="0" w:color="auto"/>
+          <w:insideH w:val="single" w:sz="4" w:space="0" w:color="auto"/>
+          <w:insideV w:val="single" w:sz="4" w:space="0" w:color="auto"/>
+        </w:tblBorders>
+        <w:tblCellMar>
+          <w:left w:w="10" w:type="dxa"/>
+          <w:right w:w="10" w:type="dxa"/>
+        </w:tblCellMar>
+        <w:tblLook w:val="0000" w:firstRow="0" w:lastRow="0" w:firstColumn="0" w:lastColumn="0" w:noHBand="0" w:noVBand="0"/>
+      </w:tblPr>
+      <w:tblGrid>
+        <w:gridCol w:w="7438"/>
+      </w:tblGrid>
+      <w:tr>
+        <w:tblPrEx>
+          <w:tblCellMar>
+            <w:top w:w="0" w:type="dxa"/>
+            <w:bottom w:w="0" w:type="dxa"/>
+          </w:tblCellMar>
+        </w:tblPrEx>
+        <w:tc>
+          <w:tcPr>
+            <w:tcW w:w="0" w:type="auto"/>
+          </w:tcPr>
+          <w:p>
+            <w:r>
+              <w:t>En tant que joueur,  je souhaite avoir des scores, pour voir mon niveau</w:t>
+            </w:r>
+          </w:p>
+        </w:tc>
+      </w:tr>
+      <w:tr>
+        <w:tblPrEx>
+          <w:tblCellMar>
+            <w:top w:w="0" w:type="dxa"/>
+            <w:bottom w:w="0" w:type="dxa"/>
+          </w:tblCellMar>
+        </w:tblPrEx>
+        <w:tc>
+          <w:tcPr>
+            <w:tcW w:w="0" w:type="auto"/>
+          </w:tcPr>
+          <w:p>
+            <w:pPr>
+              <w:jc w:val="center"/>
+            </w:pPr>
+            <w:r>
+              <w:t xml:space="preserve">Tests d'acceptance: </w:t>
+            </w:r>
+          </w:p>
+          <w:tbl>
+            <w:tblPr>
+              <w:tblW w:w="100" w:type="auto"/>
+              <w:tblCellMar>
+                <w:left w:w="10" w:type="dxa"/>
+                <w:right w:w="10" w:type="dxa"/>
+              </w:tblCellMar>
+              <w:tblLook w:val="0000" w:firstRow="0" w:lastRow="0" w:firstColumn="0" w:lastColumn="0" w:noHBand="0" w:noVBand="0"/>
+            </w:tblPr>
+            <w:tblGrid>
+              <w:gridCol w:w="738"/>
+              <w:gridCol w:w="6680"/>
+            </w:tblGrid>
+            <w:tr>
+              <w:tblPrEx>
+                <w:tblCellMar>
+                  <w:top w:w="0" w:type="dxa"/>
+                  <w:bottom w:w="0" w:type="dxa"/>
+                </w:tblCellMar>
+              </w:tblPrEx>
+              <w:tc>
+                <w:tcPr>
+                  <w:tcW w:w="0" w:type="auto"/>
+                </w:tcPr>
+                <w:p>
+                  <w:r>
+                    <w:t>Position</w:t>
+                  </w:r>
+                </w:p>
+              </w:tc>
+              <w:tc>
+                <w:tcPr>
+                  <w:tcW w:w="0" w:type="auto"/>
+                </w:tcPr>
+                <w:p>
+                  <w:r>
+                    <w:t>Dans le jeu, quand je regarde en bas à droite je vois le score</w:t>
+                  </w:r>
+                </w:p>
+              </w:tc>
+            </w:tr>
+            <w:tr>
+              <w:tblPrEx>
+                <w:tblCellMar>
+                  <w:top w:w="0" w:type="dxa"/>
+                  <w:bottom w:w="0" w:type="dxa"/>
+                </w:tblCellMar>
+              </w:tblPrEx>
+              <w:tc>
+                <w:tcPr>
+                  <w:tcW w:w="0" w:type="auto"/>
+                </w:tcPr>
+                <w:p>
+                  <w:r>
+                    <w:t>Calcul</w:t>
+                  </w:r>
+                </w:p>
+              </w:tc>
+              <w:tc>
+                <w:tcPr>
+                  <w:tcW w:w="0" w:type="auto"/>
+                </w:tcPr>
+                <w:p>
+                  <w:r>
+                    <w:t xml:space="preserve">Dans le jeu le score est le temps de la partie et +500 </w:t>
+                  </w:r>
+                  <w:proofErr w:type="spellStart"/>
+                  <w:r>
+                    <w:t>tout</w:t>
+                  </w:r>
+                  <w:proofErr w:type="spellEnd"/>
+                  <w:r>
+                    <w:t xml:space="preserve"> les ennemis tués.</w:t>
+                  </w:r>
+                </w:p>
+              </w:tc>
+            </w:tr>
+          </w:tbl>
+          <w:p/>
+        </w:tc>
+      </w:tr>
+    </w:tbl>
+    <w:p/>
     <w:p>
       <w:pPr>
         <w:keepNext/>
@@ -3944,8 +6164,20 @@
           <w:color w:val="FF0000"/>
           <w:sz w:val="24"/>
         </w:rPr>
-        <w:t>Décrire l’environnement dans lequel se fait la sprint review</w:t>
-      </w:r>
+        <w:t xml:space="preserve">Décrire l’environnement dans lequel se fait la sprint </w:t>
+      </w:r>
+      <w:proofErr w:type="spellStart"/>
+      <w:r>
+        <w:rPr>
+          <w:rFonts w:ascii="Arial" w:eastAsia="Arial" w:hAnsi="Arial" w:cs="Arial"/>
+          <w:b/>
+          <w:i/>
+          <w:color w:val="FF0000"/>
+          <w:sz w:val="24"/>
+        </w:rPr>
+        <w:t>review</w:t>
+      </w:r>
+      <w:proofErr w:type="spellEnd"/>
     </w:p>
     <w:p>
       <w:pPr>
@@ -4179,6 +6411,7 @@
           <w:sz w:val="28"/>
           <w:u w:val="single"/>
         </w:rPr>
+        <w:lastRenderedPageBreak/>
         <w:t>Réalisation</w:t>
       </w:r>
     </w:p>
@@ -4311,7 +6544,6 @@
           <w:color w:val="FF0000"/>
           <w:sz w:val="24"/>
         </w:rPr>
-        <w:lastRenderedPageBreak/>
         <w:t>Il s’agit d’explications techniques sur le fonctionnement du système. Les explications sont appuyées par des diagrammes, ou de très brefs éléments de code.</w:t>
       </w:r>
     </w:p>
@@ -4407,7 +6639,29 @@
           <w:color w:val="FF0000"/>
           <w:sz w:val="24"/>
         </w:rPr>
-        <w:t>Au moment de générer le formulaire, le script php :</w:t>
+        <w:t xml:space="preserve">Au moment de générer le formulaire, le script </w:t>
+      </w:r>
+      <w:proofErr w:type="spellStart"/>
+      <w:r>
+        <w:rPr>
+          <w:rFonts w:ascii="Arial" w:eastAsia="Arial" w:hAnsi="Arial" w:cs="Arial"/>
+          <w:b/>
+          <w:i/>
+          <w:color w:val="FF0000"/>
+          <w:sz w:val="24"/>
+        </w:rPr>
+        <w:t>php</w:t>
+      </w:r>
+      <w:proofErr w:type="spellEnd"/>
+      <w:r>
+        <w:rPr>
+          <w:rFonts w:ascii="Arial" w:eastAsia="Arial" w:hAnsi="Arial" w:cs="Arial"/>
+          <w:b/>
+          <w:i/>
+          <w:color w:val="FF0000"/>
+          <w:sz w:val="24"/>
+        </w:rPr>
+        <w:t> :</w:t>
       </w:r>
     </w:p>
     <w:p>
@@ -4488,8 +6742,42 @@
           <w:color w:val="FF0000"/>
           <w:sz w:val="24"/>
         </w:rPr>
-        <w:t>Ajoute un input nommé « CSRF » de type hidden dans le form</w:t>
-      </w:r>
+        <w:t xml:space="preserve">Ajoute un input nommé « CSRF » de type </w:t>
+      </w:r>
+      <w:proofErr w:type="spellStart"/>
+      <w:r>
+        <w:rPr>
+          <w:rFonts w:ascii="Arial" w:eastAsia="Arial" w:hAnsi="Arial" w:cs="Arial"/>
+          <w:b/>
+          <w:i/>
+          <w:color w:val="FF0000"/>
+          <w:sz w:val="24"/>
+        </w:rPr>
+        <w:t>hidden</w:t>
+      </w:r>
+      <w:proofErr w:type="spellEnd"/>
+      <w:r>
+        <w:rPr>
+          <w:rFonts w:ascii="Arial" w:eastAsia="Arial" w:hAnsi="Arial" w:cs="Arial"/>
+          <w:b/>
+          <w:i/>
+          <w:color w:val="FF0000"/>
+          <w:sz w:val="24"/>
+        </w:rPr>
+        <w:t xml:space="preserve"> dans le </w:t>
+      </w:r>
+      <w:proofErr w:type="spellStart"/>
+      <w:r>
+        <w:rPr>
+          <w:rFonts w:ascii="Arial" w:eastAsia="Arial" w:hAnsi="Arial" w:cs="Arial"/>
+          <w:b/>
+          <w:i/>
+          <w:color w:val="FF0000"/>
+          <w:sz w:val="24"/>
+        </w:rPr>
+        <w:t>form</w:t>
+      </w:r>
+      <w:proofErr w:type="spellEnd"/>
     </w:p>
     <w:p>
       <w:pPr>
@@ -4515,8 +6803,20 @@
           <w:color w:val="FF0000"/>
           <w:sz w:val="24"/>
         </w:rPr>
-        <w:t>A la réception du POST du fromulaire</w:t>
-      </w:r>
+        <w:t xml:space="preserve">A la réception du POST du </w:t>
+      </w:r>
+      <w:proofErr w:type="spellStart"/>
+      <w:r>
+        <w:rPr>
+          <w:rFonts w:ascii="Arial" w:eastAsia="Arial" w:hAnsi="Arial" w:cs="Arial"/>
+          <w:b/>
+          <w:i/>
+          <w:color w:val="FF0000"/>
+          <w:sz w:val="24"/>
+        </w:rPr>
+        <w:t>fromulaire</w:t>
+      </w:r>
+      <w:proofErr w:type="spellEnd"/>
     </w:p>
     <w:p>
       <w:pPr>
@@ -4916,6 +7216,7 @@
         <w:rPr>
           <w:rFonts w:eastAsia="Arial"/>
         </w:rPr>
+        <w:lastRenderedPageBreak/>
         <w:t>Sinon, mise à part celle-ci, toutes les autres story se sont déroulées sans accrocs.</w:t>
       </w:r>
     </w:p>
@@ -5032,7 +7333,6 @@
         <w:rPr>
           <w:rFonts w:eastAsia="Arial"/>
         </w:rPr>
-        <w:lastRenderedPageBreak/>
         <w:t xml:space="preserve">La version de mon système d’exploitation est Windows 10 22H2 19045.4894. J’ai également utilisé Visual Studio, dont la version est 17.9.4. </w:t>
       </w:r>
     </w:p>
@@ -5307,8 +7607,42 @@
           <w:color w:val="FF0000"/>
           <w:sz w:val="24"/>
         </w:rPr>
-        <w:t>Reprendre les tests d’acceptance d’IceScrum au moyen de la feuille ad hoc d’IceTools</w:t>
-      </w:r>
+        <w:t>Reprendre les tests d’acceptance d’</w:t>
+      </w:r>
+      <w:proofErr w:type="spellStart"/>
+      <w:r>
+        <w:rPr>
+          <w:rFonts w:ascii="Arial" w:eastAsia="Arial" w:hAnsi="Arial" w:cs="Arial"/>
+          <w:b/>
+          <w:i/>
+          <w:color w:val="FF0000"/>
+          <w:sz w:val="24"/>
+        </w:rPr>
+        <w:t>IceScrum</w:t>
+      </w:r>
+      <w:proofErr w:type="spellEnd"/>
+      <w:r>
+        <w:rPr>
+          <w:rFonts w:ascii="Arial" w:eastAsia="Arial" w:hAnsi="Arial" w:cs="Arial"/>
+          <w:b/>
+          <w:i/>
+          <w:color w:val="FF0000"/>
+          <w:sz w:val="24"/>
+        </w:rPr>
+        <w:t xml:space="preserve"> au moyen de la feuille ad hoc d’</w:t>
+      </w:r>
+      <w:proofErr w:type="spellStart"/>
+      <w:r>
+        <w:rPr>
+          <w:rFonts w:ascii="Arial" w:eastAsia="Arial" w:hAnsi="Arial" w:cs="Arial"/>
+          <w:b/>
+          <w:i/>
+          <w:color w:val="FF0000"/>
+          <w:sz w:val="24"/>
+        </w:rPr>
+        <w:t>IceTools</w:t>
+      </w:r>
+      <w:proofErr w:type="spellEnd"/>
     </w:p>
     <w:p>
       <w:pPr>
@@ -5712,6 +8046,7 @@
           <w:rFonts w:ascii="Arial" w:eastAsia="Arial" w:hAnsi="Arial" w:cs="Arial"/>
           <w:sz w:val="24"/>
         </w:rPr>
+        <w:lastRenderedPageBreak/>
         <w:t>Objectifs</w:t>
       </w:r>
     </w:p>
@@ -5813,7 +8148,6 @@
           <w:rFonts w:ascii="Arial" w:eastAsia="Arial" w:hAnsi="Arial" w:cs="Arial"/>
           <w:sz w:val="24"/>
         </w:rPr>
-        <w:lastRenderedPageBreak/>
         <w:t>Je n’ai pas particulièrement apprécié</w:t>
       </w:r>
       <w:r>
@@ -5823,12 +8157,21 @@
         </w:rPr>
         <w:t xml:space="preserve"> l’utilisation d’</w:t>
       </w:r>
-      <w:r>
-        <w:rPr>
-          <w:rFonts w:ascii="Arial" w:eastAsia="Arial" w:hAnsi="Arial" w:cs="Arial"/>
-          <w:sz w:val="24"/>
-        </w:rPr>
-        <w:t>IceScrum, car créer une structure efficace y prend trop de temps, un temps qui pourrait être mieux investi dans le développement du code. Cela est particulièrement vrai lorsqu’on utilise une méthode agile en étant seul sur le projet.</w:t>
+      <w:proofErr w:type="spellStart"/>
+      <w:r>
+        <w:rPr>
+          <w:rFonts w:ascii="Arial" w:eastAsia="Arial" w:hAnsi="Arial" w:cs="Arial"/>
+          <w:sz w:val="24"/>
+        </w:rPr>
+        <w:t>IceScrum</w:t>
+      </w:r>
+      <w:proofErr w:type="spellEnd"/>
+      <w:r>
+        <w:rPr>
+          <w:rFonts w:ascii="Arial" w:eastAsia="Arial" w:hAnsi="Arial" w:cs="Arial"/>
+          <w:sz w:val="24"/>
+        </w:rPr>
+        <w:t>, car créer une structure efficace y prend trop de temps, un temps qui pourrait être mieux investi dans le développement du code. Cela est particulièrement vrai lorsqu’on utilise une méthode agile en étant seul sur le projet.</w:t>
       </w:r>
     </w:p>
     <w:p>
@@ -5883,7 +8226,23 @@
           <w:rFonts w:ascii="Arial" w:eastAsia="Arial" w:hAnsi="Arial" w:cs="Arial"/>
           <w:sz w:val="24"/>
         </w:rPr>
-        <w:t>Le projet a été complexe au départ, car je ne connaissais pas le moteur de jeu MonoGame. J'ai donc dû apprendre à l'utiliser et l'adapter à mon projet.</w:t>
+        <w:t xml:space="preserve">Le projet a été complexe au départ, car je ne connaissais pas le moteur de jeu </w:t>
+      </w:r>
+      <w:proofErr w:type="spellStart"/>
+      <w:r>
+        <w:rPr>
+          <w:rFonts w:ascii="Arial" w:eastAsia="Arial" w:hAnsi="Arial" w:cs="Arial"/>
+          <w:sz w:val="24"/>
+        </w:rPr>
+        <w:t>MonoGame</w:t>
+      </w:r>
+      <w:proofErr w:type="spellEnd"/>
+      <w:r>
+        <w:rPr>
+          <w:rFonts w:ascii="Arial" w:eastAsia="Arial" w:hAnsi="Arial" w:cs="Arial"/>
+          <w:sz w:val="24"/>
+        </w:rPr>
+        <w:t>. J'ai donc dû apprendre à l'utiliser et l'adapter à mon projet.</w:t>
       </w:r>
     </w:p>
     <w:p>
@@ -8605,6 +10964,27 @@
       <w:szCs w:val="32"/>
     </w:rPr>
   </w:style>
+  <w:style w:type="paragraph" w:styleId="Titre3">
+    <w:name w:val="heading 3"/>
+    <w:basedOn w:val="Normal"/>
+    <w:next w:val="Normal"/>
+    <w:link w:val="Titre3Car"/>
+    <w:uiPriority w:val="9"/>
+    <w:unhideWhenUsed/>
+    <w:qFormat/>
+    <w:rsid w:val="000B2182"/>
+    <w:pPr>
+      <w:spacing w:after="0" w:line="240" w:lineRule="auto"/>
+      <w:outlineLvl w:val="2"/>
+    </w:pPr>
+    <w:rPr>
+      <w:rFonts w:ascii="Calibri" w:eastAsia="Calibri" w:hAnsi="Calibri" w:cs="Calibri"/>
+      <w:color w:val="1F4D78"/>
+      <w:kern w:val="0"/>
+      <w:sz w:val="24"/>
+      <w:szCs w:val="24"/>
+    </w:rPr>
+  </w:style>
   <w:style w:type="character" w:default="1" w:styleId="Policepardfaut">
     <w:name w:val="Default Paragraph Font"/>
     <w:uiPriority w:val="1"/>
@@ -8699,6 +11079,20 @@
       <w:ind w:left="720"/>
       <w:contextualSpacing/>
     </w:pPr>
+  </w:style>
+  <w:style w:type="character" w:customStyle="1" w:styleId="Titre3Car">
+    <w:name w:val="Titre 3 Car"/>
+    <w:basedOn w:val="Policepardfaut"/>
+    <w:link w:val="Titre3"/>
+    <w:uiPriority w:val="9"/>
+    <w:rsid w:val="000B2182"/>
+    <w:rPr>
+      <w:rFonts w:ascii="Calibri" w:eastAsia="Calibri" w:hAnsi="Calibri" w:cs="Calibri"/>
+      <w:color w:val="1F4D78"/>
+      <w:kern w:val="0"/>
+      <w:sz w:val="24"/>
+      <w:szCs w:val="24"/>
+    </w:rPr>
   </w:style>
 </w:styles>
 </file>

</xml_diff>

<commit_message>
feat(POO): Ecrire le score lorsqu'il perd
</commit_message>
<xml_diff>
--- a/z-Rapport/R-P_ShootMeUp-MOA-Rapport.docx
+++ b/z-Rapport/R-P_ShootMeUp-MOA-Rapport.docx
@@ -143,7 +143,6 @@
               <w:spacing w:after="0" w:line="240" w:lineRule="auto"/>
               <w:jc w:val="center"/>
             </w:pPr>
-            <w:proofErr w:type="spellStart"/>
             <w:r>
               <w:rPr>
                 <w:rFonts w:ascii="Impact" w:eastAsia="Impact" w:hAnsi="Impact" w:cs="Impact"/>
@@ -151,7 +150,6 @@
               </w:rPr>
               <w:t>TankBattle</w:t>
             </w:r>
-            <w:proofErr w:type="spellEnd"/>
           </w:p>
         </w:tc>
       </w:tr>
@@ -1677,37 +1675,12 @@
           <w:sz w:val="24"/>
         </w:rPr>
       </w:pPr>
-      <w:proofErr w:type="spellStart"/>
-      <w:r>
-        <w:rPr>
-          <w:rFonts w:ascii="Arial" w:eastAsia="Arial" w:hAnsi="Arial" w:cs="Arial"/>
-          <w:sz w:val="24"/>
-        </w:rPr>
-        <w:t>TankBattle</w:t>
-      </w:r>
-      <w:proofErr w:type="spellEnd"/>
-      <w:r>
-        <w:rPr>
-          <w:rFonts w:ascii="Arial" w:eastAsia="Arial" w:hAnsi="Arial" w:cs="Arial"/>
-          <w:sz w:val="24"/>
-        </w:rPr>
-        <w:t xml:space="preserve"> est un jeu de combat type Shoot </w:t>
-      </w:r>
-      <w:proofErr w:type="spellStart"/>
-      <w:r>
-        <w:rPr>
-          <w:rFonts w:ascii="Arial" w:eastAsia="Arial" w:hAnsi="Arial" w:cs="Arial"/>
-          <w:sz w:val="24"/>
-        </w:rPr>
-        <w:t>em</w:t>
-      </w:r>
-      <w:proofErr w:type="spellEnd"/>
-      <w:r>
-        <w:rPr>
-          <w:rFonts w:ascii="Arial" w:eastAsia="Arial" w:hAnsi="Arial" w:cs="Arial"/>
-          <w:sz w:val="24"/>
-        </w:rPr>
-        <w:t xml:space="preserve"> up. Celui-ci est réalisé dans le cadre de plusieurs projets à l’ETML sur les modules suivants : C106 (base de données), 320 (Programmation orientées objets), 322 (Expérience utilisateur). Ce projet rallie différents modules et permet de réunir ces différentes compétences en un seul projet et permet de m’apporter une meilleure expérience technique sur ces modules.</w:t>
+      <w:r>
+        <w:rPr>
+          <w:rFonts w:ascii="Arial" w:eastAsia="Arial" w:hAnsi="Arial" w:cs="Arial"/>
+          <w:sz w:val="24"/>
+        </w:rPr>
+        <w:t>TankBattle est un jeu de combat type Shoot em up. Celui-ci est réalisé dans le cadre de plusieurs projets à l’ETML sur les modules suivants : C106 (base de données), 320 (Programmation orientées objets), 322 (Expérience utilisateur). Ce projet rallie différents modules et permet de réunir ces différentes compétences en un seul projet et permet de m’apporter une meilleure expérience technique sur ces modules.</w:t>
       </w:r>
     </w:p>
     <w:p>
@@ -2041,23 +2014,7 @@
           <w:rFonts w:ascii="Arial" w:eastAsia="Arial" w:hAnsi="Arial" w:cs="Arial"/>
           <w:sz w:val="24"/>
         </w:rPr>
-        <w:t xml:space="preserve">Pour la gestion de ce projet, nous avons recours à différents outils afin de pouvoir s’organiser convenablement. En premier temps nous utilisons GitHub qui nous permet de sauvegarder notre travail au fur et à mesure et d’avoir un suivi de tout le projet. Nous utilisons également </w:t>
-      </w:r>
-      <w:proofErr w:type="spellStart"/>
-      <w:r>
-        <w:rPr>
-          <w:rFonts w:ascii="Arial" w:eastAsia="Arial" w:hAnsi="Arial" w:cs="Arial"/>
-          <w:sz w:val="24"/>
-        </w:rPr>
-        <w:t>IceScrum</w:t>
-      </w:r>
-      <w:proofErr w:type="spellEnd"/>
-      <w:r>
-        <w:rPr>
-          <w:rFonts w:ascii="Arial" w:eastAsia="Arial" w:hAnsi="Arial" w:cs="Arial"/>
-          <w:sz w:val="24"/>
-        </w:rPr>
-        <w:t xml:space="preserve"> qui nous permet de planifier des tâches et qui sert également à avoir un journal de travail. Concernant la documentation, tout se trouvera dans ce rapport. </w:t>
+        <w:t xml:space="preserve">Pour la gestion de ce projet, nous avons recours à différents outils afin de pouvoir s’organiser convenablement. En premier temps nous utilisons GitHub qui nous permet de sauvegarder notre travail au fur et à mesure et d’avoir un suivi de tout le projet. Nous utilisons également IceScrum qui nous permet de planifier des tâches et qui sert également à avoir un journal de travail. Concernant la documentation, tout se trouvera dans ce rapport. </w:t>
       </w:r>
     </w:p>
     <w:p>
@@ -2527,7 +2484,6 @@
           <w:sz w:val="24"/>
         </w:rPr>
       </w:pPr>
-      <w:proofErr w:type="spellStart"/>
       <w:r>
         <w:rPr>
           <w:rFonts w:ascii="Arial" w:eastAsia="Arial" w:hAnsi="Arial" w:cs="Arial"/>
@@ -2536,7 +2492,6 @@
         </w:rPr>
         <w:t>Personas</w:t>
       </w:r>
-      <w:proofErr w:type="spellEnd"/>
     </w:p>
     <w:p>
       <w:pPr>
@@ -2552,23 +2507,7 @@
           <w:rFonts w:ascii="Arial" w:eastAsia="Arial" w:hAnsi="Arial" w:cs="Arial"/>
           <w:sz w:val="24"/>
         </w:rPr>
-        <w:t xml:space="preserve">Ce chapitre concerne l’analyse de l’expérience utilisateur. En premier temps, il a fallu concevoir deux </w:t>
-      </w:r>
-      <w:proofErr w:type="spellStart"/>
-      <w:r>
-        <w:rPr>
-          <w:rFonts w:ascii="Arial" w:eastAsia="Arial" w:hAnsi="Arial" w:cs="Arial"/>
-          <w:sz w:val="24"/>
-        </w:rPr>
-        <w:t>Personas</w:t>
-      </w:r>
-      <w:proofErr w:type="spellEnd"/>
-      <w:r>
-        <w:rPr>
-          <w:rFonts w:ascii="Arial" w:eastAsia="Arial" w:hAnsi="Arial" w:cs="Arial"/>
-          <w:sz w:val="24"/>
-        </w:rPr>
-        <w:t xml:space="preserve">. Ceux-ci sont des personnages fictifs créés afin de représenter différents types d'utilisateurs qui pourraient utiliser notre produit. Ils aident à mieux comprendre les besoins, les comportements et les frustrations des utilisateurs cibles. Les voici : </w:t>
+        <w:t xml:space="preserve">Ce chapitre concerne l’analyse de l’expérience utilisateur. En premier temps, il a fallu concevoir deux Personas. Ceux-ci sont des personnages fictifs créés afin de représenter différents types d'utilisateurs qui pourraient utiliser notre produit. Ils aident à mieux comprendre les besoins, les comportements et les frustrations des utilisateurs cibles. Les voici : </w:t>
       </w:r>
     </w:p>
     <w:p>
@@ -2592,10 +2531,10 @@
       </w:pPr>
       <w:r>
         <w:object w:dxaOrig="8697" w:dyaOrig="5587" w14:anchorId="60F6B477">
-          <v:rect id="rectole0000000000" o:spid="_x0000_i1025" style="width:434.9pt;height:279.35pt" o:ole="" o:preferrelative="t" stroked="f">
+          <v:rect id="rectole0000000000" o:spid="_x0000_i1025" style="width:435pt;height:279pt" o:ole="" o:preferrelative="t" stroked="f">
             <v:imagedata r:id="rId5" o:title=""/>
           </v:rect>
-          <o:OLEObject Type="Embed" ProgID="StaticMetafile" ShapeID="rectole0000000000" DrawAspect="Content" ObjectID="_1791795369" r:id="rId6"/>
+          <o:OLEObject Type="Embed" ProgID="StaticMetafile" ShapeID="rectole0000000000" DrawAspect="Content" ObjectID="_1791801407" r:id="rId6"/>
         </w:object>
       </w:r>
     </w:p>
@@ -2618,21 +2557,12 @@
           <w:sz w:val="24"/>
         </w:rPr>
       </w:pPr>
-      <w:proofErr w:type="gramStart"/>
-      <w:r>
-        <w:rPr>
-          <w:rFonts w:ascii="Arial" w:eastAsia="Arial" w:hAnsi="Arial" w:cs="Arial"/>
-          <w:sz w:val="24"/>
-        </w:rPr>
-        <w:t>Ce premier persona</w:t>
-      </w:r>
-      <w:proofErr w:type="gramEnd"/>
-      <w:r>
-        <w:rPr>
-          <w:rFonts w:ascii="Arial" w:eastAsia="Arial" w:hAnsi="Arial" w:cs="Arial"/>
-          <w:sz w:val="24"/>
-        </w:rPr>
-        <w:t xml:space="preserve"> est orienté en tant qu’un joueur aguerri, il a de l’expérience dans le domaine des jeux-vidéos et y joue régulièrement. Ses objectifs sont précis, devenir le meilleur.</w:t>
+      <w:r>
+        <w:rPr>
+          <w:rFonts w:ascii="Arial" w:eastAsia="Arial" w:hAnsi="Arial" w:cs="Arial"/>
+          <w:sz w:val="24"/>
+        </w:rPr>
+        <w:t>Ce premier persona est orienté en tant qu’un joueur aguerri, il a de l’expérience dans le domaine des jeux-vidéos et y joue régulièrement. Ses objectifs sont précis, devenir le meilleur.</w:t>
       </w:r>
     </w:p>
     <w:p>
@@ -2646,10 +2576,10 @@
       </w:pPr>
       <w:r>
         <w:object w:dxaOrig="8697" w:dyaOrig="5587" w14:anchorId="73762DBE">
-          <v:rect id="rectole0000000001" o:spid="_x0000_i1026" style="width:434.9pt;height:279.35pt" o:ole="" o:preferrelative="t" stroked="f">
+          <v:rect id="rectole0000000001" o:spid="_x0000_i1026" style="width:435pt;height:279pt" o:ole="" o:preferrelative="t" stroked="f">
             <v:imagedata r:id="rId7" o:title=""/>
           </v:rect>
-          <o:OLEObject Type="Embed" ProgID="StaticMetafile" ShapeID="rectole0000000001" DrawAspect="Content" ObjectID="_1791795370" r:id="rId8"/>
+          <o:OLEObject Type="Embed" ProgID="StaticMetafile" ShapeID="rectole0000000001" DrawAspect="Content" ObjectID="_1791801408" r:id="rId8"/>
         </w:object>
       </w:r>
     </w:p>
@@ -2672,21 +2602,12 @@
           <w:sz w:val="24"/>
         </w:rPr>
       </w:pPr>
-      <w:proofErr w:type="gramStart"/>
-      <w:r>
-        <w:rPr>
-          <w:rFonts w:ascii="Arial" w:eastAsia="Arial" w:hAnsi="Arial" w:cs="Arial"/>
-          <w:sz w:val="24"/>
-        </w:rPr>
-        <w:t>Ce second persona</w:t>
-      </w:r>
-      <w:proofErr w:type="gramEnd"/>
-      <w:r>
-        <w:rPr>
-          <w:rFonts w:ascii="Arial" w:eastAsia="Arial" w:hAnsi="Arial" w:cs="Arial"/>
-          <w:sz w:val="24"/>
-        </w:rPr>
-        <w:t xml:space="preserve"> est bien différent du premier, Sophie est une amatrice des jeux vidéo et n’y joue que de temps à autres. Ses objectifs sont tout à fait </w:t>
+      <w:r>
+        <w:rPr>
+          <w:rFonts w:ascii="Arial" w:eastAsia="Arial" w:hAnsi="Arial" w:cs="Arial"/>
+          <w:sz w:val="24"/>
+        </w:rPr>
+        <w:t xml:space="preserve">Ce second persona est bien différent du premier, Sophie est une amatrice des jeux vidéo et n’y joue que de temps à autres. Ses objectifs sont tout à fait </w:t>
       </w:r>
       <w:r>
         <w:rPr>
@@ -2771,23 +2692,7 @@
           <w:rFonts w:ascii="Arial" w:eastAsia="Arial" w:hAnsi="Arial" w:cs="Arial"/>
           <w:sz w:val="24"/>
         </w:rPr>
-        <w:t xml:space="preserve">Pour la conception graphique de ce jeu, j’ai dû choisir une palette de couleur qui représentait correctement le thème de </w:t>
-      </w:r>
-      <w:proofErr w:type="spellStart"/>
-      <w:r>
-        <w:rPr>
-          <w:rFonts w:ascii="Arial" w:eastAsia="Arial" w:hAnsi="Arial" w:cs="Arial"/>
-          <w:sz w:val="24"/>
-        </w:rPr>
-        <w:t>TankBattle</w:t>
-      </w:r>
-      <w:proofErr w:type="spellEnd"/>
-      <w:r>
-        <w:rPr>
-          <w:rFonts w:ascii="Arial" w:eastAsia="Arial" w:hAnsi="Arial" w:cs="Arial"/>
-          <w:sz w:val="24"/>
-        </w:rPr>
-        <w:t xml:space="preserve">. Il est également important de choisir des couleurs ayant bien ensemble. Voici la palette de couleur que j’aie utilisée pour la création </w:t>
+        <w:t xml:space="preserve">Pour la conception graphique de ce jeu, j’ai dû choisir une palette de couleur qui représentait correctement le thème de TankBattle. Il est également important de choisir des couleurs ayant bien ensemble. Voici la palette de couleur que j’aie utilisée pour la création </w:t>
       </w:r>
       <w:r>
         <w:rPr>
@@ -2815,10 +2720,10 @@
       </w:pPr>
       <w:r>
         <w:object w:dxaOrig="8640" w:dyaOrig="5295" w14:anchorId="17C5BD2C">
-          <v:rect id="rectole0000000002" o:spid="_x0000_i1027" style="width:6in;height:264.95pt" o:ole="" o:preferrelative="t" stroked="f">
+          <v:rect id="rectole0000000002" o:spid="_x0000_i1027" style="width:6in;height:264.75pt" o:ole="" o:preferrelative="t" stroked="f">
             <v:imagedata r:id="rId9" o:title=""/>
           </v:rect>
-          <o:OLEObject Type="Embed" ProgID="StaticMetafile" ShapeID="rectole0000000002" DrawAspect="Content" ObjectID="_1791795371" r:id="rId10"/>
+          <o:OLEObject Type="Embed" ProgID="StaticMetafile" ShapeID="rectole0000000002" DrawAspect="Content" ObjectID="_1791801409" r:id="rId10"/>
         </w:object>
       </w:r>
     </w:p>
@@ -3136,23 +3041,7 @@
           <w:rFonts w:ascii="Arial" w:eastAsia="Arial" w:hAnsi="Arial" w:cs="Arial"/>
           <w:sz w:val="24"/>
         </w:rPr>
-        <w:t xml:space="preserve">Il se résume en 3 chapitres, les Wireframes, l’éditeur de niveau en </w:t>
-      </w:r>
-      <w:proofErr w:type="spellStart"/>
-      <w:r>
-        <w:rPr>
-          <w:rFonts w:ascii="Arial" w:eastAsia="Arial" w:hAnsi="Arial" w:cs="Arial"/>
-          <w:sz w:val="24"/>
-        </w:rPr>
-        <w:t>haute-fidelité</w:t>
-      </w:r>
-      <w:proofErr w:type="spellEnd"/>
-      <w:r>
-        <w:rPr>
-          <w:rFonts w:ascii="Arial" w:eastAsia="Arial" w:hAnsi="Arial" w:cs="Arial"/>
-          <w:sz w:val="24"/>
-        </w:rPr>
-        <w:t xml:space="preserve"> et les choix effectués.</w:t>
+        <w:t>Il se résume en 3 chapitres, les Wireframes, l’éditeur de niveau en haute-fidelité et les choix effectués.</w:t>
       </w:r>
     </w:p>
     <w:p>
@@ -3342,10 +3231,10 @@
       </w:pPr>
       <w:r>
         <w:object w:dxaOrig="8697" w:dyaOrig="4896" w14:anchorId="17F7113C">
-          <v:rect id="rectole0000000003" o:spid="_x0000_i1028" style="width:434.9pt;height:244.8pt" o:ole="" o:preferrelative="t" stroked="f">
+          <v:rect id="rectole0000000003" o:spid="_x0000_i1028" style="width:435pt;height:244.5pt" o:ole="" o:preferrelative="t" stroked="f">
             <v:imagedata r:id="rId11" o:title=""/>
           </v:rect>
-          <o:OLEObject Type="Embed" ProgID="StaticMetafile" ShapeID="rectole0000000003" DrawAspect="Content" ObjectID="_1791795372" r:id="rId12"/>
+          <o:OLEObject Type="Embed" ProgID="StaticMetafile" ShapeID="rectole0000000003" DrawAspect="Content" ObjectID="_1791801410" r:id="rId12"/>
         </w:object>
       </w:r>
     </w:p>
@@ -3375,10 +3264,10 @@
       </w:pPr>
       <w:r>
         <w:object w:dxaOrig="8697" w:dyaOrig="4896" w14:anchorId="7C5CF2E0">
-          <v:rect id="rectole0000000004" o:spid="_x0000_i1029" style="width:434.9pt;height:244.8pt" o:ole="" o:preferrelative="t" stroked="f">
+          <v:rect id="rectole0000000004" o:spid="_x0000_i1029" style="width:435pt;height:244.5pt" o:ole="" o:preferrelative="t" stroked="f">
             <v:imagedata r:id="rId13" o:title=""/>
           </v:rect>
-          <o:OLEObject Type="Embed" ProgID="StaticMetafile" ShapeID="rectole0000000004" DrawAspect="Content" ObjectID="_1791795373" r:id="rId14"/>
+          <o:OLEObject Type="Embed" ProgID="StaticMetafile" ShapeID="rectole0000000004" DrawAspect="Content" ObjectID="_1791801411" r:id="rId14"/>
         </w:object>
       </w:r>
     </w:p>
@@ -3396,10 +3285,10 @@
       </w:pPr>
       <w:r>
         <w:object w:dxaOrig="8697" w:dyaOrig="4896" w14:anchorId="14DE718A">
-          <v:rect id="rectole0000000005" o:spid="_x0000_i1030" style="width:434.9pt;height:244.8pt" o:ole="" o:preferrelative="t" stroked="f">
+          <v:rect id="rectole0000000005" o:spid="_x0000_i1030" style="width:435pt;height:244.5pt" o:ole="" o:preferrelative="t" stroked="f">
             <v:imagedata r:id="rId15" o:title=""/>
           </v:rect>
-          <o:OLEObject Type="Embed" ProgID="StaticMetafile" ShapeID="rectole0000000005" DrawAspect="Content" ObjectID="_1791795374" r:id="rId16"/>
+          <o:OLEObject Type="Embed" ProgID="StaticMetafile" ShapeID="rectole0000000005" DrawAspect="Content" ObjectID="_1791801412" r:id="rId16"/>
         </w:object>
       </w:r>
     </w:p>
@@ -3421,7 +3310,7 @@
         </w:rPr>
         <w:lastRenderedPageBreak/>
         <w:drawing>
-          <wp:inline distT="0" distB="0" distL="0" distR="0" wp14:anchorId="16582DFC" wp14:editId="0AB77AB2">
+          <wp:inline distT="0" distB="0" distL="0" distR="0" wp14:anchorId="16582DFC" wp14:editId="2374F489">
             <wp:extent cx="5753735" cy="3234690"/>
             <wp:effectExtent l="0" t="0" r="0" b="0"/>
             <wp:docPr id="3" name="Image 3"/>
@@ -3508,18 +3397,8 @@
           <w:b/>
           <w:sz w:val="24"/>
         </w:rPr>
-        <w:t xml:space="preserve">Définition de l’High </w:t>
-      </w:r>
-      <w:proofErr w:type="spellStart"/>
-      <w:r>
-        <w:rPr>
-          <w:rFonts w:ascii="Arial" w:eastAsia="Arial" w:hAnsi="Arial" w:cs="Arial"/>
-          <w:b/>
-          <w:sz w:val="24"/>
-        </w:rPr>
-        <w:t>fidelity</w:t>
-      </w:r>
-      <w:proofErr w:type="spellEnd"/>
+        <w:t>Définition de l’High fidelity</w:t>
+      </w:r>
     </w:p>
     <w:p>
       <w:pPr>
@@ -3559,55 +3438,7 @@
           <w:rFonts w:ascii="Arial" w:eastAsia="Arial" w:hAnsi="Arial" w:cs="Arial"/>
           <w:sz w:val="24"/>
         </w:rPr>
-        <w:t xml:space="preserve">Pour le choix de la </w:t>
-      </w:r>
-      <w:proofErr w:type="spellStart"/>
-      <w:r>
-        <w:rPr>
-          <w:rFonts w:ascii="Arial" w:eastAsia="Arial" w:hAnsi="Arial" w:cs="Arial"/>
-          <w:sz w:val="24"/>
-        </w:rPr>
-        <w:t>map</w:t>
-      </w:r>
-      <w:proofErr w:type="spellEnd"/>
-      <w:r>
-        <w:rPr>
-          <w:rFonts w:ascii="Arial" w:eastAsia="Arial" w:hAnsi="Arial" w:cs="Arial"/>
-          <w:sz w:val="24"/>
-        </w:rPr>
-        <w:t xml:space="preserve">, l’utilisateur peut dérouler un drop down qui affiche une liste de </w:t>
-      </w:r>
-      <w:proofErr w:type="spellStart"/>
-      <w:r>
-        <w:rPr>
-          <w:rFonts w:ascii="Arial" w:eastAsia="Arial" w:hAnsi="Arial" w:cs="Arial"/>
-          <w:sz w:val="24"/>
-        </w:rPr>
-        <w:t>map</w:t>
-      </w:r>
-      <w:proofErr w:type="spellEnd"/>
-      <w:r>
-        <w:rPr>
-          <w:rFonts w:ascii="Arial" w:eastAsia="Arial" w:hAnsi="Arial" w:cs="Arial"/>
-          <w:sz w:val="24"/>
-        </w:rPr>
-        <w:t xml:space="preserve"> prédéfinies. L’utilisateur peut en choisir une, la </w:t>
-      </w:r>
-      <w:proofErr w:type="spellStart"/>
-      <w:r>
-        <w:rPr>
-          <w:rFonts w:ascii="Arial" w:eastAsia="Arial" w:hAnsi="Arial" w:cs="Arial"/>
-          <w:sz w:val="24"/>
-        </w:rPr>
-        <w:t>map</w:t>
-      </w:r>
-      <w:proofErr w:type="spellEnd"/>
-      <w:r>
-        <w:rPr>
-          <w:rFonts w:ascii="Arial" w:eastAsia="Arial" w:hAnsi="Arial" w:cs="Arial"/>
-          <w:sz w:val="24"/>
-        </w:rPr>
-        <w:t xml:space="preserve"> actuelle est écrite sur le drop down, et un aperçu est affiché juste en dessous.</w:t>
+        <w:t>Pour le choix de la map, l’utilisateur peut dérouler un drop down qui affiche une liste de map prédéfinies. L’utilisateur peut en choisir une, la map actuelle est écrite sur le drop down, et un aperçu est affiché juste en dessous.</w:t>
       </w:r>
     </w:p>
     <w:p>
@@ -3626,7 +3457,7 @@
           <w:noProof/>
         </w:rPr>
         <w:drawing>
-          <wp:inline distT="0" distB="0" distL="0" distR="0" wp14:anchorId="2BF0552B" wp14:editId="4F1599BB">
+          <wp:inline distT="0" distB="0" distL="0" distR="0" wp14:anchorId="2BF0552B" wp14:editId="3E71812A">
             <wp:extent cx="5753100" cy="3238500"/>
             <wp:effectExtent l="0" t="0" r="0" b="0"/>
             <wp:docPr id="1" name="Image 1"/>
@@ -3826,36 +3657,16 @@
           <w:sz w:val="24"/>
           <w:szCs w:val="24"/>
         </w:rPr>
-        <w:t xml:space="preserve">ou dans le dossier </w:t>
-      </w:r>
-      <w:proofErr w:type="spellStart"/>
-      <w:proofErr w:type="gramStart"/>
+        <w:t>ou dans le dossier P_ShootMeUp/POO/docs/diagrammeUML.pdf</w:t>
+      </w:r>
       <w:r>
         <w:rPr>
           <w:rFonts w:eastAsia="Arial"/>
           <w:sz w:val="24"/>
           <w:szCs w:val="24"/>
         </w:rPr>
-        <w:t>P_ShootMeUp</w:t>
-      </w:r>
-      <w:proofErr w:type="spellEnd"/>
-      <w:r>
-        <w:rPr>
-          <w:rFonts w:eastAsia="Arial"/>
-          <w:sz w:val="24"/>
-          <w:szCs w:val="24"/>
-        </w:rPr>
-        <w:t>/POO/docs/diagrammeUML.pdf</w:t>
-      </w:r>
-      <w:r>
-        <w:rPr>
-          <w:rFonts w:eastAsia="Arial"/>
-          <w:sz w:val="24"/>
-          <w:szCs w:val="24"/>
-        </w:rPr>
         <w:t>!</w:t>
       </w:r>
-      <w:proofErr w:type="gramEnd"/>
     </w:p>
     <w:p>
       <w:pPr>
@@ -3946,23 +3757,13 @@
       <w:pPr>
         <w:pStyle w:val="Titre3"/>
       </w:pPr>
-      <w:proofErr w:type="spellStart"/>
       <w:r>
         <w:t>Sprites</w:t>
       </w:r>
-      <w:proofErr w:type="spellEnd"/>
-    </w:p>
-    <w:p>
-      <w:r>
-        <w:t>(</w:t>
-      </w:r>
-      <w:proofErr w:type="gramStart"/>
-      <w:r>
-        <w:t>Auteur:</w:t>
-      </w:r>
-      <w:proofErr w:type="gramEnd"/>
-      <w:r>
-        <w:t xml:space="preserve"> Mathis Olaya)</w:t>
+    </w:p>
+    <w:p>
+      <w:r>
+        <w:t>(Auteur: Mathis Olaya)</w:t>
       </w:r>
     </w:p>
     <w:tbl>
@@ -3999,15 +3800,7 @@
           </w:tcPr>
           <w:p>
             <w:r>
-              <w:t xml:space="preserve">En tant que joueur, je souhaite avoir différents </w:t>
-            </w:r>
-            <w:proofErr w:type="spellStart"/>
-            <w:r>
-              <w:t>sprites</w:t>
-            </w:r>
-            <w:proofErr w:type="spellEnd"/>
-            <w:r>
-              <w:t>, afin d'embellir le jeu.</w:t>
+              <w:t>En tant que joueur, je souhaite avoir différents sprites, afin d'embellir le jeu.</w:t>
             </w:r>
           </w:p>
         </w:tc>
@@ -4029,15 +3822,7 @@
               <w:jc w:val="center"/>
             </w:pPr>
             <w:r>
-              <w:t xml:space="preserve">Tests </w:t>
-            </w:r>
-            <w:proofErr w:type="gramStart"/>
-            <w:r>
-              <w:t>d'acceptance:</w:t>
-            </w:r>
-            <w:proofErr w:type="gramEnd"/>
-            <w:r>
-              <w:t xml:space="preserve"> </w:t>
+              <w:t xml:space="preserve">Tests d'acceptance: </w:t>
             </w:r>
           </w:p>
           <w:tbl>
@@ -4096,23 +3881,7 @@
                 </w:tcPr>
                 <w:p>
                   <w:r>
-                    <w:t xml:space="preserve">Durant la </w:t>
-                  </w:r>
-                  <w:proofErr w:type="gramStart"/>
-                  <w:r>
-                    <w:t>partie,  quand</w:t>
-                  </w:r>
-                  <w:proofErr w:type="gramEnd"/>
-                  <w:r>
-                    <w:t xml:space="preserve"> je regarde le fond, c'est une </w:t>
-                  </w:r>
-                  <w:proofErr w:type="spellStart"/>
-                  <w:r>
-                    <w:t>map</w:t>
-                  </w:r>
-                  <w:proofErr w:type="spellEnd"/>
-                  <w:r>
-                    <w:t xml:space="preserve"> (rue)</w:t>
+                    <w:t>Durant la partie,  quand je regarde le fond, c'est une map (rue)</w:t>
                   </w:r>
                 </w:p>
               </w:tc>
@@ -4160,15 +3929,7 @@
                 </w:tcPr>
                 <w:p>
                   <w:r>
-                    <w:t xml:space="preserve">Depuis la partie, quand je regarde les points </w:t>
-                  </w:r>
-                  <w:proofErr w:type="gramStart"/>
-                  <w:r>
-                    <w:t>du vie</w:t>
-                  </w:r>
-                  <w:proofErr w:type="gramEnd"/>
-                  <w:r>
-                    <w:t xml:space="preserve"> du joueur, ce sont des casques militaires pour chaque HP.</w:t>
+                    <w:t>Depuis la partie, quand je regarde les points du vie du joueur, ce sont des casques militaires pour chaque HP.</w:t>
                   </w:r>
                 </w:p>
               </w:tc>
@@ -4192,29 +3953,8 @@
                 </w:tcPr>
                 <w:p>
                   <w:r>
-                    <w:t xml:space="preserve">Depuis la partie, quand je regarde le tank je vois </w:t>
+                    <w:t>Depuis la partie, quand je regarde le tank je vois au dessus, qu'il a un sprite qui montre ses vies sous forme de LifeBar</w:t>
                   </w:r>
-                  <w:proofErr w:type="spellStart"/>
-                  <w:r>
-                    <w:t>au dessus</w:t>
-                  </w:r>
-                  <w:proofErr w:type="spellEnd"/>
-                  <w:r>
-                    <w:t xml:space="preserve">, qu'il a un </w:t>
-                  </w:r>
-                  <w:proofErr w:type="spellStart"/>
-                  <w:r>
-                    <w:t>sprite</w:t>
-                  </w:r>
-                  <w:proofErr w:type="spellEnd"/>
-                  <w:r>
-                    <w:t xml:space="preserve"> qui montre ses vies sous forme de </w:t>
-                  </w:r>
-                  <w:proofErr w:type="spellStart"/>
-                  <w:r>
-                    <w:t>LifeBar</w:t>
-                  </w:r>
-                  <w:proofErr w:type="spellEnd"/>
                 </w:p>
               </w:tc>
             </w:tr>
@@ -4237,23 +3977,7 @@
                 </w:tcPr>
                 <w:p>
                   <w:r>
-                    <w:t xml:space="preserve">Depuis le jeu, quand je regarde les munitions restantes, il y a une </w:t>
-                  </w:r>
-                  <w:proofErr w:type="spellStart"/>
-                  <w:r>
-                    <w:t>icone</w:t>
-                  </w:r>
-                  <w:proofErr w:type="spellEnd"/>
-                  <w:r>
-                    <w:t xml:space="preserve"> de munitions à </w:t>
-                  </w:r>
-                  <w:proofErr w:type="spellStart"/>
-                  <w:r>
-                    <w:t>coté</w:t>
-                  </w:r>
-                  <w:proofErr w:type="spellEnd"/>
-                  <w:r>
-                    <w:t xml:space="preserve"> du nombre de balles restantes.</w:t>
+                    <w:t>Depuis le jeu, quand je regarde les munitions restantes, il y a une icone de munitions à coté du nombre de balles restantes.</w:t>
                   </w:r>
                 </w:p>
               </w:tc>
@@ -4288,15 +4012,7 @@
     </w:p>
     <w:p>
       <w:r>
-        <w:t>(</w:t>
-      </w:r>
-      <w:proofErr w:type="gramStart"/>
-      <w:r>
-        <w:t>Auteur:</w:t>
-      </w:r>
-      <w:proofErr w:type="gramEnd"/>
-      <w:r>
-        <w:t xml:space="preserve"> Mathis Olaya)</w:t>
+        <w:t>(Auteur: Mathis Olaya)</w:t>
       </w:r>
     </w:p>
     <w:tbl>
@@ -4333,25 +4049,7 @@
           </w:tcPr>
           <w:p>
             <w:r>
-              <w:t xml:space="preserve">En tant que joueur je souhaite pouvoir jouer </w:t>
-            </w:r>
-            <w:proofErr w:type="spellStart"/>
-            <w:proofErr w:type="gramStart"/>
-            <w:r>
-              <w:t>a</w:t>
-            </w:r>
-            <w:proofErr w:type="spellEnd"/>
-            <w:proofErr w:type="gramEnd"/>
-            <w:r>
-              <w:t xml:space="preserve"> différents niveaux, afin de pouvoir éviter une </w:t>
-            </w:r>
-            <w:proofErr w:type="spellStart"/>
-            <w:r>
-              <w:t>répetition</w:t>
-            </w:r>
-            <w:proofErr w:type="spellEnd"/>
-            <w:r>
-              <w:t>.</w:t>
+              <w:t>En tant que joueur je souhaite pouvoir jouer a différents niveaux, afin de pouvoir éviter une répetition.</w:t>
             </w:r>
           </w:p>
         </w:tc>
@@ -4373,15 +4071,7 @@
               <w:jc w:val="center"/>
             </w:pPr>
             <w:r>
-              <w:t xml:space="preserve">Tests </w:t>
-            </w:r>
-            <w:proofErr w:type="gramStart"/>
-            <w:r>
-              <w:t>d'acceptance:</w:t>
-            </w:r>
-            <w:proofErr w:type="gramEnd"/>
-            <w:r>
-              <w:t xml:space="preserve"> </w:t>
+              <w:t xml:space="preserve">Tests d'acceptance: </w:t>
             </w:r>
           </w:p>
           <w:tbl>
@@ -4440,15 +4130,7 @@
                 </w:tcPr>
                 <w:p>
                   <w:r>
-                    <w:t xml:space="preserve">Depuis la partie, quand je regarde en haut </w:t>
-                  </w:r>
-                  <w:proofErr w:type="spellStart"/>
-                  <w:r>
-                    <w:t>a</w:t>
-                  </w:r>
-                  <w:proofErr w:type="spellEnd"/>
-                  <w:r>
-                    <w:t xml:space="preserve"> gauche, je vois le niveau actuel</w:t>
+                    <w:t>Depuis la partie, quand je regarde en haut a gauche, je vois le niveau actuel</w:t>
                   </w:r>
                 </w:p>
               </w:tc>
@@ -4473,33 +4155,7 @@
                 </w:tcPr>
                 <w:p>
                   <w:r>
-                    <w:t xml:space="preserve">Dans le jeu, le premier niveau contient 2 tanks, puis </w:t>
-                  </w:r>
-                  <w:proofErr w:type="spellStart"/>
-                  <w:r>
-                    <w:t>a</w:t>
-                  </w:r>
-                  <w:proofErr w:type="spellEnd"/>
-                  <w:r>
-                    <w:t xml:space="preserve"> chaque niveau + 2 tanks. </w:t>
-                  </w:r>
-                  <w:proofErr w:type="spellStart"/>
-                  <w:proofErr w:type="gramStart"/>
-                  <w:r>
-                    <w:t>Des</w:t>
-                  </w:r>
-                  <w:proofErr w:type="spellEnd"/>
-                  <w:proofErr w:type="gramEnd"/>
-                  <w:r>
-                    <w:t xml:space="preserve"> qu'il y a 8 tanks, le jeu passe en mode infini avec un tank qui réparait </w:t>
-                  </w:r>
-                  <w:proofErr w:type="spellStart"/>
-                  <w:r>
-                    <w:t>a</w:t>
-                  </w:r>
-                  <w:proofErr w:type="spellEnd"/>
-                  <w:r>
-                    <w:t xml:space="preserve"> chaque mort</w:t>
+                    <w:t>Dans le jeu, le premier niveau contient 2 tanks, puis a chaque niveau + 2 tanks. Des qu'il y a 8 tanks, le jeu passe en mode infini avec un tank qui réparait a chaque mort</w:t>
                   </w:r>
                 </w:p>
               </w:tc>
@@ -4534,15 +4190,7 @@
     </w:p>
     <w:p>
       <w:r>
-        <w:t>(</w:t>
-      </w:r>
-      <w:proofErr w:type="gramStart"/>
-      <w:r>
-        <w:t>Auteur:</w:t>
-      </w:r>
-      <w:proofErr w:type="gramEnd"/>
-      <w:r>
-        <w:t xml:space="preserve"> Mathis Olaya)</w:t>
+        <w:t>(Auteur: Mathis Olaya)</w:t>
       </w:r>
     </w:p>
     <w:tbl>
@@ -4601,15 +4249,7 @@
               <w:jc w:val="center"/>
             </w:pPr>
             <w:r>
-              <w:t xml:space="preserve">Tests </w:t>
-            </w:r>
-            <w:proofErr w:type="gramStart"/>
-            <w:r>
-              <w:t>d'acceptance:</w:t>
-            </w:r>
-            <w:proofErr w:type="gramEnd"/>
-            <w:r>
-              <w:t xml:space="preserve"> </w:t>
+              <w:t xml:space="preserve">Tests d'acceptance: </w:t>
             </w:r>
           </w:p>
           <w:tbl>
@@ -4644,15 +4284,7 @@
                 </w:tcPr>
                 <w:p>
                   <w:r>
-                    <w:t>Pendant la partie, quand je clic droit je peux poser des protections ou je clique dans une limite ou les tanks ni le joueur ne peuvent entrer.  (</w:t>
-                  </w:r>
-                  <w:proofErr w:type="gramStart"/>
-                  <w:r>
-                    <w:t>ex:</w:t>
-                  </w:r>
-                  <w:proofErr w:type="gramEnd"/>
-                  <w:r>
-                    <w:t xml:space="preserve"> impossible de poser une protection derrière le joueur)</w:t>
+                    <w:t>Pendant la partie, quand je clic droit je peux poser des protections ou je clique dans une limite ou les tanks ni le joueur ne peuvent entrer.  (ex: impossible de poser une protection derrière le joueur)</w:t>
                   </w:r>
                 </w:p>
               </w:tc>
@@ -4771,15 +4403,7 @@
     </w:p>
     <w:p>
       <w:r>
-        <w:t>(</w:t>
-      </w:r>
-      <w:proofErr w:type="gramStart"/>
-      <w:r>
-        <w:t>Auteur:</w:t>
-      </w:r>
-      <w:proofErr w:type="gramEnd"/>
-      <w:r>
-        <w:t xml:space="preserve"> Mathis Olaya)</w:t>
+        <w:t>(Auteur: Mathis Olaya)</w:t>
       </w:r>
     </w:p>
     <w:tbl>
@@ -4816,15 +4440,7 @@
           </w:tcPr>
           <w:p>
             <w:r>
-              <w:t xml:space="preserve">En tant que </w:t>
-            </w:r>
-            <w:proofErr w:type="gramStart"/>
-            <w:r>
-              <w:t>joueur  je</w:t>
-            </w:r>
-            <w:proofErr w:type="gramEnd"/>
-            <w:r>
-              <w:t xml:space="preserve"> souhaite combattre contre des ennemis  afin d'ajouter de la difficulté au jeu</w:t>
+              <w:t>En tant que joueur  je souhaite combattre contre des ennemis  afin d'ajouter de la difficulté au jeu</w:t>
             </w:r>
           </w:p>
         </w:tc>
@@ -4846,15 +4462,7 @@
               <w:jc w:val="center"/>
             </w:pPr>
             <w:r>
-              <w:t xml:space="preserve">Tests </w:t>
-            </w:r>
-            <w:proofErr w:type="gramStart"/>
-            <w:r>
-              <w:t>d'acceptance:</w:t>
-            </w:r>
-            <w:proofErr w:type="gramEnd"/>
-            <w:r>
-              <w:t xml:space="preserve"> </w:t>
+              <w:t xml:space="preserve">Tests d'acceptance: </w:t>
             </w:r>
           </w:p>
           <w:tbl>
@@ -4937,15 +4545,7 @@
                 </w:tcPr>
                 <w:p>
                   <w:r>
-                    <w:t xml:space="preserve">Depuis le jeu, quand je regarde les </w:t>
-                  </w:r>
-                  <w:proofErr w:type="gramStart"/>
-                  <w:r>
-                    <w:t>ennemis  ils</w:t>
-                  </w:r>
-                  <w:proofErr w:type="gramEnd"/>
-                  <w:r>
-                    <w:t xml:space="preserve"> peuvent me tirer dessus en visant ma position.</w:t>
+                    <w:t>Depuis le jeu, quand je regarde les ennemis  ils peuvent me tirer dessus en visant ma position.</w:t>
                   </w:r>
                 </w:p>
               </w:tc>
@@ -4981,11 +4581,9 @@
                   <w:hideMark/>
                 </w:tcPr>
                 <w:p>
-                  <w:proofErr w:type="spellStart"/>
                   <w:r>
                     <w:t>Sprites</w:t>
                   </w:r>
-                  <w:proofErr w:type="spellEnd"/>
                 </w:p>
               </w:tc>
               <w:tc>
@@ -5031,11 +4629,9 @@
                   <w:hideMark/>
                 </w:tcPr>
                 <w:p>
-                  <w:proofErr w:type="spellStart"/>
                   <w:r>
                     <w:t>Dégats</w:t>
                   </w:r>
-                  <w:proofErr w:type="spellEnd"/>
                 </w:p>
               </w:tc>
               <w:tc>
@@ -5104,15 +4700,7 @@
     </w:p>
     <w:p>
       <w:r>
-        <w:t>(</w:t>
-      </w:r>
-      <w:proofErr w:type="gramStart"/>
-      <w:r>
-        <w:t>Auteur:</w:t>
-      </w:r>
-      <w:proofErr w:type="gramEnd"/>
-      <w:r>
-        <w:t xml:space="preserve"> Mathis Olaya)</w:t>
+        <w:t>(Auteur: Mathis Olaya)</w:t>
       </w:r>
     </w:p>
     <w:tbl>
@@ -5150,17 +4738,7 @@
           <w:p>
             <w:r>
               <w:lastRenderedPageBreak/>
-              <w:t xml:space="preserve">En tant que joueur, je souhaite avoir un personnage </w:t>
-            </w:r>
-            <w:proofErr w:type="spellStart"/>
-            <w:proofErr w:type="gramStart"/>
-            <w:r>
-              <w:t>a</w:t>
-            </w:r>
-            <w:proofErr w:type="spellEnd"/>
-            <w:proofErr w:type="gramEnd"/>
-            <w:r>
-              <w:t xml:space="preserve"> déplacer, pour interagir avec le jeu</w:t>
+              <w:t>En tant que joueur, je souhaite avoir un personnage a déplacer, pour interagir avec le jeu</w:t>
             </w:r>
           </w:p>
         </w:tc>
@@ -5182,15 +4760,7 @@
               <w:jc w:val="center"/>
             </w:pPr>
             <w:r>
-              <w:t xml:space="preserve">Tests </w:t>
-            </w:r>
-            <w:proofErr w:type="gramStart"/>
-            <w:r>
-              <w:t>d'acceptance:</w:t>
-            </w:r>
-            <w:proofErr w:type="gramEnd"/>
-            <w:r>
-              <w:t xml:space="preserve"> </w:t>
+              <w:t xml:space="preserve">Tests d'acceptance: </w:t>
             </w:r>
           </w:p>
           <w:tbl>
@@ -5225,15 +4795,7 @@
                 </w:tcPr>
                 <w:p>
                   <w:r>
-                    <w:t xml:space="preserve">Depuis le </w:t>
-                  </w:r>
-                  <w:proofErr w:type="gramStart"/>
-                  <w:r>
-                    <w:t>jeu,  en</w:t>
-                  </w:r>
-                  <w:proofErr w:type="gramEnd"/>
-                  <w:r>
-                    <w:t xml:space="preserve"> appuyant sur certaines touches, mon joueur se déplace sur l'axe X.</w:t>
+                    <w:t>Depuis le jeu,  en appuyant sur certaines touches, mon joueur se déplace sur l'axe X.</w:t>
                   </w:r>
                 </w:p>
               </w:tc>
@@ -5257,15 +4819,7 @@
                 </w:tcPr>
                 <w:p>
                   <w:r>
-                    <w:t xml:space="preserve">Dans le jeu, quand je clique sur </w:t>
-                  </w:r>
-                  <w:proofErr w:type="gramStart"/>
-                  <w:r>
-                    <w:t>A,D</w:t>
-                  </w:r>
-                  <w:proofErr w:type="gramEnd"/>
-                  <w:r>
-                    <w:t xml:space="preserve"> mon personnage se déplace sur un côté.</w:t>
+                    <w:t>Dans le jeu, quand je clique sur A,D mon personnage se déplace sur un côté.</w:t>
                   </w:r>
                 </w:p>
               </w:tc>
@@ -5337,15 +4891,7 @@
                 </w:tcPr>
                 <w:p>
                   <w:r>
-                    <w:t xml:space="preserve">Dans le jeu, après avoir </w:t>
-                  </w:r>
-                  <w:proofErr w:type="gramStart"/>
-                  <w:r>
-                    <w:t>tiré,  je</w:t>
-                  </w:r>
-                  <w:proofErr w:type="gramEnd"/>
-                  <w:r>
-                    <w:t xml:space="preserve"> ne peux plus tirer pendant 200 millisecondes.</w:t>
+                    <w:t>Dans le jeu, après avoir tiré,  je ne peux plus tirer pendant 200 millisecondes.</w:t>
                   </w:r>
                 </w:p>
               </w:tc>
@@ -5393,15 +4939,7 @@
                 </w:tcPr>
                 <w:p>
                   <w:r>
-                    <w:t xml:space="preserve">Depuis le </w:t>
-                  </w:r>
-                  <w:proofErr w:type="gramStart"/>
-                  <w:r>
-                    <w:t>jeu,  quand</w:t>
-                  </w:r>
-                  <w:proofErr w:type="gramEnd"/>
-                  <w:r>
-                    <w:t xml:space="preserve"> le joueur appuie sur 'R' l'arme se recharge durant 1.5 seconde et le joueur ne peut plus tirer.</w:t>
+                    <w:t>Depuis le jeu,  quand le joueur appuie sur 'R' l'arme se recharge durant 1.5 seconde et le joueur ne peut plus tirer.</w:t>
                   </w:r>
                 </w:p>
               </w:tc>
@@ -5449,15 +4987,7 @@
                 </w:tcPr>
                 <w:p>
                   <w:r>
-                    <w:t xml:space="preserve">Depuis la partie mon joueur a 3 de points de vie et ceux-ci peuvent </w:t>
-                  </w:r>
-                  <w:proofErr w:type="gramStart"/>
-                  <w:r>
-                    <w:t>être  vérifié</w:t>
-                  </w:r>
-                  <w:proofErr w:type="gramEnd"/>
-                  <w:r>
-                    <w:t xml:space="preserve"> en regardant en bas à gauche de l'écran</w:t>
+                    <w:t>Depuis la partie mon joueur a 3 de points de vie et ceux-ci peuvent être  vérifié en regardant en bas à gauche de l'écran</w:t>
                   </w:r>
                 </w:p>
               </w:tc>
@@ -5481,17 +5011,7 @@
                 </w:tcPr>
                 <w:p>
                   <w:r>
-                    <w:t xml:space="preserve">Dans le jeu, quand je me fais toucher par une balle, je </w:t>
-                  </w:r>
-                  <w:proofErr w:type="spellStart"/>
-                  <w:proofErr w:type="gramStart"/>
-                  <w:r>
-                    <w:t>perd</w:t>
-                  </w:r>
-                  <w:proofErr w:type="spellEnd"/>
-                  <w:proofErr w:type="gramEnd"/>
-                  <w:r>
-                    <w:t xml:space="preserve"> des points de vie.</w:t>
+                    <w:t>Dans le jeu, quand je me fais toucher par une balle, je perd des points de vie.</w:t>
                   </w:r>
                 </w:p>
               </w:tc>
@@ -5515,17 +5035,7 @@
                 </w:tcPr>
                 <w:p>
                   <w:r>
-                    <w:t xml:space="preserve">Dans le jeu quand je n'ai plus de points de vie je </w:t>
-                  </w:r>
-                  <w:proofErr w:type="spellStart"/>
-                  <w:proofErr w:type="gramStart"/>
-                  <w:r>
-                    <w:t>meurt</w:t>
-                  </w:r>
-                  <w:proofErr w:type="spellEnd"/>
-                  <w:proofErr w:type="gramEnd"/>
-                  <w:r>
-                    <w:t xml:space="preserve"> et la partie se finit</w:t>
+                    <w:t>Dans le jeu quand je n'ai plus de points de vie je meurt et la partie se finit</w:t>
                   </w:r>
                 </w:p>
               </w:tc>
@@ -5560,15 +5070,7 @@
     </w:p>
     <w:p>
       <w:r>
-        <w:t>(</w:t>
-      </w:r>
-      <w:proofErr w:type="gramStart"/>
-      <w:r>
-        <w:t>Auteur:</w:t>
-      </w:r>
-      <w:proofErr w:type="gramEnd"/>
-      <w:r>
-        <w:t xml:space="preserve"> Mathis Olaya)</w:t>
+        <w:t>(Auteur: Mathis Olaya)</w:t>
       </w:r>
     </w:p>
     <w:tbl>
@@ -5627,15 +5129,7 @@
               <w:jc w:val="center"/>
             </w:pPr>
             <w:r>
-              <w:t xml:space="preserve">Tests </w:t>
-            </w:r>
-            <w:proofErr w:type="gramStart"/>
-            <w:r>
-              <w:t>d'acceptance:</w:t>
-            </w:r>
-            <w:proofErr w:type="gramEnd"/>
-            <w:r>
-              <w:t xml:space="preserve"> </w:t>
+              <w:t xml:space="preserve">Tests d'acceptance: </w:t>
             </w:r>
           </w:p>
           <w:tbl>
@@ -5694,15 +5188,7 @@
                 </w:tcPr>
                 <w:p>
                   <w:r>
-                    <w:t xml:space="preserve">Depuis le </w:t>
-                  </w:r>
-                  <w:proofErr w:type="gramStart"/>
-                  <w:r>
-                    <w:t>menu  quand</w:t>
-                  </w:r>
-                  <w:proofErr w:type="gramEnd"/>
-                  <w:r>
-                    <w:t xml:space="preserve"> je clique sur le bouton start le niveau se lance avec le joueur, ennemi, et la possibilité de poser des protections</w:t>
+                    <w:t>Depuis le menu  quand je clique sur le bouton start le niveau se lance avec le joueur, ennemi, et la possibilité de poser des protections</w:t>
                   </w:r>
                 </w:p>
               </w:tc>
@@ -5750,15 +5236,7 @@
                 </w:tcPr>
                 <w:p>
                   <w:r>
-                    <w:t xml:space="preserve">A la fin de la partie, quand </w:t>
-                  </w:r>
-                  <w:proofErr w:type="spellStart"/>
-                  <w:r>
-                    <w:t>jappuie</w:t>
-                  </w:r>
-                  <w:proofErr w:type="spellEnd"/>
-                  <w:r>
-                    <w:t xml:space="preserve"> sur restart, je peux rejouer une partie</w:t>
+                    <w:t>A la fin de la partie, quand jappuie sur restart, je peux rejouer une partie</w:t>
                   </w:r>
                 </w:p>
               </w:tc>
@@ -5782,15 +5260,7 @@
                 </w:tcPr>
                 <w:p>
                   <w:r>
-                    <w:t xml:space="preserve">Au lancement du </w:t>
-                  </w:r>
-                  <w:proofErr w:type="gramStart"/>
-                  <w:r>
-                    <w:t>jeu,  il</w:t>
-                  </w:r>
-                  <w:proofErr w:type="gramEnd"/>
-                  <w:r>
-                    <w:t xml:space="preserve"> y a une interface fonctionnel  avec les boutons jouer, et quitter</w:t>
+                    <w:t>Au lancement du jeu,  il y a une interface fonctionnel  avec les boutons jouer, et quitter</w:t>
                   </w:r>
                 </w:p>
               </w:tc>
@@ -5849,15 +5319,7 @@
     </w:p>
     <w:p>
       <w:r>
-        <w:t>(</w:t>
-      </w:r>
-      <w:proofErr w:type="gramStart"/>
-      <w:r>
-        <w:t>Auteur:</w:t>
-      </w:r>
-      <w:proofErr w:type="gramEnd"/>
-      <w:r>
-        <w:t xml:space="preserve"> Mathis Olaya)</w:t>
+        <w:t>(Auteur: Mathis Olaya)</w:t>
       </w:r>
     </w:p>
     <w:tbl>
@@ -5916,15 +5378,7 @@
               <w:jc w:val="center"/>
             </w:pPr>
             <w:r>
-              <w:t xml:space="preserve">Tests </w:t>
-            </w:r>
-            <w:proofErr w:type="gramStart"/>
-            <w:r>
-              <w:t>d'acceptance:</w:t>
-            </w:r>
-            <w:proofErr w:type="gramEnd"/>
-            <w:r>
-              <w:t xml:space="preserve"> </w:t>
+              <w:t xml:space="preserve">Tests d'acceptance: </w:t>
             </w:r>
           </w:p>
           <w:tbl>
@@ -5959,15 +5413,7 @@
                 </w:tcPr>
                 <w:p>
                   <w:r>
-                    <w:t xml:space="preserve">Dans le jeu quand </w:t>
-                  </w:r>
-                  <w:proofErr w:type="gramStart"/>
-                  <w:r>
-                    <w:t>une munitions</w:t>
-                  </w:r>
-                  <w:proofErr w:type="gramEnd"/>
-                  <w:r>
-                    <w:t xml:space="preserve"> rentre dans un tank le tank perd une vie</w:t>
+                    <w:t>Dans le jeu quand une munitions rentre dans un tank le tank perd une vie</w:t>
                   </w:r>
                 </w:p>
               </w:tc>
@@ -5991,15 +5437,7 @@
                 </w:tcPr>
                 <w:p>
                   <w:r>
-                    <w:t xml:space="preserve">Dans le jeu, quand </w:t>
-                  </w:r>
-                  <w:proofErr w:type="gramStart"/>
-                  <w:r>
-                    <w:t>une munitions allié ou adverse</w:t>
-                  </w:r>
-                  <w:proofErr w:type="gramEnd"/>
-                  <w:r>
-                    <w:t xml:space="preserve"> rentre dans une protection elle perd une vie.</w:t>
+                    <w:t>Dans le jeu, quand une munitions allié ou adverse rentre dans une protection elle perd une vie.</w:t>
                   </w:r>
                 </w:p>
               </w:tc>
@@ -6023,15 +5461,7 @@
                 </w:tcPr>
                 <w:p>
                   <w:r>
-                    <w:t xml:space="preserve">Dans le jeu quand </w:t>
-                  </w:r>
-                  <w:proofErr w:type="gramStart"/>
-                  <w:r>
-                    <w:t>une munitions</w:t>
-                  </w:r>
-                  <w:proofErr w:type="gramEnd"/>
-                  <w:r>
-                    <w:t xml:space="preserve"> rentre en contact avec un tank, un joueur ou une protection, elle se supprime</w:t>
+                    <w:t>Dans le jeu quand une munitions rentre en contact avec un tank, un joueur ou une protection, elle se supprime</w:t>
                   </w:r>
                 </w:p>
               </w:tc>
@@ -6079,23 +5509,7 @@
                 </w:tcPr>
                 <w:p>
                   <w:r>
-                    <w:t xml:space="preserve">Dans le jeu, quand le joueur essaye de poser une protection </w:t>
-                  </w:r>
-                  <w:proofErr w:type="spellStart"/>
-                  <w:r>
-                    <w:t>par dessus</w:t>
-                  </w:r>
-                  <w:proofErr w:type="spellEnd"/>
-                  <w:r>
-                    <w:t xml:space="preserve"> une protection </w:t>
-                  </w:r>
-                  <w:proofErr w:type="spellStart"/>
-                  <w:r>
-                    <w:t>déja</w:t>
-                  </w:r>
-                  <w:proofErr w:type="spellEnd"/>
-                  <w:r>
-                    <w:t xml:space="preserve"> existante, elle ne se place pas</w:t>
+                    <w:t>Dans le jeu, quand le joueur essaye de poser une protection par dessus une protection déja existante, elle ne se place pas</w:t>
                   </w:r>
                 </w:p>
               </w:tc>
@@ -6130,15 +5544,7 @@
     </w:p>
     <w:p>
       <w:r>
-        <w:t>(</w:t>
-      </w:r>
-      <w:proofErr w:type="gramStart"/>
-      <w:r>
-        <w:t>Auteur:</w:t>
-      </w:r>
-      <w:proofErr w:type="gramEnd"/>
-      <w:r>
-        <w:t xml:space="preserve"> Mathis Olaya)</w:t>
+        <w:t>(Auteur: Mathis Olaya)</w:t>
       </w:r>
     </w:p>
     <w:tbl>
@@ -6175,15 +5581,7 @@
           </w:tcPr>
           <w:p>
             <w:r>
-              <w:t xml:space="preserve">En tant que </w:t>
-            </w:r>
-            <w:proofErr w:type="gramStart"/>
-            <w:r>
-              <w:t>joueur,  je</w:t>
-            </w:r>
-            <w:proofErr w:type="gramEnd"/>
-            <w:r>
-              <w:t xml:space="preserve"> souhaite avoir des scores, pour voir mon niveau</w:t>
+              <w:t>En tant que joueur,  je souhaite avoir des scores, pour voir mon niveau</w:t>
             </w:r>
           </w:p>
         </w:tc>
@@ -6205,15 +5603,7 @@
               <w:jc w:val="center"/>
             </w:pPr>
             <w:r>
-              <w:t xml:space="preserve">Tests </w:t>
-            </w:r>
-            <w:proofErr w:type="gramStart"/>
-            <w:r>
-              <w:t>d'acceptance:</w:t>
-            </w:r>
-            <w:proofErr w:type="gramEnd"/>
-            <w:r>
-              <w:t xml:space="preserve"> </w:t>
+              <w:t xml:space="preserve">Tests d'acceptance: </w:t>
             </w:r>
           </w:p>
           <w:tbl>
@@ -6341,42 +5731,8 @@
           <w:color w:val="FF0000"/>
           <w:sz w:val="24"/>
         </w:rPr>
-        <w:t>Reprendre le contenu des User Stories d’</w:t>
-      </w:r>
-      <w:proofErr w:type="spellStart"/>
-      <w:r>
-        <w:rPr>
-          <w:rFonts w:ascii="Arial" w:eastAsia="Arial" w:hAnsi="Arial" w:cs="Arial"/>
-          <w:b/>
-          <w:i/>
-          <w:color w:val="FF0000"/>
-          <w:sz w:val="24"/>
-        </w:rPr>
-        <w:t>IceScrum</w:t>
-      </w:r>
-      <w:proofErr w:type="spellEnd"/>
-      <w:r>
-        <w:rPr>
-          <w:rFonts w:ascii="Arial" w:eastAsia="Arial" w:hAnsi="Arial" w:cs="Arial"/>
-          <w:b/>
-          <w:i/>
-          <w:color w:val="FF0000"/>
-          <w:sz w:val="24"/>
-        </w:rPr>
-        <w:t xml:space="preserve"> : Story + tests d’acceptance (avec </w:t>
-      </w:r>
-      <w:proofErr w:type="spellStart"/>
-      <w:r>
-        <w:rPr>
-          <w:rFonts w:ascii="Arial" w:eastAsia="Arial" w:hAnsi="Arial" w:cs="Arial"/>
-          <w:b/>
-          <w:i/>
-          <w:color w:val="FF0000"/>
-          <w:sz w:val="24"/>
-        </w:rPr>
-        <w:t>IceTools</w:t>
-      </w:r>
-      <w:proofErr w:type="spellEnd"/>
+        <w:t>Reprendre le contenu des User Stories d’IceScrum : Story + tests d’acceptance (avec IceTools</w:t>
+      </w:r>
       <w:r>
         <w:rPr>
           <w:rFonts w:ascii="Arial" w:eastAsia="Arial" w:hAnsi="Arial" w:cs="Arial"/>
@@ -6444,46 +5800,14 @@
           <w:rFonts w:ascii="Arial" w:eastAsia="Arial" w:hAnsi="Arial" w:cs="Arial"/>
           <w:sz w:val="24"/>
         </w:rPr>
-        <w:t xml:space="preserve"> de test qui me permettront d’évaluer les améliorations </w:t>
-      </w:r>
-      <w:proofErr w:type="gramStart"/>
-      <w:r>
-        <w:rPr>
-          <w:rFonts w:ascii="Arial" w:eastAsia="Arial" w:hAnsi="Arial" w:cs="Arial"/>
-          <w:sz w:val="24"/>
-        </w:rPr>
-        <w:t>a</w:t>
-      </w:r>
-      <w:proofErr w:type="gramEnd"/>
-      <w:r>
-        <w:rPr>
-          <w:rFonts w:ascii="Arial" w:eastAsia="Arial" w:hAnsi="Arial" w:cs="Arial"/>
-          <w:sz w:val="24"/>
-        </w:rPr>
-        <w:t xml:space="preserve"> effectuer.</w:t>
-      </w:r>
-      <w:r>
-        <w:rPr>
-          <w:rFonts w:ascii="Arial" w:eastAsia="Arial" w:hAnsi="Arial" w:cs="Arial"/>
-          <w:sz w:val="24"/>
-        </w:rPr>
-        <w:t xml:space="preserve"> En premier temps je vais vérifier les tests d’acceptances </w:t>
-      </w:r>
-      <w:proofErr w:type="spellStart"/>
-      <w:r>
-        <w:rPr>
-          <w:rFonts w:ascii="Arial" w:eastAsia="Arial" w:hAnsi="Arial" w:cs="Arial"/>
-          <w:sz w:val="24"/>
-        </w:rPr>
-        <w:t>IceScrum</w:t>
-      </w:r>
-      <w:proofErr w:type="spellEnd"/>
-      <w:r>
-        <w:rPr>
-          <w:rFonts w:ascii="Arial" w:eastAsia="Arial" w:hAnsi="Arial" w:cs="Arial"/>
-          <w:sz w:val="24"/>
-        </w:rPr>
-        <w:t xml:space="preserve">. Je vais les </w:t>
+        <w:t xml:space="preserve"> de test qui me permettront d’évaluer les améliorations a effectuer.</w:t>
+      </w:r>
+      <w:r>
+        <w:rPr>
+          <w:rFonts w:ascii="Arial" w:eastAsia="Arial" w:hAnsi="Arial" w:cs="Arial"/>
+          <w:sz w:val="24"/>
+        </w:rPr>
+        <w:t xml:space="preserve"> En premier temps je vais vérifier les tests d’acceptances IceScrum. Je vais les </w:t>
       </w:r>
       <w:r>
         <w:rPr>
@@ -6550,23 +5874,7 @@
           <w:rFonts w:ascii="Arial" w:eastAsia="Arial" w:hAnsi="Arial" w:cs="Arial"/>
           <w:sz w:val="24"/>
         </w:rPr>
-        <w:t>Ensuite, je vais créer une solution de test (</w:t>
-      </w:r>
-      <w:proofErr w:type="spellStart"/>
-      <w:r>
-        <w:rPr>
-          <w:rFonts w:ascii="Arial" w:eastAsia="Arial" w:hAnsi="Arial" w:cs="Arial"/>
-          <w:sz w:val="24"/>
-        </w:rPr>
-        <w:t>MStest</w:t>
-      </w:r>
-      <w:proofErr w:type="spellEnd"/>
-      <w:r>
-        <w:rPr>
-          <w:rFonts w:ascii="Arial" w:eastAsia="Arial" w:hAnsi="Arial" w:cs="Arial"/>
-          <w:sz w:val="24"/>
-        </w:rPr>
-        <w:t>) sur mon projet, et y créer différents tests sur des parties spécifique du jeu. Les tests s’exécuterons par la suite automatiquement.</w:t>
+        <w:t>Ensuite, je vais créer une solution de test (MStest) sur mon projet, et y créer différents tests sur des parties spécifique du jeu. Les tests s’exécuterons par la suite automatiquement.</w:t>
       </w:r>
     </w:p>
     <w:p>
@@ -6629,23 +5937,7 @@
           <w:rFonts w:ascii="Arial" w:eastAsia="Arial" w:hAnsi="Arial" w:cs="Arial"/>
           <w:sz w:val="24"/>
         </w:rPr>
-        <w:t xml:space="preserve">Imaginons que nous souhaitons tester le fait que quand le joueur appuie sur A, le joueur se déplace sur la gauche. Et bien, cela est en faite compliquer (dans mon cas), car je serais </w:t>
-      </w:r>
-      <w:proofErr w:type="gramStart"/>
-      <w:r>
-        <w:rPr>
-          <w:rFonts w:ascii="Arial" w:eastAsia="Arial" w:hAnsi="Arial" w:cs="Arial"/>
-          <w:sz w:val="24"/>
-        </w:rPr>
-        <w:t>obliger</w:t>
-      </w:r>
-      <w:proofErr w:type="gramEnd"/>
-      <w:r>
-        <w:rPr>
-          <w:rFonts w:ascii="Arial" w:eastAsia="Arial" w:hAnsi="Arial" w:cs="Arial"/>
-          <w:sz w:val="24"/>
-        </w:rPr>
-        <w:t xml:space="preserve"> de simuler l’appuie de la touche ‘A’, ce qui est plus ou moins compliqué.</w:t>
+        <w:t>Imaginons que nous souhaitons tester le fait que quand le joueur appuie sur A, le joueur se déplace sur la gauche. Et bien, cela est en faite compliquer (dans mon cas), car je serais obliger de simuler l’appuie de la touche ‘A’, ce qui est plus ou moins compliqué.</w:t>
       </w:r>
     </w:p>
     <w:p>
@@ -6736,20 +6028,8 @@
           <w:color w:val="FF0000"/>
           <w:sz w:val="24"/>
         </w:rPr>
-        <w:t xml:space="preserve">Décrire l’environnement dans lequel se fait la sprint </w:t>
-      </w:r>
-      <w:proofErr w:type="spellStart"/>
-      <w:r>
-        <w:rPr>
-          <w:rFonts w:ascii="Arial" w:eastAsia="Arial" w:hAnsi="Arial" w:cs="Arial"/>
-          <w:b/>
-          <w:i/>
-          <w:color w:val="FF0000"/>
-          <w:sz w:val="24"/>
-        </w:rPr>
-        <w:t>review</w:t>
-      </w:r>
-      <w:proofErr w:type="spellEnd"/>
+        <w:t>Décrire l’environnement dans lequel se fait la sprint review</w:t>
+      </w:r>
     </w:p>
     <w:p>
       <w:pPr>
@@ -6822,23 +6102,13 @@
           <w:sz w:val="24"/>
         </w:rPr>
       </w:pPr>
-      <w:proofErr w:type="gramStart"/>
-      <w:r>
-        <w:rPr>
-          <w:rFonts w:ascii="Arial" w:eastAsia="Arial" w:hAnsi="Arial" w:cs="Arial"/>
-          <w:i/>
-          <w:sz w:val="24"/>
-        </w:rPr>
-        <w:t>types</w:t>
-      </w:r>
-      <w:proofErr w:type="gramEnd"/>
-      <w:r>
-        <w:rPr>
-          <w:rFonts w:ascii="Arial" w:eastAsia="Arial" w:hAnsi="Arial" w:cs="Arial"/>
-          <w:i/>
-          <w:sz w:val="24"/>
-        </w:rPr>
-        <w:t xml:space="preserve"> de des tests et ordre dans lequel ils seront effectués.</w:t>
+      <w:r>
+        <w:rPr>
+          <w:rFonts w:ascii="Arial" w:eastAsia="Arial" w:hAnsi="Arial" w:cs="Arial"/>
+          <w:i/>
+          <w:sz w:val="24"/>
+        </w:rPr>
+        <w:t>types de des tests et ordre dans lequel ils seront effectués.</w:t>
       </w:r>
     </w:p>
     <w:p>
@@ -6859,23 +6129,13 @@
           <w:sz w:val="24"/>
         </w:rPr>
       </w:pPr>
-      <w:proofErr w:type="gramStart"/>
-      <w:r>
-        <w:rPr>
-          <w:rFonts w:ascii="Arial" w:eastAsia="Arial" w:hAnsi="Arial" w:cs="Arial"/>
-          <w:i/>
-          <w:sz w:val="24"/>
-        </w:rPr>
-        <w:t>les</w:t>
-      </w:r>
-      <w:proofErr w:type="gramEnd"/>
-      <w:r>
-        <w:rPr>
-          <w:rFonts w:ascii="Arial" w:eastAsia="Arial" w:hAnsi="Arial" w:cs="Arial"/>
-          <w:i/>
-          <w:sz w:val="24"/>
-        </w:rPr>
-        <w:t xml:space="preserve"> moyens à mettre en œuvre.</w:t>
+      <w:r>
+        <w:rPr>
+          <w:rFonts w:ascii="Arial" w:eastAsia="Arial" w:hAnsi="Arial" w:cs="Arial"/>
+          <w:i/>
+          <w:sz w:val="24"/>
+        </w:rPr>
+        <w:t>les moyens à mettre en œuvre.</w:t>
       </w:r>
     </w:p>
     <w:p>
@@ -6896,23 +6156,13 @@
           <w:sz w:val="24"/>
         </w:rPr>
       </w:pPr>
-      <w:proofErr w:type="gramStart"/>
-      <w:r>
-        <w:rPr>
-          <w:rFonts w:ascii="Arial" w:eastAsia="Arial" w:hAnsi="Arial" w:cs="Arial"/>
-          <w:i/>
-          <w:sz w:val="24"/>
-        </w:rPr>
-        <w:t>couverture</w:t>
-      </w:r>
-      <w:proofErr w:type="gramEnd"/>
-      <w:r>
-        <w:rPr>
-          <w:rFonts w:ascii="Arial" w:eastAsia="Arial" w:hAnsi="Arial" w:cs="Arial"/>
-          <w:i/>
-          <w:sz w:val="24"/>
-        </w:rPr>
-        <w:t xml:space="preserve"> des tests (tests exhaustifs ou non, si non, pourquoi ?).</w:t>
+      <w:r>
+        <w:rPr>
+          <w:rFonts w:ascii="Arial" w:eastAsia="Arial" w:hAnsi="Arial" w:cs="Arial"/>
+          <w:i/>
+          <w:sz w:val="24"/>
+        </w:rPr>
+        <w:t>couverture des tests (tests exhaustifs ou non, si non, pourquoi ?).</w:t>
       </w:r>
     </w:p>
     <w:p>
@@ -6933,23 +6183,13 @@
           <w:sz w:val="24"/>
         </w:rPr>
       </w:pPr>
-      <w:proofErr w:type="gramStart"/>
-      <w:r>
-        <w:rPr>
-          <w:rFonts w:ascii="Arial" w:eastAsia="Arial" w:hAnsi="Arial" w:cs="Arial"/>
-          <w:i/>
-          <w:sz w:val="24"/>
-        </w:rPr>
-        <w:t>données</w:t>
-      </w:r>
-      <w:proofErr w:type="gramEnd"/>
-      <w:r>
-        <w:rPr>
-          <w:rFonts w:ascii="Arial" w:eastAsia="Arial" w:hAnsi="Arial" w:cs="Arial"/>
-          <w:i/>
-          <w:sz w:val="24"/>
-        </w:rPr>
-        <w:t xml:space="preserve"> de test à prévoir (données réelles ?) </w:t>
+      <w:r>
+        <w:rPr>
+          <w:rFonts w:ascii="Arial" w:eastAsia="Arial" w:hAnsi="Arial" w:cs="Arial"/>
+          <w:i/>
+          <w:sz w:val="24"/>
+        </w:rPr>
+        <w:t xml:space="preserve">données de test à prévoir (données réelles ?) </w:t>
       </w:r>
       <w:r>
         <w:rPr>
@@ -6988,37 +6228,23 @@
           <w:sz w:val="24"/>
         </w:rPr>
       </w:pPr>
-      <w:proofErr w:type="gramStart"/>
-      <w:r>
-        <w:rPr>
-          <w:rFonts w:ascii="Arial" w:eastAsia="Arial" w:hAnsi="Arial" w:cs="Arial"/>
-          <w:i/>
-          <w:sz w:val="24"/>
-        </w:rPr>
-        <w:t>les</w:t>
-      </w:r>
-      <w:proofErr w:type="gramEnd"/>
-      <w:r>
-        <w:rPr>
-          <w:rFonts w:ascii="Arial" w:eastAsia="Arial" w:hAnsi="Arial" w:cs="Arial"/>
-          <w:i/>
-          <w:sz w:val="24"/>
-        </w:rPr>
-        <w:t xml:space="preserve"> testeurs extérieurs éventuels.</w:t>
+      <w:r>
+        <w:rPr>
+          <w:rFonts w:ascii="Arial" w:eastAsia="Arial" w:hAnsi="Arial" w:cs="Arial"/>
+          <w:i/>
+          <w:sz w:val="24"/>
+        </w:rPr>
+        <w:t>les testeurs extérieurs éventuels.</w:t>
       </w:r>
     </w:p>
     <w:p>
       <w:pPr>
         <w:keepNext/>
-        <w:numPr>
-          <w:ilvl w:val="0"/>
-          <w:numId w:val="20"/>
-        </w:numPr>
         <w:tabs>
           <w:tab w:val="left" w:pos="360"/>
         </w:tabs>
         <w:spacing w:before="240" w:after="60" w:line="240" w:lineRule="auto"/>
-        <w:ind w:left="432" w:hanging="432"/>
+        <w:ind w:left="432"/>
         <w:rPr>
           <w:rFonts w:ascii="Arial" w:eastAsia="Arial" w:hAnsi="Arial" w:cs="Arial"/>
           <w:b/>
@@ -7282,29 +6508,7 @@
           <w:color w:val="000000" w:themeColor="text1"/>
           <w:sz w:val="24"/>
         </w:rPr>
-        <w:t xml:space="preserve">Créer une </w:t>
-      </w:r>
-      <w:proofErr w:type="spellStart"/>
-      <w:r>
-        <w:rPr>
-          <w:rFonts w:ascii="Arial" w:eastAsia="Arial" w:hAnsi="Arial" w:cs="Arial"/>
-          <w:bCs/>
-          <w:iCs/>
-          <w:color w:val="000000" w:themeColor="text1"/>
-          <w:sz w:val="24"/>
-        </w:rPr>
-        <w:t>hitbox</w:t>
-      </w:r>
-      <w:proofErr w:type="spellEnd"/>
-      <w:r>
-        <w:rPr>
-          <w:rFonts w:ascii="Arial" w:eastAsia="Arial" w:hAnsi="Arial" w:cs="Arial"/>
-          <w:bCs/>
-          <w:iCs/>
-          <w:color w:val="000000" w:themeColor="text1"/>
-          <w:sz w:val="24"/>
-        </w:rPr>
-        <w:t xml:space="preserve"> pour le rectangle dont la position est centrée sur le curseur de la souris, avec une hauteur </w:t>
+        <w:t xml:space="preserve">Créer une hitbox pour le rectangle dont la position est centrée sur le curseur de la souris, avec une hauteur </w:t>
       </w:r>
       <w:r>
         <w:rPr>
@@ -7484,29 +6688,7 @@
           <w:color w:val="000000" w:themeColor="text1"/>
           <w:sz w:val="24"/>
         </w:rPr>
-        <w:t xml:space="preserve">, la largeur est </w:t>
-      </w:r>
-      <w:proofErr w:type="gramStart"/>
-      <w:r>
-        <w:rPr>
-          <w:rFonts w:ascii="Arial" w:eastAsia="Arial" w:hAnsi="Arial" w:cs="Arial"/>
-          <w:bCs/>
-          <w:iCs/>
-          <w:color w:val="000000" w:themeColor="text1"/>
-          <w:sz w:val="24"/>
-        </w:rPr>
-        <w:t>tout</w:t>
-      </w:r>
-      <w:proofErr w:type="gramEnd"/>
-      <w:r>
-        <w:rPr>
-          <w:rFonts w:ascii="Arial" w:eastAsia="Arial" w:hAnsi="Arial" w:cs="Arial"/>
-          <w:bCs/>
-          <w:iCs/>
-          <w:color w:val="000000" w:themeColor="text1"/>
-          <w:sz w:val="24"/>
-        </w:rPr>
-        <w:t xml:space="preserve"> l’écran (donc 1920). Et finalement la hauteur est un calcul complexe. Nous savons que l</w:t>
+        <w:t>, la largeur est tout l’écran (donc 1920). Et finalement la hauteur est un calcul complexe. Nous savons que l</w:t>
       </w:r>
       <w:r>
         <w:rPr>
@@ -7756,7 +6938,6 @@
         </w:rPr>
         <w:t xml:space="preserve">La partie précédente concernait donc le mode placement de deux protections. Mais dans le cas inverse, si le joueur a déjà posé ces deux protections, on vérifie si le joueur a attendu assez de temps pour en placer une nouvelle (20 secondes). Si oui, alors on place une construction. A noter que dans </w:t>
       </w:r>
-      <w:proofErr w:type="gramStart"/>
       <w:r>
         <w:rPr>
           <w:rFonts w:ascii="Arial" w:eastAsia="Arial" w:hAnsi="Arial" w:cs="Arial"/>
@@ -7765,9 +6946,8 @@
           <w:color w:val="000000" w:themeColor="text1"/>
           <w:sz w:val="24"/>
         </w:rPr>
-        <w:t>le méthode</w:t>
-      </w:r>
-      <w:proofErr w:type="gramEnd"/>
+        <w:t>la méthode</w:t>
+      </w:r>
       <w:r>
         <w:rPr>
           <w:rFonts w:ascii="Arial" w:eastAsia="Arial" w:hAnsi="Arial" w:cs="Arial"/>
@@ -7776,29 +6956,7 @@
           <w:color w:val="000000" w:themeColor="text1"/>
           <w:sz w:val="24"/>
         </w:rPr>
-        <w:t xml:space="preserve"> update, on vérifie si le mode est en mode placement unique, et si oui, on augmente le </w:t>
-      </w:r>
-      <w:proofErr w:type="spellStart"/>
-      <w:r>
-        <w:rPr>
-          <w:rFonts w:ascii="Arial" w:eastAsia="Arial" w:hAnsi="Arial" w:cs="Arial"/>
-          <w:bCs/>
-          <w:iCs/>
-          <w:color w:val="000000" w:themeColor="text1"/>
-          <w:sz w:val="24"/>
-        </w:rPr>
-        <w:t>timer</w:t>
-      </w:r>
-      <w:proofErr w:type="spellEnd"/>
-      <w:r>
-        <w:rPr>
-          <w:rFonts w:ascii="Arial" w:eastAsia="Arial" w:hAnsi="Arial" w:cs="Arial"/>
-          <w:bCs/>
-          <w:iCs/>
-          <w:color w:val="000000" w:themeColor="text1"/>
-          <w:sz w:val="24"/>
-        </w:rPr>
-        <w:t>.</w:t>
+        <w:t xml:space="preserve"> update, on vérifie si le mode est en mode placement unique, et si oui, on augmente le timer.</w:t>
       </w:r>
     </w:p>
     <w:p>
@@ -7876,12 +7034,305 @@
     </w:p>
     <w:p>
       <w:pPr>
-        <w:spacing w:after="0" w:line="240" w:lineRule="auto"/>
-        <w:rPr>
-          <w:rFonts w:ascii="Arial" w:eastAsia="Arial" w:hAnsi="Arial" w:cs="Arial"/>
-          <w:sz w:val="24"/>
-        </w:rPr>
-      </w:pPr>
+        <w:pStyle w:val="Paragraphedeliste"/>
+        <w:rPr>
+          <w:rFonts w:ascii="Arial" w:eastAsia="Arial" w:hAnsi="Arial" w:cs="Arial"/>
+          <w:bCs/>
+          <w:iCs/>
+          <w:color w:val="000000" w:themeColor="text1"/>
+          <w:sz w:val="24"/>
+        </w:rPr>
+      </w:pPr>
+    </w:p>
+    <w:p>
+      <w:pPr>
+        <w:pStyle w:val="Paragraphedeliste"/>
+        <w:keepNext/>
+        <w:numPr>
+          <w:ilvl w:val="0"/>
+          <w:numId w:val="39"/>
+        </w:numPr>
+        <w:tabs>
+          <w:tab w:val="left" w:pos="576"/>
+        </w:tabs>
+        <w:spacing w:before="240" w:after="60" w:line="240" w:lineRule="auto"/>
+        <w:rPr>
+          <w:rFonts w:ascii="Arial" w:eastAsia="Arial" w:hAnsi="Arial" w:cs="Arial"/>
+          <w:bCs/>
+          <w:iCs/>
+          <w:color w:val="000000" w:themeColor="text1"/>
+          <w:sz w:val="24"/>
+        </w:rPr>
+      </w:pPr>
+      <w:r>
+        <w:rPr>
+          <w:rFonts w:ascii="Arial" w:eastAsia="Arial" w:hAnsi="Arial" w:cs="Arial"/>
+          <w:bCs/>
+          <w:iCs/>
+          <w:color w:val="000000" w:themeColor="text1"/>
+          <w:sz w:val="24"/>
+        </w:rPr>
+        <w:t>Faire supprimer les munitions lorsqu’elles sortent de l’écran</w:t>
+      </w:r>
+    </w:p>
+    <w:p>
+      <w:pPr>
+        <w:pStyle w:val="Paragraphedeliste"/>
+        <w:keepNext/>
+        <w:tabs>
+          <w:tab w:val="left" w:pos="576"/>
+        </w:tabs>
+        <w:spacing w:before="240" w:after="60" w:line="240" w:lineRule="auto"/>
+        <w:ind w:left="936"/>
+        <w:rPr>
+          <w:rFonts w:ascii="Arial" w:eastAsia="Arial" w:hAnsi="Arial" w:cs="Arial"/>
+          <w:bCs/>
+          <w:iCs/>
+          <w:color w:val="000000" w:themeColor="text1"/>
+          <w:sz w:val="24"/>
+        </w:rPr>
+      </w:pPr>
+      <w:r>
+        <w:rPr>
+          <w:rFonts w:ascii="Arial" w:eastAsia="Arial" w:hAnsi="Arial" w:cs="Arial"/>
+          <w:bCs/>
+          <w:iCs/>
+          <w:color w:val="000000" w:themeColor="text1"/>
+          <w:sz w:val="24"/>
+        </w:rPr>
+        <w:t xml:space="preserve">Lorsque les munitions sont tirées, il se peut qu’elles sortent de l’écran. Il est primordial de les supprimer afin d’éviter que le programme les calculs sans cesses. Cela peut causer des problèmes techniques s’il y a beaucoup de munitions. </w:t>
+      </w:r>
+      <w:r>
+        <w:rPr>
+          <w:rFonts w:ascii="Arial" w:eastAsia="Arial" w:hAnsi="Arial" w:cs="Arial"/>
+          <w:bCs/>
+          <w:iCs/>
+          <w:color w:val="000000" w:themeColor="text1"/>
+          <w:sz w:val="24"/>
+        </w:rPr>
+        <w:t>Pour chaque munition, la méthode Update() s’effectue à chaque frames. Le programme vérifie donc à chaque tic s’il la balle est en dehors de l’écran.</w:t>
+      </w:r>
+      <w:r>
+        <w:rPr>
+          <w:rFonts w:ascii="Arial" w:eastAsia="Arial" w:hAnsi="Arial" w:cs="Arial"/>
+          <w:bCs/>
+          <w:iCs/>
+          <w:color w:val="000000" w:themeColor="text1"/>
+          <w:sz w:val="24"/>
+        </w:rPr>
+        <w:t xml:space="preserve"> </w:t>
+      </w:r>
+    </w:p>
+    <w:p>
+      <w:pPr>
+        <w:pStyle w:val="Paragraphedeliste"/>
+        <w:keepNext/>
+        <w:numPr>
+          <w:ilvl w:val="0"/>
+          <w:numId w:val="46"/>
+        </w:numPr>
+        <w:tabs>
+          <w:tab w:val="left" w:pos="576"/>
+        </w:tabs>
+        <w:spacing w:before="240" w:after="60" w:line="240" w:lineRule="auto"/>
+        <w:rPr>
+          <w:rFonts w:ascii="Arial" w:eastAsia="Arial" w:hAnsi="Arial" w:cs="Arial"/>
+          <w:bCs/>
+          <w:iCs/>
+          <w:color w:val="000000" w:themeColor="text1"/>
+          <w:sz w:val="24"/>
+        </w:rPr>
+      </w:pPr>
+      <w:r>
+        <w:rPr>
+          <w:rFonts w:ascii="Arial" w:eastAsia="Arial" w:hAnsi="Arial" w:cs="Arial"/>
+          <w:bCs/>
+          <w:iCs/>
+          <w:color w:val="000000" w:themeColor="text1"/>
+          <w:sz w:val="24"/>
+        </w:rPr>
+        <w:t>La méthode CheckLimitPosition() s’effectue</w:t>
+      </w:r>
+    </w:p>
+    <w:p>
+      <w:pPr>
+        <w:pStyle w:val="Paragraphedeliste"/>
+        <w:keepNext/>
+        <w:numPr>
+          <w:ilvl w:val="0"/>
+          <w:numId w:val="46"/>
+        </w:numPr>
+        <w:tabs>
+          <w:tab w:val="left" w:pos="576"/>
+        </w:tabs>
+        <w:spacing w:before="240" w:after="60" w:line="240" w:lineRule="auto"/>
+        <w:rPr>
+          <w:rFonts w:ascii="Arial" w:eastAsia="Arial" w:hAnsi="Arial" w:cs="Arial"/>
+          <w:bCs/>
+          <w:iCs/>
+          <w:color w:val="000000" w:themeColor="text1"/>
+          <w:sz w:val="24"/>
+        </w:rPr>
+      </w:pPr>
+      <w:r>
+        <w:rPr>
+          <w:rFonts w:ascii="Arial" w:eastAsia="Arial" w:hAnsi="Arial" w:cs="Arial"/>
+          <w:bCs/>
+          <w:iCs/>
+          <w:color w:val="000000" w:themeColor="text1"/>
+          <w:sz w:val="24"/>
+        </w:rPr>
+        <w:t xml:space="preserve">Cette méthode contient : </w:t>
+      </w:r>
+    </w:p>
+    <w:p>
+      <w:pPr>
+        <w:pStyle w:val="Paragraphedeliste"/>
+        <w:keepNext/>
+        <w:pBdr>
+          <w:top w:val="single" w:sz="4" w:space="1" w:color="auto"/>
+          <w:left w:val="single" w:sz="4" w:space="4" w:color="auto"/>
+          <w:bottom w:val="single" w:sz="4" w:space="1" w:color="auto"/>
+          <w:right w:val="single" w:sz="4" w:space="4" w:color="auto"/>
+        </w:pBdr>
+        <w:tabs>
+          <w:tab w:val="left" w:pos="576"/>
+        </w:tabs>
+        <w:spacing w:before="240" w:after="60" w:line="240" w:lineRule="auto"/>
+        <w:ind w:left="1770"/>
+        <w:rPr>
+          <w:rFonts w:ascii="Arial" w:eastAsia="Arial" w:hAnsi="Arial" w:cs="Arial"/>
+          <w:bCs/>
+          <w:iCs/>
+          <w:color w:val="000000" w:themeColor="text1"/>
+          <w:sz w:val="24"/>
+          <w:highlight w:val="lightGray"/>
+          <w:lang w:val="en-US"/>
+        </w:rPr>
+      </w:pPr>
+      <w:r>
+        <w:rPr>
+          <w:rFonts w:ascii="Arial" w:eastAsia="Arial" w:hAnsi="Arial" w:cs="Arial"/>
+          <w:bCs/>
+          <w:iCs/>
+          <w:color w:val="000000" w:themeColor="text1"/>
+          <w:sz w:val="24"/>
+        </w:rPr>
+        <w:tab/>
+      </w:r>
+      <w:r>
+        <w:rPr>
+          <w:rFonts w:ascii="Arial" w:eastAsia="Arial" w:hAnsi="Arial" w:cs="Arial"/>
+          <w:bCs/>
+          <w:iCs/>
+          <w:color w:val="000000" w:themeColor="text1"/>
+          <w:sz w:val="24"/>
+        </w:rPr>
+        <w:tab/>
+      </w:r>
+      <w:r>
+        <w:rPr>
+          <w:rFonts w:ascii="Arial" w:eastAsia="Arial" w:hAnsi="Arial" w:cs="Arial"/>
+          <w:bCs/>
+          <w:iCs/>
+          <w:color w:val="000000" w:themeColor="text1"/>
+          <w:sz w:val="24"/>
+        </w:rPr>
+        <w:tab/>
+      </w:r>
+      <w:r>
+        <w:rPr>
+          <w:rFonts w:ascii="Arial" w:eastAsia="Arial" w:hAnsi="Arial" w:cs="Arial"/>
+          <w:bCs/>
+          <w:iCs/>
+          <w:color w:val="000000" w:themeColor="text1"/>
+          <w:sz w:val="24"/>
+          <w:highlight w:val="lightGray"/>
+          <w:lang w:val="en-US"/>
+        </w:rPr>
+        <w:t>If(isOutOfBounds)</w:t>
+      </w:r>
+    </w:p>
+    <w:p>
+      <w:pPr>
+        <w:pStyle w:val="Paragraphedeliste"/>
+        <w:keepNext/>
+        <w:pBdr>
+          <w:top w:val="single" w:sz="4" w:space="1" w:color="auto"/>
+          <w:left w:val="single" w:sz="4" w:space="4" w:color="auto"/>
+          <w:bottom w:val="single" w:sz="4" w:space="1" w:color="auto"/>
+          <w:right w:val="single" w:sz="4" w:space="4" w:color="auto"/>
+        </w:pBdr>
+        <w:tabs>
+          <w:tab w:val="left" w:pos="576"/>
+        </w:tabs>
+        <w:spacing w:before="240" w:after="60" w:line="240" w:lineRule="auto"/>
+        <w:ind w:left="1770"/>
+        <w:jc w:val="center"/>
+        <w:rPr>
+          <w:rFonts w:ascii="Arial" w:eastAsia="Arial" w:hAnsi="Arial" w:cs="Arial"/>
+          <w:bCs/>
+          <w:iCs/>
+          <w:color w:val="000000" w:themeColor="text1"/>
+          <w:sz w:val="24"/>
+          <w:lang w:val="en-US"/>
+        </w:rPr>
+      </w:pPr>
+      <w:r>
+        <w:rPr>
+          <w:rFonts w:ascii="Arial" w:eastAsia="Arial" w:hAnsi="Arial" w:cs="Arial"/>
+          <w:bCs/>
+          <w:iCs/>
+          <w:color w:val="000000" w:themeColor="text1"/>
+          <w:sz w:val="24"/>
+          <w:highlight w:val="lightGray"/>
+          <w:lang w:val="en-US"/>
+        </w:rPr>
+        <w:t>EntityManager.Remove(this) ;</w:t>
+      </w:r>
+    </w:p>
+    <w:p>
+      <w:pPr>
+        <w:pStyle w:val="Paragraphedeliste"/>
+        <w:numPr>
+          <w:ilvl w:val="0"/>
+          <w:numId w:val="46"/>
+        </w:numPr>
+        <w:spacing w:after="0" w:line="240" w:lineRule="auto"/>
+        <w:rPr>
+          <w:rFonts w:ascii="Arial" w:eastAsia="Arial" w:hAnsi="Arial" w:cs="Arial"/>
+          <w:sz w:val="24"/>
+        </w:rPr>
+      </w:pPr>
+      <w:r>
+        <w:rPr>
+          <w:rFonts w:ascii="Arial" w:eastAsia="Arial" w:hAnsi="Arial" w:cs="Arial"/>
+          <w:sz w:val="24"/>
+        </w:rPr>
+        <w:t>isOutOfBounds est une propriété de type bool qui retourne true si Position.Y &lt; 0 || &gt; Position.Y &gt; LaHauteurDelEcran. Le ‘||’ est là car les munitions vont dans les sens (haut et bas), car il y a les munitions alliées et ennemies.</w:t>
+      </w:r>
+    </w:p>
+    <w:p>
+      <w:pPr>
+        <w:pStyle w:val="Paragraphedeliste"/>
+        <w:numPr>
+          <w:ilvl w:val="0"/>
+          <w:numId w:val="46"/>
+        </w:numPr>
+        <w:spacing w:after="0" w:line="240" w:lineRule="auto"/>
+        <w:rPr>
+          <w:rFonts w:ascii="Arial" w:eastAsia="Arial" w:hAnsi="Arial" w:cs="Arial"/>
+          <w:sz w:val="24"/>
+        </w:rPr>
+      </w:pPr>
+      <w:r>
+        <w:rPr>
+          <w:rFonts w:ascii="Arial" w:eastAsia="Arial" w:hAnsi="Arial" w:cs="Arial"/>
+          <w:sz w:val="24"/>
+        </w:rPr>
+        <w:lastRenderedPageBreak/>
+        <w:t>Si le résultat est true, alors la méthode Remove s’effectue ayant pour object la munition. Elle est ensuite retirée de la liste.</w:t>
+      </w:r>
     </w:p>
     <w:p>
       <w:pPr>
@@ -8065,30 +7516,7 @@
           <w:color w:val="FF0000"/>
           <w:sz w:val="24"/>
         </w:rPr>
-        <w:lastRenderedPageBreak/>
-        <w:t xml:space="preserve">Au moment de générer le formulaire, le script </w:t>
-      </w:r>
-      <w:proofErr w:type="spellStart"/>
-      <w:r>
-        <w:rPr>
-          <w:rFonts w:ascii="Arial" w:eastAsia="Arial" w:hAnsi="Arial" w:cs="Arial"/>
-          <w:b/>
-          <w:i/>
-          <w:color w:val="FF0000"/>
-          <w:sz w:val="24"/>
-        </w:rPr>
-        <w:t>php</w:t>
-      </w:r>
-      <w:proofErr w:type="spellEnd"/>
-      <w:r>
-        <w:rPr>
-          <w:rFonts w:ascii="Arial" w:eastAsia="Arial" w:hAnsi="Arial" w:cs="Arial"/>
-          <w:b/>
-          <w:i/>
-          <w:color w:val="FF0000"/>
-          <w:sz w:val="24"/>
-        </w:rPr>
-        <w:t> :</w:t>
+        <w:t>Au moment de générer le formulaire, le script php :</w:t>
       </w:r>
     </w:p>
     <w:p>
@@ -8169,42 +7597,8 @@
           <w:color w:val="FF0000"/>
           <w:sz w:val="24"/>
         </w:rPr>
-        <w:t xml:space="preserve">Ajoute un input nommé « CSRF » de type </w:t>
-      </w:r>
-      <w:proofErr w:type="spellStart"/>
-      <w:r>
-        <w:rPr>
-          <w:rFonts w:ascii="Arial" w:eastAsia="Arial" w:hAnsi="Arial" w:cs="Arial"/>
-          <w:b/>
-          <w:i/>
-          <w:color w:val="FF0000"/>
-          <w:sz w:val="24"/>
-        </w:rPr>
-        <w:t>hidden</w:t>
-      </w:r>
-      <w:proofErr w:type="spellEnd"/>
-      <w:r>
-        <w:rPr>
-          <w:rFonts w:ascii="Arial" w:eastAsia="Arial" w:hAnsi="Arial" w:cs="Arial"/>
-          <w:b/>
-          <w:i/>
-          <w:color w:val="FF0000"/>
-          <w:sz w:val="24"/>
-        </w:rPr>
-        <w:t xml:space="preserve"> dans le </w:t>
-      </w:r>
-      <w:proofErr w:type="spellStart"/>
-      <w:r>
-        <w:rPr>
-          <w:rFonts w:ascii="Arial" w:eastAsia="Arial" w:hAnsi="Arial" w:cs="Arial"/>
-          <w:b/>
-          <w:i/>
-          <w:color w:val="FF0000"/>
-          <w:sz w:val="24"/>
-        </w:rPr>
-        <w:t>form</w:t>
-      </w:r>
-      <w:proofErr w:type="spellEnd"/>
+        <w:t>Ajoute un input nommé « CSRF » de type hidden dans le form</w:t>
+      </w:r>
     </w:p>
     <w:p>
       <w:pPr>
@@ -8230,20 +7624,8 @@
           <w:color w:val="FF0000"/>
           <w:sz w:val="24"/>
         </w:rPr>
-        <w:t xml:space="preserve">A la réception du POST du </w:t>
-      </w:r>
-      <w:proofErr w:type="spellStart"/>
-      <w:r>
-        <w:rPr>
-          <w:rFonts w:ascii="Arial" w:eastAsia="Arial" w:hAnsi="Arial" w:cs="Arial"/>
-          <w:b/>
-          <w:i/>
-          <w:color w:val="FF0000"/>
-          <w:sz w:val="24"/>
-        </w:rPr>
-        <w:t>fromulaire</w:t>
-      </w:r>
-      <w:proofErr w:type="spellEnd"/>
+        <w:t>A la réception du POST du fromulaire</w:t>
+      </w:r>
     </w:p>
     <w:p>
       <w:pPr>
@@ -8704,7 +8086,6 @@
           <w:sz w:val="24"/>
           <w:u w:val="single"/>
         </w:rPr>
-        <w:lastRenderedPageBreak/>
         <w:t>Mise en place de l’environnement de travail</w:t>
       </w:r>
     </w:p>
@@ -8837,23 +8218,7 @@
           <w:rFonts w:eastAsia="Arial" w:cstheme="minorHAnsi"/>
           <w:bCs/>
         </w:rPr>
-        <w:t xml:space="preserve">Il est important d’installer le moteur de jeu, pour cela lancer Visual Studio, dans l’onglet en haut de l’écran, sélectionner extensions, puis gérer les extensions. Et dans la barre de recherche, taper « Monogame ». </w:t>
-      </w:r>
-      <w:proofErr w:type="gramStart"/>
-      <w:r>
-        <w:rPr>
-          <w:rFonts w:eastAsia="Arial" w:cstheme="minorHAnsi"/>
-          <w:bCs/>
-        </w:rPr>
-        <w:t>Installez le</w:t>
-      </w:r>
-      <w:proofErr w:type="gramEnd"/>
-      <w:r>
-        <w:rPr>
-          <w:rFonts w:eastAsia="Arial" w:cstheme="minorHAnsi"/>
-          <w:bCs/>
-        </w:rPr>
-        <w:t xml:space="preserve"> et redémarrez VS.</w:t>
+        <w:t>Il est important d’installer le moteur de jeu, pour cela lancer Visual Studio, dans l’onglet en haut de l’écran, sélectionner extensions, puis gérer les extensions. Et dans la barre de recherche, taper « Monogame ». Installez le et redémarrez VS.</w:t>
       </w:r>
     </w:p>
     <w:p>
@@ -8900,23 +8265,7 @@
           <w:rFonts w:eastAsia="Arial" w:cstheme="minorHAnsi"/>
           <w:bCs/>
         </w:rPr>
-        <w:t xml:space="preserve">GitHub desktop s’avère être très utile, et permet de récupérer le travail à jour en quelque clic. Pour cela, il faut se rendre sur le site de </w:t>
-      </w:r>
-      <w:proofErr w:type="spellStart"/>
-      <w:r>
-        <w:rPr>
-          <w:rFonts w:eastAsia="Arial" w:cstheme="minorHAnsi"/>
-          <w:bCs/>
-        </w:rPr>
-        <w:t>Github</w:t>
-      </w:r>
-      <w:proofErr w:type="spellEnd"/>
-      <w:r>
-        <w:rPr>
-          <w:rFonts w:eastAsia="Arial" w:cstheme="minorHAnsi"/>
-          <w:bCs/>
-        </w:rPr>
-        <w:t>, et d’y installer la version Desktop. Connectez vous à votre compte, et cloner le repos contenant la solution.</w:t>
+        <w:t>GitHub desktop s’avère être très utile, et permet de récupérer le travail à jour en quelque clic. Pour cela, il faut se rendre sur le site de Github, et d’y installer la version Desktop. Connectez vous à votre compte, et cloner le repos contenant la solution.</w:t>
       </w:r>
     </w:p>
     <w:p>
@@ -9038,35 +8387,7 @@
         <w:rPr>
           <w:rFonts w:eastAsia="Arial"/>
         </w:rPr>
-        <w:t xml:space="preserve">avec un Intel® </w:t>
-      </w:r>
-      <w:proofErr w:type="spellStart"/>
-      <w:r>
-        <w:rPr>
-          <w:rFonts w:eastAsia="Arial"/>
-        </w:rPr>
-        <w:t>Core</w:t>
-      </w:r>
-      <w:proofErr w:type="spellEnd"/>
-      <w:r>
-        <w:rPr>
-          <w:rFonts w:eastAsia="Arial"/>
-        </w:rPr>
-        <w:t xml:space="preserve">™ i7-11700 de 2.50Ghz, 32 GO de RAM, 512 GO de stockage, et un </w:t>
-      </w:r>
-      <w:proofErr w:type="spellStart"/>
-      <w:r>
-        <w:rPr>
-          <w:rFonts w:eastAsia="Arial"/>
-        </w:rPr>
-        <w:t>intel</w:t>
-      </w:r>
-      <w:proofErr w:type="spellEnd"/>
-      <w:r>
-        <w:rPr>
-          <w:rFonts w:eastAsia="Arial"/>
-        </w:rPr>
-        <w:t>® UHD Graphics 750 a été utilisé</w:t>
+        <w:t>avec un Intel® Core™ i7-11700 de 2.50Ghz, 32 GO de RAM, 512 GO de stockage, et un intel® UHD Graphics 750 a été utilisé</w:t>
       </w:r>
       <w:r>
         <w:rPr>
@@ -9101,6 +8422,7 @@
           <w:rFonts w:ascii="Arial" w:eastAsia="Arial" w:hAnsi="Arial" w:cs="Arial"/>
           <w:b/>
         </w:rPr>
+        <w:lastRenderedPageBreak/>
         <w:t xml:space="preserve">Liste des fichiers : </w:t>
       </w:r>
     </w:p>
@@ -9161,7 +8483,6 @@
           <w:bCs/>
         </w:rPr>
       </w:pPr>
-      <w:proofErr w:type="spellStart"/>
       <w:r>
         <w:rPr>
           <w:rFonts w:ascii="Arial" w:eastAsia="Arial" w:hAnsi="Arial" w:cs="Arial"/>
@@ -9170,7 +8491,6 @@
         </w:rPr>
         <w:t>Bullet.cs</w:t>
       </w:r>
-      <w:proofErr w:type="spellEnd"/>
       <w:r>
         <w:rPr>
           <w:rFonts w:ascii="Arial" w:eastAsia="Arial" w:hAnsi="Arial" w:cs="Arial"/>
@@ -9192,7 +8512,6 @@
           <w:bCs/>
         </w:rPr>
       </w:pPr>
-      <w:proofErr w:type="spellStart"/>
       <w:r>
         <w:rPr>
           <w:rFonts w:ascii="Arial" w:eastAsia="Arial" w:hAnsi="Arial" w:cs="Arial"/>
@@ -9201,7 +8520,6 @@
         </w:rPr>
         <w:t>Player.cs</w:t>
       </w:r>
-      <w:proofErr w:type="spellEnd"/>
       <w:r>
         <w:rPr>
           <w:rFonts w:ascii="Arial" w:eastAsia="Arial" w:hAnsi="Arial" w:cs="Arial"/>
@@ -9223,7 +8541,6 @@
           <w:bCs/>
         </w:rPr>
       </w:pPr>
-      <w:proofErr w:type="spellStart"/>
       <w:r>
         <w:rPr>
           <w:rFonts w:ascii="Arial" w:eastAsia="Arial" w:hAnsi="Arial" w:cs="Arial"/>
@@ -9232,7 +8549,6 @@
         </w:rPr>
         <w:t>Protection.cs</w:t>
       </w:r>
-      <w:proofErr w:type="spellEnd"/>
       <w:r>
         <w:rPr>
           <w:rFonts w:ascii="Arial" w:eastAsia="Arial" w:hAnsi="Arial" w:cs="Arial"/>
@@ -9243,6 +8559,506 @@
     </w:p>
     <w:p>
       <w:pPr>
+        <w:keepNext/>
+        <w:tabs>
+          <w:tab w:val="left" w:pos="576"/>
+        </w:tabs>
+        <w:spacing w:before="240" w:after="60" w:line="240" w:lineRule="auto"/>
+        <w:ind w:left="576"/>
+        <w:rPr>
+          <w:rFonts w:ascii="Arial" w:eastAsia="Arial" w:hAnsi="Arial" w:cs="Arial"/>
+          <w:bCs/>
+        </w:rPr>
+      </w:pPr>
+      <w:r>
+        <w:rPr>
+          <w:rFonts w:ascii="Arial" w:eastAsia="Arial" w:hAnsi="Arial" w:cs="Arial"/>
+          <w:bCs/>
+          <w:highlight w:val="yellow"/>
+        </w:rPr>
+        <w:t>Tank.cs</w:t>
+      </w:r>
+      <w:r>
+        <w:rPr>
+          <w:rFonts w:ascii="Arial" w:eastAsia="Arial" w:hAnsi="Arial" w:cs="Arial"/>
+          <w:bCs/>
+        </w:rPr>
+        <w:t> : Logique de tir automatique, déplacement automatique</w:t>
+      </w:r>
+    </w:p>
+    <w:p>
+      <w:pPr>
+        <w:keepNext/>
+        <w:tabs>
+          <w:tab w:val="left" w:pos="576"/>
+        </w:tabs>
+        <w:spacing w:before="240" w:after="60" w:line="240" w:lineRule="auto"/>
+        <w:ind w:left="576"/>
+        <w:rPr>
+          <w:rFonts w:ascii="Arial" w:eastAsia="Arial" w:hAnsi="Arial" w:cs="Arial"/>
+          <w:bCs/>
+        </w:rPr>
+      </w:pPr>
+      <w:r>
+        <w:rPr>
+          <w:rFonts w:ascii="Arial" w:eastAsia="Arial" w:hAnsi="Arial" w:cs="Arial"/>
+          <w:bCs/>
+          <w:highlight w:val="yellow"/>
+        </w:rPr>
+        <w:t>Entity.cs</w:t>
+      </w:r>
+      <w:r>
+        <w:rPr>
+          <w:rFonts w:ascii="Arial" w:eastAsia="Arial" w:hAnsi="Arial" w:cs="Arial"/>
+          <w:bCs/>
+        </w:rPr>
+        <w:t> : Modèle pour toutes les entités</w:t>
+      </w:r>
+      <w:r>
+        <w:rPr>
+          <w:rFonts w:ascii="Arial" w:eastAsia="Arial" w:hAnsi="Arial" w:cs="Arial"/>
+          <w:bCs/>
+        </w:rPr>
+        <w:t xml:space="preserve"> avec des propriétés définies</w:t>
+      </w:r>
+      <w:r>
+        <w:rPr>
+          <w:rFonts w:ascii="Arial" w:eastAsia="Arial" w:hAnsi="Arial" w:cs="Arial"/>
+          <w:bCs/>
+        </w:rPr>
+        <w:t xml:space="preserve"> (Tout objet ayant une position, point de vie etc..)</w:t>
+      </w:r>
+    </w:p>
+    <w:p>
+      <w:pPr>
+        <w:keepNext/>
+        <w:tabs>
+          <w:tab w:val="left" w:pos="576"/>
+        </w:tabs>
+        <w:spacing w:before="240" w:after="60" w:line="240" w:lineRule="auto"/>
+        <w:ind w:left="576"/>
+        <w:rPr>
+          <w:rFonts w:ascii="Arial" w:eastAsia="Arial" w:hAnsi="Arial" w:cs="Arial"/>
+          <w:bCs/>
+        </w:rPr>
+      </w:pPr>
+      <w:r>
+        <w:rPr>
+          <w:rFonts w:ascii="Arial" w:eastAsia="Arial" w:hAnsi="Arial" w:cs="Arial"/>
+          <w:bCs/>
+          <w:highlight w:val="yellow"/>
+        </w:rPr>
+        <w:t>IEntity.cs</w:t>
+      </w:r>
+      <w:r>
+        <w:rPr>
+          <w:rFonts w:ascii="Arial" w:eastAsia="Arial" w:hAnsi="Arial" w:cs="Arial"/>
+          <w:bCs/>
+        </w:rPr>
+        <w:t> : Défini toutes les méthodes qu’une entité doit inclure</w:t>
+      </w:r>
+    </w:p>
+    <w:p>
+      <w:pPr>
+        <w:keepNext/>
+        <w:tabs>
+          <w:tab w:val="left" w:pos="576"/>
+        </w:tabs>
+        <w:spacing w:before="240" w:after="60" w:line="240" w:lineRule="auto"/>
+        <w:ind w:left="576"/>
+        <w:rPr>
+          <w:rFonts w:ascii="Arial" w:eastAsia="Arial" w:hAnsi="Arial" w:cs="Arial"/>
+          <w:bCs/>
+        </w:rPr>
+      </w:pPr>
+      <w:r>
+        <w:rPr>
+          <w:rFonts w:ascii="Arial" w:eastAsia="Arial" w:hAnsi="Arial" w:cs="Arial"/>
+          <w:bCs/>
+          <w:highlight w:val="yellow"/>
+        </w:rPr>
+        <w:t>IMovable.cs</w:t>
+      </w:r>
+      <w:r>
+        <w:rPr>
+          <w:rFonts w:ascii="Arial" w:eastAsia="Arial" w:hAnsi="Arial" w:cs="Arial"/>
+          <w:bCs/>
+        </w:rPr>
+        <w:t> : Défini toutes les propriétés qu’une entité ayant la capacité de bouger doit inclure</w:t>
+      </w:r>
+    </w:p>
+    <w:p>
+      <w:pPr>
+        <w:keepNext/>
+        <w:tabs>
+          <w:tab w:val="left" w:pos="576"/>
+        </w:tabs>
+        <w:spacing w:before="240" w:after="60" w:line="240" w:lineRule="auto"/>
+        <w:ind w:left="576"/>
+        <w:rPr>
+          <w:rFonts w:ascii="Arial" w:eastAsia="Arial" w:hAnsi="Arial" w:cs="Arial"/>
+          <w:bCs/>
+        </w:rPr>
+      </w:pPr>
+      <w:r>
+        <w:rPr>
+          <w:rFonts w:ascii="Arial" w:eastAsia="Arial" w:hAnsi="Arial" w:cs="Arial"/>
+          <w:bCs/>
+          <w:highlight w:val="yellow"/>
+        </w:rPr>
+        <w:t>IShootable.cs</w:t>
+      </w:r>
+      <w:r>
+        <w:rPr>
+          <w:rFonts w:ascii="Arial" w:eastAsia="Arial" w:hAnsi="Arial" w:cs="Arial"/>
+          <w:bCs/>
+        </w:rPr>
+        <w:t> : Défini toutes les propriétés qu’une entité ayant la capacité de tirer doit inclure</w:t>
+      </w:r>
+    </w:p>
+    <w:p>
+      <w:pPr>
+        <w:keepNext/>
+        <w:tabs>
+          <w:tab w:val="left" w:pos="576"/>
+        </w:tabs>
+        <w:spacing w:before="240" w:after="60" w:line="240" w:lineRule="auto"/>
+        <w:ind w:left="576"/>
+        <w:rPr>
+          <w:rFonts w:ascii="Arial" w:eastAsia="Arial" w:hAnsi="Arial" w:cs="Arial"/>
+          <w:bCs/>
+        </w:rPr>
+      </w:pPr>
+      <w:r>
+        <w:rPr>
+          <w:rFonts w:ascii="Arial" w:eastAsia="Arial" w:hAnsi="Arial" w:cs="Arial"/>
+          <w:bCs/>
+          <w:highlight w:val="yellow"/>
+        </w:rPr>
+        <w:t>EntityManager.cs</w:t>
+      </w:r>
+      <w:r>
+        <w:rPr>
+          <w:rFonts w:ascii="Arial" w:eastAsia="Arial" w:hAnsi="Arial" w:cs="Arial"/>
+          <w:bCs/>
+        </w:rPr>
+        <w:t> : S’occupe de gérer toutes les entités (Update, Draw, Suppression, Collision, etc…)</w:t>
+      </w:r>
+    </w:p>
+    <w:p>
+      <w:pPr>
+        <w:keepNext/>
+        <w:tabs>
+          <w:tab w:val="left" w:pos="576"/>
+        </w:tabs>
+        <w:spacing w:before="240" w:after="60" w:line="240" w:lineRule="auto"/>
+        <w:ind w:left="576"/>
+        <w:rPr>
+          <w:rFonts w:ascii="Arial" w:eastAsia="Arial" w:hAnsi="Arial" w:cs="Arial"/>
+          <w:bCs/>
+        </w:rPr>
+      </w:pPr>
+      <w:r>
+        <w:rPr>
+          <w:rFonts w:ascii="Arial" w:eastAsia="Arial" w:hAnsi="Arial" w:cs="Arial"/>
+          <w:bCs/>
+          <w:highlight w:val="yellow"/>
+        </w:rPr>
+        <w:t>Level.cs</w:t>
+      </w:r>
+      <w:r>
+        <w:rPr>
+          <w:rFonts w:ascii="Arial" w:eastAsia="Arial" w:hAnsi="Arial" w:cs="Arial"/>
+          <w:bCs/>
+        </w:rPr>
+        <w:t> : S’occupe de lancer la partie, et d’initier les entités. Avec un nombre de tank prédéfinis.</w:t>
+      </w:r>
+    </w:p>
+    <w:p>
+      <w:pPr>
+        <w:keepNext/>
+        <w:tabs>
+          <w:tab w:val="left" w:pos="576"/>
+        </w:tabs>
+        <w:spacing w:before="240" w:after="60" w:line="240" w:lineRule="auto"/>
+        <w:ind w:left="576"/>
+        <w:rPr>
+          <w:rFonts w:ascii="Arial" w:eastAsia="Arial" w:hAnsi="Arial" w:cs="Arial"/>
+          <w:bCs/>
+        </w:rPr>
+      </w:pPr>
+      <w:r>
+        <w:rPr>
+          <w:rFonts w:ascii="Arial" w:eastAsia="Arial" w:hAnsi="Arial" w:cs="Arial"/>
+          <w:bCs/>
+          <w:highlight w:val="yellow"/>
+        </w:rPr>
+        <w:t>Config.cs</w:t>
+      </w:r>
+      <w:r>
+        <w:rPr>
+          <w:rFonts w:ascii="Arial" w:eastAsia="Arial" w:hAnsi="Arial" w:cs="Arial"/>
+          <w:bCs/>
+        </w:rPr>
+        <w:t> : Gère la configuration de l’écran et les paramètres de la partie.</w:t>
+      </w:r>
+    </w:p>
+    <w:p>
+      <w:pPr>
+        <w:keepNext/>
+        <w:tabs>
+          <w:tab w:val="left" w:pos="576"/>
+        </w:tabs>
+        <w:spacing w:before="240" w:after="60" w:line="240" w:lineRule="auto"/>
+        <w:ind w:left="576"/>
+        <w:rPr>
+          <w:rFonts w:ascii="Arial" w:eastAsia="Arial" w:hAnsi="Arial" w:cs="Arial"/>
+          <w:bCs/>
+        </w:rPr>
+      </w:pPr>
+      <w:r>
+        <w:rPr>
+          <w:rFonts w:ascii="Arial" w:eastAsia="Arial" w:hAnsi="Arial" w:cs="Arial"/>
+          <w:bCs/>
+          <w:highlight w:val="yellow"/>
+        </w:rPr>
+        <w:t>EntityConfig.cs</w:t>
+      </w:r>
+      <w:r>
+        <w:rPr>
+          <w:rFonts w:ascii="Arial" w:eastAsia="Arial" w:hAnsi="Arial" w:cs="Arial"/>
+          <w:bCs/>
+        </w:rPr>
+        <w:t> : Défini toutes les caractéristiques de chaque entité (ex : vitesse, cooldown de tir, etc…)</w:t>
+      </w:r>
+    </w:p>
+    <w:p>
+      <w:pPr>
+        <w:keepNext/>
+        <w:tabs>
+          <w:tab w:val="left" w:pos="576"/>
+        </w:tabs>
+        <w:spacing w:before="240" w:after="60" w:line="240" w:lineRule="auto"/>
+        <w:ind w:left="576"/>
+        <w:rPr>
+          <w:rFonts w:ascii="Arial" w:eastAsia="Arial" w:hAnsi="Arial" w:cs="Arial"/>
+          <w:bCs/>
+        </w:rPr>
+      </w:pPr>
+      <w:r>
+        <w:rPr>
+          <w:rFonts w:ascii="Arial" w:eastAsia="Arial" w:hAnsi="Arial" w:cs="Arial"/>
+          <w:bCs/>
+          <w:highlight w:val="yellow"/>
+        </w:rPr>
+        <w:t>GlobalHelpers.cs</w:t>
+      </w:r>
+      <w:r>
+        <w:rPr>
+          <w:rFonts w:ascii="Arial" w:eastAsia="Arial" w:hAnsi="Arial" w:cs="Arial"/>
+          <w:bCs/>
+        </w:rPr>
+        <w:t xml:space="preserve"> : </w:t>
+      </w:r>
+      <w:r>
+        <w:rPr>
+          <w:rFonts w:ascii="Arial" w:eastAsia="Arial" w:hAnsi="Arial" w:cs="Arial"/>
+          <w:bCs/>
+        </w:rPr>
+        <w:t>Gère les entrées de l’utilisateur et la création de nombre aléatoire.</w:t>
+      </w:r>
+    </w:p>
+    <w:p>
+      <w:pPr>
+        <w:keepNext/>
+        <w:tabs>
+          <w:tab w:val="left" w:pos="576"/>
+        </w:tabs>
+        <w:spacing w:before="240" w:after="60" w:line="240" w:lineRule="auto"/>
+        <w:ind w:left="576"/>
+        <w:rPr>
+          <w:rFonts w:ascii="Arial" w:eastAsia="Arial" w:hAnsi="Arial" w:cs="Arial"/>
+          <w:bCs/>
+        </w:rPr>
+      </w:pPr>
+      <w:r>
+        <w:rPr>
+          <w:rFonts w:ascii="Arial" w:eastAsia="Arial" w:hAnsi="Arial" w:cs="Arial"/>
+          <w:bCs/>
+          <w:highlight w:val="yellow"/>
+        </w:rPr>
+        <w:t>Visuals.cs</w:t>
+      </w:r>
+      <w:r>
+        <w:rPr>
+          <w:rFonts w:ascii="Arial" w:eastAsia="Arial" w:hAnsi="Arial" w:cs="Arial"/>
+          <w:bCs/>
+        </w:rPr>
+        <w:t> : S’occupe de charger tout les aspects visuels du jeu au lancement.</w:t>
+      </w:r>
+    </w:p>
+    <w:p>
+      <w:pPr>
+        <w:keepNext/>
+        <w:tabs>
+          <w:tab w:val="left" w:pos="576"/>
+        </w:tabs>
+        <w:spacing w:before="240" w:after="60" w:line="240" w:lineRule="auto"/>
+        <w:ind w:left="576"/>
+        <w:rPr>
+          <w:rFonts w:ascii="Arial" w:eastAsia="Arial" w:hAnsi="Arial" w:cs="Arial"/>
+          <w:bCs/>
+        </w:rPr>
+      </w:pPr>
+      <w:r>
+        <w:rPr>
+          <w:rFonts w:ascii="Arial" w:eastAsia="Arial" w:hAnsi="Arial" w:cs="Arial"/>
+          <w:bCs/>
+          <w:highlight w:val="yellow"/>
+        </w:rPr>
+        <w:t>Buttons.cs</w:t>
+      </w:r>
+      <w:r>
+        <w:rPr>
+          <w:rFonts w:ascii="Arial" w:eastAsia="Arial" w:hAnsi="Arial" w:cs="Arial"/>
+          <w:bCs/>
+        </w:rPr>
+        <w:t> : Permet la création de bouton.</w:t>
+      </w:r>
+    </w:p>
+    <w:p>
+      <w:pPr>
+        <w:keepNext/>
+        <w:tabs>
+          <w:tab w:val="left" w:pos="576"/>
+        </w:tabs>
+        <w:spacing w:before="240" w:after="60" w:line="240" w:lineRule="auto"/>
+        <w:ind w:left="576"/>
+        <w:rPr>
+          <w:rFonts w:ascii="Arial" w:eastAsia="Arial" w:hAnsi="Arial" w:cs="Arial"/>
+          <w:bCs/>
+        </w:rPr>
+      </w:pPr>
+      <w:r>
+        <w:rPr>
+          <w:rFonts w:ascii="Arial" w:eastAsia="Arial" w:hAnsi="Arial" w:cs="Arial"/>
+          <w:bCs/>
+          <w:highlight w:val="yellow"/>
+        </w:rPr>
+        <w:t>Menu.cs</w:t>
+      </w:r>
+      <w:r>
+        <w:rPr>
+          <w:rFonts w:ascii="Arial" w:eastAsia="Arial" w:hAnsi="Arial" w:cs="Arial"/>
+          <w:bCs/>
+        </w:rPr>
+        <w:t> : Permet la création d’une interface en utilisant des boutons.</w:t>
+      </w:r>
+    </w:p>
+    <w:p>
+      <w:pPr>
+        <w:keepNext/>
+        <w:tabs>
+          <w:tab w:val="left" w:pos="576"/>
+        </w:tabs>
+        <w:spacing w:before="240" w:after="60" w:line="240" w:lineRule="auto"/>
+        <w:ind w:left="576"/>
+        <w:rPr>
+          <w:rFonts w:ascii="Arial" w:eastAsia="Arial" w:hAnsi="Arial" w:cs="Arial"/>
+          <w:bCs/>
+        </w:rPr>
+      </w:pPr>
+      <w:r>
+        <w:rPr>
+          <w:rFonts w:ascii="Arial" w:eastAsia="Arial" w:hAnsi="Arial" w:cs="Arial"/>
+          <w:bCs/>
+          <w:highlight w:val="yellow"/>
+        </w:rPr>
+        <w:t>Program.cs</w:t>
+      </w:r>
+      <w:r>
+        <w:rPr>
+          <w:rFonts w:ascii="Arial" w:eastAsia="Arial" w:hAnsi="Arial" w:cs="Arial"/>
+          <w:bCs/>
+        </w:rPr>
+        <w:t> : S’occupe de créer GameRoot.</w:t>
+      </w:r>
+    </w:p>
+    <w:p>
+      <w:pPr>
+        <w:keepNext/>
+        <w:tabs>
+          <w:tab w:val="left" w:pos="576"/>
+        </w:tabs>
+        <w:spacing w:before="240" w:after="60" w:line="240" w:lineRule="auto"/>
+        <w:ind w:left="576"/>
+        <w:rPr>
+          <w:rFonts w:ascii="Arial" w:eastAsia="Arial" w:hAnsi="Arial" w:cs="Arial"/>
+          <w:bCs/>
+        </w:rPr>
+      </w:pPr>
+      <w:r>
+        <w:rPr>
+          <w:rFonts w:ascii="Arial" w:eastAsia="Arial" w:hAnsi="Arial" w:cs="Arial"/>
+          <w:bCs/>
+          <w:highlight w:val="yellow"/>
+        </w:rPr>
+        <w:t>GameRoot.cs</w:t>
+      </w:r>
+      <w:r>
+        <w:rPr>
+          <w:rFonts w:ascii="Arial" w:eastAsia="Arial" w:hAnsi="Arial" w:cs="Arial"/>
+          <w:bCs/>
+        </w:rPr>
+        <w:t> : Fichier par défaut, gérant le jeu.</w:t>
+      </w:r>
+    </w:p>
+    <w:p>
+      <w:pPr>
+        <w:keepNext/>
+        <w:tabs>
+          <w:tab w:val="left" w:pos="576"/>
+        </w:tabs>
+        <w:spacing w:before="240" w:after="60" w:line="240" w:lineRule="auto"/>
+        <w:ind w:left="576"/>
+        <w:rPr>
+          <w:rFonts w:ascii="Arial" w:eastAsia="Arial" w:hAnsi="Arial" w:cs="Arial"/>
+          <w:bCs/>
+          <w:u w:val="single"/>
+        </w:rPr>
+      </w:pPr>
+      <w:r>
+        <w:rPr>
+          <w:rFonts w:ascii="Arial" w:eastAsia="Arial" w:hAnsi="Arial" w:cs="Arial"/>
+          <w:bCs/>
+          <w:u w:val="single"/>
+        </w:rPr>
+        <w:t>Autres :</w:t>
+      </w:r>
+    </w:p>
+    <w:p>
+      <w:pPr>
+        <w:keepNext/>
+        <w:tabs>
+          <w:tab w:val="left" w:pos="576"/>
+        </w:tabs>
+        <w:spacing w:before="240" w:after="60" w:line="240" w:lineRule="auto"/>
+        <w:ind w:left="576"/>
+        <w:rPr>
+          <w:rFonts w:ascii="Arial" w:eastAsia="Arial" w:hAnsi="Arial" w:cs="Arial"/>
+          <w:bCs/>
+        </w:rPr>
+      </w:pPr>
+      <w:r>
+        <w:rPr>
+          <w:rFonts w:ascii="Arial" w:eastAsia="Arial" w:hAnsi="Arial" w:cs="Arial"/>
+          <w:bCs/>
+        </w:rPr>
+        <w:t>*dossier Content : Stock tous les sprites du jeu.</w:t>
+      </w:r>
+    </w:p>
+    <w:p>
+      <w:pPr>
         <w:spacing w:after="0" w:line="240" w:lineRule="auto"/>
         <w:rPr>
           <w:rFonts w:ascii="Arial" w:eastAsia="Arial" w:hAnsi="Arial" w:cs="Arial"/>
@@ -9255,6 +9071,30 @@
           <w:sz w:val="24"/>
         </w:rPr>
         <w:tab/>
+      </w:r>
+      <w:r>
+        <w:rPr>
+          <w:rFonts w:ascii="Arial" w:eastAsia="Arial" w:hAnsi="Arial" w:cs="Arial"/>
+          <w:sz w:val="24"/>
+        </w:rPr>
+        <w:t>app.manifest : Fichier de configuration de l’application.</w:t>
+      </w:r>
+    </w:p>
+    <w:p>
+      <w:pPr>
+        <w:spacing w:after="0" w:line="240" w:lineRule="auto"/>
+        <w:rPr>
+          <w:rFonts w:ascii="Arial" w:eastAsia="Arial" w:hAnsi="Arial" w:cs="Arial"/>
+          <w:sz w:val="24"/>
+        </w:rPr>
+      </w:pPr>
+      <w:r>
+        <w:rPr>
+          <w:rFonts w:ascii="Arial" w:eastAsia="Arial" w:hAnsi="Arial" w:cs="Arial"/>
+          <w:sz w:val="24"/>
+        </w:rPr>
+        <w:tab/>
+        <w:t>TankBattleV2.sln : Solution du projet.</w:t>
       </w:r>
     </w:p>
     <w:p>
@@ -9301,6 +9141,7 @@
           <w:color w:val="FF0000"/>
           <w:sz w:val="24"/>
         </w:rPr>
+        <w:lastRenderedPageBreak/>
         <w:t>Comment accéder au code source</w:t>
       </w:r>
     </w:p>
@@ -9323,7 +9164,6 @@
           <w:sz w:val="24"/>
         </w:rPr>
       </w:pPr>
-      <w:proofErr w:type="gramStart"/>
       <w:r>
         <w:rPr>
           <w:rFonts w:ascii="Arial" w:eastAsia="Arial" w:hAnsi="Arial" w:cs="Arial"/>
@@ -9331,17 +9171,7 @@
           <w:color w:val="FFFFFF" w:themeColor="background1"/>
           <w:sz w:val="24"/>
         </w:rPr>
-        <w:t>la</w:t>
-      </w:r>
-      <w:proofErr w:type="gramEnd"/>
-      <w:r>
-        <w:rPr>
-          <w:rFonts w:ascii="Arial" w:eastAsia="Arial" w:hAnsi="Arial" w:cs="Arial"/>
-          <w:i/>
-          <w:color w:val="FFFFFF" w:themeColor="background1"/>
-          <w:sz w:val="24"/>
-        </w:rPr>
-        <w:t xml:space="preserve"> liste de tous les fichiers et une rapide description de leur contenu (des noms qui parlent !)</w:t>
+        <w:t>la liste de tous les fichiers et une rapide description de leur contenu (des noms qui parlent !)</w:t>
       </w:r>
     </w:p>
     <w:p>
@@ -9362,23 +9192,13 @@
           <w:sz w:val="24"/>
         </w:rPr>
       </w:pPr>
-      <w:proofErr w:type="gramStart"/>
-      <w:r>
-        <w:rPr>
-          <w:rFonts w:ascii="Arial" w:eastAsia="Arial" w:hAnsi="Arial" w:cs="Arial"/>
-          <w:i/>
-          <w:sz w:val="24"/>
-        </w:rPr>
-        <w:t>les</w:t>
-      </w:r>
-      <w:proofErr w:type="gramEnd"/>
-      <w:r>
-        <w:rPr>
-          <w:rFonts w:ascii="Arial" w:eastAsia="Arial" w:hAnsi="Arial" w:cs="Arial"/>
-          <w:i/>
-          <w:sz w:val="24"/>
-        </w:rPr>
-        <w:t xml:space="preserve"> versions des systèmes d'exploitation et des outils logiciels</w:t>
+      <w:r>
+        <w:rPr>
+          <w:rFonts w:ascii="Arial" w:eastAsia="Arial" w:hAnsi="Arial" w:cs="Arial"/>
+          <w:i/>
+          <w:sz w:val="24"/>
+        </w:rPr>
+        <w:t>les versions des systèmes d'exploitation et des outils logiciels</w:t>
       </w:r>
     </w:p>
     <w:p>
@@ -9399,23 +9219,13 @@
           <w:sz w:val="24"/>
         </w:rPr>
       </w:pPr>
-      <w:proofErr w:type="gramStart"/>
-      <w:r>
-        <w:rPr>
-          <w:rFonts w:ascii="Arial" w:eastAsia="Arial" w:hAnsi="Arial" w:cs="Arial"/>
-          <w:i/>
-          <w:sz w:val="24"/>
-        </w:rPr>
-        <w:t>la</w:t>
-      </w:r>
-      <w:proofErr w:type="gramEnd"/>
-      <w:r>
-        <w:rPr>
-          <w:rFonts w:ascii="Arial" w:eastAsia="Arial" w:hAnsi="Arial" w:cs="Arial"/>
-          <w:i/>
-          <w:sz w:val="24"/>
-        </w:rPr>
-        <w:t xml:space="preserve"> description exacte du matériel</w:t>
+      <w:r>
+        <w:rPr>
+          <w:rFonts w:ascii="Arial" w:eastAsia="Arial" w:hAnsi="Arial" w:cs="Arial"/>
+          <w:i/>
+          <w:sz w:val="24"/>
+        </w:rPr>
+        <w:t>la description exacte du matériel</w:t>
       </w:r>
     </w:p>
     <w:p>
@@ -9456,7 +9266,6 @@
           <w:color w:val="FF0000"/>
           <w:sz w:val="24"/>
         </w:rPr>
-        <w:lastRenderedPageBreak/>
         <w:t>Ce chapitre décrit précisément comment un employé qualifié peut recréer l’environnement dans lequel vous avez effectué ce travail</w:t>
       </w:r>
     </w:p>
@@ -9524,42 +9333,8 @@
           <w:color w:val="FF0000"/>
           <w:sz w:val="24"/>
         </w:rPr>
-        <w:t>Reprendre les tests d’acceptance d’</w:t>
-      </w:r>
-      <w:proofErr w:type="spellStart"/>
-      <w:r>
-        <w:rPr>
-          <w:rFonts w:ascii="Arial" w:eastAsia="Arial" w:hAnsi="Arial" w:cs="Arial"/>
-          <w:b/>
-          <w:i/>
-          <w:color w:val="FF0000"/>
-          <w:sz w:val="24"/>
-        </w:rPr>
-        <w:t>IceScrum</w:t>
-      </w:r>
-      <w:proofErr w:type="spellEnd"/>
-      <w:r>
-        <w:rPr>
-          <w:rFonts w:ascii="Arial" w:eastAsia="Arial" w:hAnsi="Arial" w:cs="Arial"/>
-          <w:b/>
-          <w:i/>
-          <w:color w:val="FF0000"/>
-          <w:sz w:val="24"/>
-        </w:rPr>
-        <w:t xml:space="preserve"> au moyen de la feuille ad hoc d’</w:t>
-      </w:r>
-      <w:proofErr w:type="spellStart"/>
-      <w:r>
-        <w:rPr>
-          <w:rFonts w:ascii="Arial" w:eastAsia="Arial" w:hAnsi="Arial" w:cs="Arial"/>
-          <w:b/>
-          <w:i/>
-          <w:color w:val="FF0000"/>
-          <w:sz w:val="24"/>
-        </w:rPr>
-        <w:t>IceTools</w:t>
-      </w:r>
-      <w:proofErr w:type="spellEnd"/>
+        <w:t>Reprendre les tests d’acceptance d’IceScrum au moyen de la feuille ad hoc d’IceTools</w:t>
+      </w:r>
     </w:p>
     <w:p>
       <w:pPr>
@@ -10073,21 +9848,12 @@
         </w:rPr>
         <w:t xml:space="preserve"> l’utilisation d’</w:t>
       </w:r>
-      <w:proofErr w:type="spellStart"/>
-      <w:r>
-        <w:rPr>
-          <w:rFonts w:ascii="Arial" w:eastAsia="Arial" w:hAnsi="Arial" w:cs="Arial"/>
-          <w:sz w:val="24"/>
-        </w:rPr>
-        <w:t>IceScrum</w:t>
-      </w:r>
-      <w:proofErr w:type="spellEnd"/>
-      <w:r>
-        <w:rPr>
-          <w:rFonts w:ascii="Arial" w:eastAsia="Arial" w:hAnsi="Arial" w:cs="Arial"/>
-          <w:sz w:val="24"/>
-        </w:rPr>
-        <w:t>, car créer une structure efficace y prend trop de temps, un temps qui pourrait être mieux investi dans le développement du code. Cela est particulièrement vrai lorsqu’on utilise une méthode agile en étant seul sur le projet.</w:t>
+      <w:r>
+        <w:rPr>
+          <w:rFonts w:ascii="Arial" w:eastAsia="Arial" w:hAnsi="Arial" w:cs="Arial"/>
+          <w:sz w:val="24"/>
+        </w:rPr>
+        <w:t>IceScrum, car créer une structure efficace y prend trop de temps, un temps qui pourrait être mieux investi dans le développement du code. Cela est particulièrement vrai lorsqu’on utilise une méthode agile en étant seul sur le projet.</w:t>
       </w:r>
     </w:p>
     <w:p>
@@ -10142,23 +9908,8 @@
           <w:rFonts w:ascii="Arial" w:eastAsia="Arial" w:hAnsi="Arial" w:cs="Arial"/>
           <w:sz w:val="24"/>
         </w:rPr>
-        <w:t xml:space="preserve">Le projet a été complexe au départ, car je ne connaissais pas le moteur de jeu </w:t>
-      </w:r>
-      <w:proofErr w:type="spellStart"/>
-      <w:r>
-        <w:rPr>
-          <w:rFonts w:ascii="Arial" w:eastAsia="Arial" w:hAnsi="Arial" w:cs="Arial"/>
-          <w:sz w:val="24"/>
-        </w:rPr>
-        <w:t>MonoGame</w:t>
-      </w:r>
-      <w:proofErr w:type="spellEnd"/>
-      <w:r>
-        <w:rPr>
-          <w:rFonts w:ascii="Arial" w:eastAsia="Arial" w:hAnsi="Arial" w:cs="Arial"/>
-          <w:sz w:val="24"/>
-        </w:rPr>
-        <w:t>. J'ai donc dû apprendre à l'utiliser et l'adapter à mon projet.</w:t>
+        <w:lastRenderedPageBreak/>
+        <w:t>Le projet a été complexe au départ, car je ne connaissais pas le moteur de jeu MonoGame. J'ai donc dû apprendre à l'utiliser et l'adapter à mon projet.</w:t>
       </w:r>
     </w:p>
     <w:p>
@@ -10206,23 +9957,7 @@
           <w:rFonts w:ascii="Arial" w:eastAsia="Arial" w:hAnsi="Arial" w:cs="Arial"/>
           <w:sz w:val="24"/>
         </w:rPr>
-        <w:t xml:space="preserve">Si je devais améliorer mon jeu, j’ajouterais certaines fonctionnalités, tels qu’un boss final, ou encore des habilités que le joueur pourrait </w:t>
-      </w:r>
-      <w:proofErr w:type="gramStart"/>
-      <w:r>
-        <w:rPr>
-          <w:rFonts w:ascii="Arial" w:eastAsia="Arial" w:hAnsi="Arial" w:cs="Arial"/>
-          <w:sz w:val="24"/>
-        </w:rPr>
-        <w:t>utilisé</w:t>
-      </w:r>
-      <w:proofErr w:type="gramEnd"/>
-      <w:r>
-        <w:rPr>
-          <w:rFonts w:ascii="Arial" w:eastAsia="Arial" w:hAnsi="Arial" w:cs="Arial"/>
-          <w:sz w:val="24"/>
-        </w:rPr>
-        <w:t>.</w:t>
+        <w:t>Si je devais améliorer mon jeu, j’ajouterais certaines fonctionnalités, tels qu’un boss final, ou encore des habilités que le joueur pourrait utilisé.</w:t>
       </w:r>
     </w:p>
     <w:p>
@@ -10251,7 +9986,6 @@
           <w:sz w:val="28"/>
           <w:u w:val="single"/>
         </w:rPr>
-        <w:lastRenderedPageBreak/>
         <w:t>Annexes</w:t>
       </w:r>
     </w:p>
@@ -10368,6 +10102,95 @@
 <file path=word/numbering.xml><?xml version="1.0" encoding="utf-8"?>
 <w:numbering xmlns:wpc="http://schemas.microsoft.com/office/word/2010/wordprocessingCanvas" xmlns:cx="http://schemas.microsoft.com/office/drawing/2014/chartex" xmlns:cx1="http://schemas.microsoft.com/office/drawing/2015/9/8/chartex" xmlns:cx2="http://schemas.microsoft.com/office/drawing/2015/10/21/chartex" xmlns:cx3="http://schemas.microsoft.com/office/drawing/2016/5/9/chartex" xmlns:cx4="http://schemas.microsoft.com/office/drawing/2016/5/10/chartex" xmlns:cx5="http://schemas.microsoft.com/office/drawing/2016/5/11/chartex" xmlns:cx6="http://schemas.microsoft.com/office/drawing/2016/5/12/chartex" xmlns:cx7="http://schemas.microsoft.com/office/drawing/2016/5/13/chartex" xmlns:cx8="http://schemas.microsoft.com/office/drawing/2016/5/14/chartex" xmlns:mc="http://schemas.openxmlformats.org/markup-compatibility/2006" xmlns:aink="http://schemas.microsoft.com/office/drawing/2016/ink" xmlns:am3d="http://schemas.microsoft.com/office/drawing/2017/model3d" xmlns:o="urn:schemas-microsoft-com:office:office" xmlns:oel="http://schemas.microsoft.com/office/2019/extlst" xmlns:r="http://schemas.openxmlformats.org/officeDocument/2006/relationships" xmlns:m="http://schemas.openxmlformats.org/officeDocument/2006/math" xmlns:v="urn:schemas-microsoft-com:vml" xmlns:wp14="http://schemas.microsoft.com/office/word/2010/wordprocessingDrawing" xmlns:wp="http://schemas.openxmlformats.org/drawingml/2006/wordprocessingDrawing" xmlns:w10="urn:schemas-microsoft-com:office:word" xmlns:w="http://schemas.openxmlformats.org/wordprocessingml/2006/main" xmlns:w14="http://schemas.microsoft.com/office/word/2010/wordml" xmlns:w15="http://schemas.microsoft.com/office/word/2012/wordml" xmlns:w16cex="http://schemas.microsoft.com/office/word/2018/wordml/cex" xmlns:w16cid="http://schemas.microsoft.com/office/word/2016/wordml/cid" xmlns:w16="http://schemas.microsoft.com/office/word/2018/wordml" xmlns:w16sdtdh="http://schemas.microsoft.com/office/word/2020/wordml/sdtdatahash" xmlns:w16se="http://schemas.microsoft.com/office/word/2015/wordml/symex" xmlns:wpg="http://schemas.microsoft.com/office/word/2010/wordprocessingGroup" xmlns:wpi="http://schemas.microsoft.com/office/word/2010/wordprocessingInk" xmlns:wne="http://schemas.microsoft.com/office/word/2006/wordml" xmlns:wps="http://schemas.microsoft.com/office/word/2010/wordprocessingShape" mc:Ignorable="w14 w15 w16se w16cid w16 w16cex w16sdtdh wp14">
   <w:abstractNum w:abstractNumId="0" w15:restartNumberingAfterBreak="0">
+    <w:nsid w:val="023B46A1"/>
+    <w:multiLevelType w:val="hybridMultilevel"/>
+    <w:tmpl w:val="E878D69A"/>
+    <w:lvl w:ilvl="0" w:tplc="68BC4C0C">
+      <w:start w:val="1"/>
+      <w:numFmt w:val="lowerLetter"/>
+      <w:lvlText w:val="%1)"/>
+      <w:lvlJc w:val="left"/>
+      <w:pPr>
+        <w:ind w:left="1296" w:hanging="360"/>
+      </w:pPr>
+      <w:rPr>
+        <w:rFonts w:hint="default"/>
+      </w:rPr>
+    </w:lvl>
+    <w:lvl w:ilvl="1" w:tplc="100C0019" w:tentative="1">
+      <w:start w:val="1"/>
+      <w:numFmt w:val="lowerLetter"/>
+      <w:lvlText w:val="%2."/>
+      <w:lvlJc w:val="left"/>
+      <w:pPr>
+        <w:ind w:left="2016" w:hanging="360"/>
+      </w:pPr>
+    </w:lvl>
+    <w:lvl w:ilvl="2" w:tplc="100C001B" w:tentative="1">
+      <w:start w:val="1"/>
+      <w:numFmt w:val="lowerRoman"/>
+      <w:lvlText w:val="%3."/>
+      <w:lvlJc w:val="right"/>
+      <w:pPr>
+        <w:ind w:left="2736" w:hanging="180"/>
+      </w:pPr>
+    </w:lvl>
+    <w:lvl w:ilvl="3" w:tplc="100C000F" w:tentative="1">
+      <w:start w:val="1"/>
+      <w:numFmt w:val="decimal"/>
+      <w:lvlText w:val="%4."/>
+      <w:lvlJc w:val="left"/>
+      <w:pPr>
+        <w:ind w:left="3456" w:hanging="360"/>
+      </w:pPr>
+    </w:lvl>
+    <w:lvl w:ilvl="4" w:tplc="100C0019" w:tentative="1">
+      <w:start w:val="1"/>
+      <w:numFmt w:val="lowerLetter"/>
+      <w:lvlText w:val="%5."/>
+      <w:lvlJc w:val="left"/>
+      <w:pPr>
+        <w:ind w:left="4176" w:hanging="360"/>
+      </w:pPr>
+    </w:lvl>
+    <w:lvl w:ilvl="5" w:tplc="100C001B" w:tentative="1">
+      <w:start w:val="1"/>
+      <w:numFmt w:val="lowerRoman"/>
+      <w:lvlText w:val="%6."/>
+      <w:lvlJc w:val="right"/>
+      <w:pPr>
+        <w:ind w:left="4896" w:hanging="180"/>
+      </w:pPr>
+    </w:lvl>
+    <w:lvl w:ilvl="6" w:tplc="100C000F" w:tentative="1">
+      <w:start w:val="1"/>
+      <w:numFmt w:val="decimal"/>
+      <w:lvlText w:val="%7."/>
+      <w:lvlJc w:val="left"/>
+      <w:pPr>
+        <w:ind w:left="5616" w:hanging="360"/>
+      </w:pPr>
+    </w:lvl>
+    <w:lvl w:ilvl="7" w:tplc="100C0019" w:tentative="1">
+      <w:start w:val="1"/>
+      <w:numFmt w:val="lowerLetter"/>
+      <w:lvlText w:val="%8."/>
+      <w:lvlJc w:val="left"/>
+      <w:pPr>
+        <w:ind w:left="6336" w:hanging="360"/>
+      </w:pPr>
+    </w:lvl>
+    <w:lvl w:ilvl="8" w:tplc="100C001B" w:tentative="1">
+      <w:start w:val="1"/>
+      <w:numFmt w:val="lowerRoman"/>
+      <w:lvlText w:val="%9."/>
+      <w:lvlJc w:val="right"/>
+      <w:pPr>
+        <w:ind w:left="7056" w:hanging="180"/>
+      </w:pPr>
+    </w:lvl>
+  </w:abstractNum>
+  <w:abstractNum w:abstractNumId="1" w15:restartNumberingAfterBreak="0">
     <w:nsid w:val="03C96607"/>
     <w:multiLevelType w:val="multilevel"/>
     <w:tmpl w:val="F2B4643E"/>
@@ -10418,7 +10241,7 @@
       <w:lvlJc w:val="left"/>
     </w:lvl>
   </w:abstractNum>
-  <w:abstractNum w:abstractNumId="1" w15:restartNumberingAfterBreak="0">
+  <w:abstractNum w:abstractNumId="2" w15:restartNumberingAfterBreak="0">
     <w:nsid w:val="068E19DF"/>
     <w:multiLevelType w:val="multilevel"/>
     <w:tmpl w:val="489C0732"/>
@@ -10469,7 +10292,7 @@
       <w:lvlJc w:val="left"/>
     </w:lvl>
   </w:abstractNum>
-  <w:abstractNum w:abstractNumId="2" w15:restartNumberingAfterBreak="0">
+  <w:abstractNum w:abstractNumId="3" w15:restartNumberingAfterBreak="0">
     <w:nsid w:val="07823AE9"/>
     <w:multiLevelType w:val="multilevel"/>
     <w:tmpl w:val="96B06EC8"/>
@@ -10520,7 +10343,7 @@
       <w:lvlJc w:val="left"/>
     </w:lvl>
   </w:abstractNum>
-  <w:abstractNum w:abstractNumId="3" w15:restartNumberingAfterBreak="0">
+  <w:abstractNum w:abstractNumId="4" w15:restartNumberingAfterBreak="0">
     <w:nsid w:val="09181739"/>
     <w:multiLevelType w:val="multilevel"/>
     <w:tmpl w:val="2E248116"/>
@@ -10571,7 +10394,7 @@
       <w:lvlJc w:val="left"/>
     </w:lvl>
   </w:abstractNum>
-  <w:abstractNum w:abstractNumId="4" w15:restartNumberingAfterBreak="0">
+  <w:abstractNum w:abstractNumId="5" w15:restartNumberingAfterBreak="0">
     <w:nsid w:val="0D3D1DA6"/>
     <w:multiLevelType w:val="multilevel"/>
     <w:tmpl w:val="27B8187A"/>
@@ -10622,7 +10445,7 @@
       <w:lvlJc w:val="left"/>
     </w:lvl>
   </w:abstractNum>
-  <w:abstractNum w:abstractNumId="5" w15:restartNumberingAfterBreak="0">
+  <w:abstractNum w:abstractNumId="6" w15:restartNumberingAfterBreak="0">
     <w:nsid w:val="0DEC5523"/>
     <w:multiLevelType w:val="hybridMultilevel"/>
     <w:tmpl w:val="65F6FFBA"/>
@@ -10711,7 +10534,96 @@
       </w:pPr>
     </w:lvl>
   </w:abstractNum>
-  <w:abstractNum w:abstractNumId="6" w15:restartNumberingAfterBreak="0">
+  <w:abstractNum w:abstractNumId="7" w15:restartNumberingAfterBreak="0">
+    <w:nsid w:val="0E383A58"/>
+    <w:multiLevelType w:val="hybridMultilevel"/>
+    <w:tmpl w:val="F76C6E6C"/>
+    <w:lvl w:ilvl="0" w:tplc="E38036EA">
+      <w:start w:val="1"/>
+      <w:numFmt w:val="upperLetter"/>
+      <w:lvlText w:val="%1)"/>
+      <w:lvlJc w:val="left"/>
+      <w:pPr>
+        <w:ind w:left="1296" w:hanging="360"/>
+      </w:pPr>
+      <w:rPr>
+        <w:rFonts w:hint="default"/>
+      </w:rPr>
+    </w:lvl>
+    <w:lvl w:ilvl="1" w:tplc="100C0019" w:tentative="1">
+      <w:start w:val="1"/>
+      <w:numFmt w:val="lowerLetter"/>
+      <w:lvlText w:val="%2."/>
+      <w:lvlJc w:val="left"/>
+      <w:pPr>
+        <w:ind w:left="2016" w:hanging="360"/>
+      </w:pPr>
+    </w:lvl>
+    <w:lvl w:ilvl="2" w:tplc="100C001B" w:tentative="1">
+      <w:start w:val="1"/>
+      <w:numFmt w:val="lowerRoman"/>
+      <w:lvlText w:val="%3."/>
+      <w:lvlJc w:val="right"/>
+      <w:pPr>
+        <w:ind w:left="2736" w:hanging="180"/>
+      </w:pPr>
+    </w:lvl>
+    <w:lvl w:ilvl="3" w:tplc="100C000F" w:tentative="1">
+      <w:start w:val="1"/>
+      <w:numFmt w:val="decimal"/>
+      <w:lvlText w:val="%4."/>
+      <w:lvlJc w:val="left"/>
+      <w:pPr>
+        <w:ind w:left="3456" w:hanging="360"/>
+      </w:pPr>
+    </w:lvl>
+    <w:lvl w:ilvl="4" w:tplc="100C0019" w:tentative="1">
+      <w:start w:val="1"/>
+      <w:numFmt w:val="lowerLetter"/>
+      <w:lvlText w:val="%5."/>
+      <w:lvlJc w:val="left"/>
+      <w:pPr>
+        <w:ind w:left="4176" w:hanging="360"/>
+      </w:pPr>
+    </w:lvl>
+    <w:lvl w:ilvl="5" w:tplc="100C001B" w:tentative="1">
+      <w:start w:val="1"/>
+      <w:numFmt w:val="lowerRoman"/>
+      <w:lvlText w:val="%6."/>
+      <w:lvlJc w:val="right"/>
+      <w:pPr>
+        <w:ind w:left="4896" w:hanging="180"/>
+      </w:pPr>
+    </w:lvl>
+    <w:lvl w:ilvl="6" w:tplc="100C000F" w:tentative="1">
+      <w:start w:val="1"/>
+      <w:numFmt w:val="decimal"/>
+      <w:lvlText w:val="%7."/>
+      <w:lvlJc w:val="left"/>
+      <w:pPr>
+        <w:ind w:left="5616" w:hanging="360"/>
+      </w:pPr>
+    </w:lvl>
+    <w:lvl w:ilvl="7" w:tplc="100C0019" w:tentative="1">
+      <w:start w:val="1"/>
+      <w:numFmt w:val="lowerLetter"/>
+      <w:lvlText w:val="%8."/>
+      <w:lvlJc w:val="left"/>
+      <w:pPr>
+        <w:ind w:left="6336" w:hanging="360"/>
+      </w:pPr>
+    </w:lvl>
+    <w:lvl w:ilvl="8" w:tplc="100C001B" w:tentative="1">
+      <w:start w:val="1"/>
+      <w:numFmt w:val="lowerRoman"/>
+      <w:lvlText w:val="%9."/>
+      <w:lvlJc w:val="right"/>
+      <w:pPr>
+        <w:ind w:left="7056" w:hanging="180"/>
+      </w:pPr>
+    </w:lvl>
+  </w:abstractNum>
+  <w:abstractNum w:abstractNumId="8" w15:restartNumberingAfterBreak="0">
     <w:nsid w:val="0E477420"/>
     <w:multiLevelType w:val="multilevel"/>
     <w:tmpl w:val="8B165CAE"/>
@@ -10762,7 +10674,7 @@
       <w:lvlJc w:val="left"/>
     </w:lvl>
   </w:abstractNum>
-  <w:abstractNum w:abstractNumId="7" w15:restartNumberingAfterBreak="0">
+  <w:abstractNum w:abstractNumId="9" w15:restartNumberingAfterBreak="0">
     <w:nsid w:val="11B33BF2"/>
     <w:multiLevelType w:val="hybridMultilevel"/>
     <w:tmpl w:val="9AE029BA"/>
@@ -10874,7 +10786,7 @@
       </w:rPr>
     </w:lvl>
   </w:abstractNum>
-  <w:abstractNum w:abstractNumId="8" w15:restartNumberingAfterBreak="0">
+  <w:abstractNum w:abstractNumId="10" w15:restartNumberingAfterBreak="0">
     <w:nsid w:val="1295067D"/>
     <w:multiLevelType w:val="multilevel"/>
     <w:tmpl w:val="5164DA3A"/>
@@ -10925,7 +10837,7 @@
       <w:lvlJc w:val="left"/>
     </w:lvl>
   </w:abstractNum>
-  <w:abstractNum w:abstractNumId="9" w15:restartNumberingAfterBreak="0">
+  <w:abstractNum w:abstractNumId="11" w15:restartNumberingAfterBreak="0">
     <w:nsid w:val="133A4563"/>
     <w:multiLevelType w:val="multilevel"/>
     <w:tmpl w:val="3E720E7A"/>
@@ -10976,7 +10888,7 @@
       <w:lvlJc w:val="left"/>
     </w:lvl>
   </w:abstractNum>
-  <w:abstractNum w:abstractNumId="10" w15:restartNumberingAfterBreak="0">
+  <w:abstractNum w:abstractNumId="12" w15:restartNumberingAfterBreak="0">
     <w:nsid w:val="19E22902"/>
     <w:multiLevelType w:val="hybridMultilevel"/>
     <w:tmpl w:val="1894329C"/>
@@ -11065,7 +10977,7 @@
       </w:pPr>
     </w:lvl>
   </w:abstractNum>
-  <w:abstractNum w:abstractNumId="11" w15:restartNumberingAfterBreak="0">
+  <w:abstractNum w:abstractNumId="13" w15:restartNumberingAfterBreak="0">
     <w:nsid w:val="1D9A52B3"/>
     <w:multiLevelType w:val="multilevel"/>
     <w:tmpl w:val="A1BADCFC"/>
@@ -11116,7 +11028,7 @@
       <w:lvlJc w:val="left"/>
     </w:lvl>
   </w:abstractNum>
-  <w:abstractNum w:abstractNumId="12" w15:restartNumberingAfterBreak="0">
+  <w:abstractNum w:abstractNumId="14" w15:restartNumberingAfterBreak="0">
     <w:nsid w:val="1FE247BB"/>
     <w:multiLevelType w:val="hybridMultilevel"/>
     <w:tmpl w:val="730035BA"/>
@@ -11132,7 +11044,7 @@
         <w:rFonts w:hint="default"/>
       </w:rPr>
     </w:lvl>
-    <w:lvl w:ilvl="1" w:tplc="100C0019" w:tentative="1">
+    <w:lvl w:ilvl="1" w:tplc="100C0019">
       <w:start w:val="1"/>
       <w:numFmt w:val="lowerLetter"/>
       <w:lvlText w:val="%2."/>
@@ -11205,7 +11117,96 @@
       </w:pPr>
     </w:lvl>
   </w:abstractNum>
-  <w:abstractNum w:abstractNumId="13" w15:restartNumberingAfterBreak="0">
+  <w:abstractNum w:abstractNumId="15" w15:restartNumberingAfterBreak="0">
+    <w:nsid w:val="2233339D"/>
+    <w:multiLevelType w:val="hybridMultilevel"/>
+    <w:tmpl w:val="FC469918"/>
+    <w:lvl w:ilvl="0" w:tplc="A0EE5B9C">
+      <w:start w:val="1"/>
+      <w:numFmt w:val="lowerLetter"/>
+      <w:lvlText w:val="%1)"/>
+      <w:lvlJc w:val="left"/>
+      <w:pPr>
+        <w:ind w:left="1770" w:hanging="360"/>
+      </w:pPr>
+      <w:rPr>
+        <w:rFonts w:hint="default"/>
+      </w:rPr>
+    </w:lvl>
+    <w:lvl w:ilvl="1" w:tplc="100C0019">
+      <w:start w:val="1"/>
+      <w:numFmt w:val="lowerLetter"/>
+      <w:lvlText w:val="%2."/>
+      <w:lvlJc w:val="left"/>
+      <w:pPr>
+        <w:ind w:left="2490" w:hanging="360"/>
+      </w:pPr>
+    </w:lvl>
+    <w:lvl w:ilvl="2" w:tplc="100C001B" w:tentative="1">
+      <w:start w:val="1"/>
+      <w:numFmt w:val="lowerRoman"/>
+      <w:lvlText w:val="%3."/>
+      <w:lvlJc w:val="right"/>
+      <w:pPr>
+        <w:ind w:left="3210" w:hanging="180"/>
+      </w:pPr>
+    </w:lvl>
+    <w:lvl w:ilvl="3" w:tplc="100C000F" w:tentative="1">
+      <w:start w:val="1"/>
+      <w:numFmt w:val="decimal"/>
+      <w:lvlText w:val="%4."/>
+      <w:lvlJc w:val="left"/>
+      <w:pPr>
+        <w:ind w:left="3930" w:hanging="360"/>
+      </w:pPr>
+    </w:lvl>
+    <w:lvl w:ilvl="4" w:tplc="100C0019" w:tentative="1">
+      <w:start w:val="1"/>
+      <w:numFmt w:val="lowerLetter"/>
+      <w:lvlText w:val="%5."/>
+      <w:lvlJc w:val="left"/>
+      <w:pPr>
+        <w:ind w:left="4650" w:hanging="360"/>
+      </w:pPr>
+    </w:lvl>
+    <w:lvl w:ilvl="5" w:tplc="100C001B" w:tentative="1">
+      <w:start w:val="1"/>
+      <w:numFmt w:val="lowerRoman"/>
+      <w:lvlText w:val="%6."/>
+      <w:lvlJc w:val="right"/>
+      <w:pPr>
+        <w:ind w:left="5370" w:hanging="180"/>
+      </w:pPr>
+    </w:lvl>
+    <w:lvl w:ilvl="6" w:tplc="100C000F" w:tentative="1">
+      <w:start w:val="1"/>
+      <w:numFmt w:val="decimal"/>
+      <w:lvlText w:val="%7."/>
+      <w:lvlJc w:val="left"/>
+      <w:pPr>
+        <w:ind w:left="6090" w:hanging="360"/>
+      </w:pPr>
+    </w:lvl>
+    <w:lvl w:ilvl="7" w:tplc="100C0019" w:tentative="1">
+      <w:start w:val="1"/>
+      <w:numFmt w:val="lowerLetter"/>
+      <w:lvlText w:val="%8."/>
+      <w:lvlJc w:val="left"/>
+      <w:pPr>
+        <w:ind w:left="6810" w:hanging="360"/>
+      </w:pPr>
+    </w:lvl>
+    <w:lvl w:ilvl="8" w:tplc="100C001B" w:tentative="1">
+      <w:start w:val="1"/>
+      <w:numFmt w:val="lowerRoman"/>
+      <w:lvlText w:val="%9."/>
+      <w:lvlJc w:val="right"/>
+      <w:pPr>
+        <w:ind w:left="7530" w:hanging="180"/>
+      </w:pPr>
+    </w:lvl>
+  </w:abstractNum>
+  <w:abstractNum w:abstractNumId="16" w15:restartNumberingAfterBreak="0">
     <w:nsid w:val="25D8168A"/>
     <w:multiLevelType w:val="multilevel"/>
     <w:tmpl w:val="9FC6DD08"/>
@@ -11256,7 +11257,7 @@
       <w:lvlJc w:val="left"/>
     </w:lvl>
   </w:abstractNum>
-  <w:abstractNum w:abstractNumId="14" w15:restartNumberingAfterBreak="0">
+  <w:abstractNum w:abstractNumId="17" w15:restartNumberingAfterBreak="0">
     <w:nsid w:val="27C159A7"/>
     <w:multiLevelType w:val="multilevel"/>
     <w:tmpl w:val="39C80EA0"/>
@@ -11307,7 +11308,7 @@
       <w:lvlJc w:val="left"/>
     </w:lvl>
   </w:abstractNum>
-  <w:abstractNum w:abstractNumId="15" w15:restartNumberingAfterBreak="0">
+  <w:abstractNum w:abstractNumId="18" w15:restartNumberingAfterBreak="0">
     <w:nsid w:val="29863671"/>
     <w:multiLevelType w:val="hybridMultilevel"/>
     <w:tmpl w:val="D6F4C616"/>
@@ -11396,7 +11397,7 @@
       </w:pPr>
     </w:lvl>
   </w:abstractNum>
-  <w:abstractNum w:abstractNumId="16" w15:restartNumberingAfterBreak="0">
+  <w:abstractNum w:abstractNumId="19" w15:restartNumberingAfterBreak="0">
     <w:nsid w:val="29DB0457"/>
     <w:multiLevelType w:val="multilevel"/>
     <w:tmpl w:val="3CACE3E6"/>
@@ -11447,7 +11448,7 @@
       <w:lvlJc w:val="left"/>
     </w:lvl>
   </w:abstractNum>
-  <w:abstractNum w:abstractNumId="17" w15:restartNumberingAfterBreak="0">
+  <w:abstractNum w:abstractNumId="20" w15:restartNumberingAfterBreak="0">
     <w:nsid w:val="310601B8"/>
     <w:multiLevelType w:val="multilevel"/>
     <w:tmpl w:val="3C20266C"/>
@@ -11498,7 +11499,7 @@
       <w:lvlJc w:val="left"/>
     </w:lvl>
   </w:abstractNum>
-  <w:abstractNum w:abstractNumId="18" w15:restartNumberingAfterBreak="0">
+  <w:abstractNum w:abstractNumId="21" w15:restartNumberingAfterBreak="0">
     <w:nsid w:val="31913BF5"/>
     <w:multiLevelType w:val="multilevel"/>
     <w:tmpl w:val="CCFED37C"/>
@@ -11549,7 +11550,7 @@
       <w:lvlJc w:val="left"/>
     </w:lvl>
   </w:abstractNum>
-  <w:abstractNum w:abstractNumId="19" w15:restartNumberingAfterBreak="0">
+  <w:abstractNum w:abstractNumId="22" w15:restartNumberingAfterBreak="0">
     <w:nsid w:val="384F74A4"/>
     <w:multiLevelType w:val="multilevel"/>
     <w:tmpl w:val="1EF2824A"/>
@@ -11600,7 +11601,7 @@
       <w:lvlJc w:val="left"/>
     </w:lvl>
   </w:abstractNum>
-  <w:abstractNum w:abstractNumId="20" w15:restartNumberingAfterBreak="0">
+  <w:abstractNum w:abstractNumId="23" w15:restartNumberingAfterBreak="0">
     <w:nsid w:val="406E06D3"/>
     <w:multiLevelType w:val="hybridMultilevel"/>
     <w:tmpl w:val="271CA174"/>
@@ -11689,7 +11690,7 @@
       </w:pPr>
     </w:lvl>
   </w:abstractNum>
-  <w:abstractNum w:abstractNumId="21" w15:restartNumberingAfterBreak="0">
+  <w:abstractNum w:abstractNumId="24" w15:restartNumberingAfterBreak="0">
     <w:nsid w:val="421571B3"/>
     <w:multiLevelType w:val="multilevel"/>
     <w:tmpl w:val="5D948E14"/>
@@ -11740,7 +11741,7 @@
       <w:lvlJc w:val="left"/>
     </w:lvl>
   </w:abstractNum>
-  <w:abstractNum w:abstractNumId="22" w15:restartNumberingAfterBreak="0">
+  <w:abstractNum w:abstractNumId="25" w15:restartNumberingAfterBreak="0">
     <w:nsid w:val="426A2BC4"/>
     <w:multiLevelType w:val="multilevel"/>
     <w:tmpl w:val="6A3E2D54"/>
@@ -11791,7 +11792,7 @@
       <w:lvlJc w:val="left"/>
     </w:lvl>
   </w:abstractNum>
-  <w:abstractNum w:abstractNumId="23" w15:restartNumberingAfterBreak="0">
+  <w:abstractNum w:abstractNumId="26" w15:restartNumberingAfterBreak="0">
     <w:nsid w:val="4C7C00C7"/>
     <w:multiLevelType w:val="multilevel"/>
     <w:tmpl w:val="1ADA7B4E"/>
@@ -11842,7 +11843,7 @@
       <w:lvlJc w:val="left"/>
     </w:lvl>
   </w:abstractNum>
-  <w:abstractNum w:abstractNumId="24" w15:restartNumberingAfterBreak="0">
+  <w:abstractNum w:abstractNumId="27" w15:restartNumberingAfterBreak="0">
     <w:nsid w:val="4DC82CD7"/>
     <w:multiLevelType w:val="multilevel"/>
     <w:tmpl w:val="F062A3F0"/>
@@ -11893,7 +11894,7 @@
       <w:lvlJc w:val="left"/>
     </w:lvl>
   </w:abstractNum>
-  <w:abstractNum w:abstractNumId="25" w15:restartNumberingAfterBreak="0">
+  <w:abstractNum w:abstractNumId="28" w15:restartNumberingAfterBreak="0">
     <w:nsid w:val="4F750D83"/>
     <w:multiLevelType w:val="multilevel"/>
     <w:tmpl w:val="132CC374"/>
@@ -11944,7 +11945,7 @@
       <w:lvlJc w:val="left"/>
     </w:lvl>
   </w:abstractNum>
-  <w:abstractNum w:abstractNumId="26" w15:restartNumberingAfterBreak="0">
+  <w:abstractNum w:abstractNumId="29" w15:restartNumberingAfterBreak="0">
     <w:nsid w:val="525B22C0"/>
     <w:multiLevelType w:val="multilevel"/>
     <w:tmpl w:val="9A5C5AD8"/>
@@ -11995,7 +11996,7 @@
       <w:lvlJc w:val="left"/>
     </w:lvl>
   </w:abstractNum>
-  <w:abstractNum w:abstractNumId="27" w15:restartNumberingAfterBreak="0">
+  <w:abstractNum w:abstractNumId="30" w15:restartNumberingAfterBreak="0">
     <w:nsid w:val="529E32BA"/>
     <w:multiLevelType w:val="hybridMultilevel"/>
     <w:tmpl w:val="650E6A38"/>
@@ -12108,7 +12109,7 @@
       </w:rPr>
     </w:lvl>
   </w:abstractNum>
-  <w:abstractNum w:abstractNumId="28" w15:restartNumberingAfterBreak="0">
+  <w:abstractNum w:abstractNumId="31" w15:restartNumberingAfterBreak="0">
     <w:nsid w:val="57E94A48"/>
     <w:multiLevelType w:val="multilevel"/>
     <w:tmpl w:val="CDA60BA0"/>
@@ -12159,7 +12160,7 @@
       <w:lvlJc w:val="left"/>
     </w:lvl>
   </w:abstractNum>
-  <w:abstractNum w:abstractNumId="29" w15:restartNumberingAfterBreak="0">
+  <w:abstractNum w:abstractNumId="32" w15:restartNumberingAfterBreak="0">
     <w:nsid w:val="59A434DC"/>
     <w:multiLevelType w:val="multilevel"/>
     <w:tmpl w:val="258266E8"/>
@@ -12210,7 +12211,7 @@
       <w:lvlJc w:val="left"/>
     </w:lvl>
   </w:abstractNum>
-  <w:abstractNum w:abstractNumId="30" w15:restartNumberingAfterBreak="0">
+  <w:abstractNum w:abstractNumId="33" w15:restartNumberingAfterBreak="0">
     <w:nsid w:val="59C0763E"/>
     <w:multiLevelType w:val="multilevel"/>
     <w:tmpl w:val="042EAFD4"/>
@@ -12261,7 +12262,7 @@
       <w:lvlJc w:val="left"/>
     </w:lvl>
   </w:abstractNum>
-  <w:abstractNum w:abstractNumId="31" w15:restartNumberingAfterBreak="0">
+  <w:abstractNum w:abstractNumId="34" w15:restartNumberingAfterBreak="0">
     <w:nsid w:val="5A913B5B"/>
     <w:multiLevelType w:val="multilevel"/>
     <w:tmpl w:val="BEE26666"/>
@@ -12312,7 +12313,7 @@
       <w:lvlJc w:val="left"/>
     </w:lvl>
   </w:abstractNum>
-  <w:abstractNum w:abstractNumId="32" w15:restartNumberingAfterBreak="0">
+  <w:abstractNum w:abstractNumId="35" w15:restartNumberingAfterBreak="0">
     <w:nsid w:val="65276308"/>
     <w:multiLevelType w:val="multilevel"/>
     <w:tmpl w:val="ECC28B90"/>
@@ -12363,7 +12364,7 @@
       <w:lvlJc w:val="left"/>
     </w:lvl>
   </w:abstractNum>
-  <w:abstractNum w:abstractNumId="33" w15:restartNumberingAfterBreak="0">
+  <w:abstractNum w:abstractNumId="36" w15:restartNumberingAfterBreak="0">
     <w:nsid w:val="668B416E"/>
     <w:multiLevelType w:val="hybridMultilevel"/>
     <w:tmpl w:val="09B6E18C"/>
@@ -12475,7 +12476,7 @@
       </w:rPr>
     </w:lvl>
   </w:abstractNum>
-  <w:abstractNum w:abstractNumId="34" w15:restartNumberingAfterBreak="0">
+  <w:abstractNum w:abstractNumId="37" w15:restartNumberingAfterBreak="0">
     <w:nsid w:val="690939DC"/>
     <w:multiLevelType w:val="multilevel"/>
     <w:tmpl w:val="C602C5A4"/>
@@ -12526,7 +12527,7 @@
       <w:lvlJc w:val="left"/>
     </w:lvl>
   </w:abstractNum>
-  <w:abstractNum w:abstractNumId="35" w15:restartNumberingAfterBreak="0">
+  <w:abstractNum w:abstractNumId="38" w15:restartNumberingAfterBreak="0">
     <w:nsid w:val="6A4F36B0"/>
     <w:multiLevelType w:val="multilevel"/>
     <w:tmpl w:val="7ED89268"/>
@@ -12577,7 +12578,7 @@
       <w:lvlJc w:val="left"/>
     </w:lvl>
   </w:abstractNum>
-  <w:abstractNum w:abstractNumId="36" w15:restartNumberingAfterBreak="0">
+  <w:abstractNum w:abstractNumId="39" w15:restartNumberingAfterBreak="0">
     <w:nsid w:val="6C4019CF"/>
     <w:multiLevelType w:val="multilevel"/>
     <w:tmpl w:val="9B105EC2"/>
@@ -12628,7 +12629,7 @@
       <w:lvlJc w:val="left"/>
     </w:lvl>
   </w:abstractNum>
-  <w:abstractNum w:abstractNumId="37" w15:restartNumberingAfterBreak="0">
+  <w:abstractNum w:abstractNumId="40" w15:restartNumberingAfterBreak="0">
     <w:nsid w:val="6CE552A8"/>
     <w:multiLevelType w:val="multilevel"/>
     <w:tmpl w:val="6A781768"/>
@@ -12679,7 +12680,7 @@
       <w:lvlJc w:val="left"/>
     </w:lvl>
   </w:abstractNum>
-  <w:abstractNum w:abstractNumId="38" w15:restartNumberingAfterBreak="0">
+  <w:abstractNum w:abstractNumId="41" w15:restartNumberingAfterBreak="0">
     <w:nsid w:val="75CF58CD"/>
     <w:multiLevelType w:val="multilevel"/>
     <w:tmpl w:val="D2DE127C"/>
@@ -12730,7 +12731,7 @@
       <w:lvlJc w:val="left"/>
     </w:lvl>
   </w:abstractNum>
-  <w:abstractNum w:abstractNumId="39" w15:restartNumberingAfterBreak="0">
+  <w:abstractNum w:abstractNumId="42" w15:restartNumberingAfterBreak="0">
     <w:nsid w:val="75F62C61"/>
     <w:multiLevelType w:val="hybridMultilevel"/>
     <w:tmpl w:val="5C0E025A"/>
@@ -12842,7 +12843,96 @@
       </w:rPr>
     </w:lvl>
   </w:abstractNum>
-  <w:abstractNum w:abstractNumId="40" w15:restartNumberingAfterBreak="0">
+  <w:abstractNum w:abstractNumId="43" w15:restartNumberingAfterBreak="0">
+    <w:nsid w:val="79A50A36"/>
+    <w:multiLevelType w:val="hybridMultilevel"/>
+    <w:tmpl w:val="CD523EF0"/>
+    <w:lvl w:ilvl="0" w:tplc="10EA4822">
+      <w:start w:val="1"/>
+      <w:numFmt w:val="upperLetter"/>
+      <w:lvlText w:val="%1)"/>
+      <w:lvlJc w:val="left"/>
+      <w:pPr>
+        <w:ind w:left="1296" w:hanging="360"/>
+      </w:pPr>
+      <w:rPr>
+        <w:rFonts w:hint="default"/>
+      </w:rPr>
+    </w:lvl>
+    <w:lvl w:ilvl="1" w:tplc="100C0019" w:tentative="1">
+      <w:start w:val="1"/>
+      <w:numFmt w:val="lowerLetter"/>
+      <w:lvlText w:val="%2."/>
+      <w:lvlJc w:val="left"/>
+      <w:pPr>
+        <w:ind w:left="2016" w:hanging="360"/>
+      </w:pPr>
+    </w:lvl>
+    <w:lvl w:ilvl="2" w:tplc="100C001B" w:tentative="1">
+      <w:start w:val="1"/>
+      <w:numFmt w:val="lowerRoman"/>
+      <w:lvlText w:val="%3."/>
+      <w:lvlJc w:val="right"/>
+      <w:pPr>
+        <w:ind w:left="2736" w:hanging="180"/>
+      </w:pPr>
+    </w:lvl>
+    <w:lvl w:ilvl="3" w:tplc="100C000F" w:tentative="1">
+      <w:start w:val="1"/>
+      <w:numFmt w:val="decimal"/>
+      <w:lvlText w:val="%4."/>
+      <w:lvlJc w:val="left"/>
+      <w:pPr>
+        <w:ind w:left="3456" w:hanging="360"/>
+      </w:pPr>
+    </w:lvl>
+    <w:lvl w:ilvl="4" w:tplc="100C0019" w:tentative="1">
+      <w:start w:val="1"/>
+      <w:numFmt w:val="lowerLetter"/>
+      <w:lvlText w:val="%5."/>
+      <w:lvlJc w:val="left"/>
+      <w:pPr>
+        <w:ind w:left="4176" w:hanging="360"/>
+      </w:pPr>
+    </w:lvl>
+    <w:lvl w:ilvl="5" w:tplc="100C001B" w:tentative="1">
+      <w:start w:val="1"/>
+      <w:numFmt w:val="lowerRoman"/>
+      <w:lvlText w:val="%6."/>
+      <w:lvlJc w:val="right"/>
+      <w:pPr>
+        <w:ind w:left="4896" w:hanging="180"/>
+      </w:pPr>
+    </w:lvl>
+    <w:lvl w:ilvl="6" w:tplc="100C000F" w:tentative="1">
+      <w:start w:val="1"/>
+      <w:numFmt w:val="decimal"/>
+      <w:lvlText w:val="%7."/>
+      <w:lvlJc w:val="left"/>
+      <w:pPr>
+        <w:ind w:left="5616" w:hanging="360"/>
+      </w:pPr>
+    </w:lvl>
+    <w:lvl w:ilvl="7" w:tplc="100C0019" w:tentative="1">
+      <w:start w:val="1"/>
+      <w:numFmt w:val="lowerLetter"/>
+      <w:lvlText w:val="%8."/>
+      <w:lvlJc w:val="left"/>
+      <w:pPr>
+        <w:ind w:left="6336" w:hanging="360"/>
+      </w:pPr>
+    </w:lvl>
+    <w:lvl w:ilvl="8" w:tplc="100C001B" w:tentative="1">
+      <w:start w:val="1"/>
+      <w:numFmt w:val="lowerRoman"/>
+      <w:lvlText w:val="%9."/>
+      <w:lvlJc w:val="right"/>
+      <w:pPr>
+        <w:ind w:left="7056" w:hanging="180"/>
+      </w:pPr>
+    </w:lvl>
+  </w:abstractNum>
+  <w:abstractNum w:abstractNumId="44" w15:restartNumberingAfterBreak="0">
     <w:nsid w:val="7E556468"/>
     <w:multiLevelType w:val="multilevel"/>
     <w:tmpl w:val="831663D4"/>
@@ -12893,7 +12983,7 @@
       <w:lvlJc w:val="left"/>
     </w:lvl>
   </w:abstractNum>
-  <w:abstractNum w:abstractNumId="41" w15:restartNumberingAfterBreak="0">
+  <w:abstractNum w:abstractNumId="45" w15:restartNumberingAfterBreak="0">
     <w:nsid w:val="7F275FAF"/>
     <w:multiLevelType w:val="multilevel"/>
     <w:tmpl w:val="103661D8"/>
@@ -12945,130 +13035,142 @@
     </w:lvl>
   </w:abstractNum>
   <w:num w:numId="1" w16cid:durableId="1433866477">
+    <w:abstractNumId w:val="32"/>
+  </w:num>
+  <w:num w:numId="2" w16cid:durableId="670911566">
+    <w:abstractNumId w:val="1"/>
+  </w:num>
+  <w:num w:numId="3" w16cid:durableId="1323005254">
+    <w:abstractNumId w:val="34"/>
+  </w:num>
+  <w:num w:numId="4" w16cid:durableId="1843623688">
+    <w:abstractNumId w:val="20"/>
+  </w:num>
+  <w:num w:numId="5" w16cid:durableId="1163280750">
+    <w:abstractNumId w:val="38"/>
+  </w:num>
+  <w:num w:numId="6" w16cid:durableId="2102094919">
+    <w:abstractNumId w:val="16"/>
+  </w:num>
+  <w:num w:numId="7" w16cid:durableId="860162206">
+    <w:abstractNumId w:val="33"/>
+  </w:num>
+  <w:num w:numId="8" w16cid:durableId="655694474">
+    <w:abstractNumId w:val="35"/>
+  </w:num>
+  <w:num w:numId="9" w16cid:durableId="1173834566">
+    <w:abstractNumId w:val="22"/>
+  </w:num>
+  <w:num w:numId="10" w16cid:durableId="1799950748">
+    <w:abstractNumId w:val="44"/>
+  </w:num>
+  <w:num w:numId="11" w16cid:durableId="59789541">
+    <w:abstractNumId w:val="5"/>
+  </w:num>
+  <w:num w:numId="12" w16cid:durableId="305206356">
+    <w:abstractNumId w:val="31"/>
+  </w:num>
+  <w:num w:numId="13" w16cid:durableId="164368408">
+    <w:abstractNumId w:val="27"/>
+  </w:num>
+  <w:num w:numId="14" w16cid:durableId="1569071592">
+    <w:abstractNumId w:val="28"/>
+  </w:num>
+  <w:num w:numId="15" w16cid:durableId="72819194">
+    <w:abstractNumId w:val="13"/>
+  </w:num>
+  <w:num w:numId="16" w16cid:durableId="501356171">
+    <w:abstractNumId w:val="25"/>
+  </w:num>
+  <w:num w:numId="17" w16cid:durableId="1024213895">
+    <w:abstractNumId w:val="3"/>
+  </w:num>
+  <w:num w:numId="18" w16cid:durableId="911893268">
+    <w:abstractNumId w:val="11"/>
+  </w:num>
+  <w:num w:numId="19" w16cid:durableId="1093745130">
+    <w:abstractNumId w:val="10"/>
+  </w:num>
+  <w:num w:numId="20" w16cid:durableId="949049979">
+    <w:abstractNumId w:val="2"/>
+  </w:num>
+  <w:num w:numId="21" w16cid:durableId="2000688493">
+    <w:abstractNumId w:val="39"/>
+  </w:num>
+  <w:num w:numId="22" w16cid:durableId="1480537896">
+    <w:abstractNumId w:val="40"/>
+  </w:num>
+  <w:num w:numId="23" w16cid:durableId="11734145">
+    <w:abstractNumId w:val="4"/>
+  </w:num>
+  <w:num w:numId="24" w16cid:durableId="1703364081">
+    <w:abstractNumId w:val="37"/>
+  </w:num>
+  <w:num w:numId="25" w16cid:durableId="1631285006">
+    <w:abstractNumId w:val="8"/>
+  </w:num>
+  <w:num w:numId="26" w16cid:durableId="511577434">
+    <w:abstractNumId w:val="17"/>
+  </w:num>
+  <w:num w:numId="27" w16cid:durableId="501044448">
+    <w:abstractNumId w:val="19"/>
+  </w:num>
+  <w:num w:numId="28" w16cid:durableId="1968704909">
+    <w:abstractNumId w:val="45"/>
+  </w:num>
+  <w:num w:numId="29" w16cid:durableId="856502376">
+    <w:abstractNumId w:val="21"/>
+  </w:num>
+  <w:num w:numId="30" w16cid:durableId="1605071941">
+    <w:abstractNumId w:val="24"/>
+  </w:num>
+  <w:num w:numId="31" w16cid:durableId="1829008566">
+    <w:abstractNumId w:val="26"/>
+  </w:num>
+  <w:num w:numId="32" w16cid:durableId="1357538962">
+    <w:abstractNumId w:val="41"/>
+  </w:num>
+  <w:num w:numId="33" w16cid:durableId="916670255">
     <w:abstractNumId w:val="29"/>
   </w:num>
-  <w:num w:numId="2" w16cid:durableId="670911566">
+  <w:num w:numId="34" w16cid:durableId="764157800">
+    <w:abstractNumId w:val="42"/>
+  </w:num>
+  <w:num w:numId="35" w16cid:durableId="1283461735">
+    <w:abstractNumId w:val="30"/>
+  </w:num>
+  <w:num w:numId="36" w16cid:durableId="491145208">
+    <w:abstractNumId w:val="12"/>
+  </w:num>
+  <w:num w:numId="37" w16cid:durableId="293408672">
+    <w:abstractNumId w:val="36"/>
+  </w:num>
+  <w:num w:numId="38" w16cid:durableId="1313288812">
+    <w:abstractNumId w:val="9"/>
+  </w:num>
+  <w:num w:numId="39" w16cid:durableId="2070154073">
+    <w:abstractNumId w:val="14"/>
+  </w:num>
+  <w:num w:numId="40" w16cid:durableId="1318730434">
+    <w:abstractNumId w:val="18"/>
+  </w:num>
+  <w:num w:numId="41" w16cid:durableId="937517486">
+    <w:abstractNumId w:val="23"/>
+  </w:num>
+  <w:num w:numId="42" w16cid:durableId="1697729952">
+    <w:abstractNumId w:val="6"/>
+  </w:num>
+  <w:num w:numId="43" w16cid:durableId="1898004598">
     <w:abstractNumId w:val="0"/>
   </w:num>
-  <w:num w:numId="3" w16cid:durableId="1323005254">
-    <w:abstractNumId w:val="31"/>
-  </w:num>
-  <w:num w:numId="4" w16cid:durableId="1843623688">
-    <w:abstractNumId w:val="17"/>
-  </w:num>
-  <w:num w:numId="5" w16cid:durableId="1163280750">
-    <w:abstractNumId w:val="35"/>
-  </w:num>
-  <w:num w:numId="6" w16cid:durableId="2102094919">
-    <w:abstractNumId w:val="13"/>
-  </w:num>
-  <w:num w:numId="7" w16cid:durableId="860162206">
-    <w:abstractNumId w:val="30"/>
-  </w:num>
-  <w:num w:numId="8" w16cid:durableId="655694474">
-    <w:abstractNumId w:val="32"/>
-  </w:num>
-  <w:num w:numId="9" w16cid:durableId="1173834566">
-    <w:abstractNumId w:val="19"/>
-  </w:num>
-  <w:num w:numId="10" w16cid:durableId="1799950748">
-    <w:abstractNumId w:val="40"/>
-  </w:num>
-  <w:num w:numId="11" w16cid:durableId="59789541">
-    <w:abstractNumId w:val="4"/>
-  </w:num>
-  <w:num w:numId="12" w16cid:durableId="305206356">
-    <w:abstractNumId w:val="28"/>
-  </w:num>
-  <w:num w:numId="13" w16cid:durableId="164368408">
-    <w:abstractNumId w:val="24"/>
-  </w:num>
-  <w:num w:numId="14" w16cid:durableId="1569071592">
-    <w:abstractNumId w:val="25"/>
-  </w:num>
-  <w:num w:numId="15" w16cid:durableId="72819194">
-    <w:abstractNumId w:val="11"/>
-  </w:num>
-  <w:num w:numId="16" w16cid:durableId="501356171">
-    <w:abstractNumId w:val="22"/>
-  </w:num>
-  <w:num w:numId="17" w16cid:durableId="1024213895">
-    <w:abstractNumId w:val="2"/>
-  </w:num>
-  <w:num w:numId="18" w16cid:durableId="911893268">
-    <w:abstractNumId w:val="9"/>
-  </w:num>
-  <w:num w:numId="19" w16cid:durableId="1093745130">
-    <w:abstractNumId w:val="8"/>
-  </w:num>
-  <w:num w:numId="20" w16cid:durableId="949049979">
-    <w:abstractNumId w:val="1"/>
-  </w:num>
-  <w:num w:numId="21" w16cid:durableId="2000688493">
-    <w:abstractNumId w:val="36"/>
-  </w:num>
-  <w:num w:numId="22" w16cid:durableId="1480537896">
-    <w:abstractNumId w:val="37"/>
-  </w:num>
-  <w:num w:numId="23" w16cid:durableId="11734145">
-    <w:abstractNumId w:val="3"/>
-  </w:num>
-  <w:num w:numId="24" w16cid:durableId="1703364081">
-    <w:abstractNumId w:val="34"/>
-  </w:num>
-  <w:num w:numId="25" w16cid:durableId="1631285006">
-    <w:abstractNumId w:val="6"/>
-  </w:num>
-  <w:num w:numId="26" w16cid:durableId="511577434">
-    <w:abstractNumId w:val="14"/>
-  </w:num>
-  <w:num w:numId="27" w16cid:durableId="501044448">
-    <w:abstractNumId w:val="16"/>
-  </w:num>
-  <w:num w:numId="28" w16cid:durableId="1968704909">
-    <w:abstractNumId w:val="41"/>
-  </w:num>
-  <w:num w:numId="29" w16cid:durableId="856502376">
-    <w:abstractNumId w:val="18"/>
-  </w:num>
-  <w:num w:numId="30" w16cid:durableId="1605071941">
-    <w:abstractNumId w:val="21"/>
-  </w:num>
-  <w:num w:numId="31" w16cid:durableId="1829008566">
-    <w:abstractNumId w:val="23"/>
-  </w:num>
-  <w:num w:numId="32" w16cid:durableId="1357538962">
-    <w:abstractNumId w:val="38"/>
-  </w:num>
-  <w:num w:numId="33" w16cid:durableId="916670255">
-    <w:abstractNumId w:val="26"/>
-  </w:num>
-  <w:num w:numId="34" w16cid:durableId="764157800">
-    <w:abstractNumId w:val="39"/>
-  </w:num>
-  <w:num w:numId="35" w16cid:durableId="1283461735">
-    <w:abstractNumId w:val="27"/>
-  </w:num>
-  <w:num w:numId="36" w16cid:durableId="491145208">
-    <w:abstractNumId w:val="10"/>
-  </w:num>
-  <w:num w:numId="37" w16cid:durableId="293408672">
-    <w:abstractNumId w:val="33"/>
-  </w:num>
-  <w:num w:numId="38" w16cid:durableId="1313288812">
+  <w:num w:numId="44" w16cid:durableId="1298343574">
     <w:abstractNumId w:val="7"/>
   </w:num>
-  <w:num w:numId="39" w16cid:durableId="2070154073">
-    <w:abstractNumId w:val="12"/>
+  <w:num w:numId="45" w16cid:durableId="1628853840">
+    <w:abstractNumId w:val="43"/>
   </w:num>
-  <w:num w:numId="40" w16cid:durableId="1318730434">
+  <w:num w:numId="46" w16cid:durableId="754591915">
     <w:abstractNumId w:val="15"/>
-  </w:num>
-  <w:num w:numId="41" w16cid:durableId="937517486">
-    <w:abstractNumId w:val="20"/>
-  </w:num>
-  <w:num w:numId="42" w16cid:durableId="1697729952">
-    <w:abstractNumId w:val="5"/>
   </w:num>
 </w:numbering>
 </file>

</xml_diff>

<commit_message>
chore(POO): COntinuer la rédaction du rapport
</commit_message>
<xml_diff>
--- a/z-Rapport/R-P_ShootMeUp-MOA-Rapport.docx
+++ b/z-Rapport/R-P_ShootMeUp-MOA-Rapport.docx
@@ -143,6 +143,7 @@
               <w:spacing w:after="0" w:line="240" w:lineRule="auto"/>
               <w:jc w:val="center"/>
             </w:pPr>
+            <w:proofErr w:type="spellStart"/>
             <w:r>
               <w:rPr>
                 <w:rFonts w:ascii="Impact" w:eastAsia="Impact" w:hAnsi="Impact" w:cs="Impact"/>
@@ -150,6 +151,7 @@
               </w:rPr>
               <w:t>TankBattle</w:t>
             </w:r>
+            <w:proofErr w:type="spellEnd"/>
           </w:p>
         </w:tc>
       </w:tr>
@@ -1675,12 +1677,37 @@
           <w:sz w:val="24"/>
         </w:rPr>
       </w:pPr>
-      <w:r>
-        <w:rPr>
-          <w:rFonts w:ascii="Arial" w:eastAsia="Arial" w:hAnsi="Arial" w:cs="Arial"/>
-          <w:sz w:val="24"/>
-        </w:rPr>
-        <w:t>TankBattle est un jeu de combat type Shoot em up. Celui-ci est réalisé dans le cadre de plusieurs projets à l’ETML sur les modules suivants : C106 (base de données), 320 (Programmation orientées objets), 322 (Expérience utilisateur). Ce projet rallie différents modules et permet de réunir ces différentes compétences en un seul projet et permet de m’apporter une meilleure expérience technique sur ces modules.</w:t>
+      <w:proofErr w:type="spellStart"/>
+      <w:r>
+        <w:rPr>
+          <w:rFonts w:ascii="Arial" w:eastAsia="Arial" w:hAnsi="Arial" w:cs="Arial"/>
+          <w:sz w:val="24"/>
+        </w:rPr>
+        <w:t>TankBattle</w:t>
+      </w:r>
+      <w:proofErr w:type="spellEnd"/>
+      <w:r>
+        <w:rPr>
+          <w:rFonts w:ascii="Arial" w:eastAsia="Arial" w:hAnsi="Arial" w:cs="Arial"/>
+          <w:sz w:val="24"/>
+        </w:rPr>
+        <w:t xml:space="preserve"> est un jeu de combat type Shoot </w:t>
+      </w:r>
+      <w:proofErr w:type="spellStart"/>
+      <w:r>
+        <w:rPr>
+          <w:rFonts w:ascii="Arial" w:eastAsia="Arial" w:hAnsi="Arial" w:cs="Arial"/>
+          <w:sz w:val="24"/>
+        </w:rPr>
+        <w:t>em</w:t>
+      </w:r>
+      <w:proofErr w:type="spellEnd"/>
+      <w:r>
+        <w:rPr>
+          <w:rFonts w:ascii="Arial" w:eastAsia="Arial" w:hAnsi="Arial" w:cs="Arial"/>
+          <w:sz w:val="24"/>
+        </w:rPr>
+        <w:t xml:space="preserve"> up. Celui-ci est réalisé dans le cadre de plusieurs projets à l’ETML sur les modules suivants : C106 (base de données), 320 (Programmation orientées objets), 322 (Expérience utilisateur). Ce projet rallie différents modules et permet de réunir ces différentes compétences en un seul projet et permet de m’apporter une meilleure expérience technique sur ces modules.</w:t>
       </w:r>
     </w:p>
     <w:p>
@@ -2014,7 +2041,23 @@
           <w:rFonts w:ascii="Arial" w:eastAsia="Arial" w:hAnsi="Arial" w:cs="Arial"/>
           <w:sz w:val="24"/>
         </w:rPr>
-        <w:t xml:space="preserve">Pour la gestion de ce projet, nous avons recours à différents outils afin de pouvoir s’organiser convenablement. En premier temps nous utilisons GitHub qui nous permet de sauvegarder notre travail au fur et à mesure et d’avoir un suivi de tout le projet. Nous utilisons également IceScrum qui nous permet de planifier des tâches et qui sert également à avoir un journal de travail. Concernant la documentation, tout se trouvera dans ce rapport. </w:t>
+        <w:t xml:space="preserve">Pour la gestion de ce projet, nous avons recours à différents outils afin de pouvoir s’organiser convenablement. En premier temps nous utilisons GitHub qui nous permet de sauvegarder notre travail au fur et à mesure et d’avoir un suivi de tout le projet. Nous utilisons également </w:t>
+      </w:r>
+      <w:proofErr w:type="spellStart"/>
+      <w:r>
+        <w:rPr>
+          <w:rFonts w:ascii="Arial" w:eastAsia="Arial" w:hAnsi="Arial" w:cs="Arial"/>
+          <w:sz w:val="24"/>
+        </w:rPr>
+        <w:t>IceScrum</w:t>
+      </w:r>
+      <w:proofErr w:type="spellEnd"/>
+      <w:r>
+        <w:rPr>
+          <w:rFonts w:ascii="Arial" w:eastAsia="Arial" w:hAnsi="Arial" w:cs="Arial"/>
+          <w:sz w:val="24"/>
+        </w:rPr>
+        <w:t xml:space="preserve"> qui nous permet de planifier des tâches et qui sert également à avoir un journal de travail. Concernant la documentation, tout se trouvera dans ce rapport. </w:t>
       </w:r>
     </w:p>
     <w:p>
@@ -2484,6 +2527,7 @@
           <w:sz w:val="24"/>
         </w:rPr>
       </w:pPr>
+      <w:proofErr w:type="spellStart"/>
       <w:r>
         <w:rPr>
           <w:rFonts w:ascii="Arial" w:eastAsia="Arial" w:hAnsi="Arial" w:cs="Arial"/>
@@ -2492,6 +2536,7 @@
         </w:rPr>
         <w:t>Personas</w:t>
       </w:r>
+      <w:proofErr w:type="spellEnd"/>
     </w:p>
     <w:p>
       <w:pPr>
@@ -2507,7 +2552,23 @@
           <w:rFonts w:ascii="Arial" w:eastAsia="Arial" w:hAnsi="Arial" w:cs="Arial"/>
           <w:sz w:val="24"/>
         </w:rPr>
-        <w:t xml:space="preserve">Ce chapitre concerne l’analyse de l’expérience utilisateur. En premier temps, il a fallu concevoir deux Personas. Ceux-ci sont des personnages fictifs créés afin de représenter différents types d'utilisateurs qui pourraient utiliser notre produit. Ils aident à mieux comprendre les besoins, les comportements et les frustrations des utilisateurs cibles. Les voici : </w:t>
+        <w:t xml:space="preserve">Ce chapitre concerne l’analyse de l’expérience utilisateur. En premier temps, il a fallu concevoir deux </w:t>
+      </w:r>
+      <w:proofErr w:type="spellStart"/>
+      <w:r>
+        <w:rPr>
+          <w:rFonts w:ascii="Arial" w:eastAsia="Arial" w:hAnsi="Arial" w:cs="Arial"/>
+          <w:sz w:val="24"/>
+        </w:rPr>
+        <w:t>Personas</w:t>
+      </w:r>
+      <w:proofErr w:type="spellEnd"/>
+      <w:r>
+        <w:rPr>
+          <w:rFonts w:ascii="Arial" w:eastAsia="Arial" w:hAnsi="Arial" w:cs="Arial"/>
+          <w:sz w:val="24"/>
+        </w:rPr>
+        <w:t xml:space="preserve">. Ceux-ci sont des personnages fictifs créés afin de représenter différents types d'utilisateurs qui pourraient utiliser notre produit. Ils aident à mieux comprendre les besoins, les comportements et les frustrations des utilisateurs cibles. Les voici : </w:t>
       </w:r>
     </w:p>
     <w:p>
@@ -2531,10 +2592,10 @@
       </w:pPr>
       <w:r>
         <w:object w:dxaOrig="8697" w:dyaOrig="5587" w14:anchorId="60F6B477">
-          <v:rect id="rectole0000000000" o:spid="_x0000_i1025" style="width:434.9pt;height:279.35pt" o:ole="" o:preferrelative="t" stroked="f">
+          <v:rect id="rectole0000000000" o:spid="_x0000_i1025" style="width:435pt;height:279pt" o:ole="" o:preferrelative="t" stroked="f">
             <v:imagedata r:id="rId5" o:title=""/>
           </v:rect>
-          <o:OLEObject Type="Embed" ProgID="StaticMetafile" ShapeID="rectole0000000000" DrawAspect="Content" ObjectID="_1791808191" r:id="rId6"/>
+          <o:OLEObject Type="Embed" ProgID="StaticMetafile" ShapeID="rectole0000000000" DrawAspect="Content" ObjectID="_1791810272" r:id="rId6"/>
         </w:object>
       </w:r>
     </w:p>
@@ -2576,10 +2637,10 @@
       </w:pPr>
       <w:r>
         <w:object w:dxaOrig="8697" w:dyaOrig="5587" w14:anchorId="73762DBE">
-          <v:rect id="rectole0000000001" o:spid="_x0000_i1026" style="width:434.9pt;height:279.35pt" o:ole="" o:preferrelative="t" stroked="f">
+          <v:rect id="rectole0000000001" o:spid="_x0000_i1026" style="width:435pt;height:279pt" o:ole="" o:preferrelative="t" stroked="f">
             <v:imagedata r:id="rId7" o:title=""/>
           </v:rect>
-          <o:OLEObject Type="Embed" ProgID="StaticMetafile" ShapeID="rectole0000000001" DrawAspect="Content" ObjectID="_1791808192" r:id="rId8"/>
+          <o:OLEObject Type="Embed" ProgID="StaticMetafile" ShapeID="rectole0000000001" DrawAspect="Content" ObjectID="_1791810273" r:id="rId8"/>
         </w:object>
       </w:r>
     </w:p>
@@ -2692,7 +2753,23 @@
           <w:rFonts w:ascii="Arial" w:eastAsia="Arial" w:hAnsi="Arial" w:cs="Arial"/>
           <w:sz w:val="24"/>
         </w:rPr>
-        <w:t xml:space="preserve">Pour la conception graphique de ce jeu, j’ai dû choisir une palette de couleur qui représentait correctement le thème de TankBattle. Il est également important de choisir des couleurs ayant bien ensemble. Voici la palette de couleur que j’aie utilisée pour la création </w:t>
+        <w:t xml:space="preserve">Pour la conception graphique de ce jeu, j’ai dû choisir une palette de couleur qui représentait correctement le thème de </w:t>
+      </w:r>
+      <w:proofErr w:type="spellStart"/>
+      <w:r>
+        <w:rPr>
+          <w:rFonts w:ascii="Arial" w:eastAsia="Arial" w:hAnsi="Arial" w:cs="Arial"/>
+          <w:sz w:val="24"/>
+        </w:rPr>
+        <w:t>TankBattle</w:t>
+      </w:r>
+      <w:proofErr w:type="spellEnd"/>
+      <w:r>
+        <w:rPr>
+          <w:rFonts w:ascii="Arial" w:eastAsia="Arial" w:hAnsi="Arial" w:cs="Arial"/>
+          <w:sz w:val="24"/>
+        </w:rPr>
+        <w:t xml:space="preserve">. Il est également important de choisir des couleurs ayant bien ensemble. Voici la palette de couleur que j’aie utilisée pour la création </w:t>
       </w:r>
       <w:r>
         <w:rPr>
@@ -2720,10 +2797,10 @@
       </w:pPr>
       <w:r>
         <w:object w:dxaOrig="8640" w:dyaOrig="5295" w14:anchorId="17C5BD2C">
-          <v:rect id="rectole0000000002" o:spid="_x0000_i1027" style="width:6in;height:264.95pt" o:ole="" o:preferrelative="t" stroked="f">
+          <v:rect id="rectole0000000002" o:spid="_x0000_i1027" style="width:6in;height:264.75pt" o:ole="" o:preferrelative="t" stroked="f">
             <v:imagedata r:id="rId9" o:title=""/>
           </v:rect>
-          <o:OLEObject Type="Embed" ProgID="StaticMetafile" ShapeID="rectole0000000002" DrawAspect="Content" ObjectID="_1791808193" r:id="rId10"/>
+          <o:OLEObject Type="Embed" ProgID="StaticMetafile" ShapeID="rectole0000000002" DrawAspect="Content" ObjectID="_1791810274" r:id="rId10"/>
         </w:object>
       </w:r>
     </w:p>
@@ -3041,7 +3118,23 @@
           <w:rFonts w:ascii="Arial" w:eastAsia="Arial" w:hAnsi="Arial" w:cs="Arial"/>
           <w:sz w:val="24"/>
         </w:rPr>
-        <w:t>Il se résume en 3 chapitres, les Wireframes, l’éditeur de niveau en haute-fidelité et les choix effectués.</w:t>
+        <w:t xml:space="preserve">Il se résume en 3 chapitres, les Wireframes, l’éditeur de niveau en </w:t>
+      </w:r>
+      <w:proofErr w:type="spellStart"/>
+      <w:r>
+        <w:rPr>
+          <w:rFonts w:ascii="Arial" w:eastAsia="Arial" w:hAnsi="Arial" w:cs="Arial"/>
+          <w:sz w:val="24"/>
+        </w:rPr>
+        <w:t>haute-fidelité</w:t>
+      </w:r>
+      <w:proofErr w:type="spellEnd"/>
+      <w:r>
+        <w:rPr>
+          <w:rFonts w:ascii="Arial" w:eastAsia="Arial" w:hAnsi="Arial" w:cs="Arial"/>
+          <w:sz w:val="24"/>
+        </w:rPr>
+        <w:t xml:space="preserve"> et les choix effectués.</w:t>
       </w:r>
     </w:p>
     <w:p>
@@ -3231,10 +3324,10 @@
       </w:pPr>
       <w:r>
         <w:object w:dxaOrig="8697" w:dyaOrig="4896" w14:anchorId="17F7113C">
-          <v:rect id="rectole0000000003" o:spid="_x0000_i1028" style="width:434.9pt;height:244.8pt" o:ole="" o:preferrelative="t" stroked="f">
+          <v:rect id="rectole0000000003" o:spid="_x0000_i1028" style="width:435pt;height:244.5pt" o:ole="" o:preferrelative="t" stroked="f">
             <v:imagedata r:id="rId11" o:title=""/>
           </v:rect>
-          <o:OLEObject Type="Embed" ProgID="StaticMetafile" ShapeID="rectole0000000003" DrawAspect="Content" ObjectID="_1791808194" r:id="rId12"/>
+          <o:OLEObject Type="Embed" ProgID="StaticMetafile" ShapeID="rectole0000000003" DrawAspect="Content" ObjectID="_1791810275" r:id="rId12"/>
         </w:object>
       </w:r>
     </w:p>
@@ -3264,10 +3357,10 @@
       </w:pPr>
       <w:r>
         <w:object w:dxaOrig="8697" w:dyaOrig="4896" w14:anchorId="7C5CF2E0">
-          <v:rect id="rectole0000000004" o:spid="_x0000_i1029" style="width:434.9pt;height:244.8pt" o:ole="" o:preferrelative="t" stroked="f">
+          <v:rect id="rectole0000000004" o:spid="_x0000_i1029" style="width:435pt;height:244.5pt" o:ole="" o:preferrelative="t" stroked="f">
             <v:imagedata r:id="rId13" o:title=""/>
           </v:rect>
-          <o:OLEObject Type="Embed" ProgID="StaticMetafile" ShapeID="rectole0000000004" DrawAspect="Content" ObjectID="_1791808195" r:id="rId14"/>
+          <o:OLEObject Type="Embed" ProgID="StaticMetafile" ShapeID="rectole0000000004" DrawAspect="Content" ObjectID="_1791810276" r:id="rId14"/>
         </w:object>
       </w:r>
     </w:p>
@@ -3285,10 +3378,10 @@
       </w:pPr>
       <w:r>
         <w:object w:dxaOrig="8697" w:dyaOrig="4896" w14:anchorId="14DE718A">
-          <v:rect id="rectole0000000005" o:spid="_x0000_i1030" style="width:434.9pt;height:244.8pt" o:ole="" o:preferrelative="t" stroked="f">
+          <v:rect id="rectole0000000005" o:spid="_x0000_i1030" style="width:435pt;height:244.5pt" o:ole="" o:preferrelative="t" stroked="f">
             <v:imagedata r:id="rId15" o:title=""/>
           </v:rect>
-          <o:OLEObject Type="Embed" ProgID="StaticMetafile" ShapeID="rectole0000000005" DrawAspect="Content" ObjectID="_1791808196" r:id="rId16"/>
+          <o:OLEObject Type="Embed" ProgID="StaticMetafile" ShapeID="rectole0000000005" DrawAspect="Content" ObjectID="_1791810277" r:id="rId16"/>
         </w:object>
       </w:r>
     </w:p>
@@ -3397,8 +3490,18 @@
           <w:b/>
           <w:sz w:val="24"/>
         </w:rPr>
-        <w:t>Définition de l’High fidelity</w:t>
-      </w:r>
+        <w:t xml:space="preserve">Définition de l’High </w:t>
+      </w:r>
+      <w:proofErr w:type="spellStart"/>
+      <w:r>
+        <w:rPr>
+          <w:rFonts w:ascii="Arial" w:eastAsia="Arial" w:hAnsi="Arial" w:cs="Arial"/>
+          <w:b/>
+          <w:sz w:val="24"/>
+        </w:rPr>
+        <w:t>fidelity</w:t>
+      </w:r>
+      <w:proofErr w:type="spellEnd"/>
     </w:p>
     <w:p>
       <w:pPr>
@@ -3438,7 +3541,55 @@
           <w:rFonts w:ascii="Arial" w:eastAsia="Arial" w:hAnsi="Arial" w:cs="Arial"/>
           <w:sz w:val="24"/>
         </w:rPr>
-        <w:t>Pour le choix de la map, l’utilisateur peut dérouler un drop down qui affiche une liste de map prédéfinies. L’utilisateur peut en choisir une, la map actuelle est écrite sur le drop down, et un aperçu est affiché juste en dessous.</w:t>
+        <w:t xml:space="preserve">Pour le choix de la </w:t>
+      </w:r>
+      <w:proofErr w:type="spellStart"/>
+      <w:r>
+        <w:rPr>
+          <w:rFonts w:ascii="Arial" w:eastAsia="Arial" w:hAnsi="Arial" w:cs="Arial"/>
+          <w:sz w:val="24"/>
+        </w:rPr>
+        <w:t>map</w:t>
+      </w:r>
+      <w:proofErr w:type="spellEnd"/>
+      <w:r>
+        <w:rPr>
+          <w:rFonts w:ascii="Arial" w:eastAsia="Arial" w:hAnsi="Arial" w:cs="Arial"/>
+          <w:sz w:val="24"/>
+        </w:rPr>
+        <w:t xml:space="preserve">, l’utilisateur peut dérouler un drop down qui affiche une liste de </w:t>
+      </w:r>
+      <w:proofErr w:type="spellStart"/>
+      <w:r>
+        <w:rPr>
+          <w:rFonts w:ascii="Arial" w:eastAsia="Arial" w:hAnsi="Arial" w:cs="Arial"/>
+          <w:sz w:val="24"/>
+        </w:rPr>
+        <w:t>map</w:t>
+      </w:r>
+      <w:proofErr w:type="spellEnd"/>
+      <w:r>
+        <w:rPr>
+          <w:rFonts w:ascii="Arial" w:eastAsia="Arial" w:hAnsi="Arial" w:cs="Arial"/>
+          <w:sz w:val="24"/>
+        </w:rPr>
+        <w:t xml:space="preserve"> prédéfinies. L’utilisateur peut en choisir une, la </w:t>
+      </w:r>
+      <w:proofErr w:type="spellStart"/>
+      <w:r>
+        <w:rPr>
+          <w:rFonts w:ascii="Arial" w:eastAsia="Arial" w:hAnsi="Arial" w:cs="Arial"/>
+          <w:sz w:val="24"/>
+        </w:rPr>
+        <w:t>map</w:t>
+      </w:r>
+      <w:proofErr w:type="spellEnd"/>
+      <w:r>
+        <w:rPr>
+          <w:rFonts w:ascii="Arial" w:eastAsia="Arial" w:hAnsi="Arial" w:cs="Arial"/>
+          <w:sz w:val="24"/>
+        </w:rPr>
+        <w:t xml:space="preserve"> actuelle est écrite sur le drop down, et un aperçu est affiché juste en dessous.</w:t>
       </w:r>
     </w:p>
     <w:p>
@@ -3657,7 +3808,25 @@
           <w:sz w:val="24"/>
           <w:szCs w:val="24"/>
         </w:rPr>
-        <w:t>ou dans le dossier P_ShootMeUp/POO/docs/diagrammeUML.pdf</w:t>
+        <w:t xml:space="preserve">ou dans le dossier </w:t>
+      </w:r>
+      <w:proofErr w:type="spellStart"/>
+      <w:r>
+        <w:rPr>
+          <w:rFonts w:eastAsia="Arial"/>
+          <w:sz w:val="24"/>
+          <w:szCs w:val="24"/>
+        </w:rPr>
+        <w:t>P_ShootMeUp</w:t>
+      </w:r>
+      <w:proofErr w:type="spellEnd"/>
+      <w:r>
+        <w:rPr>
+          <w:rFonts w:eastAsia="Arial"/>
+          <w:sz w:val="24"/>
+          <w:szCs w:val="24"/>
+        </w:rPr>
+        <w:t>/POO/docs/diagrammeUML.pdf</w:t>
       </w:r>
       <w:r>
         <w:rPr>
@@ -3751,9 +3920,11 @@
       <w:pPr>
         <w:pStyle w:val="Titre3"/>
       </w:pPr>
+      <w:proofErr w:type="spellStart"/>
       <w:r>
         <w:t>Sprites</w:t>
       </w:r>
+      <w:proofErr w:type="spellEnd"/>
     </w:p>
     <w:p>
       <w:r>
@@ -3793,7 +3964,15 @@
           </w:tcPr>
           <w:p>
             <w:r>
-              <w:t>En tant que joueur, je souhaite avoir différents sprites, afin d'embellir le jeu.</w:t>
+              <w:t xml:space="preserve">En tant que joueur, je souhaite avoir différents </w:t>
+            </w:r>
+            <w:proofErr w:type="spellStart"/>
+            <w:r>
+              <w:t>sprites</w:t>
+            </w:r>
+            <w:proofErr w:type="spellEnd"/>
+            <w:r>
+              <w:t>, afin d'embellir le jeu.</w:t>
             </w:r>
           </w:p>
         </w:tc>
@@ -3881,7 +4060,15 @@
                 </w:tcPr>
                 <w:p>
                   <w:r>
-                    <w:t>Durant la partie,  quand je regarde le fond, c'est une map (rue)</w:t>
+                    <w:t xml:space="preserve">Durant la partie,  quand je regarde le fond, c'est une </w:t>
+                  </w:r>
+                  <w:proofErr w:type="spellStart"/>
+                  <w:r>
+                    <w:t>map</w:t>
+                  </w:r>
+                  <w:proofErr w:type="spellEnd"/>
+                  <w:r>
+                    <w:t xml:space="preserve"> (rue)</w:t>
                   </w:r>
                 </w:p>
               </w:tc>
@@ -3965,8 +4152,29 @@
                 </w:tcPr>
                 <w:p>
                   <w:r>
-                    <w:t>Depuis la partie, quand je regarde le tank je vois au dessus, qu'il a un sprite qui montre ses vies sous forme de LifeBar</w:t>
+                    <w:t xml:space="preserve">Depuis la partie, quand je regarde le tank je vois </w:t>
                   </w:r>
+                  <w:proofErr w:type="spellStart"/>
+                  <w:r>
+                    <w:t>au dessus</w:t>
+                  </w:r>
+                  <w:proofErr w:type="spellEnd"/>
+                  <w:r>
+                    <w:t xml:space="preserve">, qu'il a un </w:t>
+                  </w:r>
+                  <w:proofErr w:type="spellStart"/>
+                  <w:r>
+                    <w:t>sprite</w:t>
+                  </w:r>
+                  <w:proofErr w:type="spellEnd"/>
+                  <w:r>
+                    <w:t xml:space="preserve"> qui montre ses vies sous forme de </w:t>
+                  </w:r>
+                  <w:proofErr w:type="spellStart"/>
+                  <w:r>
+                    <w:t>LifeBar</w:t>
+                  </w:r>
+                  <w:proofErr w:type="spellEnd"/>
                 </w:p>
               </w:tc>
             </w:tr>
@@ -3993,7 +4201,23 @@
                 </w:tcPr>
                 <w:p>
                   <w:r>
-                    <w:t>Depuis le jeu, quand je regarde les munitions restantes, il y a une icone de munitions à coté du nombre de balles restantes.</w:t>
+                    <w:t xml:space="preserve">Depuis le jeu, quand je regarde les munitions restantes, il y a une </w:t>
+                  </w:r>
+                  <w:proofErr w:type="spellStart"/>
+                  <w:r>
+                    <w:t>icone</w:t>
+                  </w:r>
+                  <w:proofErr w:type="spellEnd"/>
+                  <w:r>
+                    <w:t xml:space="preserve"> de munitions à </w:t>
+                  </w:r>
+                  <w:proofErr w:type="spellStart"/>
+                  <w:r>
+                    <w:t>coté</w:t>
+                  </w:r>
+                  <w:proofErr w:type="spellEnd"/>
+                  <w:r>
+                    <w:t xml:space="preserve"> du nombre de balles restantes.</w:t>
                   </w:r>
                 </w:p>
               </w:tc>
@@ -4050,7 +4274,23 @@
           </w:tcPr>
           <w:p>
             <w:r>
-              <w:t>En tant que joueur je souhaite pouvoir jouer a différents niveaux, afin de pouvoir éviter une répetition.</w:t>
+              <w:t xml:space="preserve">En tant que joueur je souhaite pouvoir jouer </w:t>
+            </w:r>
+            <w:proofErr w:type="spellStart"/>
+            <w:r>
+              <w:t>a</w:t>
+            </w:r>
+            <w:proofErr w:type="spellEnd"/>
+            <w:r>
+              <w:t xml:space="preserve"> différents niveaux, afin de pouvoir éviter une </w:t>
+            </w:r>
+            <w:proofErr w:type="spellStart"/>
+            <w:r>
+              <w:t>répetition</w:t>
+            </w:r>
+            <w:proofErr w:type="spellEnd"/>
+            <w:r>
+              <w:t>.</w:t>
             </w:r>
           </w:p>
         </w:tc>
@@ -4138,7 +4378,15 @@
                 </w:tcPr>
                 <w:p>
                   <w:r>
-                    <w:t>Depuis la partie, quand je regarde en haut a gauche, je vois le niveau actuel</w:t>
+                    <w:t xml:space="preserve">Depuis la partie, quand je regarde en haut </w:t>
+                  </w:r>
+                  <w:proofErr w:type="spellStart"/>
+                  <w:r>
+                    <w:t>a</w:t>
+                  </w:r>
+                  <w:proofErr w:type="spellEnd"/>
+                  <w:r>
+                    <w:t xml:space="preserve"> gauche, je vois le niveau actuel</w:t>
                   </w:r>
                 </w:p>
               </w:tc>
@@ -4167,7 +4415,31 @@
                 </w:tcPr>
                 <w:p>
                   <w:r>
-                    <w:t>Dans le jeu, le premier niveau contient 2 tanks, puis a chaque niveau + 2 tanks. Des qu'il y a 8 tanks, le jeu passe en mode infini avec un tank qui réparait a chaque mort</w:t>
+                    <w:t xml:space="preserve">Dans le jeu, le premier niveau contient 2 tanks, puis </w:t>
+                  </w:r>
+                  <w:proofErr w:type="spellStart"/>
+                  <w:r>
+                    <w:t>a</w:t>
+                  </w:r>
+                  <w:proofErr w:type="spellEnd"/>
+                  <w:r>
+                    <w:t xml:space="preserve"> chaque niveau + 2 tanks. </w:t>
+                  </w:r>
+                  <w:proofErr w:type="spellStart"/>
+                  <w:r>
+                    <w:t>Des</w:t>
+                  </w:r>
+                  <w:proofErr w:type="spellEnd"/>
+                  <w:r>
+                    <w:t xml:space="preserve"> qu'il y a 8 tanks, le jeu passe en mode infini avec un tank qui réparait </w:t>
+                  </w:r>
+                  <w:proofErr w:type="spellStart"/>
+                  <w:r>
+                    <w:t>a</w:t>
+                  </w:r>
+                  <w:proofErr w:type="spellEnd"/>
+                  <w:r>
+                    <w:t xml:space="preserve"> chaque mort</w:t>
                   </w:r>
                 </w:p>
               </w:tc>
@@ -4411,9 +4683,11 @@
       <w:pPr>
         <w:pStyle w:val="Titre3"/>
       </w:pPr>
+      <w:proofErr w:type="spellStart"/>
       <w:r>
         <w:t>Highscores</w:t>
       </w:r>
+      <w:proofErr w:type="spellEnd"/>
     </w:p>
     <w:p>
       <w:r>
@@ -4541,7 +4815,15 @@
                 </w:tcPr>
                 <w:p>
                   <w:r>
-                    <w:t>Quand je meurs, le HiScore s'affiche avec le score actuelle</w:t>
+                    <w:t xml:space="preserve">Quand je meurs, le </w:t>
+                  </w:r>
+                  <w:proofErr w:type="spellStart"/>
+                  <w:r>
+                    <w:t>HiScore</w:t>
+                  </w:r>
+                  <w:proofErr w:type="spellEnd"/>
+                  <w:r>
+                    <w:t xml:space="preserve"> s'affiche avec le score actuelle</w:t>
                   </w:r>
                 </w:p>
               </w:tc>
@@ -4760,9 +5042,11 @@
                   <w:tcW w:w="0" w:type="auto"/>
                 </w:tcPr>
                 <w:p>
+                  <w:proofErr w:type="spellStart"/>
                   <w:r>
                     <w:t>Sprites</w:t>
                   </w:r>
+                  <w:proofErr w:type="spellEnd"/>
                 </w:p>
               </w:tc>
               <w:tc>
@@ -4816,9 +5100,11 @@
                   <w:tcW w:w="0" w:type="auto"/>
                 </w:tcPr>
                 <w:p>
+                  <w:proofErr w:type="spellStart"/>
                   <w:r>
                     <w:t>Dégats</w:t>
                   </w:r>
+                  <w:proofErr w:type="spellEnd"/>
                 </w:p>
               </w:tc>
               <w:tc>
@@ -4912,7 +5198,15 @@
           </w:tcPr>
           <w:p>
             <w:r>
-              <w:t>En tant que joueur, je souhaite avoir un personnage a déplacer, pour interagir avec le jeu</w:t>
+              <w:t xml:space="preserve">En tant que joueur, je souhaite avoir un personnage </w:t>
+            </w:r>
+            <w:proofErr w:type="spellStart"/>
+            <w:r>
+              <w:t>a</w:t>
+            </w:r>
+            <w:proofErr w:type="spellEnd"/>
+            <w:r>
+              <w:t xml:space="preserve"> déplacer, pour interagir avec le jeu</w:t>
             </w:r>
           </w:p>
         </w:tc>
@@ -5224,7 +5518,15 @@
                 </w:tcPr>
                 <w:p>
                   <w:r>
-                    <w:t>Dans le jeu, quand je me fais toucher par une balle, je perd des points de vie.</w:t>
+                    <w:t xml:space="preserve">Dans le jeu, quand je me fais toucher par une balle, je </w:t>
+                  </w:r>
+                  <w:proofErr w:type="spellStart"/>
+                  <w:r>
+                    <w:t>perd</w:t>
+                  </w:r>
+                  <w:proofErr w:type="spellEnd"/>
+                  <w:r>
+                    <w:t xml:space="preserve"> des points de vie.</w:t>
                   </w:r>
                 </w:p>
               </w:tc>
@@ -5252,7 +5554,15 @@
                 </w:tcPr>
                 <w:p>
                   <w:r>
-                    <w:t>Dans le jeu quand je n'ai plus de points de vie je meurt et la partie se finit</w:t>
+                    <w:t xml:space="preserve">Dans le jeu quand je n'ai plus de points de vie je </w:t>
+                  </w:r>
+                  <w:proofErr w:type="spellStart"/>
+                  <w:r>
+                    <w:t>meurt</w:t>
+                  </w:r>
+                  <w:proofErr w:type="spellEnd"/>
+                  <w:r>
+                    <w:t xml:space="preserve"> et la partie se finit</w:t>
                   </w:r>
                 </w:p>
               </w:tc>
@@ -5454,7 +5764,15 @@
                 </w:tcPr>
                 <w:p>
                   <w:r>
-                    <w:t>A la fin de la partie, quand jappuie sur restart, je peux rejouer une partie</w:t>
+                    <w:t xml:space="preserve">A la fin de la partie, quand </w:t>
+                  </w:r>
+                  <w:proofErr w:type="spellStart"/>
+                  <w:r>
+                    <w:t>jappuie</w:t>
+                  </w:r>
+                  <w:proofErr w:type="spellEnd"/>
+                  <w:r>
+                    <w:t xml:space="preserve"> sur restart, je peux rejouer une partie</w:t>
                   </w:r>
                 </w:p>
               </w:tc>
@@ -5957,8 +6275,42 @@
           <w:color w:val="FF0000"/>
           <w:sz w:val="24"/>
         </w:rPr>
-        <w:t>Reprendre le contenu des User Stories d’IceScrum : Story + tests d’acceptance (avec IceTools</w:t>
-      </w:r>
+        <w:t>Reprendre le contenu des User Stories d’</w:t>
+      </w:r>
+      <w:proofErr w:type="spellStart"/>
+      <w:r>
+        <w:rPr>
+          <w:rFonts w:ascii="Arial" w:eastAsia="Arial" w:hAnsi="Arial" w:cs="Arial"/>
+          <w:b/>
+          <w:i/>
+          <w:color w:val="FF0000"/>
+          <w:sz w:val="24"/>
+        </w:rPr>
+        <w:t>IceScrum</w:t>
+      </w:r>
+      <w:proofErr w:type="spellEnd"/>
+      <w:r>
+        <w:rPr>
+          <w:rFonts w:ascii="Arial" w:eastAsia="Arial" w:hAnsi="Arial" w:cs="Arial"/>
+          <w:b/>
+          <w:i/>
+          <w:color w:val="FF0000"/>
+          <w:sz w:val="24"/>
+        </w:rPr>
+        <w:t xml:space="preserve"> : Story + tests d’acceptance (avec </w:t>
+      </w:r>
+      <w:proofErr w:type="spellStart"/>
+      <w:r>
+        <w:rPr>
+          <w:rFonts w:ascii="Arial" w:eastAsia="Arial" w:hAnsi="Arial" w:cs="Arial"/>
+          <w:b/>
+          <w:i/>
+          <w:color w:val="FF0000"/>
+          <w:sz w:val="24"/>
+        </w:rPr>
+        <w:t>IceTools</w:t>
+      </w:r>
+      <w:proofErr w:type="spellEnd"/>
       <w:r>
         <w:rPr>
           <w:rFonts w:ascii="Arial" w:eastAsia="Arial" w:hAnsi="Arial" w:cs="Arial"/>
@@ -6033,7 +6385,23 @@
           <w:rFonts w:ascii="Arial" w:eastAsia="Arial" w:hAnsi="Arial" w:cs="Arial"/>
           <w:sz w:val="24"/>
         </w:rPr>
-        <w:t xml:space="preserve"> En premier temps je vais vérifier les tests d’acceptances IceScrum. Je vais les </w:t>
+        <w:t xml:space="preserve"> En premier temps je vais vérifier les tests d’acceptances </w:t>
+      </w:r>
+      <w:proofErr w:type="spellStart"/>
+      <w:r>
+        <w:rPr>
+          <w:rFonts w:ascii="Arial" w:eastAsia="Arial" w:hAnsi="Arial" w:cs="Arial"/>
+          <w:sz w:val="24"/>
+        </w:rPr>
+        <w:t>IceScrum</w:t>
+      </w:r>
+      <w:proofErr w:type="spellEnd"/>
+      <w:r>
+        <w:rPr>
+          <w:rFonts w:ascii="Arial" w:eastAsia="Arial" w:hAnsi="Arial" w:cs="Arial"/>
+          <w:sz w:val="24"/>
+        </w:rPr>
+        <w:t xml:space="preserve">. Je vais les </w:t>
       </w:r>
       <w:r>
         <w:rPr>
@@ -6100,7 +6468,23 @@
           <w:rFonts w:ascii="Arial" w:eastAsia="Arial" w:hAnsi="Arial" w:cs="Arial"/>
           <w:sz w:val="24"/>
         </w:rPr>
-        <w:t>Ensuite, je vais créer une solution de test (MStest) sur mon projet, et y créer différents tests sur des parties spécifique du jeu. Les tests s’exécuterons par la suite automatiquement.</w:t>
+        <w:t>Ensuite, je vais créer une solution de test (</w:t>
+      </w:r>
+      <w:proofErr w:type="spellStart"/>
+      <w:r>
+        <w:rPr>
+          <w:rFonts w:ascii="Arial" w:eastAsia="Arial" w:hAnsi="Arial" w:cs="Arial"/>
+          <w:sz w:val="24"/>
+        </w:rPr>
+        <w:t>MStest</w:t>
+      </w:r>
+      <w:proofErr w:type="spellEnd"/>
+      <w:r>
+        <w:rPr>
+          <w:rFonts w:ascii="Arial" w:eastAsia="Arial" w:hAnsi="Arial" w:cs="Arial"/>
+          <w:sz w:val="24"/>
+        </w:rPr>
+        <w:t>) sur mon projet, et y créer différents tests sur des parties spécifique du jeu. Les tests s’exécuterons par la suite automatiquement.</w:t>
       </w:r>
     </w:p>
     <w:p>
@@ -6253,8 +6637,20 @@
           <w:color w:val="FF0000"/>
           <w:sz w:val="24"/>
         </w:rPr>
-        <w:t>Décrire l’environnement dans lequel se fait la sprint review</w:t>
-      </w:r>
+        <w:t xml:space="preserve">Décrire l’environnement dans lequel se fait la sprint </w:t>
+      </w:r>
+      <w:proofErr w:type="spellStart"/>
+      <w:r>
+        <w:rPr>
+          <w:rFonts w:ascii="Arial" w:eastAsia="Arial" w:hAnsi="Arial" w:cs="Arial"/>
+          <w:b/>
+          <w:i/>
+          <w:color w:val="FF0000"/>
+          <w:sz w:val="24"/>
+        </w:rPr>
+        <w:t>review</w:t>
+      </w:r>
+      <w:proofErr w:type="spellEnd"/>
     </w:p>
     <w:p>
       <w:pPr>
@@ -6734,7 +7130,29 @@
           <w:color w:val="000000" w:themeColor="text1"/>
           <w:sz w:val="24"/>
         </w:rPr>
-        <w:t xml:space="preserve">Créer une hitbox pour le rectangle dont la position est centrée sur le curseur de la souris, avec une hauteur </w:t>
+        <w:t xml:space="preserve">Créer une </w:t>
+      </w:r>
+      <w:proofErr w:type="spellStart"/>
+      <w:r>
+        <w:rPr>
+          <w:rFonts w:ascii="Arial" w:eastAsia="Arial" w:hAnsi="Arial" w:cs="Arial"/>
+          <w:bCs/>
+          <w:iCs/>
+          <w:color w:val="000000" w:themeColor="text1"/>
+          <w:sz w:val="24"/>
+        </w:rPr>
+        <w:t>hitbox</w:t>
+      </w:r>
+      <w:proofErr w:type="spellEnd"/>
+      <w:r>
+        <w:rPr>
+          <w:rFonts w:ascii="Arial" w:eastAsia="Arial" w:hAnsi="Arial" w:cs="Arial"/>
+          <w:bCs/>
+          <w:iCs/>
+          <w:color w:val="000000" w:themeColor="text1"/>
+          <w:sz w:val="24"/>
+        </w:rPr>
+        <w:t xml:space="preserve"> pour le rectangle dont la position est centrée sur le curseur de la souris, avec une hauteur </w:t>
       </w:r>
       <w:r>
         <w:rPr>
@@ -7367,7 +7785,29 @@
           <w:color w:val="000000" w:themeColor="text1"/>
           <w:sz w:val="24"/>
         </w:rPr>
-        <w:t>La méthode CheckLimitPosition() s’effectue</w:t>
+        <w:t xml:space="preserve">La méthode </w:t>
+      </w:r>
+      <w:proofErr w:type="spellStart"/>
+      <w:r>
+        <w:rPr>
+          <w:rFonts w:ascii="Arial" w:eastAsia="Arial" w:hAnsi="Arial" w:cs="Arial"/>
+          <w:bCs/>
+          <w:iCs/>
+          <w:color w:val="000000" w:themeColor="text1"/>
+          <w:sz w:val="24"/>
+        </w:rPr>
+        <w:t>CheckLimitPosition</w:t>
+      </w:r>
+      <w:proofErr w:type="spellEnd"/>
+      <w:r>
+        <w:rPr>
+          <w:rFonts w:ascii="Arial" w:eastAsia="Arial" w:hAnsi="Arial" w:cs="Arial"/>
+          <w:bCs/>
+          <w:iCs/>
+          <w:color w:val="000000" w:themeColor="text1"/>
+          <w:sz w:val="24"/>
+        </w:rPr>
+        <w:t>() s’effectue</w:t>
       </w:r>
     </w:p>
     <w:p>
@@ -7466,7 +7906,33 @@
           <w:highlight w:val="lightGray"/>
           <w:lang w:val="en-US"/>
         </w:rPr>
-        <w:t>If(isOutOfBounds)</w:t>
+        <w:t>If(</w:t>
+      </w:r>
+      <w:proofErr w:type="spellStart"/>
+      <w:r>
+        <w:rPr>
+          <w:rFonts w:ascii="Arial" w:eastAsia="Arial" w:hAnsi="Arial" w:cs="Arial"/>
+          <w:bCs/>
+          <w:iCs/>
+          <w:color w:val="000000" w:themeColor="text1"/>
+          <w:sz w:val="24"/>
+          <w:highlight w:val="lightGray"/>
+          <w:lang w:val="en-US"/>
+        </w:rPr>
+        <w:t>isOutOfBounds</w:t>
+      </w:r>
+      <w:proofErr w:type="spellEnd"/>
+      <w:r>
+        <w:rPr>
+          <w:rFonts w:ascii="Arial" w:eastAsia="Arial" w:hAnsi="Arial" w:cs="Arial"/>
+          <w:bCs/>
+          <w:iCs/>
+          <w:color w:val="000000" w:themeColor="text1"/>
+          <w:sz w:val="24"/>
+          <w:highlight w:val="lightGray"/>
+          <w:lang w:val="en-US"/>
+        </w:rPr>
+        <w:t>)</w:t>
       </w:r>
     </w:p>
     <w:p>
@@ -7494,6 +7960,7 @@
           <w:lang w:val="en-US"/>
         </w:rPr>
       </w:pPr>
+      <w:proofErr w:type="spellStart"/>
       <w:r>
         <w:rPr>
           <w:rFonts w:ascii="Arial" w:eastAsia="Arial" w:hAnsi="Arial" w:cs="Arial"/>
@@ -7504,7 +7971,20 @@
           <w:highlight w:val="lightGray"/>
           <w:lang w:val="en-US"/>
         </w:rPr>
-        <w:t>EntityManager.Remove(this) ;</w:t>
+        <w:t>EntityManager.Remove</w:t>
+      </w:r>
+      <w:proofErr w:type="spellEnd"/>
+      <w:r>
+        <w:rPr>
+          <w:rFonts w:ascii="Arial" w:eastAsia="Arial" w:hAnsi="Arial" w:cs="Arial"/>
+          <w:bCs/>
+          <w:iCs/>
+          <w:color w:val="000000" w:themeColor="text1"/>
+          <w:sz w:val="24"/>
+          <w:highlight w:val="lightGray"/>
+          <w:lang w:val="en-US"/>
+        </w:rPr>
+        <w:t>(this) ;</w:t>
       </w:r>
     </w:p>
     <w:p>
@@ -7520,12 +8000,101 @@
           <w:sz w:val="24"/>
         </w:rPr>
       </w:pPr>
-      <w:r>
-        <w:rPr>
-          <w:rFonts w:ascii="Arial" w:eastAsia="Arial" w:hAnsi="Arial" w:cs="Arial"/>
-          <w:sz w:val="24"/>
-        </w:rPr>
-        <w:t>isOutOfBounds est une propriété de type bool qui retourne true si Position.Y &lt; 0 || &gt; Position.Y &gt; LaHauteurDelEcran. Le ‘||’ est là car les munitions vont dans les sens (haut et bas), car il y a les munitions alliées et ennemies.</w:t>
+      <w:proofErr w:type="spellStart"/>
+      <w:r>
+        <w:rPr>
+          <w:rFonts w:ascii="Arial" w:eastAsia="Arial" w:hAnsi="Arial" w:cs="Arial"/>
+          <w:sz w:val="24"/>
+        </w:rPr>
+        <w:t>isOutOfBounds</w:t>
+      </w:r>
+      <w:proofErr w:type="spellEnd"/>
+      <w:r>
+        <w:rPr>
+          <w:rFonts w:ascii="Arial" w:eastAsia="Arial" w:hAnsi="Arial" w:cs="Arial"/>
+          <w:sz w:val="24"/>
+        </w:rPr>
+        <w:t xml:space="preserve"> est une propriété de type </w:t>
+      </w:r>
+      <w:proofErr w:type="spellStart"/>
+      <w:r>
+        <w:rPr>
+          <w:rFonts w:ascii="Arial" w:eastAsia="Arial" w:hAnsi="Arial" w:cs="Arial"/>
+          <w:sz w:val="24"/>
+        </w:rPr>
+        <w:t>bool</w:t>
+      </w:r>
+      <w:proofErr w:type="spellEnd"/>
+      <w:r>
+        <w:rPr>
+          <w:rFonts w:ascii="Arial" w:eastAsia="Arial" w:hAnsi="Arial" w:cs="Arial"/>
+          <w:sz w:val="24"/>
+        </w:rPr>
+        <w:t xml:space="preserve"> qui retourne </w:t>
+      </w:r>
+      <w:proofErr w:type="spellStart"/>
+      <w:r>
+        <w:rPr>
+          <w:rFonts w:ascii="Arial" w:eastAsia="Arial" w:hAnsi="Arial" w:cs="Arial"/>
+          <w:sz w:val="24"/>
+        </w:rPr>
+        <w:t>true</w:t>
+      </w:r>
+      <w:proofErr w:type="spellEnd"/>
+      <w:r>
+        <w:rPr>
+          <w:rFonts w:ascii="Arial" w:eastAsia="Arial" w:hAnsi="Arial" w:cs="Arial"/>
+          <w:sz w:val="24"/>
+        </w:rPr>
+        <w:t xml:space="preserve"> si </w:t>
+      </w:r>
+      <w:proofErr w:type="spellStart"/>
+      <w:r>
+        <w:rPr>
+          <w:rFonts w:ascii="Arial" w:eastAsia="Arial" w:hAnsi="Arial" w:cs="Arial"/>
+          <w:sz w:val="24"/>
+        </w:rPr>
+        <w:t>Position.Y</w:t>
+      </w:r>
+      <w:proofErr w:type="spellEnd"/>
+      <w:r>
+        <w:rPr>
+          <w:rFonts w:ascii="Arial" w:eastAsia="Arial" w:hAnsi="Arial" w:cs="Arial"/>
+          <w:sz w:val="24"/>
+        </w:rPr>
+        <w:t xml:space="preserve"> &lt; 0 || &gt; </w:t>
+      </w:r>
+      <w:proofErr w:type="spellStart"/>
+      <w:r>
+        <w:rPr>
+          <w:rFonts w:ascii="Arial" w:eastAsia="Arial" w:hAnsi="Arial" w:cs="Arial"/>
+          <w:sz w:val="24"/>
+        </w:rPr>
+        <w:t>Position.Y</w:t>
+      </w:r>
+      <w:proofErr w:type="spellEnd"/>
+      <w:r>
+        <w:rPr>
+          <w:rFonts w:ascii="Arial" w:eastAsia="Arial" w:hAnsi="Arial" w:cs="Arial"/>
+          <w:sz w:val="24"/>
+        </w:rPr>
+        <w:t xml:space="preserve"> &gt; </w:t>
+      </w:r>
+      <w:proofErr w:type="spellStart"/>
+      <w:r>
+        <w:rPr>
+          <w:rFonts w:ascii="Arial" w:eastAsia="Arial" w:hAnsi="Arial" w:cs="Arial"/>
+          <w:sz w:val="24"/>
+        </w:rPr>
+        <w:t>LaHauteurDelEcran</w:t>
+      </w:r>
+      <w:proofErr w:type="spellEnd"/>
+      <w:r>
+        <w:rPr>
+          <w:rFonts w:ascii="Arial" w:eastAsia="Arial" w:hAnsi="Arial" w:cs="Arial"/>
+          <w:sz w:val="24"/>
+        </w:rPr>
+        <w:t>. Le ‘||’ est là car les munitions vont dans les sens (haut et bas), car il y a les munitions alliées et ennemies.</w:t>
       </w:r>
     </w:p>
     <w:p>
@@ -7546,7 +8115,1788 @@
           <w:rFonts w:ascii="Arial" w:eastAsia="Arial" w:hAnsi="Arial" w:cs="Arial"/>
           <w:sz w:val="24"/>
         </w:rPr>
-        <w:t>Si le résultat est true, alors la méthode Remove s’effectue ayant pour object la munition. Elle est ensuite retirée de la liste.</w:t>
+        <w:t xml:space="preserve">Si le résultat est </w:t>
+      </w:r>
+      <w:proofErr w:type="spellStart"/>
+      <w:r>
+        <w:rPr>
+          <w:rFonts w:ascii="Arial" w:eastAsia="Arial" w:hAnsi="Arial" w:cs="Arial"/>
+          <w:sz w:val="24"/>
+        </w:rPr>
+        <w:t>true</w:t>
+      </w:r>
+      <w:proofErr w:type="spellEnd"/>
+      <w:r>
+        <w:rPr>
+          <w:rFonts w:ascii="Arial" w:eastAsia="Arial" w:hAnsi="Arial" w:cs="Arial"/>
+          <w:sz w:val="24"/>
+        </w:rPr>
+        <w:t xml:space="preserve">, alors la méthode </w:t>
+      </w:r>
+      <w:proofErr w:type="spellStart"/>
+      <w:r>
+        <w:rPr>
+          <w:rFonts w:ascii="Arial" w:eastAsia="Arial" w:hAnsi="Arial" w:cs="Arial"/>
+          <w:sz w:val="24"/>
+        </w:rPr>
+        <w:t>Remove</w:t>
+      </w:r>
+      <w:proofErr w:type="spellEnd"/>
+      <w:r>
+        <w:rPr>
+          <w:rFonts w:ascii="Arial" w:eastAsia="Arial" w:hAnsi="Arial" w:cs="Arial"/>
+          <w:sz w:val="24"/>
+        </w:rPr>
+        <w:t xml:space="preserve"> s’effectue ayant pour </w:t>
+      </w:r>
+      <w:proofErr w:type="spellStart"/>
+      <w:r>
+        <w:rPr>
+          <w:rFonts w:ascii="Arial" w:eastAsia="Arial" w:hAnsi="Arial" w:cs="Arial"/>
+          <w:sz w:val="24"/>
+        </w:rPr>
+        <w:t>object</w:t>
+      </w:r>
+      <w:proofErr w:type="spellEnd"/>
+      <w:r>
+        <w:rPr>
+          <w:rFonts w:ascii="Arial" w:eastAsia="Arial" w:hAnsi="Arial" w:cs="Arial"/>
+          <w:sz w:val="24"/>
+        </w:rPr>
+        <w:t xml:space="preserve"> la munition. Elle est ensuite retirée de la liste.</w:t>
+      </w:r>
+    </w:p>
+    <w:p>
+      <w:pPr>
+        <w:pStyle w:val="Paragraphedeliste"/>
+        <w:numPr>
+          <w:ilvl w:val="0"/>
+          <w:numId w:val="39"/>
+        </w:numPr>
+        <w:spacing w:after="0" w:line="240" w:lineRule="auto"/>
+        <w:rPr>
+          <w:rFonts w:ascii="Arial" w:eastAsia="Arial" w:hAnsi="Arial" w:cs="Arial"/>
+          <w:sz w:val="24"/>
+        </w:rPr>
+      </w:pPr>
+      <w:r>
+        <w:rPr>
+          <w:rFonts w:ascii="Arial" w:eastAsia="Arial" w:hAnsi="Arial" w:cs="Arial"/>
+          <w:sz w:val="24"/>
+        </w:rPr>
+        <w:t>Menu pause</w:t>
+      </w:r>
+    </w:p>
+    <w:p>
+      <w:pPr>
+        <w:pStyle w:val="Paragraphedeliste"/>
+        <w:spacing w:after="0" w:line="240" w:lineRule="auto"/>
+        <w:ind w:left="936"/>
+        <w:rPr>
+          <w:rFonts w:ascii="Arial" w:eastAsia="Arial" w:hAnsi="Arial" w:cs="Arial"/>
+          <w:sz w:val="24"/>
+        </w:rPr>
+      </w:pPr>
+      <w:r>
+        <w:rPr>
+          <w:rFonts w:ascii="Arial" w:eastAsia="Arial" w:hAnsi="Arial" w:cs="Arial"/>
+          <w:sz w:val="24"/>
+        </w:rPr>
+        <w:t xml:space="preserve">Le Menu pause est unique est entièrement créer par moi-même. Tout simplement car sur </w:t>
+      </w:r>
+      <w:proofErr w:type="spellStart"/>
+      <w:r>
+        <w:rPr>
+          <w:rFonts w:ascii="Arial" w:eastAsia="Arial" w:hAnsi="Arial" w:cs="Arial"/>
+          <w:sz w:val="24"/>
+        </w:rPr>
+        <w:t>MonoGame</w:t>
+      </w:r>
+      <w:proofErr w:type="spellEnd"/>
+      <w:r>
+        <w:rPr>
+          <w:rFonts w:ascii="Arial" w:eastAsia="Arial" w:hAnsi="Arial" w:cs="Arial"/>
+          <w:sz w:val="24"/>
+        </w:rPr>
+        <w:t>, il n’est pas possible de créer des boutons. J’ai donc dû les créer moi-même.</w:t>
+      </w:r>
+    </w:p>
+    <w:p>
+      <w:pPr>
+        <w:pStyle w:val="Paragraphedeliste"/>
+        <w:numPr>
+          <w:ilvl w:val="0"/>
+          <w:numId w:val="48"/>
+        </w:numPr>
+        <w:spacing w:after="0" w:line="240" w:lineRule="auto"/>
+        <w:rPr>
+          <w:rFonts w:ascii="Arial" w:eastAsia="Arial" w:hAnsi="Arial" w:cs="Arial"/>
+          <w:sz w:val="24"/>
+        </w:rPr>
+      </w:pPr>
+      <w:r>
+        <w:rPr>
+          <w:rFonts w:ascii="Arial" w:eastAsia="Arial" w:hAnsi="Arial" w:cs="Arial"/>
+          <w:sz w:val="24"/>
+        </w:rPr>
+        <w:t xml:space="preserve">Créer un bouton, pour ce faire j’ai créé une </w:t>
+      </w:r>
+      <w:proofErr w:type="spellStart"/>
+      <w:r>
+        <w:rPr>
+          <w:rFonts w:ascii="Arial" w:eastAsia="Arial" w:hAnsi="Arial" w:cs="Arial"/>
+          <w:sz w:val="24"/>
+        </w:rPr>
+        <w:t>hitbox</w:t>
+      </w:r>
+      <w:proofErr w:type="spellEnd"/>
+      <w:r>
+        <w:rPr>
+          <w:rFonts w:ascii="Arial" w:eastAsia="Arial" w:hAnsi="Arial" w:cs="Arial"/>
+          <w:sz w:val="24"/>
+        </w:rPr>
+        <w:t xml:space="preserve"> qui définit la zone et la surface du bouton.</w:t>
+      </w:r>
+      <w:r>
+        <w:rPr>
+          <w:rFonts w:ascii="Arial" w:eastAsia="Arial" w:hAnsi="Arial" w:cs="Arial"/>
+          <w:sz w:val="24"/>
+        </w:rPr>
+        <w:t xml:space="preserve"> Dans le menu, chaque bouton est ajouté </w:t>
+      </w:r>
+      <w:r>
+        <w:rPr>
+          <w:rFonts w:ascii="Arial" w:eastAsia="Arial" w:hAnsi="Arial" w:cs="Arial"/>
+          <w:sz w:val="24"/>
+        </w:rPr>
+        <w:t>à</w:t>
+      </w:r>
+      <w:r>
+        <w:rPr>
+          <w:rFonts w:ascii="Arial" w:eastAsia="Arial" w:hAnsi="Arial" w:cs="Arial"/>
+          <w:sz w:val="24"/>
+        </w:rPr>
+        <w:t xml:space="preserve"> un dictionnaire ayant pour valeur un booléen. Celui-ci est vrai si l’utilisateur survole le bouton sans</w:t>
+      </w:r>
+      <w:r>
+        <w:rPr>
+          <w:rFonts w:ascii="Arial" w:eastAsia="Arial" w:hAnsi="Arial" w:cs="Arial"/>
+          <w:sz w:val="24"/>
+        </w:rPr>
+        <w:t xml:space="preserve"> forcément</w:t>
+      </w:r>
+      <w:r>
+        <w:rPr>
+          <w:rFonts w:ascii="Arial" w:eastAsia="Arial" w:hAnsi="Arial" w:cs="Arial"/>
+          <w:sz w:val="24"/>
+        </w:rPr>
+        <w:t xml:space="preserve"> y cliquer.</w:t>
+      </w:r>
+    </w:p>
+    <w:p>
+      <w:pPr>
+        <w:pStyle w:val="Paragraphedeliste"/>
+        <w:numPr>
+          <w:ilvl w:val="0"/>
+          <w:numId w:val="48"/>
+        </w:numPr>
+        <w:spacing w:after="0" w:line="240" w:lineRule="auto"/>
+        <w:rPr>
+          <w:rFonts w:ascii="Arial" w:eastAsia="Arial" w:hAnsi="Arial" w:cs="Arial"/>
+          <w:sz w:val="24"/>
+        </w:rPr>
+      </w:pPr>
+      <w:r>
+        <w:rPr>
+          <w:rFonts w:ascii="Arial" w:eastAsia="Arial" w:hAnsi="Arial" w:cs="Arial"/>
+          <w:sz w:val="24"/>
+        </w:rPr>
+        <w:t>Lorsqu’un menu est créé, il faut fournir différents paramètres permettant le bon fonctionnement. Le premier est une liste d’action, il permet de fournir au menu toutes les actions qu’il devra contenir. Les actions sont déclarées comme ceci : (*commentaire volontairement supprimé</w:t>
+      </w:r>
+      <w:r>
+        <w:rPr>
+          <w:rFonts w:ascii="Arial" w:eastAsia="Arial" w:hAnsi="Arial" w:cs="Arial"/>
+          <w:sz w:val="24"/>
+        </w:rPr>
+        <w:t xml:space="preserve"> ici</w:t>
+      </w:r>
+      <w:r>
+        <w:rPr>
+          <w:rFonts w:ascii="Arial" w:eastAsia="Arial" w:hAnsi="Arial" w:cs="Arial"/>
+          <w:sz w:val="24"/>
+        </w:rPr>
+        <w:t xml:space="preserve"> pour alléger l’affichage)</w:t>
+      </w:r>
+    </w:p>
+    <w:p>
+      <w:pPr>
+        <w:pStyle w:val="Paragraphedeliste"/>
+        <w:spacing w:after="0" w:line="240" w:lineRule="auto"/>
+        <w:ind w:left="1770"/>
+        <w:rPr>
+          <w:rFonts w:ascii="Cascadia Mono" w:eastAsia="Arial" w:hAnsi="Cascadia Mono" w:cs="Arial"/>
+          <w:sz w:val="16"/>
+          <w:szCs w:val="16"/>
+        </w:rPr>
+      </w:pPr>
+      <w:r>
+        <w:rPr>
+          <w:rFonts w:ascii="Cascadia Mono" w:eastAsia="Arial" w:hAnsi="Cascadia Mono" w:cs="Arial"/>
+          <w:sz w:val="16"/>
+          <w:szCs w:val="16"/>
+        </w:rPr>
+        <w:t xml:space="preserve">public </w:t>
+      </w:r>
+      <w:proofErr w:type="spellStart"/>
+      <w:r>
+        <w:rPr>
+          <w:rFonts w:ascii="Cascadia Mono" w:eastAsia="Arial" w:hAnsi="Cascadia Mono" w:cs="Arial"/>
+          <w:sz w:val="16"/>
+          <w:szCs w:val="16"/>
+        </w:rPr>
+        <w:t>enum</w:t>
+      </w:r>
+      <w:proofErr w:type="spellEnd"/>
+      <w:r>
+        <w:rPr>
+          <w:rFonts w:ascii="Cascadia Mono" w:eastAsia="Arial" w:hAnsi="Cascadia Mono" w:cs="Arial"/>
+          <w:sz w:val="16"/>
+          <w:szCs w:val="16"/>
+        </w:rPr>
+        <w:t xml:space="preserve"> Action</w:t>
+      </w:r>
+    </w:p>
+    <w:p>
+      <w:pPr>
+        <w:pStyle w:val="Paragraphedeliste"/>
+        <w:spacing w:after="0" w:line="240" w:lineRule="auto"/>
+        <w:ind w:left="1770"/>
+        <w:rPr>
+          <w:rFonts w:ascii="Cascadia Mono" w:eastAsia="Arial" w:hAnsi="Cascadia Mono" w:cs="Arial"/>
+          <w:sz w:val="16"/>
+          <w:szCs w:val="16"/>
+        </w:rPr>
+      </w:pPr>
+      <w:r>
+        <w:rPr>
+          <w:rFonts w:ascii="Cascadia Mono" w:eastAsia="Arial" w:hAnsi="Cascadia Mono" w:cs="Arial"/>
+          <w:sz w:val="16"/>
+          <w:szCs w:val="16"/>
+        </w:rPr>
+        <w:t xml:space="preserve">    </w:t>
+      </w:r>
+      <w:proofErr w:type="spellStart"/>
+      <w:r>
+        <w:rPr>
+          <w:rFonts w:ascii="Cascadia Mono" w:eastAsia="Arial" w:hAnsi="Cascadia Mono" w:cs="Arial"/>
+          <w:sz w:val="16"/>
+          <w:szCs w:val="16"/>
+        </w:rPr>
+        <w:t>Resume</w:t>
+      </w:r>
+      <w:proofErr w:type="spellEnd"/>
+      <w:r>
+        <w:rPr>
+          <w:rFonts w:ascii="Cascadia Mono" w:eastAsia="Arial" w:hAnsi="Cascadia Mono" w:cs="Arial"/>
+          <w:sz w:val="16"/>
+          <w:szCs w:val="16"/>
+        </w:rPr>
+        <w:t xml:space="preserve">, </w:t>
+      </w:r>
+    </w:p>
+    <w:p>
+      <w:pPr>
+        <w:pStyle w:val="Paragraphedeliste"/>
+        <w:spacing w:after="0" w:line="240" w:lineRule="auto"/>
+        <w:ind w:left="1770"/>
+        <w:rPr>
+          <w:rFonts w:ascii="Cascadia Mono" w:eastAsia="Arial" w:hAnsi="Cascadia Mono" w:cs="Arial"/>
+          <w:sz w:val="16"/>
+          <w:szCs w:val="16"/>
+          <w:lang w:val="en-US"/>
+        </w:rPr>
+      </w:pPr>
+      <w:r>
+        <w:rPr>
+          <w:rFonts w:ascii="Cascadia Mono" w:eastAsia="Arial" w:hAnsi="Cascadia Mono" w:cs="Arial"/>
+          <w:sz w:val="16"/>
+          <w:szCs w:val="16"/>
+          <w:lang w:val="en-US"/>
+        </w:rPr>
+        <w:t xml:space="preserve">    Start,</w:t>
+      </w:r>
+    </w:p>
+    <w:p>
+      <w:pPr>
+        <w:pStyle w:val="Paragraphedeliste"/>
+        <w:spacing w:after="0" w:line="240" w:lineRule="auto"/>
+        <w:ind w:left="1770"/>
+        <w:rPr>
+          <w:rFonts w:ascii="Cascadia Mono" w:eastAsia="Arial" w:hAnsi="Cascadia Mono" w:cs="Arial"/>
+          <w:sz w:val="16"/>
+          <w:szCs w:val="16"/>
+          <w:lang w:val="en-US"/>
+        </w:rPr>
+      </w:pPr>
+      <w:r>
+        <w:rPr>
+          <w:rFonts w:ascii="Cascadia Mono" w:eastAsia="Arial" w:hAnsi="Cascadia Mono" w:cs="Arial"/>
+          <w:sz w:val="16"/>
+          <w:szCs w:val="16"/>
+          <w:lang w:val="en-US"/>
+        </w:rPr>
+        <w:t xml:space="preserve">    Exit, </w:t>
+      </w:r>
+    </w:p>
+    <w:p>
+      <w:pPr>
+        <w:pStyle w:val="Paragraphedeliste"/>
+        <w:spacing w:after="0" w:line="240" w:lineRule="auto"/>
+        <w:ind w:left="1770"/>
+        <w:rPr>
+          <w:rFonts w:ascii="Cascadia Mono" w:eastAsia="Arial" w:hAnsi="Cascadia Mono" w:cs="Arial"/>
+          <w:sz w:val="16"/>
+          <w:szCs w:val="16"/>
+        </w:rPr>
+      </w:pPr>
+      <w:r>
+        <w:rPr>
+          <w:rFonts w:ascii="Cascadia Mono" w:eastAsia="Arial" w:hAnsi="Cascadia Mono" w:cs="Arial"/>
+          <w:sz w:val="16"/>
+          <w:szCs w:val="16"/>
+        </w:rPr>
+        <w:t xml:space="preserve">    Restart,</w:t>
+      </w:r>
+    </w:p>
+    <w:p>
+      <w:pPr>
+        <w:pStyle w:val="Paragraphedeliste"/>
+        <w:spacing w:after="0" w:line="240" w:lineRule="auto"/>
+        <w:ind w:left="1770"/>
+        <w:rPr>
+          <w:rFonts w:ascii="Cascadia Mono" w:eastAsia="Arial" w:hAnsi="Cascadia Mono" w:cs="Arial"/>
+          <w:sz w:val="16"/>
+          <w:szCs w:val="16"/>
+        </w:rPr>
+      </w:pPr>
+      <w:r>
+        <w:rPr>
+          <w:rFonts w:ascii="Cascadia Mono" w:eastAsia="Arial" w:hAnsi="Cascadia Mono" w:cs="Arial"/>
+          <w:sz w:val="16"/>
+          <w:szCs w:val="16"/>
+        </w:rPr>
+        <w:t>}</w:t>
+      </w:r>
+    </w:p>
+    <w:p>
+      <w:pPr>
+        <w:pStyle w:val="Paragraphedeliste"/>
+        <w:spacing w:after="0" w:line="240" w:lineRule="auto"/>
+        <w:ind w:left="1770"/>
+        <w:rPr>
+          <w:rFonts w:ascii="Arial" w:eastAsia="Arial" w:hAnsi="Arial" w:cs="Arial"/>
+          <w:sz w:val="24"/>
+          <w:szCs w:val="24"/>
+        </w:rPr>
+      </w:pPr>
+      <w:r>
+        <w:rPr>
+          <w:rFonts w:ascii="Arial" w:eastAsia="Arial" w:hAnsi="Arial" w:cs="Arial"/>
+          <w:sz w:val="24"/>
+          <w:szCs w:val="24"/>
+        </w:rPr>
+        <w:t xml:space="preserve">Le second paramètre est une </w:t>
+      </w:r>
+      <w:proofErr w:type="spellStart"/>
+      <w:r>
+        <w:rPr>
+          <w:rFonts w:ascii="Arial" w:eastAsia="Arial" w:hAnsi="Arial" w:cs="Arial"/>
+          <w:sz w:val="24"/>
+          <w:szCs w:val="24"/>
+        </w:rPr>
+        <w:t>spriteFont</w:t>
+      </w:r>
+      <w:proofErr w:type="spellEnd"/>
+      <w:r>
+        <w:rPr>
+          <w:rFonts w:ascii="Arial" w:eastAsia="Arial" w:hAnsi="Arial" w:cs="Arial"/>
+          <w:sz w:val="24"/>
+          <w:szCs w:val="24"/>
+        </w:rPr>
+        <w:t xml:space="preserve"> qui définira la police d’écriture.</w:t>
+      </w:r>
+      <w:r>
+        <w:rPr>
+          <w:rFonts w:ascii="Arial" w:eastAsia="Arial" w:hAnsi="Arial" w:cs="Arial"/>
+          <w:sz w:val="24"/>
+          <w:szCs w:val="24"/>
+        </w:rPr>
+        <w:t xml:space="preserve"> A noter que des calculs seront automatiquement effectués pour centrer toute l’interface en fonction du nombre de bouton fourni en paramètre.</w:t>
+      </w:r>
+    </w:p>
+    <w:p>
+      <w:pPr>
+        <w:pStyle w:val="Paragraphedeliste"/>
+        <w:numPr>
+          <w:ilvl w:val="0"/>
+          <w:numId w:val="48"/>
+        </w:numPr>
+        <w:spacing w:after="0" w:line="240" w:lineRule="auto"/>
+        <w:rPr>
+          <w:rFonts w:ascii="Arial" w:eastAsia="Arial" w:hAnsi="Arial" w:cs="Arial"/>
+          <w:sz w:val="24"/>
+        </w:rPr>
+      </w:pPr>
+      <w:r>
+        <w:rPr>
+          <w:rFonts w:ascii="Arial" w:eastAsia="Arial" w:hAnsi="Arial" w:cs="Arial"/>
+          <w:sz w:val="24"/>
+        </w:rPr>
+        <w:t>Une fois le menu créé,</w:t>
+      </w:r>
+      <w:r>
+        <w:rPr>
+          <w:rFonts w:ascii="Arial" w:eastAsia="Arial" w:hAnsi="Arial" w:cs="Arial"/>
+          <w:sz w:val="24"/>
+        </w:rPr>
+        <w:t xml:space="preserve"> </w:t>
+      </w:r>
+      <w:r>
+        <w:rPr>
+          <w:rFonts w:ascii="Arial" w:eastAsia="Arial" w:hAnsi="Arial" w:cs="Arial"/>
+          <w:sz w:val="24"/>
+        </w:rPr>
+        <w:t xml:space="preserve">le programme va regarder </w:t>
+      </w:r>
+      <w:r>
+        <w:rPr>
+          <w:rFonts w:ascii="Arial" w:eastAsia="Arial" w:hAnsi="Arial" w:cs="Arial"/>
+          <w:sz w:val="24"/>
+        </w:rPr>
+        <w:t xml:space="preserve">si le curseur du joueur se trouve au-dessus d’un bouton, si oui on change le booléen </w:t>
+      </w:r>
+      <w:r>
+        <w:rPr>
+          <w:rFonts w:ascii="Arial" w:eastAsia="Arial" w:hAnsi="Arial" w:cs="Arial"/>
+          <w:sz w:val="24"/>
+        </w:rPr>
+        <w:lastRenderedPageBreak/>
+        <w:t xml:space="preserve">en </w:t>
+      </w:r>
+      <w:proofErr w:type="spellStart"/>
+      <w:r>
+        <w:rPr>
+          <w:rFonts w:ascii="Arial" w:eastAsia="Arial" w:hAnsi="Arial" w:cs="Arial"/>
+          <w:sz w:val="24"/>
+        </w:rPr>
+        <w:t>true</w:t>
+      </w:r>
+      <w:proofErr w:type="spellEnd"/>
+      <w:r>
+        <w:rPr>
+          <w:rFonts w:ascii="Arial" w:eastAsia="Arial" w:hAnsi="Arial" w:cs="Arial"/>
+          <w:sz w:val="24"/>
+        </w:rPr>
+        <w:t>. Sinon en le met en faux.</w:t>
+      </w:r>
+      <w:r>
+        <w:rPr>
+          <w:rFonts w:ascii="Arial" w:eastAsia="Arial" w:hAnsi="Arial" w:cs="Arial"/>
+          <w:sz w:val="24"/>
+        </w:rPr>
+        <w:t xml:space="preserve"> Et lors du dessin, le programme changera la couleur de fond en fonction du </w:t>
+      </w:r>
+      <w:proofErr w:type="spellStart"/>
+      <w:r>
+        <w:rPr>
+          <w:rFonts w:ascii="Arial" w:eastAsia="Arial" w:hAnsi="Arial" w:cs="Arial"/>
+          <w:sz w:val="24"/>
+        </w:rPr>
+        <w:t>isHover</w:t>
+      </w:r>
+      <w:proofErr w:type="spellEnd"/>
+      <w:r>
+        <w:rPr>
+          <w:rFonts w:ascii="Arial" w:eastAsia="Arial" w:hAnsi="Arial" w:cs="Arial"/>
+          <w:sz w:val="24"/>
+        </w:rPr>
+        <w:t xml:space="preserve">. </w:t>
+      </w:r>
+      <w:r>
+        <w:rPr>
+          <w:rFonts w:ascii="Arial" w:eastAsia="Arial" w:hAnsi="Arial" w:cs="Arial"/>
+          <w:sz w:val="24"/>
+        </w:rPr>
+        <w:t xml:space="preserve"> De plus si l’utilisateur effectue un clic gauche. On effectue la méthode </w:t>
+      </w:r>
+      <w:proofErr w:type="spellStart"/>
+      <w:r>
+        <w:rPr>
+          <w:rFonts w:ascii="Arial" w:eastAsia="Arial" w:hAnsi="Arial" w:cs="Arial"/>
+          <w:sz w:val="24"/>
+        </w:rPr>
+        <w:t>OnClick</w:t>
+      </w:r>
+      <w:proofErr w:type="spellEnd"/>
+      <w:r>
+        <w:rPr>
+          <w:rFonts w:ascii="Arial" w:eastAsia="Arial" w:hAnsi="Arial" w:cs="Arial"/>
+          <w:sz w:val="24"/>
+        </w:rPr>
+        <w:t xml:space="preserve"> ayant comme paramètre l’action du bouton chargée au </w:t>
+      </w:r>
+      <w:r>
+        <w:rPr>
+          <w:rFonts w:ascii="Arial" w:eastAsia="Arial" w:hAnsi="Arial" w:cs="Arial"/>
+          <w:sz w:val="24"/>
+        </w:rPr>
+        <w:t>préalable</w:t>
+      </w:r>
+      <w:r>
+        <w:rPr>
+          <w:rFonts w:ascii="Arial" w:eastAsia="Arial" w:hAnsi="Arial" w:cs="Arial"/>
+          <w:sz w:val="24"/>
+        </w:rPr>
+        <w:t>.</w:t>
+      </w:r>
+      <w:r>
+        <w:rPr>
+          <w:rFonts w:ascii="Arial" w:eastAsia="Arial" w:hAnsi="Arial" w:cs="Arial"/>
+          <w:sz w:val="24"/>
+        </w:rPr>
+        <w:t xml:space="preserve"> A noter que la liste des boutons[0] est égale à la liste d’action[0]. Dans ce sens, nous pouvons retrouver l’action par rapport </w:t>
+      </w:r>
+      <w:proofErr w:type="spellStart"/>
+      <w:r>
+        <w:rPr>
+          <w:rFonts w:ascii="Arial" w:eastAsia="Arial" w:hAnsi="Arial" w:cs="Arial"/>
+          <w:sz w:val="24"/>
+        </w:rPr>
+        <w:t>a</w:t>
+      </w:r>
+      <w:proofErr w:type="spellEnd"/>
+      <w:r>
+        <w:rPr>
+          <w:rFonts w:ascii="Arial" w:eastAsia="Arial" w:hAnsi="Arial" w:cs="Arial"/>
+          <w:sz w:val="24"/>
+        </w:rPr>
+        <w:t xml:space="preserve"> quel bouton cliqué.</w:t>
+      </w:r>
+    </w:p>
+    <w:p>
+      <w:pPr>
+        <w:pStyle w:val="Paragraphedeliste"/>
+        <w:spacing w:after="0" w:line="240" w:lineRule="auto"/>
+        <w:ind w:left="1770"/>
+        <w:rPr>
+          <w:rFonts w:ascii="Cascadia Mono" w:eastAsia="Arial" w:hAnsi="Cascadia Mono" w:cs="Arial"/>
+          <w:color w:val="000000" w:themeColor="text1"/>
+          <w:sz w:val="16"/>
+          <w:szCs w:val="16"/>
+          <w:lang w:val="en-US"/>
+        </w:rPr>
+      </w:pPr>
+      <w:r>
+        <w:rPr>
+          <w:rFonts w:ascii="Cascadia Mono" w:eastAsia="Arial" w:hAnsi="Cascadia Mono" w:cs="Arial"/>
+          <w:color w:val="000000" w:themeColor="text1"/>
+          <w:sz w:val="16"/>
+          <w:szCs w:val="16"/>
+          <w:lang w:val="en-US"/>
+        </w:rPr>
+        <w:t xml:space="preserve">for (int </w:t>
+      </w:r>
+      <w:proofErr w:type="spellStart"/>
+      <w:r>
+        <w:rPr>
+          <w:rFonts w:ascii="Cascadia Mono" w:eastAsia="Arial" w:hAnsi="Cascadia Mono" w:cs="Arial"/>
+          <w:color w:val="000000" w:themeColor="text1"/>
+          <w:sz w:val="16"/>
+          <w:szCs w:val="16"/>
+          <w:lang w:val="en-US"/>
+        </w:rPr>
+        <w:t>i</w:t>
+      </w:r>
+      <w:proofErr w:type="spellEnd"/>
+      <w:r>
+        <w:rPr>
+          <w:rFonts w:ascii="Cascadia Mono" w:eastAsia="Arial" w:hAnsi="Cascadia Mono" w:cs="Arial"/>
+          <w:color w:val="000000" w:themeColor="text1"/>
+          <w:sz w:val="16"/>
+          <w:szCs w:val="16"/>
+          <w:lang w:val="en-US"/>
+        </w:rPr>
+        <w:t xml:space="preserve"> = 0; </w:t>
+      </w:r>
+      <w:proofErr w:type="spellStart"/>
+      <w:r>
+        <w:rPr>
+          <w:rFonts w:ascii="Cascadia Mono" w:eastAsia="Arial" w:hAnsi="Cascadia Mono" w:cs="Arial"/>
+          <w:color w:val="000000" w:themeColor="text1"/>
+          <w:sz w:val="16"/>
+          <w:szCs w:val="16"/>
+          <w:lang w:val="en-US"/>
+        </w:rPr>
+        <w:t>i</w:t>
+      </w:r>
+      <w:proofErr w:type="spellEnd"/>
+      <w:r>
+        <w:rPr>
+          <w:rFonts w:ascii="Cascadia Mono" w:eastAsia="Arial" w:hAnsi="Cascadia Mono" w:cs="Arial"/>
+          <w:color w:val="000000" w:themeColor="text1"/>
+          <w:sz w:val="16"/>
+          <w:szCs w:val="16"/>
+          <w:lang w:val="en-US"/>
+        </w:rPr>
+        <w:t xml:space="preserve"> &lt; </w:t>
+      </w:r>
+      <w:proofErr w:type="spellStart"/>
+      <w:r>
+        <w:rPr>
+          <w:rFonts w:ascii="Cascadia Mono" w:eastAsia="Arial" w:hAnsi="Cascadia Mono" w:cs="Arial"/>
+          <w:color w:val="000000" w:themeColor="text1"/>
+          <w:sz w:val="16"/>
+          <w:szCs w:val="16"/>
+          <w:lang w:val="en-US"/>
+        </w:rPr>
+        <w:t>Buttons.Count</w:t>
+      </w:r>
+      <w:proofErr w:type="spellEnd"/>
+      <w:r>
+        <w:rPr>
+          <w:rFonts w:ascii="Cascadia Mono" w:eastAsia="Arial" w:hAnsi="Cascadia Mono" w:cs="Arial"/>
+          <w:color w:val="000000" w:themeColor="text1"/>
+          <w:sz w:val="16"/>
+          <w:szCs w:val="16"/>
+          <w:lang w:val="en-US"/>
+        </w:rPr>
+        <w:t xml:space="preserve">; </w:t>
+      </w:r>
+      <w:proofErr w:type="spellStart"/>
+      <w:r>
+        <w:rPr>
+          <w:rFonts w:ascii="Cascadia Mono" w:eastAsia="Arial" w:hAnsi="Cascadia Mono" w:cs="Arial"/>
+          <w:color w:val="000000" w:themeColor="text1"/>
+          <w:sz w:val="16"/>
+          <w:szCs w:val="16"/>
+          <w:lang w:val="en-US"/>
+        </w:rPr>
+        <w:t>i</w:t>
+      </w:r>
+      <w:proofErr w:type="spellEnd"/>
+      <w:r>
+        <w:rPr>
+          <w:rFonts w:ascii="Cascadia Mono" w:eastAsia="Arial" w:hAnsi="Cascadia Mono" w:cs="Arial"/>
+          <w:color w:val="000000" w:themeColor="text1"/>
+          <w:sz w:val="16"/>
+          <w:szCs w:val="16"/>
+          <w:lang w:val="en-US"/>
+        </w:rPr>
+        <w:t>++)</w:t>
+      </w:r>
+    </w:p>
+    <w:p>
+      <w:pPr>
+        <w:pStyle w:val="Paragraphedeliste"/>
+        <w:spacing w:after="0" w:line="240" w:lineRule="auto"/>
+        <w:ind w:left="1770"/>
+        <w:rPr>
+          <w:rFonts w:ascii="Cascadia Mono" w:eastAsia="Arial" w:hAnsi="Cascadia Mono" w:cs="Arial"/>
+          <w:color w:val="000000" w:themeColor="text1"/>
+          <w:sz w:val="16"/>
+          <w:szCs w:val="16"/>
+        </w:rPr>
+      </w:pPr>
+      <w:r>
+        <w:rPr>
+          <w:rFonts w:ascii="Cascadia Mono" w:eastAsia="Arial" w:hAnsi="Cascadia Mono" w:cs="Arial"/>
+          <w:color w:val="000000" w:themeColor="text1"/>
+          <w:sz w:val="16"/>
+          <w:szCs w:val="16"/>
+        </w:rPr>
+        <w:t>{</w:t>
+      </w:r>
+    </w:p>
+    <w:p>
+      <w:pPr>
+        <w:pStyle w:val="Paragraphedeliste"/>
+        <w:spacing w:after="0" w:line="240" w:lineRule="auto"/>
+        <w:ind w:left="1770"/>
+        <w:rPr>
+          <w:rFonts w:ascii="Cascadia Mono" w:eastAsia="Arial" w:hAnsi="Cascadia Mono" w:cs="Arial"/>
+          <w:color w:val="000000" w:themeColor="text1"/>
+          <w:sz w:val="16"/>
+          <w:szCs w:val="16"/>
+        </w:rPr>
+      </w:pPr>
+      <w:r>
+        <w:rPr>
+          <w:rFonts w:ascii="Cascadia Mono" w:eastAsia="Arial" w:hAnsi="Cascadia Mono" w:cs="Arial"/>
+          <w:color w:val="000000" w:themeColor="text1"/>
+          <w:sz w:val="16"/>
+          <w:szCs w:val="16"/>
+        </w:rPr>
+        <w:t xml:space="preserve">    //Regarder si le curseur est sur le bouton</w:t>
+      </w:r>
+    </w:p>
+    <w:p>
+      <w:pPr>
+        <w:pStyle w:val="Paragraphedeliste"/>
+        <w:spacing w:after="0" w:line="240" w:lineRule="auto"/>
+        <w:ind w:left="1770"/>
+        <w:rPr>
+          <w:rFonts w:ascii="Cascadia Mono" w:eastAsia="Arial" w:hAnsi="Cascadia Mono" w:cs="Arial"/>
+          <w:color w:val="000000" w:themeColor="text1"/>
+          <w:sz w:val="16"/>
+          <w:szCs w:val="16"/>
+          <w:lang w:val="en-US"/>
+        </w:rPr>
+      </w:pPr>
+      <w:r>
+        <w:rPr>
+          <w:rFonts w:ascii="Cascadia Mono" w:eastAsia="Arial" w:hAnsi="Cascadia Mono" w:cs="Arial"/>
+          <w:color w:val="000000" w:themeColor="text1"/>
+          <w:sz w:val="16"/>
+          <w:szCs w:val="16"/>
+        </w:rPr>
+        <w:t xml:space="preserve">    </w:t>
+      </w:r>
+      <w:r>
+        <w:rPr>
+          <w:rFonts w:ascii="Cascadia Mono" w:eastAsia="Arial" w:hAnsi="Cascadia Mono" w:cs="Arial"/>
+          <w:color w:val="000000" w:themeColor="text1"/>
+          <w:sz w:val="16"/>
+          <w:szCs w:val="16"/>
+          <w:lang w:val="en-US"/>
+        </w:rPr>
+        <w:t>if(Buttons.Keys.ElementAt(i).Contains(GlobalHelpers.Input.GetMousePosition()))</w:t>
+      </w:r>
+    </w:p>
+    <w:p>
+      <w:pPr>
+        <w:pStyle w:val="Paragraphedeliste"/>
+        <w:spacing w:after="0" w:line="240" w:lineRule="auto"/>
+        <w:ind w:left="1770"/>
+        <w:rPr>
+          <w:rFonts w:ascii="Cascadia Mono" w:eastAsia="Arial" w:hAnsi="Cascadia Mono" w:cs="Arial"/>
+          <w:color w:val="000000" w:themeColor="text1"/>
+          <w:sz w:val="16"/>
+          <w:szCs w:val="16"/>
+        </w:rPr>
+      </w:pPr>
+      <w:r>
+        <w:rPr>
+          <w:rFonts w:ascii="Cascadia Mono" w:eastAsia="Arial" w:hAnsi="Cascadia Mono" w:cs="Arial"/>
+          <w:color w:val="000000" w:themeColor="text1"/>
+          <w:sz w:val="16"/>
+          <w:szCs w:val="16"/>
+          <w:lang w:val="en-US"/>
+        </w:rPr>
+        <w:t xml:space="preserve">    </w:t>
+      </w:r>
+      <w:r>
+        <w:rPr>
+          <w:rFonts w:ascii="Cascadia Mono" w:eastAsia="Arial" w:hAnsi="Cascadia Mono" w:cs="Arial"/>
+          <w:color w:val="000000" w:themeColor="text1"/>
+          <w:sz w:val="16"/>
+          <w:szCs w:val="16"/>
+        </w:rPr>
+        <w:t>{</w:t>
+      </w:r>
+    </w:p>
+    <w:p>
+      <w:pPr>
+        <w:pStyle w:val="Paragraphedeliste"/>
+        <w:spacing w:after="0" w:line="240" w:lineRule="auto"/>
+        <w:ind w:left="1770"/>
+        <w:rPr>
+          <w:rFonts w:ascii="Cascadia Mono" w:eastAsia="Arial" w:hAnsi="Cascadia Mono" w:cs="Arial"/>
+          <w:color w:val="000000" w:themeColor="text1"/>
+          <w:sz w:val="16"/>
+          <w:szCs w:val="16"/>
+        </w:rPr>
+      </w:pPr>
+      <w:r>
+        <w:rPr>
+          <w:rFonts w:ascii="Cascadia Mono" w:eastAsia="Arial" w:hAnsi="Cascadia Mono" w:cs="Arial"/>
+          <w:color w:val="000000" w:themeColor="text1"/>
+          <w:sz w:val="16"/>
+          <w:szCs w:val="16"/>
+        </w:rPr>
+        <w:t xml:space="preserve">        //Si le curseur se trouve </w:t>
+      </w:r>
+      <w:proofErr w:type="spellStart"/>
+      <w:r>
+        <w:rPr>
+          <w:rFonts w:ascii="Cascadia Mono" w:eastAsia="Arial" w:hAnsi="Cascadia Mono" w:cs="Arial"/>
+          <w:color w:val="000000" w:themeColor="text1"/>
+          <w:sz w:val="16"/>
+          <w:szCs w:val="16"/>
+        </w:rPr>
+        <w:t>par dessus</w:t>
+      </w:r>
+      <w:proofErr w:type="spellEnd"/>
+      <w:r>
+        <w:rPr>
+          <w:rFonts w:ascii="Cascadia Mono" w:eastAsia="Arial" w:hAnsi="Cascadia Mono" w:cs="Arial"/>
+          <w:color w:val="000000" w:themeColor="text1"/>
+          <w:sz w:val="16"/>
+          <w:szCs w:val="16"/>
+        </w:rPr>
+        <w:t xml:space="preserve">, alors changer la valeur en </w:t>
+      </w:r>
+      <w:proofErr w:type="spellStart"/>
+      <w:r>
+        <w:rPr>
+          <w:rFonts w:ascii="Cascadia Mono" w:eastAsia="Arial" w:hAnsi="Cascadia Mono" w:cs="Arial"/>
+          <w:color w:val="000000" w:themeColor="text1"/>
+          <w:sz w:val="16"/>
+          <w:szCs w:val="16"/>
+        </w:rPr>
+        <w:t>true</w:t>
+      </w:r>
+      <w:proofErr w:type="spellEnd"/>
+      <w:r>
+        <w:rPr>
+          <w:rFonts w:ascii="Cascadia Mono" w:eastAsia="Arial" w:hAnsi="Cascadia Mono" w:cs="Arial"/>
+          <w:color w:val="000000" w:themeColor="text1"/>
+          <w:sz w:val="16"/>
+          <w:szCs w:val="16"/>
+        </w:rPr>
+        <w:t xml:space="preserve"> pour le bouton correspondant.</w:t>
+      </w:r>
+    </w:p>
+    <w:p>
+      <w:pPr>
+        <w:pStyle w:val="Paragraphedeliste"/>
+        <w:spacing w:after="0" w:line="240" w:lineRule="auto"/>
+        <w:ind w:left="1770"/>
+        <w:rPr>
+          <w:rFonts w:ascii="Cascadia Mono" w:eastAsia="Arial" w:hAnsi="Cascadia Mono" w:cs="Arial"/>
+          <w:color w:val="000000" w:themeColor="text1"/>
+          <w:sz w:val="16"/>
+          <w:szCs w:val="16"/>
+          <w:lang w:val="en-US"/>
+        </w:rPr>
+      </w:pPr>
+      <w:r>
+        <w:rPr>
+          <w:rFonts w:ascii="Cascadia Mono" w:eastAsia="Arial" w:hAnsi="Cascadia Mono" w:cs="Arial"/>
+          <w:color w:val="000000" w:themeColor="text1"/>
+          <w:sz w:val="16"/>
+          <w:szCs w:val="16"/>
+        </w:rPr>
+        <w:t xml:space="preserve">        </w:t>
+      </w:r>
+      <w:r>
+        <w:rPr>
+          <w:rFonts w:ascii="Cascadia Mono" w:eastAsia="Arial" w:hAnsi="Cascadia Mono" w:cs="Arial"/>
+          <w:color w:val="000000" w:themeColor="text1"/>
+          <w:sz w:val="16"/>
+          <w:szCs w:val="16"/>
+          <w:lang w:val="en-US"/>
+        </w:rPr>
+        <w:t>Buttons[</w:t>
+      </w:r>
+      <w:proofErr w:type="spellStart"/>
+      <w:r>
+        <w:rPr>
+          <w:rFonts w:ascii="Cascadia Mono" w:eastAsia="Arial" w:hAnsi="Cascadia Mono" w:cs="Arial"/>
+          <w:color w:val="000000" w:themeColor="text1"/>
+          <w:sz w:val="16"/>
+          <w:szCs w:val="16"/>
+          <w:lang w:val="en-US"/>
+        </w:rPr>
+        <w:t>Buttons.Keys.ElementAt</w:t>
+      </w:r>
+      <w:proofErr w:type="spellEnd"/>
+      <w:r>
+        <w:rPr>
+          <w:rFonts w:ascii="Cascadia Mono" w:eastAsia="Arial" w:hAnsi="Cascadia Mono" w:cs="Arial"/>
+          <w:color w:val="000000" w:themeColor="text1"/>
+          <w:sz w:val="16"/>
+          <w:szCs w:val="16"/>
+          <w:lang w:val="en-US"/>
+        </w:rPr>
+        <w:t>(</w:t>
+      </w:r>
+      <w:proofErr w:type="spellStart"/>
+      <w:r>
+        <w:rPr>
+          <w:rFonts w:ascii="Cascadia Mono" w:eastAsia="Arial" w:hAnsi="Cascadia Mono" w:cs="Arial"/>
+          <w:color w:val="000000" w:themeColor="text1"/>
+          <w:sz w:val="16"/>
+          <w:szCs w:val="16"/>
+          <w:lang w:val="en-US"/>
+        </w:rPr>
+        <w:t>i</w:t>
+      </w:r>
+      <w:proofErr w:type="spellEnd"/>
+      <w:r>
+        <w:rPr>
+          <w:rFonts w:ascii="Cascadia Mono" w:eastAsia="Arial" w:hAnsi="Cascadia Mono" w:cs="Arial"/>
+          <w:color w:val="000000" w:themeColor="text1"/>
+          <w:sz w:val="16"/>
+          <w:szCs w:val="16"/>
+          <w:lang w:val="en-US"/>
+        </w:rPr>
+        <w:t>)] = true;</w:t>
+      </w:r>
+    </w:p>
+    <w:p>
+      <w:pPr>
+        <w:pStyle w:val="Paragraphedeliste"/>
+        <w:spacing w:after="0" w:line="240" w:lineRule="auto"/>
+        <w:ind w:left="1770"/>
+        <w:rPr>
+          <w:rFonts w:ascii="Cascadia Mono" w:eastAsia="Arial" w:hAnsi="Cascadia Mono" w:cs="Arial"/>
+          <w:color w:val="000000" w:themeColor="text1"/>
+          <w:sz w:val="16"/>
+          <w:szCs w:val="16"/>
+          <w:lang w:val="en-US"/>
+        </w:rPr>
+      </w:pPr>
+    </w:p>
+    <w:p>
+      <w:pPr>
+        <w:pStyle w:val="Paragraphedeliste"/>
+        <w:spacing w:after="0" w:line="240" w:lineRule="auto"/>
+        <w:ind w:left="1770"/>
+        <w:rPr>
+          <w:rFonts w:ascii="Cascadia Mono" w:eastAsia="Arial" w:hAnsi="Cascadia Mono" w:cs="Arial"/>
+          <w:color w:val="000000" w:themeColor="text1"/>
+          <w:sz w:val="16"/>
+          <w:szCs w:val="16"/>
+        </w:rPr>
+      </w:pPr>
+      <w:r>
+        <w:rPr>
+          <w:rFonts w:ascii="Cascadia Mono" w:eastAsia="Arial" w:hAnsi="Cascadia Mono" w:cs="Arial"/>
+          <w:color w:val="000000" w:themeColor="text1"/>
+          <w:sz w:val="16"/>
+          <w:szCs w:val="16"/>
+          <w:lang w:val="en-US"/>
+        </w:rPr>
+        <w:t xml:space="preserve">        </w:t>
+      </w:r>
+      <w:r>
+        <w:rPr>
+          <w:rFonts w:ascii="Cascadia Mono" w:eastAsia="Arial" w:hAnsi="Cascadia Mono" w:cs="Arial"/>
+          <w:color w:val="000000" w:themeColor="text1"/>
+          <w:sz w:val="16"/>
+          <w:szCs w:val="16"/>
+        </w:rPr>
+        <w:t>//Si en plus il clique, effectuer l'action.</w:t>
+      </w:r>
+    </w:p>
+    <w:p>
+      <w:pPr>
+        <w:pStyle w:val="Paragraphedeliste"/>
+        <w:spacing w:after="0" w:line="240" w:lineRule="auto"/>
+        <w:ind w:left="1770"/>
+        <w:rPr>
+          <w:rFonts w:ascii="Cascadia Mono" w:eastAsia="Arial" w:hAnsi="Cascadia Mono" w:cs="Arial"/>
+          <w:color w:val="000000" w:themeColor="text1"/>
+          <w:sz w:val="16"/>
+          <w:szCs w:val="16"/>
+          <w:lang w:val="en-US"/>
+        </w:rPr>
+      </w:pPr>
+      <w:r>
+        <w:rPr>
+          <w:rFonts w:ascii="Cascadia Mono" w:eastAsia="Arial" w:hAnsi="Cascadia Mono" w:cs="Arial"/>
+          <w:color w:val="000000" w:themeColor="text1"/>
+          <w:sz w:val="16"/>
+          <w:szCs w:val="16"/>
+        </w:rPr>
+        <w:t xml:space="preserve">        </w:t>
+      </w:r>
+      <w:r>
+        <w:rPr>
+          <w:rFonts w:ascii="Cascadia Mono" w:eastAsia="Arial" w:hAnsi="Cascadia Mono" w:cs="Arial"/>
+          <w:color w:val="000000" w:themeColor="text1"/>
+          <w:sz w:val="16"/>
+          <w:szCs w:val="16"/>
+          <w:lang w:val="en-US"/>
+        </w:rPr>
+        <w:t>if (</w:t>
+      </w:r>
+      <w:proofErr w:type="spellStart"/>
+      <w:r>
+        <w:rPr>
+          <w:rFonts w:ascii="Cascadia Mono" w:eastAsia="Arial" w:hAnsi="Cascadia Mono" w:cs="Arial"/>
+          <w:color w:val="000000" w:themeColor="text1"/>
+          <w:sz w:val="16"/>
+          <w:szCs w:val="16"/>
+          <w:lang w:val="en-US"/>
+        </w:rPr>
+        <w:t>GlobalHelpers.Input.isLeftClicking</w:t>
+      </w:r>
+      <w:proofErr w:type="spellEnd"/>
+      <w:r>
+        <w:rPr>
+          <w:rFonts w:ascii="Cascadia Mono" w:eastAsia="Arial" w:hAnsi="Cascadia Mono" w:cs="Arial"/>
+          <w:color w:val="000000" w:themeColor="text1"/>
+          <w:sz w:val="16"/>
+          <w:szCs w:val="16"/>
+          <w:lang w:val="en-US"/>
+        </w:rPr>
+        <w:t>())</w:t>
+      </w:r>
+    </w:p>
+    <w:p>
+      <w:pPr>
+        <w:pStyle w:val="Paragraphedeliste"/>
+        <w:spacing w:after="0" w:line="240" w:lineRule="auto"/>
+        <w:ind w:left="1770"/>
+        <w:rPr>
+          <w:rFonts w:ascii="Cascadia Mono" w:eastAsia="Arial" w:hAnsi="Cascadia Mono" w:cs="Arial"/>
+          <w:color w:val="000000" w:themeColor="text1"/>
+          <w:sz w:val="16"/>
+          <w:szCs w:val="16"/>
+          <w:lang w:val="en-US"/>
+        </w:rPr>
+      </w:pPr>
+      <w:r>
+        <w:rPr>
+          <w:rFonts w:ascii="Cascadia Mono" w:eastAsia="Arial" w:hAnsi="Cascadia Mono" w:cs="Arial"/>
+          <w:color w:val="000000" w:themeColor="text1"/>
+          <w:sz w:val="16"/>
+          <w:szCs w:val="16"/>
+          <w:lang w:val="en-US"/>
+        </w:rPr>
+        <w:t xml:space="preserve">        {</w:t>
+      </w:r>
+    </w:p>
+    <w:p>
+      <w:pPr>
+        <w:pStyle w:val="Paragraphedeliste"/>
+        <w:spacing w:after="0" w:line="240" w:lineRule="auto"/>
+        <w:ind w:left="1770"/>
+        <w:rPr>
+          <w:rFonts w:ascii="Cascadia Mono" w:eastAsia="Arial" w:hAnsi="Cascadia Mono" w:cs="Arial"/>
+          <w:color w:val="000000" w:themeColor="text1"/>
+          <w:sz w:val="16"/>
+          <w:szCs w:val="16"/>
+          <w:lang w:val="en-US"/>
+        </w:rPr>
+      </w:pPr>
+      <w:r>
+        <w:rPr>
+          <w:rFonts w:ascii="Cascadia Mono" w:eastAsia="Arial" w:hAnsi="Cascadia Mono" w:cs="Arial"/>
+          <w:color w:val="000000" w:themeColor="text1"/>
+          <w:sz w:val="16"/>
+          <w:szCs w:val="16"/>
+          <w:lang w:val="en-US"/>
+        </w:rPr>
+        <w:t xml:space="preserve">            </w:t>
+      </w:r>
+      <w:proofErr w:type="spellStart"/>
+      <w:r>
+        <w:rPr>
+          <w:rFonts w:ascii="Cascadia Mono" w:eastAsia="Arial" w:hAnsi="Cascadia Mono" w:cs="Arial"/>
+          <w:color w:val="000000" w:themeColor="text1"/>
+          <w:sz w:val="16"/>
+          <w:szCs w:val="16"/>
+          <w:lang w:val="en-US"/>
+        </w:rPr>
+        <w:t>OnClick</w:t>
+      </w:r>
+      <w:proofErr w:type="spellEnd"/>
+      <w:r>
+        <w:rPr>
+          <w:rFonts w:ascii="Cascadia Mono" w:eastAsia="Arial" w:hAnsi="Cascadia Mono" w:cs="Arial"/>
+          <w:color w:val="000000" w:themeColor="text1"/>
+          <w:sz w:val="16"/>
+          <w:szCs w:val="16"/>
+          <w:lang w:val="en-US"/>
+        </w:rPr>
+        <w:t>(</w:t>
+      </w:r>
+      <w:proofErr w:type="spellStart"/>
+      <w:r>
+        <w:rPr>
+          <w:rFonts w:ascii="Cascadia Mono" w:eastAsia="Arial" w:hAnsi="Cascadia Mono" w:cs="Arial"/>
+          <w:color w:val="000000" w:themeColor="text1"/>
+          <w:sz w:val="16"/>
+          <w:szCs w:val="16"/>
+          <w:lang w:val="en-US"/>
+        </w:rPr>
+        <w:t>ButtonActionTitle</w:t>
+      </w:r>
+      <w:proofErr w:type="spellEnd"/>
+      <w:r>
+        <w:rPr>
+          <w:rFonts w:ascii="Cascadia Mono" w:eastAsia="Arial" w:hAnsi="Cascadia Mono" w:cs="Arial"/>
+          <w:color w:val="000000" w:themeColor="text1"/>
+          <w:sz w:val="16"/>
+          <w:szCs w:val="16"/>
+          <w:lang w:val="en-US"/>
+        </w:rPr>
+        <w:t>[</w:t>
+      </w:r>
+      <w:proofErr w:type="spellStart"/>
+      <w:r>
+        <w:rPr>
+          <w:rFonts w:ascii="Cascadia Mono" w:eastAsia="Arial" w:hAnsi="Cascadia Mono" w:cs="Arial"/>
+          <w:color w:val="000000" w:themeColor="text1"/>
+          <w:sz w:val="16"/>
+          <w:szCs w:val="16"/>
+          <w:lang w:val="en-US"/>
+        </w:rPr>
+        <w:t>i</w:t>
+      </w:r>
+      <w:proofErr w:type="spellEnd"/>
+      <w:r>
+        <w:rPr>
+          <w:rFonts w:ascii="Cascadia Mono" w:eastAsia="Arial" w:hAnsi="Cascadia Mono" w:cs="Arial"/>
+          <w:color w:val="000000" w:themeColor="text1"/>
+          <w:sz w:val="16"/>
+          <w:szCs w:val="16"/>
+          <w:lang w:val="en-US"/>
+        </w:rPr>
+        <w:t>]);</w:t>
+      </w:r>
+    </w:p>
+    <w:p>
+      <w:pPr>
+        <w:pStyle w:val="Paragraphedeliste"/>
+        <w:spacing w:after="0" w:line="240" w:lineRule="auto"/>
+        <w:ind w:left="1770"/>
+        <w:rPr>
+          <w:rFonts w:ascii="Cascadia Mono" w:eastAsia="Arial" w:hAnsi="Cascadia Mono" w:cs="Arial"/>
+          <w:color w:val="000000" w:themeColor="text1"/>
+          <w:sz w:val="16"/>
+          <w:szCs w:val="16"/>
+        </w:rPr>
+      </w:pPr>
+      <w:r>
+        <w:rPr>
+          <w:rFonts w:ascii="Cascadia Mono" w:eastAsia="Arial" w:hAnsi="Cascadia Mono" w:cs="Arial"/>
+          <w:color w:val="000000" w:themeColor="text1"/>
+          <w:sz w:val="16"/>
+          <w:szCs w:val="16"/>
+          <w:lang w:val="en-US"/>
+        </w:rPr>
+        <w:t xml:space="preserve">        </w:t>
+      </w:r>
+      <w:r>
+        <w:rPr>
+          <w:rFonts w:ascii="Cascadia Mono" w:eastAsia="Arial" w:hAnsi="Cascadia Mono" w:cs="Arial"/>
+          <w:color w:val="000000" w:themeColor="text1"/>
+          <w:sz w:val="16"/>
+          <w:szCs w:val="16"/>
+        </w:rPr>
+        <w:t>}</w:t>
+      </w:r>
+    </w:p>
+    <w:p>
+      <w:pPr>
+        <w:pStyle w:val="Paragraphedeliste"/>
+        <w:spacing w:after="0" w:line="240" w:lineRule="auto"/>
+        <w:ind w:left="1770"/>
+        <w:rPr>
+          <w:rFonts w:ascii="Cascadia Mono" w:eastAsia="Arial" w:hAnsi="Cascadia Mono" w:cs="Arial"/>
+          <w:color w:val="000000" w:themeColor="text1"/>
+          <w:sz w:val="16"/>
+          <w:szCs w:val="16"/>
+        </w:rPr>
+      </w:pPr>
+      <w:r>
+        <w:rPr>
+          <w:rFonts w:ascii="Cascadia Mono" w:eastAsia="Arial" w:hAnsi="Cascadia Mono" w:cs="Arial"/>
+          <w:color w:val="000000" w:themeColor="text1"/>
+          <w:sz w:val="16"/>
+          <w:szCs w:val="16"/>
+        </w:rPr>
+        <w:t xml:space="preserve">    }</w:t>
+      </w:r>
+    </w:p>
+    <w:p>
+      <w:pPr>
+        <w:pStyle w:val="Paragraphedeliste"/>
+        <w:spacing w:after="0" w:line="240" w:lineRule="auto"/>
+        <w:ind w:left="1770"/>
+        <w:rPr>
+          <w:rFonts w:ascii="Cascadia Mono" w:eastAsia="Arial" w:hAnsi="Cascadia Mono" w:cs="Arial"/>
+          <w:color w:val="000000" w:themeColor="text1"/>
+          <w:sz w:val="16"/>
+          <w:szCs w:val="16"/>
+        </w:rPr>
+      </w:pPr>
+      <w:r>
+        <w:rPr>
+          <w:rFonts w:ascii="Cascadia Mono" w:eastAsia="Arial" w:hAnsi="Cascadia Mono" w:cs="Arial"/>
+          <w:color w:val="000000" w:themeColor="text1"/>
+          <w:sz w:val="16"/>
+          <w:szCs w:val="16"/>
+        </w:rPr>
+        <w:t xml:space="preserve">    </w:t>
+      </w:r>
+      <w:proofErr w:type="spellStart"/>
+      <w:r>
+        <w:rPr>
+          <w:rFonts w:ascii="Cascadia Mono" w:eastAsia="Arial" w:hAnsi="Cascadia Mono" w:cs="Arial"/>
+          <w:color w:val="000000" w:themeColor="text1"/>
+          <w:sz w:val="16"/>
+          <w:szCs w:val="16"/>
+        </w:rPr>
+        <w:t>else</w:t>
+      </w:r>
+      <w:proofErr w:type="spellEnd"/>
+    </w:p>
+    <w:p>
+      <w:pPr>
+        <w:pStyle w:val="Paragraphedeliste"/>
+        <w:spacing w:after="0" w:line="240" w:lineRule="auto"/>
+        <w:ind w:left="1770"/>
+        <w:rPr>
+          <w:rFonts w:ascii="Cascadia Mono" w:eastAsia="Arial" w:hAnsi="Cascadia Mono" w:cs="Arial"/>
+          <w:color w:val="000000" w:themeColor="text1"/>
+          <w:sz w:val="16"/>
+          <w:szCs w:val="16"/>
+        </w:rPr>
+      </w:pPr>
+      <w:r>
+        <w:rPr>
+          <w:rFonts w:ascii="Cascadia Mono" w:eastAsia="Arial" w:hAnsi="Cascadia Mono" w:cs="Arial"/>
+          <w:color w:val="000000" w:themeColor="text1"/>
+          <w:sz w:val="16"/>
+          <w:szCs w:val="16"/>
+        </w:rPr>
+        <w:t xml:space="preserve">    {</w:t>
+      </w:r>
+    </w:p>
+    <w:p>
+      <w:pPr>
+        <w:pStyle w:val="Paragraphedeliste"/>
+        <w:spacing w:after="0" w:line="240" w:lineRule="auto"/>
+        <w:ind w:left="1770"/>
+        <w:rPr>
+          <w:rFonts w:ascii="Cascadia Mono" w:eastAsia="Arial" w:hAnsi="Cascadia Mono" w:cs="Arial"/>
+          <w:color w:val="000000" w:themeColor="text1"/>
+          <w:sz w:val="16"/>
+          <w:szCs w:val="16"/>
+        </w:rPr>
+      </w:pPr>
+      <w:r>
+        <w:rPr>
+          <w:rFonts w:ascii="Cascadia Mono" w:eastAsia="Arial" w:hAnsi="Cascadia Mono" w:cs="Arial"/>
+          <w:color w:val="000000" w:themeColor="text1"/>
+          <w:sz w:val="16"/>
+          <w:szCs w:val="16"/>
+        </w:rPr>
+        <w:t xml:space="preserve">        //Sinon elle est fausse</w:t>
+      </w:r>
+    </w:p>
+    <w:p>
+      <w:pPr>
+        <w:pStyle w:val="Paragraphedeliste"/>
+        <w:spacing w:after="0" w:line="240" w:lineRule="auto"/>
+        <w:ind w:left="1770"/>
+        <w:rPr>
+          <w:rFonts w:ascii="Cascadia Mono" w:eastAsia="Arial" w:hAnsi="Cascadia Mono" w:cs="Arial"/>
+          <w:color w:val="000000" w:themeColor="text1"/>
+          <w:sz w:val="16"/>
+          <w:szCs w:val="16"/>
+        </w:rPr>
+      </w:pPr>
+      <w:r>
+        <w:rPr>
+          <w:rFonts w:ascii="Cascadia Mono" w:eastAsia="Arial" w:hAnsi="Cascadia Mono" w:cs="Arial"/>
+          <w:color w:val="000000" w:themeColor="text1"/>
+          <w:sz w:val="16"/>
+          <w:szCs w:val="16"/>
+        </w:rPr>
+        <w:t xml:space="preserve">        Buttons[</w:t>
+      </w:r>
+      <w:proofErr w:type="spellStart"/>
+      <w:r>
+        <w:rPr>
+          <w:rFonts w:ascii="Cascadia Mono" w:eastAsia="Arial" w:hAnsi="Cascadia Mono" w:cs="Arial"/>
+          <w:color w:val="000000" w:themeColor="text1"/>
+          <w:sz w:val="16"/>
+          <w:szCs w:val="16"/>
+        </w:rPr>
+        <w:t>Buttons.Keys.ElementAt</w:t>
+      </w:r>
+      <w:proofErr w:type="spellEnd"/>
+      <w:r>
+        <w:rPr>
+          <w:rFonts w:ascii="Cascadia Mono" w:eastAsia="Arial" w:hAnsi="Cascadia Mono" w:cs="Arial"/>
+          <w:color w:val="000000" w:themeColor="text1"/>
+          <w:sz w:val="16"/>
+          <w:szCs w:val="16"/>
+        </w:rPr>
+        <w:t>(i)] = false;</w:t>
+      </w:r>
+    </w:p>
+    <w:p>
+      <w:pPr>
+        <w:pStyle w:val="Paragraphedeliste"/>
+        <w:spacing w:after="0" w:line="240" w:lineRule="auto"/>
+        <w:ind w:left="1770"/>
+        <w:rPr>
+          <w:rFonts w:ascii="Cascadia Mono" w:eastAsia="Arial" w:hAnsi="Cascadia Mono" w:cs="Arial"/>
+          <w:color w:val="000000" w:themeColor="text1"/>
+          <w:sz w:val="16"/>
+          <w:szCs w:val="16"/>
+        </w:rPr>
+      </w:pPr>
+      <w:r>
+        <w:rPr>
+          <w:rFonts w:ascii="Cascadia Mono" w:eastAsia="Arial" w:hAnsi="Cascadia Mono" w:cs="Arial"/>
+          <w:color w:val="000000" w:themeColor="text1"/>
+          <w:sz w:val="16"/>
+          <w:szCs w:val="16"/>
+        </w:rPr>
+        <w:t xml:space="preserve">    }</w:t>
+      </w:r>
+    </w:p>
+    <w:p>
+      <w:pPr>
+        <w:pStyle w:val="Paragraphedeliste"/>
+        <w:spacing w:after="0" w:line="240" w:lineRule="auto"/>
+        <w:ind w:left="1770"/>
+        <w:rPr>
+          <w:rFonts w:ascii="Cascadia Mono" w:eastAsia="Arial" w:hAnsi="Cascadia Mono" w:cs="Arial"/>
+          <w:color w:val="000000" w:themeColor="text1"/>
+          <w:sz w:val="16"/>
+          <w:szCs w:val="16"/>
+        </w:rPr>
+      </w:pPr>
+      <w:r>
+        <w:rPr>
+          <w:rFonts w:ascii="Cascadia Mono" w:eastAsia="Arial" w:hAnsi="Cascadia Mono" w:cs="Arial"/>
+          <w:color w:val="000000" w:themeColor="text1"/>
+          <w:sz w:val="16"/>
+          <w:szCs w:val="16"/>
+        </w:rPr>
+        <w:t>}</w:t>
+      </w:r>
+    </w:p>
+    <w:p>
+      <w:pPr>
+        <w:pStyle w:val="Paragraphedeliste"/>
+        <w:numPr>
+          <w:ilvl w:val="0"/>
+          <w:numId w:val="48"/>
+        </w:numPr>
+        <w:spacing w:after="0" w:line="240" w:lineRule="auto"/>
+        <w:rPr>
+          <w:rFonts w:ascii="Arial" w:eastAsia="Arial" w:hAnsi="Arial" w:cs="Arial"/>
+          <w:sz w:val="24"/>
+        </w:rPr>
+      </w:pPr>
+      <w:r>
+        <w:rPr>
+          <w:rFonts w:ascii="Arial" w:eastAsia="Arial" w:hAnsi="Arial" w:cs="Arial"/>
+          <w:sz w:val="24"/>
+        </w:rPr>
+        <w:t>Si le joueur clique effectivement sur la surface,</w:t>
+      </w:r>
+      <w:r>
+        <w:rPr>
+          <w:rFonts w:ascii="Arial" w:eastAsia="Arial" w:hAnsi="Arial" w:cs="Arial"/>
+          <w:sz w:val="24"/>
+        </w:rPr>
+        <w:t xml:space="preserve"> on effectue un switch(action), puis ajouter des ‘case </w:t>
+      </w:r>
+      <w:proofErr w:type="spellStart"/>
+      <w:r>
+        <w:rPr>
+          <w:rFonts w:ascii="Arial" w:eastAsia="Arial" w:hAnsi="Arial" w:cs="Arial"/>
+          <w:sz w:val="24"/>
+        </w:rPr>
+        <w:t>Action.XXX</w:t>
+      </w:r>
+      <w:proofErr w:type="spellEnd"/>
+      <w:r>
+        <w:rPr>
+          <w:rFonts w:ascii="Arial" w:eastAsia="Arial" w:hAnsi="Arial" w:cs="Arial"/>
+          <w:sz w:val="24"/>
+        </w:rPr>
+        <w:t>’ avec chaque action créer dans l’</w:t>
+      </w:r>
+      <w:proofErr w:type="spellStart"/>
+      <w:r>
+        <w:rPr>
+          <w:rFonts w:ascii="Arial" w:eastAsia="Arial" w:hAnsi="Arial" w:cs="Arial"/>
+          <w:sz w:val="24"/>
+        </w:rPr>
+        <w:t>enum</w:t>
+      </w:r>
+      <w:proofErr w:type="spellEnd"/>
+      <w:r>
+        <w:rPr>
+          <w:rFonts w:ascii="Arial" w:eastAsia="Arial" w:hAnsi="Arial" w:cs="Arial"/>
+          <w:sz w:val="24"/>
+        </w:rPr>
+        <w:t>. De cette façon, chaque Action possède une partie de code, et nous pouvons effectuer le code affecter au bouton !</w:t>
+      </w:r>
+    </w:p>
+    <w:p>
+      <w:pPr>
+        <w:pStyle w:val="Paragraphedeliste"/>
+        <w:spacing w:after="0" w:line="240" w:lineRule="auto"/>
+        <w:ind w:left="1770"/>
+        <w:rPr>
+          <w:rFonts w:ascii="Cascadia Mono" w:eastAsia="Arial" w:hAnsi="Cascadia Mono" w:cs="Arial"/>
+          <w:sz w:val="16"/>
+          <w:szCs w:val="16"/>
+        </w:rPr>
+      </w:pPr>
+      <w:r>
+        <w:rPr>
+          <w:rFonts w:ascii="Cascadia Mono" w:eastAsia="Arial" w:hAnsi="Cascadia Mono" w:cs="Arial"/>
+          <w:sz w:val="16"/>
+          <w:szCs w:val="16"/>
+        </w:rPr>
+        <w:t>Switch(action)</w:t>
+      </w:r>
+    </w:p>
+    <w:p>
+      <w:pPr>
+        <w:pStyle w:val="Paragraphedeliste"/>
+        <w:spacing w:after="0" w:line="240" w:lineRule="auto"/>
+        <w:ind w:left="1770"/>
+        <w:rPr>
+          <w:rFonts w:ascii="Cascadia Mono" w:eastAsia="Arial" w:hAnsi="Cascadia Mono" w:cs="Arial"/>
+          <w:sz w:val="16"/>
+          <w:szCs w:val="16"/>
+        </w:rPr>
+      </w:pPr>
+      <w:r>
+        <w:rPr>
+          <w:rFonts w:ascii="Cascadia Mono" w:eastAsia="Arial" w:hAnsi="Cascadia Mono" w:cs="Arial"/>
+          <w:sz w:val="16"/>
+          <w:szCs w:val="16"/>
+        </w:rPr>
+        <w:t>{</w:t>
+      </w:r>
+    </w:p>
+    <w:p>
+      <w:pPr>
+        <w:pStyle w:val="Paragraphedeliste"/>
+        <w:spacing w:after="0" w:line="240" w:lineRule="auto"/>
+        <w:ind w:left="1770"/>
+        <w:rPr>
+          <w:rFonts w:ascii="Cascadia Mono" w:eastAsia="Arial" w:hAnsi="Cascadia Mono" w:cs="Arial"/>
+          <w:sz w:val="16"/>
+          <w:szCs w:val="16"/>
+        </w:rPr>
+      </w:pPr>
+      <w:r>
+        <w:rPr>
+          <w:rFonts w:ascii="Cascadia Mono" w:eastAsia="Arial" w:hAnsi="Cascadia Mono" w:cs="Arial"/>
+          <w:sz w:val="16"/>
+          <w:szCs w:val="16"/>
+        </w:rPr>
+        <w:tab/>
+        <w:t xml:space="preserve">Case </w:t>
+      </w:r>
+      <w:proofErr w:type="spellStart"/>
+      <w:r>
+        <w:rPr>
+          <w:rFonts w:ascii="Cascadia Mono" w:eastAsia="Arial" w:hAnsi="Cascadia Mono" w:cs="Arial"/>
+          <w:sz w:val="16"/>
+          <w:szCs w:val="16"/>
+        </w:rPr>
+        <w:t>Action.Exit</w:t>
+      </w:r>
+      <w:proofErr w:type="spellEnd"/>
+      <w:r>
+        <w:rPr>
+          <w:rFonts w:ascii="Cascadia Mono" w:eastAsia="Arial" w:hAnsi="Cascadia Mono" w:cs="Arial"/>
+          <w:sz w:val="16"/>
+          <w:szCs w:val="16"/>
+        </w:rPr>
+        <w:t> :</w:t>
+      </w:r>
+    </w:p>
+    <w:p>
+      <w:pPr>
+        <w:pStyle w:val="Paragraphedeliste"/>
+        <w:spacing w:after="0" w:line="240" w:lineRule="auto"/>
+        <w:ind w:left="1770"/>
+        <w:rPr>
+          <w:rFonts w:ascii="Cascadia Mono" w:eastAsia="Arial" w:hAnsi="Cascadia Mono" w:cs="Arial"/>
+          <w:sz w:val="16"/>
+          <w:szCs w:val="16"/>
+        </w:rPr>
+      </w:pPr>
+      <w:r>
+        <w:rPr>
+          <w:rFonts w:ascii="Cascadia Mono" w:eastAsia="Arial" w:hAnsi="Cascadia Mono" w:cs="Arial"/>
+          <w:sz w:val="16"/>
+          <w:szCs w:val="16"/>
+        </w:rPr>
+        <w:tab/>
+      </w:r>
+      <w:r>
+        <w:rPr>
+          <w:rFonts w:ascii="Cascadia Mono" w:eastAsia="Arial" w:hAnsi="Cascadia Mono" w:cs="Arial"/>
+          <w:sz w:val="16"/>
+          <w:szCs w:val="16"/>
+        </w:rPr>
+        <w:tab/>
+      </w:r>
+      <w:proofErr w:type="spellStart"/>
+      <w:r>
+        <w:rPr>
+          <w:rFonts w:ascii="Cascadia Mono" w:eastAsia="Arial" w:hAnsi="Cascadia Mono" w:cs="Arial"/>
+          <w:sz w:val="16"/>
+          <w:szCs w:val="16"/>
+        </w:rPr>
+        <w:t>Environment.Exit</w:t>
+      </w:r>
+      <w:proofErr w:type="spellEnd"/>
+      <w:r>
+        <w:rPr>
+          <w:rFonts w:ascii="Cascadia Mono" w:eastAsia="Arial" w:hAnsi="Cascadia Mono" w:cs="Arial"/>
+          <w:sz w:val="16"/>
+          <w:szCs w:val="16"/>
+        </w:rPr>
+        <w:t>(0) ;</w:t>
+      </w:r>
+    </w:p>
+    <w:p>
+      <w:pPr>
+        <w:pStyle w:val="Paragraphedeliste"/>
+        <w:spacing w:after="0" w:line="240" w:lineRule="auto"/>
+        <w:ind w:left="1770"/>
+        <w:rPr>
+          <w:rFonts w:ascii="Cascadia Mono" w:eastAsia="Arial" w:hAnsi="Cascadia Mono" w:cs="Arial"/>
+          <w:sz w:val="16"/>
+          <w:szCs w:val="16"/>
+        </w:rPr>
+      </w:pPr>
+      <w:r>
+        <w:rPr>
+          <w:rFonts w:ascii="Cascadia Mono" w:eastAsia="Arial" w:hAnsi="Cascadia Mono" w:cs="Arial"/>
+          <w:sz w:val="16"/>
+          <w:szCs w:val="16"/>
+        </w:rPr>
+        <w:t>}</w:t>
+      </w:r>
+    </w:p>
+    <w:p>
+      <w:pPr>
+        <w:pStyle w:val="Paragraphedeliste"/>
+        <w:spacing w:after="0" w:line="240" w:lineRule="auto"/>
+        <w:ind w:left="1770"/>
+        <w:rPr>
+          <w:rFonts w:ascii="Arial" w:eastAsia="Arial" w:hAnsi="Arial" w:cs="Arial"/>
+          <w:sz w:val="24"/>
+          <w:szCs w:val="24"/>
+        </w:rPr>
+      </w:pPr>
+      <w:r>
+        <w:rPr>
+          <w:rFonts w:ascii="Arial" w:eastAsia="Arial" w:hAnsi="Arial" w:cs="Arial"/>
+          <w:sz w:val="24"/>
+          <w:szCs w:val="24"/>
+        </w:rPr>
+        <w:t>Ceci est un exemple du switch.</w:t>
+      </w:r>
+    </w:p>
+    <w:p>
+      <w:pPr>
+        <w:spacing w:after="0" w:line="240" w:lineRule="auto"/>
+        <w:rPr>
+          <w:rFonts w:ascii="Arial" w:eastAsia="Arial" w:hAnsi="Arial" w:cs="Arial"/>
+          <w:sz w:val="24"/>
+          <w:szCs w:val="24"/>
+        </w:rPr>
+      </w:pPr>
+    </w:p>
+    <w:p>
+      <w:pPr>
+        <w:pStyle w:val="Paragraphedeliste"/>
+        <w:numPr>
+          <w:ilvl w:val="0"/>
+          <w:numId w:val="48"/>
+        </w:numPr>
+        <w:spacing w:after="0" w:line="240" w:lineRule="auto"/>
+        <w:rPr>
+          <w:rFonts w:ascii="Arial" w:eastAsia="Arial" w:hAnsi="Arial" w:cs="Arial"/>
+          <w:b/>
+          <w:bCs/>
+          <w:sz w:val="24"/>
+          <w:szCs w:val="24"/>
+        </w:rPr>
+      </w:pPr>
+      <w:r>
+        <w:rPr>
+          <w:rFonts w:ascii="Arial" w:eastAsia="Arial" w:hAnsi="Arial" w:cs="Arial"/>
+          <w:b/>
+          <w:bCs/>
+          <w:sz w:val="24"/>
+          <w:szCs w:val="24"/>
+        </w:rPr>
+        <w:t>Conclusion</w:t>
+      </w:r>
+      <w:r>
+        <w:rPr>
+          <w:rFonts w:ascii="Arial" w:eastAsia="Arial" w:hAnsi="Arial" w:cs="Arial"/>
+          <w:b/>
+          <w:bCs/>
+          <w:sz w:val="24"/>
+          <w:szCs w:val="24"/>
+        </w:rPr>
+        <w:t xml:space="preserve"> : </w:t>
+      </w:r>
+      <w:r>
+        <w:rPr>
+          <w:rFonts w:ascii="Arial" w:eastAsia="Arial" w:hAnsi="Arial" w:cs="Arial"/>
+          <w:sz w:val="24"/>
+          <w:szCs w:val="24"/>
+        </w:rPr>
+        <w:t xml:space="preserve">Tout ce code me permet maintenant d’ajouter des boutons et des actions très rapidement. Pour créer une nouvelle interface il suffirait simplement de faire : </w:t>
+      </w:r>
+      <w:r>
+        <w:rPr>
+          <w:rFonts w:ascii="Arial" w:eastAsia="Arial" w:hAnsi="Arial" w:cs="Arial"/>
+          <w:sz w:val="24"/>
+          <w:szCs w:val="24"/>
+        </w:rPr>
+        <w:br/>
+      </w:r>
+      <w:r>
+        <w:rPr>
+          <w:rFonts w:ascii="Cascadia Mono" w:hAnsi="Cascadia Mono" w:cs="Cascadia Mono"/>
+          <w:color w:val="000000"/>
+          <w:kern w:val="0"/>
+          <w:sz w:val="16"/>
+          <w:szCs w:val="16"/>
+        </w:rPr>
+        <w:t>menu = new Menu(new List&lt;Action&gt;{</w:t>
+      </w:r>
+      <w:proofErr w:type="spellStart"/>
+      <w:r>
+        <w:rPr>
+          <w:rFonts w:ascii="Cascadia Mono" w:hAnsi="Cascadia Mono" w:cs="Cascadia Mono"/>
+          <w:color w:val="000000"/>
+          <w:kern w:val="0"/>
+          <w:sz w:val="16"/>
+          <w:szCs w:val="16"/>
+        </w:rPr>
+        <w:t>Action.Resume</w:t>
+      </w:r>
+      <w:proofErr w:type="spellEnd"/>
+      <w:r>
+        <w:rPr>
+          <w:rFonts w:ascii="Cascadia Mono" w:hAnsi="Cascadia Mono" w:cs="Cascadia Mono"/>
+          <w:color w:val="000000"/>
+          <w:kern w:val="0"/>
+          <w:sz w:val="16"/>
+          <w:szCs w:val="16"/>
+        </w:rPr>
+        <w:t xml:space="preserve">, </w:t>
+      </w:r>
+      <w:proofErr w:type="spellStart"/>
+      <w:r>
+        <w:rPr>
+          <w:rFonts w:ascii="Cascadia Mono" w:hAnsi="Cascadia Mono" w:cs="Cascadia Mono"/>
+          <w:color w:val="000000"/>
+          <w:kern w:val="0"/>
+          <w:sz w:val="16"/>
+          <w:szCs w:val="16"/>
+        </w:rPr>
+        <w:t>Action.Restart</w:t>
+      </w:r>
+      <w:proofErr w:type="spellEnd"/>
+      <w:r>
+        <w:rPr>
+          <w:rFonts w:ascii="Cascadia Mono" w:hAnsi="Cascadia Mono" w:cs="Cascadia Mono"/>
+          <w:color w:val="000000"/>
+          <w:kern w:val="0"/>
+          <w:sz w:val="16"/>
+          <w:szCs w:val="16"/>
+        </w:rPr>
+        <w:t xml:space="preserve">, </w:t>
+      </w:r>
+      <w:proofErr w:type="spellStart"/>
+      <w:r>
+        <w:rPr>
+          <w:rFonts w:ascii="Cascadia Mono" w:hAnsi="Cascadia Mono" w:cs="Cascadia Mono"/>
+          <w:color w:val="000000"/>
+          <w:kern w:val="0"/>
+          <w:sz w:val="16"/>
+          <w:szCs w:val="16"/>
+        </w:rPr>
+        <w:t>Action.Exit</w:t>
+      </w:r>
+      <w:proofErr w:type="spellEnd"/>
+      <w:r>
+        <w:rPr>
+          <w:rFonts w:ascii="Cascadia Mono" w:hAnsi="Cascadia Mono" w:cs="Cascadia Mono"/>
+          <w:color w:val="000000"/>
+          <w:kern w:val="0"/>
+          <w:sz w:val="16"/>
+          <w:szCs w:val="16"/>
+        </w:rPr>
+        <w:t xml:space="preserve">}, </w:t>
+      </w:r>
+      <w:proofErr w:type="spellStart"/>
+      <w:r>
+        <w:rPr>
+          <w:rFonts w:ascii="Cascadia Mono" w:hAnsi="Cascadia Mono" w:cs="Cascadia Mono"/>
+          <w:color w:val="000000"/>
+          <w:kern w:val="0"/>
+          <w:sz w:val="16"/>
+          <w:szCs w:val="16"/>
+        </w:rPr>
+        <w:t>spriteFont</w:t>
+      </w:r>
+      <w:proofErr w:type="spellEnd"/>
+      <w:r>
+        <w:rPr>
+          <w:rFonts w:ascii="Cascadia Mono" w:hAnsi="Cascadia Mono" w:cs="Cascadia Mono"/>
+          <w:color w:val="000000"/>
+          <w:kern w:val="0"/>
+          <w:sz w:val="16"/>
+          <w:szCs w:val="16"/>
+        </w:rPr>
+        <w:t>);</w:t>
+      </w:r>
+    </w:p>
+    <w:p>
+      <w:pPr>
+        <w:pStyle w:val="Paragraphedeliste"/>
+        <w:spacing w:after="0" w:line="240" w:lineRule="auto"/>
+        <w:ind w:left="1770"/>
+        <w:rPr>
+          <w:rFonts w:ascii="Arial" w:eastAsia="Arial" w:hAnsi="Arial" w:cs="Arial"/>
+          <w:sz w:val="24"/>
+          <w:szCs w:val="24"/>
+        </w:rPr>
+      </w:pPr>
+      <w:r>
+        <w:rPr>
+          <w:rFonts w:ascii="Arial" w:eastAsia="Arial" w:hAnsi="Arial" w:cs="Arial"/>
+          <w:sz w:val="24"/>
+          <w:szCs w:val="24"/>
+        </w:rPr>
+        <w:t>Et / ou pour créer des actions il me suffirait d’ajouter le nom dans l’</w:t>
+      </w:r>
+      <w:proofErr w:type="spellStart"/>
+      <w:r>
+        <w:rPr>
+          <w:rFonts w:ascii="Arial" w:eastAsia="Arial" w:hAnsi="Arial" w:cs="Arial"/>
+          <w:sz w:val="24"/>
+          <w:szCs w:val="24"/>
+        </w:rPr>
+        <w:t>enum</w:t>
+      </w:r>
+      <w:proofErr w:type="spellEnd"/>
+      <w:r>
+        <w:rPr>
+          <w:rFonts w:ascii="Arial" w:eastAsia="Arial" w:hAnsi="Arial" w:cs="Arial"/>
+          <w:sz w:val="24"/>
+          <w:szCs w:val="24"/>
+        </w:rPr>
+        <w:t>. Et d’y ajouter le code correspondant dans le switch !</w:t>
       </w:r>
     </w:p>
     <w:p>
@@ -7670,6 +10020,7 @@
           <w:color w:val="FF0000"/>
           <w:sz w:val="24"/>
         </w:rPr>
+        <w:lastRenderedPageBreak/>
         <w:t>NE PAS mettre ici des pratiques usuelles que tout professionnel de la branche connaît déjà. Par exemple, n’EXPLIQUEZ PAS ICI CE QU’EST LE PATTERN MVC.</w:t>
       </w:r>
     </w:p>
@@ -7731,7 +10082,29 @@
           <w:color w:val="FF0000"/>
           <w:sz w:val="24"/>
         </w:rPr>
-        <w:t>Au moment de générer le formulaire, le script php :</w:t>
+        <w:t xml:space="preserve">Au moment de générer le formulaire, le script </w:t>
+      </w:r>
+      <w:proofErr w:type="spellStart"/>
+      <w:r>
+        <w:rPr>
+          <w:rFonts w:ascii="Arial" w:eastAsia="Arial" w:hAnsi="Arial" w:cs="Arial"/>
+          <w:b/>
+          <w:i/>
+          <w:color w:val="FF0000"/>
+          <w:sz w:val="24"/>
+        </w:rPr>
+        <w:t>php</w:t>
+      </w:r>
+      <w:proofErr w:type="spellEnd"/>
+      <w:r>
+        <w:rPr>
+          <w:rFonts w:ascii="Arial" w:eastAsia="Arial" w:hAnsi="Arial" w:cs="Arial"/>
+          <w:b/>
+          <w:i/>
+          <w:color w:val="FF0000"/>
+          <w:sz w:val="24"/>
+        </w:rPr>
+        <w:t> :</w:t>
       </w:r>
     </w:p>
     <w:p>
@@ -7812,8 +10185,42 @@
           <w:color w:val="FF0000"/>
           <w:sz w:val="24"/>
         </w:rPr>
-        <w:t>Ajoute un input nommé « CSRF » de type hidden dans le form</w:t>
-      </w:r>
+        <w:t xml:space="preserve">Ajoute un input nommé « CSRF » de type </w:t>
+      </w:r>
+      <w:proofErr w:type="spellStart"/>
+      <w:r>
+        <w:rPr>
+          <w:rFonts w:ascii="Arial" w:eastAsia="Arial" w:hAnsi="Arial" w:cs="Arial"/>
+          <w:b/>
+          <w:i/>
+          <w:color w:val="FF0000"/>
+          <w:sz w:val="24"/>
+        </w:rPr>
+        <w:t>hidden</w:t>
+      </w:r>
+      <w:proofErr w:type="spellEnd"/>
+      <w:r>
+        <w:rPr>
+          <w:rFonts w:ascii="Arial" w:eastAsia="Arial" w:hAnsi="Arial" w:cs="Arial"/>
+          <w:b/>
+          <w:i/>
+          <w:color w:val="FF0000"/>
+          <w:sz w:val="24"/>
+        </w:rPr>
+        <w:t xml:space="preserve"> dans le </w:t>
+      </w:r>
+      <w:proofErr w:type="spellStart"/>
+      <w:r>
+        <w:rPr>
+          <w:rFonts w:ascii="Arial" w:eastAsia="Arial" w:hAnsi="Arial" w:cs="Arial"/>
+          <w:b/>
+          <w:i/>
+          <w:color w:val="FF0000"/>
+          <w:sz w:val="24"/>
+        </w:rPr>
+        <w:t>form</w:t>
+      </w:r>
+      <w:proofErr w:type="spellEnd"/>
     </w:p>
     <w:p>
       <w:pPr>
@@ -7839,8 +10246,20 @@
           <w:color w:val="FF0000"/>
           <w:sz w:val="24"/>
         </w:rPr>
-        <w:t>A la réception du POST du fromulaire</w:t>
-      </w:r>
+        <w:t xml:space="preserve">A la réception du POST du </w:t>
+      </w:r>
+      <w:proofErr w:type="spellStart"/>
+      <w:r>
+        <w:rPr>
+          <w:rFonts w:ascii="Arial" w:eastAsia="Arial" w:hAnsi="Arial" w:cs="Arial"/>
+          <w:b/>
+          <w:i/>
+          <w:color w:val="FF0000"/>
+          <w:sz w:val="24"/>
+        </w:rPr>
+        <w:t>fromulaire</w:t>
+      </w:r>
+      <w:proofErr w:type="spellEnd"/>
     </w:p>
     <w:p>
       <w:pPr>
@@ -7893,7 +10312,6 @@
           <w:color w:val="FF0000"/>
           <w:sz w:val="24"/>
         </w:rPr>
-        <w:lastRenderedPageBreak/>
         <w:t>Calcule un hash SHA256 de la chaîne obtenue</w:t>
       </w:r>
     </w:p>
@@ -8302,6 +10720,7 @@
           <w:sz w:val="24"/>
           <w:u w:val="single"/>
         </w:rPr>
+        <w:lastRenderedPageBreak/>
         <w:t>Mise en place de l’environnement de travail</w:t>
       </w:r>
     </w:p>
@@ -8481,7 +10900,23 @@
           <w:rFonts w:eastAsia="Arial" w:cstheme="minorHAnsi"/>
           <w:bCs/>
         </w:rPr>
-        <w:t>GitHub desktop s’avère être très utile, et permet de récupérer le travail à jour en quelque clic. Pour cela, il faut se rendre sur le site de Github, et d’y installer la version Desktop. Connectez vous à votre compte, et cloner le repos contenant la solution.</w:t>
+        <w:t xml:space="preserve">GitHub desktop s’avère être très utile, et permet de récupérer le travail à jour en quelque clic. Pour cela, il faut se rendre sur le site de </w:t>
+      </w:r>
+      <w:proofErr w:type="spellStart"/>
+      <w:r>
+        <w:rPr>
+          <w:rFonts w:eastAsia="Arial" w:cstheme="minorHAnsi"/>
+          <w:bCs/>
+        </w:rPr>
+        <w:t>Github</w:t>
+      </w:r>
+      <w:proofErr w:type="spellEnd"/>
+      <w:r>
+        <w:rPr>
+          <w:rFonts w:eastAsia="Arial" w:cstheme="minorHAnsi"/>
+          <w:bCs/>
+        </w:rPr>
+        <w:t>, et d’y installer la version Desktop. Connectez vous à votre compte, et cloner le repos contenant la solution.</w:t>
       </w:r>
     </w:p>
     <w:p>
@@ -8577,7 +11012,6 @@
         <w:rPr>
           <w:rFonts w:eastAsia="Arial"/>
         </w:rPr>
-        <w:lastRenderedPageBreak/>
         <w:t xml:space="preserve">La version de mon système d’exploitation est Windows 10 22H2 19045.4894. J’ai également utilisé Visual Studio, dont la version est 17.9.4. </w:t>
       </w:r>
     </w:p>
@@ -8604,7 +11038,35 @@
         <w:rPr>
           <w:rFonts w:eastAsia="Arial"/>
         </w:rPr>
-        <w:t>avec un Intel® Core™ i7-11700 de 2.50Ghz, 32 GO de RAM, 512 GO de stockage, et un intel® UHD Graphics 750 a été utilisé</w:t>
+        <w:t xml:space="preserve">avec un Intel® </w:t>
+      </w:r>
+      <w:proofErr w:type="spellStart"/>
+      <w:r>
+        <w:rPr>
+          <w:rFonts w:eastAsia="Arial"/>
+        </w:rPr>
+        <w:t>Core</w:t>
+      </w:r>
+      <w:proofErr w:type="spellEnd"/>
+      <w:r>
+        <w:rPr>
+          <w:rFonts w:eastAsia="Arial"/>
+        </w:rPr>
+        <w:t xml:space="preserve">™ i7-11700 de 2.50Ghz, 32 GO de RAM, 512 GO de stockage, et un </w:t>
+      </w:r>
+      <w:proofErr w:type="spellStart"/>
+      <w:r>
+        <w:rPr>
+          <w:rFonts w:eastAsia="Arial"/>
+        </w:rPr>
+        <w:t>intel</w:t>
+      </w:r>
+      <w:proofErr w:type="spellEnd"/>
+      <w:r>
+        <w:rPr>
+          <w:rFonts w:eastAsia="Arial"/>
+        </w:rPr>
+        <w:t>® UHD Graphics 750 a été utilisé</w:t>
       </w:r>
       <w:r>
         <w:rPr>
@@ -8700,6 +11162,7 @@
           <w:bCs/>
         </w:rPr>
       </w:pPr>
+      <w:proofErr w:type="spellStart"/>
       <w:r>
         <w:rPr>
           <w:rFonts w:ascii="Arial" w:eastAsia="Arial" w:hAnsi="Arial" w:cs="Arial"/>
@@ -8708,6 +11171,7 @@
         </w:rPr>
         <w:t>Bullet.cs</w:t>
       </w:r>
+      <w:proofErr w:type="spellEnd"/>
       <w:r>
         <w:rPr>
           <w:rFonts w:ascii="Arial" w:eastAsia="Arial" w:hAnsi="Arial" w:cs="Arial"/>
@@ -8729,6 +11193,7 @@
           <w:bCs/>
         </w:rPr>
       </w:pPr>
+      <w:proofErr w:type="spellStart"/>
       <w:r>
         <w:rPr>
           <w:rFonts w:ascii="Arial" w:eastAsia="Arial" w:hAnsi="Arial" w:cs="Arial"/>
@@ -8737,6 +11202,7 @@
         </w:rPr>
         <w:t>Player.cs</w:t>
       </w:r>
+      <w:proofErr w:type="spellEnd"/>
       <w:r>
         <w:rPr>
           <w:rFonts w:ascii="Arial" w:eastAsia="Arial" w:hAnsi="Arial" w:cs="Arial"/>
@@ -8758,6 +11224,7 @@
           <w:bCs/>
         </w:rPr>
       </w:pPr>
+      <w:proofErr w:type="spellStart"/>
       <w:r>
         <w:rPr>
           <w:rFonts w:ascii="Arial" w:eastAsia="Arial" w:hAnsi="Arial" w:cs="Arial"/>
@@ -8766,6 +11233,7 @@
         </w:rPr>
         <w:t>Protection.cs</w:t>
       </w:r>
+      <w:proofErr w:type="spellEnd"/>
       <w:r>
         <w:rPr>
           <w:rFonts w:ascii="Arial" w:eastAsia="Arial" w:hAnsi="Arial" w:cs="Arial"/>
@@ -8787,6 +11255,7 @@
           <w:bCs/>
         </w:rPr>
       </w:pPr>
+      <w:proofErr w:type="spellStart"/>
       <w:r>
         <w:rPr>
           <w:rFonts w:ascii="Arial" w:eastAsia="Arial" w:hAnsi="Arial" w:cs="Arial"/>
@@ -8795,6 +11264,7 @@
         </w:rPr>
         <w:t>Tank.cs</w:t>
       </w:r>
+      <w:proofErr w:type="spellEnd"/>
       <w:r>
         <w:rPr>
           <w:rFonts w:ascii="Arial" w:eastAsia="Arial" w:hAnsi="Arial" w:cs="Arial"/>
@@ -8816,6 +11286,7 @@
           <w:bCs/>
         </w:rPr>
       </w:pPr>
+      <w:proofErr w:type="spellStart"/>
       <w:r>
         <w:rPr>
           <w:rFonts w:ascii="Arial" w:eastAsia="Arial" w:hAnsi="Arial" w:cs="Arial"/>
@@ -8824,6 +11295,7 @@
         </w:rPr>
         <w:t>Entity.cs</w:t>
       </w:r>
+      <w:proofErr w:type="spellEnd"/>
       <w:r>
         <w:rPr>
           <w:rFonts w:ascii="Arial" w:eastAsia="Arial" w:hAnsi="Arial" w:cs="Arial"/>
@@ -8859,6 +11331,7 @@
           <w:bCs/>
         </w:rPr>
       </w:pPr>
+      <w:proofErr w:type="spellStart"/>
       <w:r>
         <w:rPr>
           <w:rFonts w:ascii="Arial" w:eastAsia="Arial" w:hAnsi="Arial" w:cs="Arial"/>
@@ -8867,6 +11340,7 @@
         </w:rPr>
         <w:t>IEntity.cs</w:t>
       </w:r>
+      <w:proofErr w:type="spellEnd"/>
       <w:r>
         <w:rPr>
           <w:rFonts w:ascii="Arial" w:eastAsia="Arial" w:hAnsi="Arial" w:cs="Arial"/>
@@ -8888,6 +11362,7 @@
           <w:bCs/>
         </w:rPr>
       </w:pPr>
+      <w:proofErr w:type="spellStart"/>
       <w:r>
         <w:rPr>
           <w:rFonts w:ascii="Arial" w:eastAsia="Arial" w:hAnsi="Arial" w:cs="Arial"/>
@@ -8896,6 +11371,7 @@
         </w:rPr>
         <w:t>IMovable.cs</w:t>
       </w:r>
+      <w:proofErr w:type="spellEnd"/>
       <w:r>
         <w:rPr>
           <w:rFonts w:ascii="Arial" w:eastAsia="Arial" w:hAnsi="Arial" w:cs="Arial"/>
@@ -8917,6 +11393,7 @@
           <w:bCs/>
         </w:rPr>
       </w:pPr>
+      <w:proofErr w:type="spellStart"/>
       <w:r>
         <w:rPr>
           <w:rFonts w:ascii="Arial" w:eastAsia="Arial" w:hAnsi="Arial" w:cs="Arial"/>
@@ -8925,6 +11402,7 @@
         </w:rPr>
         <w:t>IShootable.cs</w:t>
       </w:r>
+      <w:proofErr w:type="spellEnd"/>
       <w:r>
         <w:rPr>
           <w:rFonts w:ascii="Arial" w:eastAsia="Arial" w:hAnsi="Arial" w:cs="Arial"/>
@@ -8946,6 +11424,7 @@
           <w:bCs/>
         </w:rPr>
       </w:pPr>
+      <w:proofErr w:type="spellStart"/>
       <w:r>
         <w:rPr>
           <w:rFonts w:ascii="Arial" w:eastAsia="Arial" w:hAnsi="Arial" w:cs="Arial"/>
@@ -8954,12 +11433,29 @@
         </w:rPr>
         <w:t>EntityManager.cs</w:t>
       </w:r>
+      <w:proofErr w:type="spellEnd"/>
       <w:r>
         <w:rPr>
           <w:rFonts w:ascii="Arial" w:eastAsia="Arial" w:hAnsi="Arial" w:cs="Arial"/>
           <w:bCs/>
         </w:rPr>
-        <w:t> : S’occupe de gérer toutes les entités (Update, Draw, Suppression, Collision, etc…)</w:t>
+        <w:t xml:space="preserve"> : S’occupe de gérer toutes les entités (Update, </w:t>
+      </w:r>
+      <w:proofErr w:type="spellStart"/>
+      <w:r>
+        <w:rPr>
+          <w:rFonts w:ascii="Arial" w:eastAsia="Arial" w:hAnsi="Arial" w:cs="Arial"/>
+          <w:bCs/>
+        </w:rPr>
+        <w:t>Draw</w:t>
+      </w:r>
+      <w:proofErr w:type="spellEnd"/>
+      <w:r>
+        <w:rPr>
+          <w:rFonts w:ascii="Arial" w:eastAsia="Arial" w:hAnsi="Arial" w:cs="Arial"/>
+          <w:bCs/>
+        </w:rPr>
+        <w:t>, Suppression, Collision, etc…)</w:t>
       </w:r>
     </w:p>
     <w:p>
@@ -8975,6 +11471,7 @@
           <w:bCs/>
         </w:rPr>
       </w:pPr>
+      <w:proofErr w:type="spellStart"/>
       <w:r>
         <w:rPr>
           <w:rFonts w:ascii="Arial" w:eastAsia="Arial" w:hAnsi="Arial" w:cs="Arial"/>
@@ -8983,6 +11480,7 @@
         </w:rPr>
         <w:t>Level.cs</w:t>
       </w:r>
+      <w:proofErr w:type="spellEnd"/>
       <w:r>
         <w:rPr>
           <w:rFonts w:ascii="Arial" w:eastAsia="Arial" w:hAnsi="Arial" w:cs="Arial"/>
@@ -9004,6 +11502,7 @@
           <w:bCs/>
         </w:rPr>
       </w:pPr>
+      <w:proofErr w:type="spellStart"/>
       <w:r>
         <w:rPr>
           <w:rFonts w:ascii="Arial" w:eastAsia="Arial" w:hAnsi="Arial" w:cs="Arial"/>
@@ -9012,6 +11511,7 @@
         </w:rPr>
         <w:t>Config.cs</w:t>
       </w:r>
+      <w:proofErr w:type="spellEnd"/>
       <w:r>
         <w:rPr>
           <w:rFonts w:ascii="Arial" w:eastAsia="Arial" w:hAnsi="Arial" w:cs="Arial"/>
@@ -9033,6 +11533,7 @@
           <w:bCs/>
         </w:rPr>
       </w:pPr>
+      <w:proofErr w:type="spellStart"/>
       <w:r>
         <w:rPr>
           <w:rFonts w:ascii="Arial" w:eastAsia="Arial" w:hAnsi="Arial" w:cs="Arial"/>
@@ -9041,12 +11542,29 @@
         </w:rPr>
         <w:t>EntityConfig.cs</w:t>
       </w:r>
+      <w:proofErr w:type="spellEnd"/>
       <w:r>
         <w:rPr>
           <w:rFonts w:ascii="Arial" w:eastAsia="Arial" w:hAnsi="Arial" w:cs="Arial"/>
           <w:bCs/>
         </w:rPr>
-        <w:t> : Défini toutes les caractéristiques de chaque entité (ex : vitesse, cooldown de tir, etc…)</w:t>
+        <w:t xml:space="preserve"> : Défini toutes les caractéristiques de chaque entité (ex : vitesse, </w:t>
+      </w:r>
+      <w:proofErr w:type="spellStart"/>
+      <w:r>
+        <w:rPr>
+          <w:rFonts w:ascii="Arial" w:eastAsia="Arial" w:hAnsi="Arial" w:cs="Arial"/>
+          <w:bCs/>
+        </w:rPr>
+        <w:t>cooldown</w:t>
+      </w:r>
+      <w:proofErr w:type="spellEnd"/>
+      <w:r>
+        <w:rPr>
+          <w:rFonts w:ascii="Arial" w:eastAsia="Arial" w:hAnsi="Arial" w:cs="Arial"/>
+          <w:bCs/>
+        </w:rPr>
+        <w:t xml:space="preserve"> de tir, etc…)</w:t>
       </w:r>
     </w:p>
     <w:p>
@@ -9062,6 +11580,7 @@
           <w:bCs/>
         </w:rPr>
       </w:pPr>
+      <w:proofErr w:type="spellStart"/>
       <w:r>
         <w:rPr>
           <w:rFonts w:ascii="Arial" w:eastAsia="Arial" w:hAnsi="Arial" w:cs="Arial"/>
@@ -9070,6 +11589,7 @@
         </w:rPr>
         <w:t>GlobalHelpers.cs</w:t>
       </w:r>
+      <w:proofErr w:type="spellEnd"/>
       <w:r>
         <w:rPr>
           <w:rFonts w:ascii="Arial" w:eastAsia="Arial" w:hAnsi="Arial" w:cs="Arial"/>
@@ -9098,6 +11618,7 @@
           <w:bCs/>
         </w:rPr>
       </w:pPr>
+      <w:proofErr w:type="spellStart"/>
       <w:r>
         <w:rPr>
           <w:rFonts w:ascii="Arial" w:eastAsia="Arial" w:hAnsi="Arial" w:cs="Arial"/>
@@ -9106,6 +11627,7 @@
         </w:rPr>
         <w:t>Visuals.cs</w:t>
       </w:r>
+      <w:proofErr w:type="spellEnd"/>
       <w:r>
         <w:rPr>
           <w:rFonts w:ascii="Arial" w:eastAsia="Arial" w:hAnsi="Arial" w:cs="Arial"/>
@@ -9127,6 +11649,7 @@
           <w:bCs/>
         </w:rPr>
       </w:pPr>
+      <w:proofErr w:type="spellStart"/>
       <w:r>
         <w:rPr>
           <w:rFonts w:ascii="Arial" w:eastAsia="Arial" w:hAnsi="Arial" w:cs="Arial"/>
@@ -9135,6 +11658,7 @@
         </w:rPr>
         <w:t>Buttons.cs</w:t>
       </w:r>
+      <w:proofErr w:type="spellEnd"/>
       <w:r>
         <w:rPr>
           <w:rFonts w:ascii="Arial" w:eastAsia="Arial" w:hAnsi="Arial" w:cs="Arial"/>
@@ -9156,6 +11680,7 @@
           <w:bCs/>
         </w:rPr>
       </w:pPr>
+      <w:proofErr w:type="spellStart"/>
       <w:r>
         <w:rPr>
           <w:rFonts w:ascii="Arial" w:eastAsia="Arial" w:hAnsi="Arial" w:cs="Arial"/>
@@ -9164,6 +11689,7 @@
         </w:rPr>
         <w:t>Menu.cs</w:t>
       </w:r>
+      <w:proofErr w:type="spellEnd"/>
       <w:r>
         <w:rPr>
           <w:rFonts w:ascii="Arial" w:eastAsia="Arial" w:hAnsi="Arial" w:cs="Arial"/>
@@ -9185,6 +11711,7 @@
           <w:bCs/>
         </w:rPr>
       </w:pPr>
+      <w:proofErr w:type="spellStart"/>
       <w:r>
         <w:rPr>
           <w:rFonts w:ascii="Arial" w:eastAsia="Arial" w:hAnsi="Arial" w:cs="Arial"/>
@@ -9193,12 +11720,29 @@
         </w:rPr>
         <w:t>Program.cs</w:t>
       </w:r>
+      <w:proofErr w:type="spellEnd"/>
       <w:r>
         <w:rPr>
           <w:rFonts w:ascii="Arial" w:eastAsia="Arial" w:hAnsi="Arial" w:cs="Arial"/>
           <w:bCs/>
         </w:rPr>
-        <w:t> : S’occupe de créer GameRoot.</w:t>
+        <w:t xml:space="preserve"> : S’occupe de créer </w:t>
+      </w:r>
+      <w:proofErr w:type="spellStart"/>
+      <w:r>
+        <w:rPr>
+          <w:rFonts w:ascii="Arial" w:eastAsia="Arial" w:hAnsi="Arial" w:cs="Arial"/>
+          <w:bCs/>
+        </w:rPr>
+        <w:t>GameRoot</w:t>
+      </w:r>
+      <w:proofErr w:type="spellEnd"/>
+      <w:r>
+        <w:rPr>
+          <w:rFonts w:ascii="Arial" w:eastAsia="Arial" w:hAnsi="Arial" w:cs="Arial"/>
+          <w:bCs/>
+        </w:rPr>
+        <w:t>.</w:t>
       </w:r>
     </w:p>
     <w:p>
@@ -9214,6 +11758,7 @@
           <w:bCs/>
         </w:rPr>
       </w:pPr>
+      <w:proofErr w:type="spellStart"/>
       <w:r>
         <w:rPr>
           <w:rFonts w:ascii="Arial" w:eastAsia="Arial" w:hAnsi="Arial" w:cs="Arial"/>
@@ -9222,6 +11767,7 @@
         </w:rPr>
         <w:t>GameRoot.cs</w:t>
       </w:r>
+      <w:proofErr w:type="spellEnd"/>
       <w:r>
         <w:rPr>
           <w:rFonts w:ascii="Arial" w:eastAsia="Arial" w:hAnsi="Arial" w:cs="Arial"/>
@@ -9271,27 +11817,51 @@
           <w:rFonts w:eastAsia="Arial" w:cstheme="minorHAnsi"/>
           <w:bCs/>
         </w:rPr>
-        <w:t>*dossier Content : Stock tous les sprites du jeu.</w:t>
-      </w:r>
-    </w:p>
-    <w:p>
-      <w:pPr>
-        <w:spacing w:after="0" w:line="240" w:lineRule="auto"/>
+        <w:t xml:space="preserve">*dossier Content : Stock tous les </w:t>
+      </w:r>
+      <w:proofErr w:type="spellStart"/>
+      <w:r>
         <w:rPr>
           <w:rFonts w:eastAsia="Arial" w:cstheme="minorHAnsi"/>
-        </w:rPr>
-      </w:pPr>
+          <w:bCs/>
+        </w:rPr>
+        <w:t>sprites</w:t>
+      </w:r>
+      <w:proofErr w:type="spellEnd"/>
       <w:r>
         <w:rPr>
           <w:rFonts w:eastAsia="Arial" w:cstheme="minorHAnsi"/>
+          <w:bCs/>
+        </w:rPr>
+        <w:t xml:space="preserve"> du jeu.</w:t>
+      </w:r>
+    </w:p>
+    <w:p>
+      <w:pPr>
+        <w:spacing w:after="0" w:line="240" w:lineRule="auto"/>
+        <w:rPr>
+          <w:rFonts w:eastAsia="Arial" w:cstheme="minorHAnsi"/>
+        </w:rPr>
+      </w:pPr>
+      <w:r>
+        <w:rPr>
+          <w:rFonts w:eastAsia="Arial" w:cstheme="minorHAnsi"/>
         </w:rPr>
         <w:tab/>
       </w:r>
+      <w:proofErr w:type="spellStart"/>
       <w:r>
         <w:rPr>
           <w:rFonts w:eastAsia="Arial" w:cstheme="minorHAnsi"/>
         </w:rPr>
-        <w:t>app.manifest : Fichier de configuration de l’application.</w:t>
+        <w:t>app.manifest</w:t>
+      </w:r>
+      <w:proofErr w:type="spellEnd"/>
+      <w:r>
+        <w:rPr>
+          <w:rFonts w:eastAsia="Arial" w:cstheme="minorHAnsi"/>
+        </w:rPr>
+        <w:t> : Fichier de configuration de l’application.</w:t>
       </w:r>
     </w:p>
     <w:p>
@@ -9586,8 +12156,13 @@
           </w:p>
           <w:p>
             <w:r>
-              <w:t>30 Oct</w:t>
-            </w:r>
+              <w:t xml:space="preserve">30 </w:t>
+            </w:r>
+            <w:proofErr w:type="spellStart"/>
+            <w:r>
+              <w:t>Oct</w:t>
+            </w:r>
+            <w:proofErr w:type="spellEnd"/>
           </w:p>
         </w:tc>
       </w:tr>
@@ -9629,8 +12204,13 @@
           </w:p>
           <w:p>
             <w:r>
-              <w:t>30 Oct</w:t>
-            </w:r>
+              <w:t xml:space="preserve">30 </w:t>
+            </w:r>
+            <w:proofErr w:type="spellStart"/>
+            <w:r>
+              <w:t>Oct</w:t>
+            </w:r>
+            <w:proofErr w:type="spellEnd"/>
           </w:p>
         </w:tc>
       </w:tr>
@@ -9672,8 +12252,13 @@
           </w:p>
           <w:p>
             <w:r>
-              <w:t>30 Oct</w:t>
-            </w:r>
+              <w:t xml:space="preserve">30 </w:t>
+            </w:r>
+            <w:proofErr w:type="spellStart"/>
+            <w:r>
+              <w:t>Oct</w:t>
+            </w:r>
+            <w:proofErr w:type="spellEnd"/>
           </w:p>
         </w:tc>
       </w:tr>
@@ -9715,8 +12300,13 @@
           </w:p>
           <w:p>
             <w:r>
-              <w:t>30 Oct</w:t>
-            </w:r>
+              <w:t xml:space="preserve">30 </w:t>
+            </w:r>
+            <w:proofErr w:type="spellStart"/>
+            <w:r>
+              <w:t>Oct</w:t>
+            </w:r>
+            <w:proofErr w:type="spellEnd"/>
           </w:p>
         </w:tc>
       </w:tr>
@@ -9789,8 +12379,13 @@
           </w:p>
           <w:p>
             <w:r>
-              <w:t>30 Oct</w:t>
-            </w:r>
+              <w:t xml:space="preserve">30 </w:t>
+            </w:r>
+            <w:proofErr w:type="spellStart"/>
+            <w:r>
+              <w:t>Oct</w:t>
+            </w:r>
+            <w:proofErr w:type="spellEnd"/>
           </w:p>
         </w:tc>
       </w:tr>
@@ -9832,8 +12427,13 @@
           </w:p>
           <w:p>
             <w:r>
-              <w:t>30 Oct</w:t>
-            </w:r>
+              <w:t xml:space="preserve">30 </w:t>
+            </w:r>
+            <w:proofErr w:type="spellStart"/>
+            <w:r>
+              <w:t>Oct</w:t>
+            </w:r>
+            <w:proofErr w:type="spellEnd"/>
           </w:p>
         </w:tc>
       </w:tr>
@@ -9875,8 +12475,13 @@
           </w:p>
           <w:p>
             <w:r>
-              <w:t>30 Oct</w:t>
-            </w:r>
+              <w:t xml:space="preserve">30 </w:t>
+            </w:r>
+            <w:proofErr w:type="spellStart"/>
+            <w:r>
+              <w:t>Oct</w:t>
+            </w:r>
+            <w:proofErr w:type="spellEnd"/>
           </w:p>
         </w:tc>
       </w:tr>
@@ -9903,7 +12508,15 @@
           </w:tcPr>
           <w:p>
             <w:r>
-              <w:t>A la fin de la partie, quand jappuie sur restart, je peux rejouer une partie</w:t>
+              <w:t xml:space="preserve">A la fin de la partie, quand </w:t>
+            </w:r>
+            <w:proofErr w:type="spellStart"/>
+            <w:r>
+              <w:t>jappuie</w:t>
+            </w:r>
+            <w:proofErr w:type="spellEnd"/>
+            <w:r>
+              <w:t xml:space="preserve"> sur restart, je peux rejouer une partie</w:t>
             </w:r>
           </w:p>
         </w:tc>
@@ -9918,8 +12531,13 @@
           </w:p>
           <w:p>
             <w:r>
-              <w:t>30 Oct</w:t>
-            </w:r>
+              <w:t xml:space="preserve">30 </w:t>
+            </w:r>
+            <w:proofErr w:type="spellStart"/>
+            <w:r>
+              <w:t>Oct</w:t>
+            </w:r>
+            <w:proofErr w:type="spellEnd"/>
           </w:p>
         </w:tc>
       </w:tr>
@@ -9962,8 +12580,13 @@
           </w:p>
           <w:p>
             <w:r>
-              <w:t>30 Oct</w:t>
-            </w:r>
+              <w:t xml:space="preserve">30 </w:t>
+            </w:r>
+            <w:proofErr w:type="spellStart"/>
+            <w:r>
+              <w:t>Oct</w:t>
+            </w:r>
+            <w:proofErr w:type="spellEnd"/>
           </w:p>
         </w:tc>
       </w:tr>
@@ -10005,8 +12628,13 @@
           </w:p>
           <w:p>
             <w:r>
-              <w:t>30 Oct</w:t>
-            </w:r>
+              <w:t xml:space="preserve">30 </w:t>
+            </w:r>
+            <w:proofErr w:type="spellStart"/>
+            <w:r>
+              <w:t>Oct</w:t>
+            </w:r>
+            <w:proofErr w:type="spellEnd"/>
           </w:p>
         </w:tc>
       </w:tr>
@@ -10294,8 +12922,13 @@
           </w:p>
           <w:p>
             <w:r>
-              <w:t>30 Oct</w:t>
-            </w:r>
+              <w:t xml:space="preserve">30 </w:t>
+            </w:r>
+            <w:proofErr w:type="spellStart"/>
+            <w:r>
+              <w:t>Oct</w:t>
+            </w:r>
+            <w:proofErr w:type="spellEnd"/>
           </w:p>
         </w:tc>
       </w:tr>
@@ -10337,8 +12970,13 @@
           </w:p>
           <w:p>
             <w:r>
-              <w:t>30 Oct</w:t>
-            </w:r>
+              <w:t xml:space="preserve">30 </w:t>
+            </w:r>
+            <w:proofErr w:type="spellStart"/>
+            <w:r>
+              <w:t>Oct</w:t>
+            </w:r>
+            <w:proofErr w:type="spellEnd"/>
           </w:p>
         </w:tc>
       </w:tr>
@@ -10423,8 +13061,13 @@
           </w:p>
           <w:p>
             <w:r>
-              <w:t>2 Oct</w:t>
-            </w:r>
+              <w:t xml:space="preserve">2 </w:t>
+            </w:r>
+            <w:proofErr w:type="spellStart"/>
+            <w:r>
+              <w:t>Oct</w:t>
+            </w:r>
+            <w:proofErr w:type="spellEnd"/>
           </w:p>
         </w:tc>
       </w:tr>
@@ -10451,7 +13094,15 @@
           </w:tcPr>
           <w:p>
             <w:r>
-              <w:t xml:space="preserve">Dans le jeu, quand je me fais toucher par une balle, je perd des points </w:t>
+              <w:t xml:space="preserve">Dans le jeu, quand je me fais toucher par une balle, je </w:t>
+            </w:r>
+            <w:proofErr w:type="spellStart"/>
+            <w:r>
+              <w:t>perd</w:t>
+            </w:r>
+            <w:proofErr w:type="spellEnd"/>
+            <w:r>
+              <w:t xml:space="preserve"> des points </w:t>
             </w:r>
             <w:r>
               <w:lastRenderedPageBreak/>
@@ -10472,8 +13123,13 @@
           <w:p>
             <w:r>
               <w:lastRenderedPageBreak/>
-              <w:t>2 Oct</w:t>
-            </w:r>
+              <w:t xml:space="preserve">2 </w:t>
+            </w:r>
+            <w:proofErr w:type="spellStart"/>
+            <w:r>
+              <w:t>Oct</w:t>
+            </w:r>
+            <w:proofErr w:type="spellEnd"/>
           </w:p>
         </w:tc>
       </w:tr>
@@ -10501,7 +13157,15 @@
           </w:tcPr>
           <w:p>
             <w:r>
-              <w:t>Dans le jeu quand je n'ai plus de points de vie je meurt et la partie se finit</w:t>
+              <w:t xml:space="preserve">Dans le jeu quand je n'ai plus de points de vie je </w:t>
+            </w:r>
+            <w:proofErr w:type="spellStart"/>
+            <w:r>
+              <w:t>meurt</w:t>
+            </w:r>
+            <w:proofErr w:type="spellEnd"/>
+            <w:r>
+              <w:t xml:space="preserve"> et la partie se finit</w:t>
             </w:r>
           </w:p>
         </w:tc>
@@ -10516,8 +13180,13 @@
           </w:p>
           <w:p>
             <w:r>
-              <w:t>2 Oct</w:t>
-            </w:r>
+              <w:t xml:space="preserve">2 </w:t>
+            </w:r>
+            <w:proofErr w:type="spellStart"/>
+            <w:r>
+              <w:t>Oct</w:t>
+            </w:r>
+            <w:proofErr w:type="spellEnd"/>
           </w:p>
         </w:tc>
       </w:tr>
@@ -10590,8 +13259,13 @@
           </w:p>
           <w:p>
             <w:r>
-              <w:t>30 Oct</w:t>
-            </w:r>
+              <w:t xml:space="preserve">30 </w:t>
+            </w:r>
+            <w:proofErr w:type="spellStart"/>
+            <w:r>
+              <w:t>Oct</w:t>
+            </w:r>
+            <w:proofErr w:type="spellEnd"/>
           </w:p>
         </w:tc>
       </w:tr>
@@ -10633,8 +13307,13 @@
           </w:p>
           <w:p>
             <w:r>
-              <w:t>30 Oct</w:t>
-            </w:r>
+              <w:t xml:space="preserve">30 </w:t>
+            </w:r>
+            <w:proofErr w:type="spellStart"/>
+            <w:r>
+              <w:t>Oct</w:t>
+            </w:r>
+            <w:proofErr w:type="spellEnd"/>
           </w:p>
         </w:tc>
       </w:tr>
@@ -10676,8 +13355,13 @@
           </w:p>
           <w:p>
             <w:r>
-              <w:t>2 Oct</w:t>
-            </w:r>
+              <w:t xml:space="preserve">2 </w:t>
+            </w:r>
+            <w:proofErr w:type="spellStart"/>
+            <w:r>
+              <w:t>Oct</w:t>
+            </w:r>
+            <w:proofErr w:type="spellEnd"/>
           </w:p>
         </w:tc>
       </w:tr>
@@ -10719,8 +13403,13 @@
           </w:p>
           <w:p>
             <w:r>
-              <w:t>30 Oct</w:t>
-            </w:r>
+              <w:t xml:space="preserve">30 </w:t>
+            </w:r>
+            <w:proofErr w:type="spellStart"/>
+            <w:r>
+              <w:t>Oct</w:t>
+            </w:r>
+            <w:proofErr w:type="spellEnd"/>
           </w:p>
         </w:tc>
       </w:tr>
@@ -10736,9 +13425,11 @@
             <w:tcW w:w="0" w:type="auto"/>
           </w:tcPr>
           <w:p>
+            <w:proofErr w:type="spellStart"/>
             <w:r>
               <w:t>Sprites</w:t>
             </w:r>
+            <w:proofErr w:type="spellEnd"/>
           </w:p>
         </w:tc>
         <w:tc>
@@ -10762,8 +13453,13 @@
           </w:p>
           <w:p>
             <w:r>
-              <w:t>2 Oct</w:t>
-            </w:r>
+              <w:t xml:space="preserve">2 </w:t>
+            </w:r>
+            <w:proofErr w:type="spellStart"/>
+            <w:r>
+              <w:t>Oct</w:t>
+            </w:r>
+            <w:proofErr w:type="spellEnd"/>
           </w:p>
         </w:tc>
       </w:tr>
@@ -10805,8 +13501,13 @@
           </w:p>
           <w:p>
             <w:r>
-              <w:t>2 Oct</w:t>
-            </w:r>
+              <w:t xml:space="preserve">2 </w:t>
+            </w:r>
+            <w:proofErr w:type="spellStart"/>
+            <w:r>
+              <w:t>Oct</w:t>
+            </w:r>
+            <w:proofErr w:type="spellEnd"/>
           </w:p>
         </w:tc>
       </w:tr>
@@ -10822,9 +13523,11 @@
             <w:tcW w:w="0" w:type="auto"/>
           </w:tcPr>
           <w:p>
+            <w:proofErr w:type="spellStart"/>
             <w:r>
               <w:t>Dégats</w:t>
             </w:r>
+            <w:proofErr w:type="spellEnd"/>
           </w:p>
         </w:tc>
         <w:tc>
@@ -10848,8 +13551,13 @@
           </w:p>
           <w:p>
             <w:r>
-              <w:t>2 Oct</w:t>
-            </w:r>
+              <w:t xml:space="preserve">2 </w:t>
+            </w:r>
+            <w:proofErr w:type="spellStart"/>
+            <w:r>
+              <w:t>Oct</w:t>
+            </w:r>
+            <w:proofErr w:type="spellEnd"/>
           </w:p>
         </w:tc>
       </w:tr>
@@ -10891,8 +13599,13 @@
           </w:p>
           <w:p>
             <w:r>
-              <w:t>2 Oct</w:t>
-            </w:r>
+              <w:t xml:space="preserve">2 </w:t>
+            </w:r>
+            <w:proofErr w:type="spellStart"/>
+            <w:r>
+              <w:t>Oct</w:t>
+            </w:r>
+            <w:proofErr w:type="spellEnd"/>
           </w:p>
         </w:tc>
       </w:tr>
@@ -10965,8 +13678,13 @@
           </w:p>
           <w:p>
             <w:r>
-              <w:t>30 Oct</w:t>
-            </w:r>
+              <w:t xml:space="preserve">30 </w:t>
+            </w:r>
+            <w:proofErr w:type="spellStart"/>
+            <w:r>
+              <w:t>Oct</w:t>
+            </w:r>
+            <w:proofErr w:type="spellEnd"/>
           </w:p>
         </w:tc>
       </w:tr>
@@ -11014,8 +13732,13 @@
           <w:p>
             <w:r>
               <w:lastRenderedPageBreak/>
-              <w:t>30 Oct</w:t>
-            </w:r>
+              <w:t xml:space="preserve">30 </w:t>
+            </w:r>
+            <w:proofErr w:type="spellStart"/>
+            <w:r>
+              <w:t>Oct</w:t>
+            </w:r>
+            <w:proofErr w:type="spellEnd"/>
           </w:p>
         </w:tc>
       </w:tr>
@@ -11058,8 +13781,13 @@
           </w:p>
           <w:p>
             <w:r>
-              <w:t>30 Oct</w:t>
-            </w:r>
+              <w:t xml:space="preserve">30 </w:t>
+            </w:r>
+            <w:proofErr w:type="spellStart"/>
+            <w:r>
+              <w:t>Oct</w:t>
+            </w:r>
+            <w:proofErr w:type="spellEnd"/>
           </w:p>
         </w:tc>
       </w:tr>
@@ -11132,8 +13860,13 @@
           </w:p>
           <w:p>
             <w:r>
-              <w:t>30 Oct</w:t>
-            </w:r>
+              <w:t xml:space="preserve">30 </w:t>
+            </w:r>
+            <w:proofErr w:type="spellStart"/>
+            <w:r>
+              <w:t>Oct</w:t>
+            </w:r>
+            <w:proofErr w:type="spellEnd"/>
           </w:p>
         </w:tc>
       </w:tr>
@@ -11175,8 +13908,13 @@
           </w:p>
           <w:p>
             <w:r>
-              <w:t>30 Oct</w:t>
-            </w:r>
+              <w:t xml:space="preserve">30 </w:t>
+            </w:r>
+            <w:proofErr w:type="spellStart"/>
+            <w:r>
+              <w:t>Oct</w:t>
+            </w:r>
+            <w:proofErr w:type="spellEnd"/>
           </w:p>
         </w:tc>
       </w:tr>
@@ -11218,8 +13956,13 @@
           </w:p>
           <w:p>
             <w:r>
-              <w:t>30 Oct</w:t>
-            </w:r>
+              <w:t xml:space="preserve">30 </w:t>
+            </w:r>
+            <w:proofErr w:type="spellStart"/>
+            <w:r>
+              <w:t>Oct</w:t>
+            </w:r>
+            <w:proofErr w:type="spellEnd"/>
           </w:p>
         </w:tc>
       </w:tr>
@@ -11261,8 +14004,13 @@
           </w:p>
           <w:p>
             <w:r>
-              <w:t>30 Oct</w:t>
-            </w:r>
+              <w:t xml:space="preserve">30 </w:t>
+            </w:r>
+            <w:proofErr w:type="spellStart"/>
+            <w:r>
+              <w:t>Oct</w:t>
+            </w:r>
+            <w:proofErr w:type="spellEnd"/>
           </w:p>
         </w:tc>
       </w:tr>
@@ -11304,8 +14052,13 @@
           </w:p>
           <w:p>
             <w:r>
-              <w:t>30 Oct</w:t>
-            </w:r>
+              <w:t xml:space="preserve">30 </w:t>
+            </w:r>
+            <w:proofErr w:type="spellStart"/>
+            <w:r>
+              <w:t>Oct</w:t>
+            </w:r>
+            <w:proofErr w:type="spellEnd"/>
           </w:p>
         </w:tc>
       </w:tr>
@@ -11378,8 +14131,13 @@
           </w:p>
           <w:p>
             <w:r>
-              <w:t>30 Oct</w:t>
-            </w:r>
+              <w:t xml:space="preserve">30 </w:t>
+            </w:r>
+            <w:proofErr w:type="spellStart"/>
+            <w:r>
+              <w:t>Oct</w:t>
+            </w:r>
+            <w:proofErr w:type="spellEnd"/>
           </w:p>
         </w:tc>
       </w:tr>
@@ -11406,7 +14164,15 @@
           </w:tcPr>
           <w:p>
             <w:r>
-              <w:t>Depuis la partie, quand je regarde en haut a gauche, je vois le niveau actuel</w:t>
+              <w:t xml:space="preserve">Depuis la partie, quand je regarde en haut </w:t>
+            </w:r>
+            <w:proofErr w:type="spellStart"/>
+            <w:r>
+              <w:t>a</w:t>
+            </w:r>
+            <w:proofErr w:type="spellEnd"/>
+            <w:r>
+              <w:t xml:space="preserve"> gauche, je vois le niveau actuel</w:t>
             </w:r>
           </w:p>
         </w:tc>
@@ -11421,8 +14187,13 @@
           </w:p>
           <w:p>
             <w:r>
-              <w:t>30 Oct</w:t>
-            </w:r>
+              <w:t xml:space="preserve">30 </w:t>
+            </w:r>
+            <w:proofErr w:type="spellStart"/>
+            <w:r>
+              <w:t>Oct</w:t>
+            </w:r>
+            <w:proofErr w:type="spellEnd"/>
           </w:p>
         </w:tc>
       </w:tr>
@@ -11449,7 +14220,31 @@
           </w:tcPr>
           <w:p>
             <w:r>
-              <w:t>Dans le jeu, le premier niveau contient 2 tanks, puis a chaque niveau + 2 tanks. Des qu'il y a 8 tanks, le jeu passe en mode infini avec un tank qui réparait a chaque mort</w:t>
+              <w:t xml:space="preserve">Dans le jeu, le premier niveau contient 2 tanks, puis </w:t>
+            </w:r>
+            <w:proofErr w:type="spellStart"/>
+            <w:r>
+              <w:t>a</w:t>
+            </w:r>
+            <w:proofErr w:type="spellEnd"/>
+            <w:r>
+              <w:t xml:space="preserve"> chaque niveau + 2 tanks. </w:t>
+            </w:r>
+            <w:proofErr w:type="spellStart"/>
+            <w:r>
+              <w:t>Des</w:t>
+            </w:r>
+            <w:proofErr w:type="spellEnd"/>
+            <w:r>
+              <w:t xml:space="preserve"> qu'il y a 8 tanks, le jeu passe en mode infini avec un tank qui réparait </w:t>
+            </w:r>
+            <w:proofErr w:type="spellStart"/>
+            <w:r>
+              <w:t>a</w:t>
+            </w:r>
+            <w:proofErr w:type="spellEnd"/>
+            <w:r>
+              <w:t xml:space="preserve"> chaque mort</w:t>
             </w:r>
           </w:p>
         </w:tc>
@@ -11464,8 +14259,13 @@
           </w:p>
           <w:p>
             <w:r>
-              <w:t>30 Oct</w:t>
-            </w:r>
+              <w:t xml:space="preserve">30 </w:t>
+            </w:r>
+            <w:proofErr w:type="spellStart"/>
+            <w:r>
+              <w:t>Oct</w:t>
+            </w:r>
+            <w:proofErr w:type="spellEnd"/>
           </w:p>
         </w:tc>
       </w:tr>
@@ -11474,9 +14274,11 @@
       <w:pPr>
         <w:pStyle w:val="Titre4"/>
       </w:pPr>
+      <w:proofErr w:type="spellStart"/>
       <w:r>
         <w:t>Sprites</w:t>
       </w:r>
+      <w:proofErr w:type="spellEnd"/>
     </w:p>
     <w:tbl>
       <w:tblPr>
@@ -11538,8 +14340,13 @@
           </w:p>
           <w:p>
             <w:r>
-              <w:t>30 Oct</w:t>
-            </w:r>
+              <w:t xml:space="preserve">30 </w:t>
+            </w:r>
+            <w:proofErr w:type="spellStart"/>
+            <w:r>
+              <w:t>Oct</w:t>
+            </w:r>
+            <w:proofErr w:type="spellEnd"/>
           </w:p>
         </w:tc>
       </w:tr>
@@ -11567,7 +14374,15 @@
           </w:tcPr>
           <w:p>
             <w:r>
-              <w:t>Durant la partie,  quand je regarde le fond, c'est une map (rue)</w:t>
+              <w:t xml:space="preserve">Durant la partie,  quand je regarde le fond, c'est une </w:t>
+            </w:r>
+            <w:proofErr w:type="spellStart"/>
+            <w:r>
+              <w:t>map</w:t>
+            </w:r>
+            <w:proofErr w:type="spellEnd"/>
+            <w:r>
+              <w:t xml:space="preserve"> (rue)</w:t>
             </w:r>
           </w:p>
         </w:tc>
@@ -11582,8 +14397,13 @@
           </w:p>
           <w:p>
             <w:r>
-              <w:t>30 Oct</w:t>
-            </w:r>
+              <w:t xml:space="preserve">30 </w:t>
+            </w:r>
+            <w:proofErr w:type="spellStart"/>
+            <w:r>
+              <w:t>Oct</w:t>
+            </w:r>
+            <w:proofErr w:type="spellEnd"/>
           </w:p>
         </w:tc>
       </w:tr>
@@ -11625,8 +14445,13 @@
           </w:p>
           <w:p>
             <w:r>
-              <w:t>30 Oct</w:t>
-            </w:r>
+              <w:t xml:space="preserve">30 </w:t>
+            </w:r>
+            <w:proofErr w:type="spellStart"/>
+            <w:r>
+              <w:t>Oct</w:t>
+            </w:r>
+            <w:proofErr w:type="spellEnd"/>
           </w:p>
         </w:tc>
       </w:tr>
@@ -11668,8 +14493,13 @@
           </w:p>
           <w:p>
             <w:r>
-              <w:t>30 Oct</w:t>
-            </w:r>
+              <w:t xml:space="preserve">30 </w:t>
+            </w:r>
+            <w:proofErr w:type="spellStart"/>
+            <w:r>
+              <w:t>Oct</w:t>
+            </w:r>
+            <w:proofErr w:type="spellEnd"/>
           </w:p>
         </w:tc>
       </w:tr>
@@ -11696,8 +14526,29 @@
           </w:tcPr>
           <w:p>
             <w:r>
-              <w:t>Depuis la partie, quand je regarde le tank je vois au dessus, qu'il a un sprite qui montre ses vies sous forme de LifeBar</w:t>
-            </w:r>
+              <w:t xml:space="preserve">Depuis la partie, quand je regarde le tank je vois </w:t>
+            </w:r>
+            <w:proofErr w:type="spellStart"/>
+            <w:r>
+              <w:t>au dessus</w:t>
+            </w:r>
+            <w:proofErr w:type="spellEnd"/>
+            <w:r>
+              <w:t xml:space="preserve">, qu'il a un </w:t>
+            </w:r>
+            <w:proofErr w:type="spellStart"/>
+            <w:r>
+              <w:t>sprite</w:t>
+            </w:r>
+            <w:proofErr w:type="spellEnd"/>
+            <w:r>
+              <w:t xml:space="preserve"> qui montre ses vies sous forme de </w:t>
+            </w:r>
+            <w:proofErr w:type="spellStart"/>
+            <w:r>
+              <w:t>LifeBar</w:t>
+            </w:r>
+            <w:proofErr w:type="spellEnd"/>
           </w:p>
         </w:tc>
         <w:tc>
@@ -11711,8 +14562,13 @@
           </w:p>
           <w:p>
             <w:r>
-              <w:t>30 Oct</w:t>
-            </w:r>
+              <w:t xml:space="preserve">30 </w:t>
+            </w:r>
+            <w:proofErr w:type="spellStart"/>
+            <w:r>
+              <w:t>Oct</w:t>
+            </w:r>
+            <w:proofErr w:type="spellEnd"/>
           </w:p>
         </w:tc>
       </w:tr>
@@ -11739,7 +14595,23 @@
           </w:tcPr>
           <w:p>
             <w:r>
-              <w:t>Depuis le jeu, quand je regarde les munitions restantes, il y a une icone de munitions à coté du nombre de balles restantes.</w:t>
+              <w:t xml:space="preserve">Depuis le jeu, quand je regarde les munitions restantes, il y a une </w:t>
+            </w:r>
+            <w:proofErr w:type="spellStart"/>
+            <w:r>
+              <w:t>icone</w:t>
+            </w:r>
+            <w:proofErr w:type="spellEnd"/>
+            <w:r>
+              <w:t xml:space="preserve"> de munitions à </w:t>
+            </w:r>
+            <w:proofErr w:type="spellStart"/>
+            <w:r>
+              <w:t>coté</w:t>
+            </w:r>
+            <w:proofErr w:type="spellEnd"/>
+            <w:r>
+              <w:t xml:space="preserve"> du nombre de balles restantes.</w:t>
             </w:r>
           </w:p>
         </w:tc>
@@ -11754,8 +14626,13 @@
           </w:p>
           <w:p>
             <w:r>
-              <w:t>30 Oct</w:t>
-            </w:r>
+              <w:t xml:space="preserve">30 </w:t>
+            </w:r>
+            <w:proofErr w:type="spellStart"/>
+            <w:r>
+              <w:t>Oct</w:t>
+            </w:r>
+            <w:proofErr w:type="spellEnd"/>
           </w:p>
         </w:tc>
       </w:tr>
@@ -11800,8 +14677,42 @@
           <w:color w:val="FF0000"/>
           <w:sz w:val="24"/>
         </w:rPr>
-        <w:t>Reprendre les tests d’acceptance d’IceScrum au moyen de la feuille ad hoc d’IceTools</w:t>
-      </w:r>
+        <w:t>Reprendre les tests d’acceptance d’</w:t>
+      </w:r>
+      <w:proofErr w:type="spellStart"/>
+      <w:r>
+        <w:rPr>
+          <w:rFonts w:ascii="Arial" w:eastAsia="Arial" w:hAnsi="Arial" w:cs="Arial"/>
+          <w:b/>
+          <w:i/>
+          <w:color w:val="FF0000"/>
+          <w:sz w:val="24"/>
+        </w:rPr>
+        <w:t>IceScrum</w:t>
+      </w:r>
+      <w:proofErr w:type="spellEnd"/>
+      <w:r>
+        <w:rPr>
+          <w:rFonts w:ascii="Arial" w:eastAsia="Arial" w:hAnsi="Arial" w:cs="Arial"/>
+          <w:b/>
+          <w:i/>
+          <w:color w:val="FF0000"/>
+          <w:sz w:val="24"/>
+        </w:rPr>
+        <w:t xml:space="preserve"> au moyen de la feuille ad hoc d’</w:t>
+      </w:r>
+      <w:proofErr w:type="spellStart"/>
+      <w:r>
+        <w:rPr>
+          <w:rFonts w:ascii="Arial" w:eastAsia="Arial" w:hAnsi="Arial" w:cs="Arial"/>
+          <w:b/>
+          <w:i/>
+          <w:color w:val="FF0000"/>
+          <w:sz w:val="24"/>
+        </w:rPr>
+        <w:t>IceTools</w:t>
+      </w:r>
+      <w:proofErr w:type="spellEnd"/>
     </w:p>
     <w:p>
       <w:pPr>
@@ -12323,12 +15234,21 @@
         </w:rPr>
         <w:t xml:space="preserve"> l’utilisation d’</w:t>
       </w:r>
-      <w:r>
-        <w:rPr>
-          <w:rFonts w:ascii="Arial" w:eastAsia="Arial" w:hAnsi="Arial" w:cs="Arial"/>
-          <w:sz w:val="24"/>
-        </w:rPr>
-        <w:t>IceScrum, car créer une structure efficace y prend trop de temps, un temps qui pourrait être mieux investi dans le développement du code. Cela est particulièrement vrai lorsqu’on utilise une méthode agile en étant seul sur le projet.</w:t>
+      <w:proofErr w:type="spellStart"/>
+      <w:r>
+        <w:rPr>
+          <w:rFonts w:ascii="Arial" w:eastAsia="Arial" w:hAnsi="Arial" w:cs="Arial"/>
+          <w:sz w:val="24"/>
+        </w:rPr>
+        <w:t>IceScrum</w:t>
+      </w:r>
+      <w:proofErr w:type="spellEnd"/>
+      <w:r>
+        <w:rPr>
+          <w:rFonts w:ascii="Arial" w:eastAsia="Arial" w:hAnsi="Arial" w:cs="Arial"/>
+          <w:sz w:val="24"/>
+        </w:rPr>
+        <w:t>, car créer une structure efficace y prend trop de temps, un temps qui pourrait être mieux investi dans le développement du code. Cela est particulièrement vrai lorsqu’on utilise une méthode agile en étant seul sur le projet.</w:t>
       </w:r>
     </w:p>
     <w:p>
@@ -12383,7 +15303,23 @@
           <w:rFonts w:ascii="Arial" w:eastAsia="Arial" w:hAnsi="Arial" w:cs="Arial"/>
           <w:sz w:val="24"/>
         </w:rPr>
-        <w:t>Le projet a été complexe au départ, car je ne connaissais pas le moteur de jeu MonoGame. J'ai donc dû apprendre à l'utiliser et l'adapter à mon projet.</w:t>
+        <w:t xml:space="preserve">Le projet a été complexe au départ, car je ne connaissais pas le moteur de jeu </w:t>
+      </w:r>
+      <w:proofErr w:type="spellStart"/>
+      <w:r>
+        <w:rPr>
+          <w:rFonts w:ascii="Arial" w:eastAsia="Arial" w:hAnsi="Arial" w:cs="Arial"/>
+          <w:sz w:val="24"/>
+        </w:rPr>
+        <w:t>MonoGame</w:t>
+      </w:r>
+      <w:proofErr w:type="spellEnd"/>
+      <w:r>
+        <w:rPr>
+          <w:rFonts w:ascii="Arial" w:eastAsia="Arial" w:hAnsi="Arial" w:cs="Arial"/>
+          <w:sz w:val="24"/>
+        </w:rPr>
+        <w:t>. J'ai donc dû apprendre à l'utiliser et l'adapter à mon projet.</w:t>
       </w:r>
     </w:p>
     <w:p>
@@ -13923,6 +16859,95 @@
     </w:lvl>
   </w:abstractNum>
   <w:abstractNum w:abstractNumId="20" w15:restartNumberingAfterBreak="0">
+    <w:nsid w:val="309801FB"/>
+    <w:multiLevelType w:val="hybridMultilevel"/>
+    <w:tmpl w:val="C28AB6A0"/>
+    <w:lvl w:ilvl="0" w:tplc="B582C06E">
+      <w:start w:val="1"/>
+      <w:numFmt w:val="lowerLetter"/>
+      <w:lvlText w:val="%1)"/>
+      <w:lvlJc w:val="left"/>
+      <w:pPr>
+        <w:ind w:left="1770" w:hanging="360"/>
+      </w:pPr>
+      <w:rPr>
+        <w:rFonts w:hint="default"/>
+      </w:rPr>
+    </w:lvl>
+    <w:lvl w:ilvl="1" w:tplc="100C0019" w:tentative="1">
+      <w:start w:val="1"/>
+      <w:numFmt w:val="lowerLetter"/>
+      <w:lvlText w:val="%2."/>
+      <w:lvlJc w:val="left"/>
+      <w:pPr>
+        <w:ind w:left="2490" w:hanging="360"/>
+      </w:pPr>
+    </w:lvl>
+    <w:lvl w:ilvl="2" w:tplc="100C001B" w:tentative="1">
+      <w:start w:val="1"/>
+      <w:numFmt w:val="lowerRoman"/>
+      <w:lvlText w:val="%3."/>
+      <w:lvlJc w:val="right"/>
+      <w:pPr>
+        <w:ind w:left="3210" w:hanging="180"/>
+      </w:pPr>
+    </w:lvl>
+    <w:lvl w:ilvl="3" w:tplc="100C000F" w:tentative="1">
+      <w:start w:val="1"/>
+      <w:numFmt w:val="decimal"/>
+      <w:lvlText w:val="%4."/>
+      <w:lvlJc w:val="left"/>
+      <w:pPr>
+        <w:ind w:left="3930" w:hanging="360"/>
+      </w:pPr>
+    </w:lvl>
+    <w:lvl w:ilvl="4" w:tplc="100C0019" w:tentative="1">
+      <w:start w:val="1"/>
+      <w:numFmt w:val="lowerLetter"/>
+      <w:lvlText w:val="%5."/>
+      <w:lvlJc w:val="left"/>
+      <w:pPr>
+        <w:ind w:left="4650" w:hanging="360"/>
+      </w:pPr>
+    </w:lvl>
+    <w:lvl w:ilvl="5" w:tplc="100C001B" w:tentative="1">
+      <w:start w:val="1"/>
+      <w:numFmt w:val="lowerRoman"/>
+      <w:lvlText w:val="%6."/>
+      <w:lvlJc w:val="right"/>
+      <w:pPr>
+        <w:ind w:left="5370" w:hanging="180"/>
+      </w:pPr>
+    </w:lvl>
+    <w:lvl w:ilvl="6" w:tplc="100C000F" w:tentative="1">
+      <w:start w:val="1"/>
+      <w:numFmt w:val="decimal"/>
+      <w:lvlText w:val="%7."/>
+      <w:lvlJc w:val="left"/>
+      <w:pPr>
+        <w:ind w:left="6090" w:hanging="360"/>
+      </w:pPr>
+    </w:lvl>
+    <w:lvl w:ilvl="7" w:tplc="100C0019" w:tentative="1">
+      <w:start w:val="1"/>
+      <w:numFmt w:val="lowerLetter"/>
+      <w:lvlText w:val="%8."/>
+      <w:lvlJc w:val="left"/>
+      <w:pPr>
+        <w:ind w:left="6810" w:hanging="360"/>
+      </w:pPr>
+    </w:lvl>
+    <w:lvl w:ilvl="8" w:tplc="100C001B" w:tentative="1">
+      <w:start w:val="1"/>
+      <w:numFmt w:val="lowerRoman"/>
+      <w:lvlText w:val="%9."/>
+      <w:lvlJc w:val="right"/>
+      <w:pPr>
+        <w:ind w:left="7530" w:hanging="180"/>
+      </w:pPr>
+    </w:lvl>
+  </w:abstractNum>
+  <w:abstractNum w:abstractNumId="21" w15:restartNumberingAfterBreak="0">
     <w:nsid w:val="310601B8"/>
     <w:multiLevelType w:val="multilevel"/>
     <w:tmpl w:val="3C20266C"/>
@@ -13973,7 +16998,7 @@
       <w:lvlJc w:val="left"/>
     </w:lvl>
   </w:abstractNum>
-  <w:abstractNum w:abstractNumId="21" w15:restartNumberingAfterBreak="0">
+  <w:abstractNum w:abstractNumId="22" w15:restartNumberingAfterBreak="0">
     <w:nsid w:val="31913BF5"/>
     <w:multiLevelType w:val="multilevel"/>
     <w:tmpl w:val="CCFED37C"/>
@@ -14024,7 +17049,7 @@
       <w:lvlJc w:val="left"/>
     </w:lvl>
   </w:abstractNum>
-  <w:abstractNum w:abstractNumId="22" w15:restartNumberingAfterBreak="0">
+  <w:abstractNum w:abstractNumId="23" w15:restartNumberingAfterBreak="0">
     <w:nsid w:val="384F74A4"/>
     <w:multiLevelType w:val="multilevel"/>
     <w:tmpl w:val="1EF2824A"/>
@@ -14075,7 +17100,7 @@
       <w:lvlJc w:val="left"/>
     </w:lvl>
   </w:abstractNum>
-  <w:abstractNum w:abstractNumId="23" w15:restartNumberingAfterBreak="0">
+  <w:abstractNum w:abstractNumId="24" w15:restartNumberingAfterBreak="0">
     <w:nsid w:val="406E06D3"/>
     <w:multiLevelType w:val="hybridMultilevel"/>
     <w:tmpl w:val="271CA174"/>
@@ -14164,7 +17189,7 @@
       </w:pPr>
     </w:lvl>
   </w:abstractNum>
-  <w:abstractNum w:abstractNumId="24" w15:restartNumberingAfterBreak="0">
+  <w:abstractNum w:abstractNumId="25" w15:restartNumberingAfterBreak="0">
     <w:nsid w:val="421571B3"/>
     <w:multiLevelType w:val="multilevel"/>
     <w:tmpl w:val="5D948E14"/>
@@ -14215,7 +17240,7 @@
       <w:lvlJc w:val="left"/>
     </w:lvl>
   </w:abstractNum>
-  <w:abstractNum w:abstractNumId="25" w15:restartNumberingAfterBreak="0">
+  <w:abstractNum w:abstractNumId="26" w15:restartNumberingAfterBreak="0">
     <w:nsid w:val="426A2BC4"/>
     <w:multiLevelType w:val="multilevel"/>
     <w:tmpl w:val="6A3E2D54"/>
@@ -14266,7 +17291,7 @@
       <w:lvlJc w:val="left"/>
     </w:lvl>
   </w:abstractNum>
-  <w:abstractNum w:abstractNumId="26" w15:restartNumberingAfterBreak="0">
+  <w:abstractNum w:abstractNumId="27" w15:restartNumberingAfterBreak="0">
     <w:nsid w:val="4C7C00C7"/>
     <w:multiLevelType w:val="multilevel"/>
     <w:tmpl w:val="1ADA7B4E"/>
@@ -14317,7 +17342,7 @@
       <w:lvlJc w:val="left"/>
     </w:lvl>
   </w:abstractNum>
-  <w:abstractNum w:abstractNumId="27" w15:restartNumberingAfterBreak="0">
+  <w:abstractNum w:abstractNumId="28" w15:restartNumberingAfterBreak="0">
     <w:nsid w:val="4DC82CD7"/>
     <w:multiLevelType w:val="multilevel"/>
     <w:tmpl w:val="F062A3F0"/>
@@ -14368,7 +17393,7 @@
       <w:lvlJc w:val="left"/>
     </w:lvl>
   </w:abstractNum>
-  <w:abstractNum w:abstractNumId="28" w15:restartNumberingAfterBreak="0">
+  <w:abstractNum w:abstractNumId="29" w15:restartNumberingAfterBreak="0">
     <w:nsid w:val="4F750D83"/>
     <w:multiLevelType w:val="multilevel"/>
     <w:tmpl w:val="132CC374"/>
@@ -14419,7 +17444,7 @@
       <w:lvlJc w:val="left"/>
     </w:lvl>
   </w:abstractNum>
-  <w:abstractNum w:abstractNumId="29" w15:restartNumberingAfterBreak="0">
+  <w:abstractNum w:abstractNumId="30" w15:restartNumberingAfterBreak="0">
     <w:nsid w:val="525B22C0"/>
     <w:multiLevelType w:val="multilevel"/>
     <w:tmpl w:val="9A5C5AD8"/>
@@ -14470,7 +17495,7 @@
       <w:lvlJc w:val="left"/>
     </w:lvl>
   </w:abstractNum>
-  <w:abstractNum w:abstractNumId="30" w15:restartNumberingAfterBreak="0">
+  <w:abstractNum w:abstractNumId="31" w15:restartNumberingAfterBreak="0">
     <w:nsid w:val="529E32BA"/>
     <w:multiLevelType w:val="hybridMultilevel"/>
     <w:tmpl w:val="650E6A38"/>
@@ -14583,7 +17608,7 @@
       </w:rPr>
     </w:lvl>
   </w:abstractNum>
-  <w:abstractNum w:abstractNumId="31" w15:restartNumberingAfterBreak="0">
+  <w:abstractNum w:abstractNumId="32" w15:restartNumberingAfterBreak="0">
     <w:nsid w:val="57E94A48"/>
     <w:multiLevelType w:val="multilevel"/>
     <w:tmpl w:val="CDA60BA0"/>
@@ -14634,7 +17659,7 @@
       <w:lvlJc w:val="left"/>
     </w:lvl>
   </w:abstractNum>
-  <w:abstractNum w:abstractNumId="32" w15:restartNumberingAfterBreak="0">
+  <w:abstractNum w:abstractNumId="33" w15:restartNumberingAfterBreak="0">
     <w:nsid w:val="59A434DC"/>
     <w:multiLevelType w:val="multilevel"/>
     <w:tmpl w:val="258266E8"/>
@@ -14685,7 +17710,7 @@
       <w:lvlJc w:val="left"/>
     </w:lvl>
   </w:abstractNum>
-  <w:abstractNum w:abstractNumId="33" w15:restartNumberingAfterBreak="0">
+  <w:abstractNum w:abstractNumId="34" w15:restartNumberingAfterBreak="0">
     <w:nsid w:val="59C0763E"/>
     <w:multiLevelType w:val="multilevel"/>
     <w:tmpl w:val="042EAFD4"/>
@@ -14736,7 +17761,7 @@
       <w:lvlJc w:val="left"/>
     </w:lvl>
   </w:abstractNum>
-  <w:abstractNum w:abstractNumId="34" w15:restartNumberingAfterBreak="0">
+  <w:abstractNum w:abstractNumId="35" w15:restartNumberingAfterBreak="0">
     <w:nsid w:val="5A913B5B"/>
     <w:multiLevelType w:val="multilevel"/>
     <w:tmpl w:val="BEE26666"/>
@@ -14787,7 +17812,7 @@
       <w:lvlJc w:val="left"/>
     </w:lvl>
   </w:abstractNum>
-  <w:abstractNum w:abstractNumId="35" w15:restartNumberingAfterBreak="0">
+  <w:abstractNum w:abstractNumId="36" w15:restartNumberingAfterBreak="0">
     <w:nsid w:val="65276308"/>
     <w:multiLevelType w:val="multilevel"/>
     <w:tmpl w:val="ECC28B90"/>
@@ -14838,7 +17863,7 @@
       <w:lvlJc w:val="left"/>
     </w:lvl>
   </w:abstractNum>
-  <w:abstractNum w:abstractNumId="36" w15:restartNumberingAfterBreak="0">
+  <w:abstractNum w:abstractNumId="37" w15:restartNumberingAfterBreak="0">
     <w:nsid w:val="668B416E"/>
     <w:multiLevelType w:val="hybridMultilevel"/>
     <w:tmpl w:val="09B6E18C"/>
@@ -14950,7 +17975,96 @@
       </w:rPr>
     </w:lvl>
   </w:abstractNum>
-  <w:abstractNum w:abstractNumId="37" w15:restartNumberingAfterBreak="0">
+  <w:abstractNum w:abstractNumId="38" w15:restartNumberingAfterBreak="0">
+    <w:nsid w:val="68EC6155"/>
+    <w:multiLevelType w:val="hybridMultilevel"/>
+    <w:tmpl w:val="FD869540"/>
+    <w:lvl w:ilvl="0" w:tplc="04AC79A4">
+      <w:start w:val="1"/>
+      <w:numFmt w:val="lowerLetter"/>
+      <w:lvlText w:val="%1)"/>
+      <w:lvlJc w:val="left"/>
+      <w:pPr>
+        <w:ind w:left="1296" w:hanging="360"/>
+      </w:pPr>
+      <w:rPr>
+        <w:rFonts w:hint="default"/>
+      </w:rPr>
+    </w:lvl>
+    <w:lvl w:ilvl="1" w:tplc="100C0019" w:tentative="1">
+      <w:start w:val="1"/>
+      <w:numFmt w:val="lowerLetter"/>
+      <w:lvlText w:val="%2."/>
+      <w:lvlJc w:val="left"/>
+      <w:pPr>
+        <w:ind w:left="2016" w:hanging="360"/>
+      </w:pPr>
+    </w:lvl>
+    <w:lvl w:ilvl="2" w:tplc="100C001B" w:tentative="1">
+      <w:start w:val="1"/>
+      <w:numFmt w:val="lowerRoman"/>
+      <w:lvlText w:val="%3."/>
+      <w:lvlJc w:val="right"/>
+      <w:pPr>
+        <w:ind w:left="2736" w:hanging="180"/>
+      </w:pPr>
+    </w:lvl>
+    <w:lvl w:ilvl="3" w:tplc="100C000F" w:tentative="1">
+      <w:start w:val="1"/>
+      <w:numFmt w:val="decimal"/>
+      <w:lvlText w:val="%4."/>
+      <w:lvlJc w:val="left"/>
+      <w:pPr>
+        <w:ind w:left="3456" w:hanging="360"/>
+      </w:pPr>
+    </w:lvl>
+    <w:lvl w:ilvl="4" w:tplc="100C0019" w:tentative="1">
+      <w:start w:val="1"/>
+      <w:numFmt w:val="lowerLetter"/>
+      <w:lvlText w:val="%5."/>
+      <w:lvlJc w:val="left"/>
+      <w:pPr>
+        <w:ind w:left="4176" w:hanging="360"/>
+      </w:pPr>
+    </w:lvl>
+    <w:lvl w:ilvl="5" w:tplc="100C001B" w:tentative="1">
+      <w:start w:val="1"/>
+      <w:numFmt w:val="lowerRoman"/>
+      <w:lvlText w:val="%6."/>
+      <w:lvlJc w:val="right"/>
+      <w:pPr>
+        <w:ind w:left="4896" w:hanging="180"/>
+      </w:pPr>
+    </w:lvl>
+    <w:lvl w:ilvl="6" w:tplc="100C000F" w:tentative="1">
+      <w:start w:val="1"/>
+      <w:numFmt w:val="decimal"/>
+      <w:lvlText w:val="%7."/>
+      <w:lvlJc w:val="left"/>
+      <w:pPr>
+        <w:ind w:left="5616" w:hanging="360"/>
+      </w:pPr>
+    </w:lvl>
+    <w:lvl w:ilvl="7" w:tplc="100C0019" w:tentative="1">
+      <w:start w:val="1"/>
+      <w:numFmt w:val="lowerLetter"/>
+      <w:lvlText w:val="%8."/>
+      <w:lvlJc w:val="left"/>
+      <w:pPr>
+        <w:ind w:left="6336" w:hanging="360"/>
+      </w:pPr>
+    </w:lvl>
+    <w:lvl w:ilvl="8" w:tplc="100C001B" w:tentative="1">
+      <w:start w:val="1"/>
+      <w:numFmt w:val="lowerRoman"/>
+      <w:lvlText w:val="%9."/>
+      <w:lvlJc w:val="right"/>
+      <w:pPr>
+        <w:ind w:left="7056" w:hanging="180"/>
+      </w:pPr>
+    </w:lvl>
+  </w:abstractNum>
+  <w:abstractNum w:abstractNumId="39" w15:restartNumberingAfterBreak="0">
     <w:nsid w:val="690939DC"/>
     <w:multiLevelType w:val="multilevel"/>
     <w:tmpl w:val="C602C5A4"/>
@@ -15001,7 +18115,7 @@
       <w:lvlJc w:val="left"/>
     </w:lvl>
   </w:abstractNum>
-  <w:abstractNum w:abstractNumId="38" w15:restartNumberingAfterBreak="0">
+  <w:abstractNum w:abstractNumId="40" w15:restartNumberingAfterBreak="0">
     <w:nsid w:val="6A4F36B0"/>
     <w:multiLevelType w:val="multilevel"/>
     <w:tmpl w:val="7ED89268"/>
@@ -15052,7 +18166,7 @@
       <w:lvlJc w:val="left"/>
     </w:lvl>
   </w:abstractNum>
-  <w:abstractNum w:abstractNumId="39" w15:restartNumberingAfterBreak="0">
+  <w:abstractNum w:abstractNumId="41" w15:restartNumberingAfterBreak="0">
     <w:nsid w:val="6C4019CF"/>
     <w:multiLevelType w:val="multilevel"/>
     <w:tmpl w:val="9B105EC2"/>
@@ -15103,7 +18217,7 @@
       <w:lvlJc w:val="left"/>
     </w:lvl>
   </w:abstractNum>
-  <w:abstractNum w:abstractNumId="40" w15:restartNumberingAfterBreak="0">
+  <w:abstractNum w:abstractNumId="42" w15:restartNumberingAfterBreak="0">
     <w:nsid w:val="6CE552A8"/>
     <w:multiLevelType w:val="multilevel"/>
     <w:tmpl w:val="6A781768"/>
@@ -15154,7 +18268,7 @@
       <w:lvlJc w:val="left"/>
     </w:lvl>
   </w:abstractNum>
-  <w:abstractNum w:abstractNumId="41" w15:restartNumberingAfterBreak="0">
+  <w:abstractNum w:abstractNumId="43" w15:restartNumberingAfterBreak="0">
     <w:nsid w:val="75CF58CD"/>
     <w:multiLevelType w:val="multilevel"/>
     <w:tmpl w:val="D2DE127C"/>
@@ -15205,7 +18319,7 @@
       <w:lvlJc w:val="left"/>
     </w:lvl>
   </w:abstractNum>
-  <w:abstractNum w:abstractNumId="42" w15:restartNumberingAfterBreak="0">
+  <w:abstractNum w:abstractNumId="44" w15:restartNumberingAfterBreak="0">
     <w:nsid w:val="75F62C61"/>
     <w:multiLevelType w:val="hybridMultilevel"/>
     <w:tmpl w:val="5C0E025A"/>
@@ -15317,7 +18431,7 @@
       </w:rPr>
     </w:lvl>
   </w:abstractNum>
-  <w:abstractNum w:abstractNumId="43" w15:restartNumberingAfterBreak="0">
+  <w:abstractNum w:abstractNumId="45" w15:restartNumberingAfterBreak="0">
     <w:nsid w:val="79A50A36"/>
     <w:multiLevelType w:val="hybridMultilevel"/>
     <w:tmpl w:val="CD523EF0"/>
@@ -15406,7 +18520,7 @@
       </w:pPr>
     </w:lvl>
   </w:abstractNum>
-  <w:abstractNum w:abstractNumId="44" w15:restartNumberingAfterBreak="0">
+  <w:abstractNum w:abstractNumId="46" w15:restartNumberingAfterBreak="0">
     <w:nsid w:val="7E556468"/>
     <w:multiLevelType w:val="multilevel"/>
     <w:tmpl w:val="831663D4"/>
@@ -15457,7 +18571,7 @@
       <w:lvlJc w:val="left"/>
     </w:lvl>
   </w:abstractNum>
-  <w:abstractNum w:abstractNumId="45" w15:restartNumberingAfterBreak="0">
+  <w:abstractNum w:abstractNumId="47" w15:restartNumberingAfterBreak="0">
     <w:nsid w:val="7F275FAF"/>
     <w:multiLevelType w:val="multilevel"/>
     <w:tmpl w:val="103661D8"/>
@@ -15509,52 +18623,52 @@
     </w:lvl>
   </w:abstractNum>
   <w:num w:numId="1" w16cid:durableId="1433866477">
-    <w:abstractNumId w:val="32"/>
+    <w:abstractNumId w:val="33"/>
   </w:num>
   <w:num w:numId="2" w16cid:durableId="670911566">
     <w:abstractNumId w:val="1"/>
   </w:num>
   <w:num w:numId="3" w16cid:durableId="1323005254">
-    <w:abstractNumId w:val="34"/>
+    <w:abstractNumId w:val="35"/>
   </w:num>
   <w:num w:numId="4" w16cid:durableId="1843623688">
-    <w:abstractNumId w:val="20"/>
+    <w:abstractNumId w:val="21"/>
   </w:num>
   <w:num w:numId="5" w16cid:durableId="1163280750">
-    <w:abstractNumId w:val="38"/>
+    <w:abstractNumId w:val="40"/>
   </w:num>
   <w:num w:numId="6" w16cid:durableId="2102094919">
     <w:abstractNumId w:val="16"/>
   </w:num>
   <w:num w:numId="7" w16cid:durableId="860162206">
-    <w:abstractNumId w:val="33"/>
+    <w:abstractNumId w:val="34"/>
   </w:num>
   <w:num w:numId="8" w16cid:durableId="655694474">
-    <w:abstractNumId w:val="35"/>
+    <w:abstractNumId w:val="36"/>
   </w:num>
   <w:num w:numId="9" w16cid:durableId="1173834566">
-    <w:abstractNumId w:val="22"/>
+    <w:abstractNumId w:val="23"/>
   </w:num>
   <w:num w:numId="10" w16cid:durableId="1799950748">
-    <w:abstractNumId w:val="44"/>
+    <w:abstractNumId w:val="46"/>
   </w:num>
   <w:num w:numId="11" w16cid:durableId="59789541">
     <w:abstractNumId w:val="5"/>
   </w:num>
   <w:num w:numId="12" w16cid:durableId="305206356">
-    <w:abstractNumId w:val="31"/>
+    <w:abstractNumId w:val="32"/>
   </w:num>
   <w:num w:numId="13" w16cid:durableId="164368408">
-    <w:abstractNumId w:val="27"/>
+    <w:abstractNumId w:val="28"/>
   </w:num>
   <w:num w:numId="14" w16cid:durableId="1569071592">
-    <w:abstractNumId w:val="28"/>
+    <w:abstractNumId w:val="29"/>
   </w:num>
   <w:num w:numId="15" w16cid:durableId="72819194">
     <w:abstractNumId w:val="13"/>
   </w:num>
   <w:num w:numId="16" w16cid:durableId="501356171">
-    <w:abstractNumId w:val="25"/>
+    <w:abstractNumId w:val="26"/>
   </w:num>
   <w:num w:numId="17" w16cid:durableId="1024213895">
     <w:abstractNumId w:val="3"/>
@@ -15569,16 +18683,16 @@
     <w:abstractNumId w:val="2"/>
   </w:num>
   <w:num w:numId="21" w16cid:durableId="2000688493">
-    <w:abstractNumId w:val="39"/>
+    <w:abstractNumId w:val="41"/>
   </w:num>
   <w:num w:numId="22" w16cid:durableId="1480537896">
-    <w:abstractNumId w:val="40"/>
+    <w:abstractNumId w:val="42"/>
   </w:num>
   <w:num w:numId="23" w16cid:durableId="11734145">
     <w:abstractNumId w:val="4"/>
   </w:num>
   <w:num w:numId="24" w16cid:durableId="1703364081">
-    <w:abstractNumId w:val="37"/>
+    <w:abstractNumId w:val="39"/>
   </w:num>
   <w:num w:numId="25" w16cid:durableId="1631285006">
     <w:abstractNumId w:val="8"/>
@@ -15590,34 +18704,34 @@
     <w:abstractNumId w:val="19"/>
   </w:num>
   <w:num w:numId="28" w16cid:durableId="1968704909">
-    <w:abstractNumId w:val="45"/>
+    <w:abstractNumId w:val="47"/>
   </w:num>
   <w:num w:numId="29" w16cid:durableId="856502376">
-    <w:abstractNumId w:val="21"/>
+    <w:abstractNumId w:val="22"/>
   </w:num>
   <w:num w:numId="30" w16cid:durableId="1605071941">
-    <w:abstractNumId w:val="24"/>
+    <w:abstractNumId w:val="25"/>
   </w:num>
   <w:num w:numId="31" w16cid:durableId="1829008566">
-    <w:abstractNumId w:val="26"/>
+    <w:abstractNumId w:val="27"/>
   </w:num>
   <w:num w:numId="32" w16cid:durableId="1357538962">
-    <w:abstractNumId w:val="41"/>
+    <w:abstractNumId w:val="43"/>
   </w:num>
   <w:num w:numId="33" w16cid:durableId="916670255">
-    <w:abstractNumId w:val="29"/>
+    <w:abstractNumId w:val="30"/>
   </w:num>
   <w:num w:numId="34" w16cid:durableId="764157800">
-    <w:abstractNumId w:val="42"/>
+    <w:abstractNumId w:val="44"/>
   </w:num>
   <w:num w:numId="35" w16cid:durableId="1283461735">
-    <w:abstractNumId w:val="30"/>
+    <w:abstractNumId w:val="31"/>
   </w:num>
   <w:num w:numId="36" w16cid:durableId="491145208">
     <w:abstractNumId w:val="12"/>
   </w:num>
   <w:num w:numId="37" w16cid:durableId="293408672">
-    <w:abstractNumId w:val="36"/>
+    <w:abstractNumId w:val="37"/>
   </w:num>
   <w:num w:numId="38" w16cid:durableId="1313288812">
     <w:abstractNumId w:val="9"/>
@@ -15629,7 +18743,7 @@
     <w:abstractNumId w:val="18"/>
   </w:num>
   <w:num w:numId="41" w16cid:durableId="937517486">
-    <w:abstractNumId w:val="23"/>
+    <w:abstractNumId w:val="24"/>
   </w:num>
   <w:num w:numId="42" w16cid:durableId="1697729952">
     <w:abstractNumId w:val="6"/>
@@ -15641,10 +18755,16 @@
     <w:abstractNumId w:val="7"/>
   </w:num>
   <w:num w:numId="45" w16cid:durableId="1628853840">
-    <w:abstractNumId w:val="43"/>
+    <w:abstractNumId w:val="45"/>
   </w:num>
   <w:num w:numId="46" w16cid:durableId="754591915">
     <w:abstractNumId w:val="15"/>
+  </w:num>
+  <w:num w:numId="47" w16cid:durableId="1582135133">
+    <w:abstractNumId w:val="38"/>
+  </w:num>
+  <w:num w:numId="48" w16cid:durableId="1611083754">
+    <w:abstractNumId w:val="20"/>
   </w:num>
 </w:numbering>
 </file>

</xml_diff>